<commit_message>
Add in docx diff!
</commit_message>
<xml_diff>
--- a/Existing implementations.docx
+++ b/Existing implementations.docx
@@ -1172,13 +1172,7 @@
         <w:rPr>
           <w:lang w:val="en-US"/>
         </w:rPr>
-        <w:t xml:space="preserve">Reminder </w:t>
-      </w:r>
-      <w:r>
-        <w:rPr>
-          <w:lang w:val="en-US"/>
-        </w:rPr>
-        <w:t>producing</w:t>
+        <w:t>Reminder producing</w:t>
       </w:r>
     </w:p>
     <w:p>
@@ -1402,13 +1396,7 @@
         <w:rPr>
           <w:lang w:val="en-US"/>
         </w:rPr>
-        <w:t xml:space="preserve">Reminder </w:t>
-      </w:r>
-      <w:r>
-        <w:rPr>
-          <w:lang w:val="en-US"/>
-        </w:rPr>
-        <w:t>intercepting</w:t>
+        <w:t>Reminder intercepting</w:t>
       </w:r>
     </w:p>
     <w:p>
@@ -1643,16 +1631,22 @@
         </w:rPr>
         <w:t>This concept</w:t>
       </w:r>
-    </w:p>
-    <w:p>
-      <w:pPr>
-        <w:rPr>
-          <w:b/>
-          <w:lang w:val="en-US"/>
-        </w:rPr>
-      </w:pPr>
+      <w:r>
+        <w:rPr>
+          <w:lang w:val="en-US"/>
+        </w:rPr>
+        <w:t xml:space="preserve"> is shit!</w:t>
+      </w:r>
       <w:bookmarkStart w:id="0" w:name="_GoBack"/>
       <w:bookmarkEnd w:id="0"/>
+    </w:p>
+    <w:p>
+      <w:pPr>
+        <w:rPr>
+          <w:b/>
+          <w:lang w:val="en-US"/>
+        </w:rPr>
+      </w:pPr>
     </w:p>
     <w:p>
       <w:pPr>
@@ -5107,7 +5101,7 @@
     </w:p>
     <w:p>
       <w:pPr>
-        <w:pStyle w:val="Bibliography"/>
+        <w:pStyle w:val="Bibliografie1"/>
         <w:rPr>
           <w:rFonts w:ascii="Calibri" w:cs="Calibri"/>
         </w:rPr>
@@ -5132,21 +5126,7 @@
           <w:rFonts w:ascii="Calibri" w:cs="Calibri"/>
         </w:rPr>
         <w:tab/>
-        <w:t xml:space="preserve">S. W. Kim, M. C. Kim, S. H. Park, Y. K. </w:t>
-      </w:r>
-      <w:proofErr w:type="spellStart"/>
-      <w:r>
-        <w:rPr>
-          <w:rFonts w:ascii="Calibri" w:cs="Calibri"/>
-        </w:rPr>
-        <w:t>Jin</w:t>
-      </w:r>
-      <w:proofErr w:type="spellEnd"/>
-      <w:r>
-        <w:rPr>
-          <w:rFonts w:ascii="Calibri" w:cs="Calibri"/>
-        </w:rPr>
-        <w:t xml:space="preserve">, and W. S. Choi, “Gate Reminder: A Design Case of a Smart Reminder,” in </w:t>
+        <w:t xml:space="preserve">S. W. Kim, M. C. Kim, S. H. Park, Y. K. Jin, and W. S. Choi, “Gate Reminder: A Design Case of a Smart Reminder,” in </w:t>
       </w:r>
       <w:r>
         <w:rPr>
@@ -5165,7 +5145,7 @@
     </w:p>
     <w:p>
       <w:pPr>
-        <w:pStyle w:val="Bibliography"/>
+        <w:pStyle w:val="Bibliografie1"/>
         <w:rPr>
           <w:rFonts w:ascii="Calibri" w:cs="Calibri"/>
         </w:rPr>
@@ -5181,49 +5161,7 @@
           <w:rFonts w:ascii="Calibri" w:cs="Calibri"/>
         </w:rPr>
         <w:tab/>
-        <w:t xml:space="preserve">F. </w:t>
-      </w:r>
-      <w:proofErr w:type="spellStart"/>
-      <w:r>
-        <w:rPr>
-          <w:rFonts w:ascii="Calibri" w:cs="Calibri"/>
-        </w:rPr>
-        <w:t>Corno</w:t>
-      </w:r>
-      <w:proofErr w:type="spellEnd"/>
-      <w:r>
-        <w:rPr>
-          <w:rFonts w:ascii="Calibri" w:cs="Calibri"/>
-        </w:rPr>
-        <w:t xml:space="preserve">, L. D. </w:t>
-      </w:r>
-      <w:proofErr w:type="spellStart"/>
-      <w:r>
-        <w:rPr>
-          <w:rFonts w:ascii="Calibri" w:cs="Calibri"/>
-        </w:rPr>
-        <w:t>Russis</w:t>
-      </w:r>
-      <w:proofErr w:type="spellEnd"/>
-      <w:r>
-        <w:rPr>
-          <w:rFonts w:ascii="Calibri" w:cs="Calibri"/>
-        </w:rPr>
-        <w:t xml:space="preserve">, and T. </w:t>
-      </w:r>
-      <w:proofErr w:type="spellStart"/>
-      <w:r>
-        <w:rPr>
-          <w:rFonts w:ascii="Calibri" w:cs="Calibri"/>
-        </w:rPr>
-        <w:t>Montanaro</w:t>
-      </w:r>
-      <w:proofErr w:type="spellEnd"/>
-      <w:r>
-        <w:rPr>
-          <w:rFonts w:ascii="Calibri" w:cs="Calibri"/>
-        </w:rPr>
-        <w:t xml:space="preserve">, “A context and user aware smart notification system,” in </w:t>
+        <w:t xml:space="preserve">F. Corno, L. D. Russis, and T. Montanaro, “A context and user aware smart notification system,” in </w:t>
       </w:r>
       <w:r>
         <w:rPr>
@@ -5242,7 +5180,7 @@
     </w:p>
     <w:p>
       <w:pPr>
-        <w:pStyle w:val="Bibliography"/>
+        <w:pStyle w:val="Bibliografie1"/>
         <w:rPr>
           <w:rFonts w:ascii="Calibri" w:cs="Calibri"/>
         </w:rPr>
@@ -5258,35 +5196,7 @@
           <w:rFonts w:ascii="Calibri" w:cs="Calibri"/>
         </w:rPr>
         <w:tab/>
-        <w:t xml:space="preserve">H. T. Chaminda, V. </w:t>
-      </w:r>
-      <w:proofErr w:type="spellStart"/>
-      <w:r>
-        <w:rPr>
-          <w:rFonts w:ascii="Calibri" w:cs="Calibri"/>
-        </w:rPr>
-        <w:t>Klyuev</w:t>
-      </w:r>
-      <w:proofErr w:type="spellEnd"/>
-      <w:r>
-        <w:rPr>
-          <w:rFonts w:ascii="Calibri" w:cs="Calibri"/>
-        </w:rPr>
-        <w:t xml:space="preserve">, and K. </w:t>
-      </w:r>
-      <w:proofErr w:type="spellStart"/>
-      <w:r>
-        <w:rPr>
-          <w:rFonts w:ascii="Calibri" w:cs="Calibri"/>
-        </w:rPr>
-        <w:t>Naruse</w:t>
-      </w:r>
-      <w:proofErr w:type="spellEnd"/>
-      <w:r>
-        <w:rPr>
-          <w:rFonts w:ascii="Calibri" w:cs="Calibri"/>
-        </w:rPr>
-        <w:t xml:space="preserve">, “A smart reminder system for complex human activities,” in </w:t>
+        <w:t xml:space="preserve">H. T. Chaminda, V. Klyuev, and K. Naruse, “A smart reminder system for complex human activities,” in </w:t>
       </w:r>
       <w:r>
         <w:rPr>
@@ -5305,7 +5215,7 @@
     </w:p>
     <w:p>
       <w:pPr>
-        <w:pStyle w:val="Bibliography"/>
+        <w:pStyle w:val="Bibliografie1"/>
         <w:rPr>
           <w:rFonts w:ascii="Calibri" w:cs="Calibri"/>
         </w:rPr>
@@ -5321,23 +5231,8 @@
           <w:rFonts w:ascii="Calibri" w:cs="Calibri"/>
         </w:rPr>
         <w:tab/>
-        <w:t>“</w:t>
-      </w:r>
-      <w:proofErr w:type="spellStart"/>
-      <w:r>
-        <w:rPr>
-          <w:rFonts w:ascii="Calibri" w:cs="Calibri"/>
-        </w:rPr>
-        <w:t>Olisto</w:t>
-      </w:r>
-      <w:proofErr w:type="spellEnd"/>
-      <w:r>
-        <w:rPr>
-          <w:rFonts w:ascii="Calibri" w:cs="Calibri"/>
-        </w:rPr>
-        <w:t xml:space="preserve"> makes smart thing smarter, according to your rules.,” </w:t>
-      </w:r>
-      <w:proofErr w:type="spellStart"/>
+        <w:t xml:space="preserve">“Olisto makes smart thing smarter, according to your rules.,” </w:t>
+      </w:r>
       <w:r>
         <w:rPr>
           <w:rFonts w:ascii="Calibri" w:cs="Calibri"/>
@@ -5346,7 +5241,6 @@
         </w:rPr>
         <w:t>Olisto</w:t>
       </w:r>
-      <w:proofErr w:type="spellEnd"/>
       <w:r>
         <w:rPr>
           <w:rFonts w:ascii="Calibri" w:cs="Calibri"/>
@@ -5356,7 +5250,7 @@
     </w:p>
     <w:p>
       <w:pPr>
-        <w:pStyle w:val="Bibliography"/>
+        <w:pStyle w:val="Bibliografie1"/>
         <w:rPr>
           <w:rFonts w:ascii="Calibri" w:cs="Calibri"/>
         </w:rPr>
@@ -5377,7 +5271,7 @@
     </w:p>
     <w:p>
       <w:pPr>
-        <w:pStyle w:val="Bibliography"/>
+        <w:pStyle w:val="Bibliografie1"/>
         <w:rPr>
           <w:rFonts w:ascii="Calibri" w:cs="Calibri"/>
         </w:rPr>
@@ -5393,49 +5287,7 @@
           <w:rFonts w:ascii="Calibri" w:cs="Calibri"/>
         </w:rPr>
         <w:tab/>
-        <w:t xml:space="preserve">A. K. </w:t>
-      </w:r>
-      <w:proofErr w:type="spellStart"/>
-      <w:r>
-        <w:rPr>
-          <w:rFonts w:ascii="Calibri" w:cs="Calibri"/>
-        </w:rPr>
-        <w:t>Dey</w:t>
-      </w:r>
-      <w:proofErr w:type="spellEnd"/>
-      <w:r>
-        <w:rPr>
-          <w:rFonts w:ascii="Calibri" w:cs="Calibri"/>
-        </w:rPr>
-        <w:t xml:space="preserve"> and G. D. </w:t>
-      </w:r>
-      <w:proofErr w:type="spellStart"/>
-      <w:r>
-        <w:rPr>
-          <w:rFonts w:ascii="Calibri" w:cs="Calibri"/>
-        </w:rPr>
-        <w:t>Abowd</w:t>
-      </w:r>
-      <w:proofErr w:type="spellEnd"/>
-      <w:r>
-        <w:rPr>
-          <w:rFonts w:ascii="Calibri" w:cs="Calibri"/>
-        </w:rPr>
-        <w:t>, “</w:t>
-      </w:r>
-      <w:proofErr w:type="spellStart"/>
-      <w:r>
-        <w:rPr>
-          <w:rFonts w:ascii="Calibri" w:cs="Calibri"/>
-        </w:rPr>
-        <w:t>CybreMinder</w:t>
-      </w:r>
-      <w:proofErr w:type="spellEnd"/>
-      <w:r>
-        <w:rPr>
-          <w:rFonts w:ascii="Calibri" w:cs="Calibri"/>
-        </w:rPr>
-        <w:t xml:space="preserve">: A Context-Aware System for Supporting Reminders,” in </w:t>
+        <w:t xml:space="preserve">A. K. Dey and G. D. Abowd, “CybreMinder: A Context-Aware System for Supporting Reminders,” in </w:t>
       </w:r>
       <w:r>
         <w:rPr>
@@ -5454,7 +5306,7 @@
     </w:p>
     <w:p>
       <w:pPr>
-        <w:pStyle w:val="Bibliography"/>
+        <w:pStyle w:val="Bibliografie1"/>
         <w:rPr>
           <w:rFonts w:ascii="Calibri" w:cs="Calibri"/>
         </w:rPr>
@@ -5470,64 +5322,62 @@
           <w:rFonts w:ascii="Calibri" w:cs="Calibri"/>
         </w:rPr>
         <w:tab/>
-        <w:t xml:space="preserve">S. </w:t>
-      </w:r>
-      <w:proofErr w:type="spellStart"/>
-      <w:r>
-        <w:rPr>
-          <w:rFonts w:ascii="Calibri" w:cs="Calibri"/>
-        </w:rPr>
-        <w:t>Vurgun</w:t>
-      </w:r>
-      <w:proofErr w:type="spellEnd"/>
-      <w:r>
-        <w:rPr>
-          <w:rFonts w:ascii="Calibri" w:cs="Calibri"/>
-        </w:rPr>
-        <w:t xml:space="preserve">, M. </w:t>
-      </w:r>
-      <w:proofErr w:type="spellStart"/>
-      <w:r>
-        <w:rPr>
-          <w:rFonts w:ascii="Calibri" w:cs="Calibri"/>
-        </w:rPr>
-        <w:t>Philipose</w:t>
-      </w:r>
-      <w:proofErr w:type="spellEnd"/>
-      <w:r>
-        <w:rPr>
-          <w:rFonts w:ascii="Calibri" w:cs="Calibri"/>
-        </w:rPr>
-        <w:t xml:space="preserve">, and M. Pavel, “A Statistical Reasoning System for Medication Prompting,” in </w:t>
-      </w:r>
-      <w:proofErr w:type="spellStart"/>
+        <w:t xml:space="preserve">S. Vurgun, M. Philipose, and M. Pavel, “A Statistical Reasoning System for Medication Prompting,” in </w:t>
+      </w:r>
       <w:r>
         <w:rPr>
           <w:rFonts w:ascii="Calibri" w:cs="Calibri"/>
           <w:i/>
           <w:iCs/>
         </w:rPr>
-        <w:t>UbiComp</w:t>
-      </w:r>
-      <w:proofErr w:type="spellEnd"/>
+        <w:t>UbiComp 2007: Ubiquitous Computing</w:t>
+      </w:r>
+      <w:r>
+        <w:rPr>
+          <w:rFonts w:ascii="Calibri" w:cs="Calibri"/>
+        </w:rPr>
+        <w:t>, 2007, pp. 1–18.</w:t>
+      </w:r>
+    </w:p>
+    <w:p>
+      <w:pPr>
+        <w:pStyle w:val="Bibliografie1"/>
+        <w:rPr>
+          <w:rFonts w:ascii="Calibri" w:cs="Calibri"/>
+        </w:rPr>
+      </w:pPr>
+      <w:r>
+        <w:rPr>
+          <w:rFonts w:ascii="Calibri" w:cs="Calibri"/>
+        </w:rPr>
+        <w:lastRenderedPageBreak/>
+        <w:t>[8]</w:t>
+      </w:r>
+      <w:r>
+        <w:rPr>
+          <w:rFonts w:ascii="Calibri" w:cs="Calibri"/>
+        </w:rPr>
+        <w:tab/>
+        <w:t xml:space="preserve">D. Zhang, M. Hariz, and M. Mokhtari, “Assisting Elders with Mild Dementia Staying at Home,” in </w:t>
+      </w:r>
       <w:r>
         <w:rPr>
           <w:rFonts w:ascii="Calibri" w:cs="Calibri"/>
           <w:i/>
           <w:iCs/>
         </w:rPr>
-        <w:t xml:space="preserve"> 2007: Ubiquitous Computing</w:t>
+        <w:t>2008 Sixth Annual IEEE International Conference on Pervasive Computing and Communications (PerCom)</w:t>
       </w:r>
       <w:r>
         <w:rPr>
           <w:rFonts w:ascii="Calibri" w:cs="Calibri"/>
         </w:rPr>
-        <w:t>, 2007, pp. 1–18.</w:t>
-      </w:r>
-    </w:p>
-    <w:p>
-      <w:pPr>
-        <w:pStyle w:val="Bibliography"/>
+        <w:t>, 2008, pp. 692–697.</w:t>
+      </w:r>
+    </w:p>
+    <w:p>
+      <w:pPr>
+        <w:pStyle w:val="Bibliografie1"/>
         <w:rPr>
           <w:rFonts w:ascii="Calibri" w:cs="Calibri"/>
         </w:rPr>
@@ -5536,43 +5386,14 @@
         <w:rPr>
           <w:rFonts w:ascii="Calibri" w:cs="Calibri"/>
         </w:rPr>
-        <w:lastRenderedPageBreak/>
-        <w:t>[8]</w:t>
+        <w:t>[9]</w:t>
       </w:r>
       <w:r>
         <w:rPr>
           <w:rFonts w:ascii="Calibri" w:cs="Calibri"/>
         </w:rPr>
         <w:tab/>
-        <w:t xml:space="preserve">D. Zhang, M. </w:t>
-      </w:r>
-      <w:proofErr w:type="spellStart"/>
-      <w:r>
-        <w:rPr>
-          <w:rFonts w:ascii="Calibri" w:cs="Calibri"/>
-        </w:rPr>
-        <w:t>Hariz</w:t>
-      </w:r>
-      <w:proofErr w:type="spellEnd"/>
-      <w:r>
-        <w:rPr>
-          <w:rFonts w:ascii="Calibri" w:cs="Calibri"/>
-        </w:rPr>
-        <w:t xml:space="preserve">, and M. </w:t>
-      </w:r>
-      <w:proofErr w:type="spellStart"/>
-      <w:r>
-        <w:rPr>
-          <w:rFonts w:ascii="Calibri" w:cs="Calibri"/>
-        </w:rPr>
-        <w:t>Mokhtari</w:t>
-      </w:r>
-      <w:proofErr w:type="spellEnd"/>
-      <w:r>
-        <w:rPr>
-          <w:rFonts w:ascii="Calibri" w:cs="Calibri"/>
-        </w:rPr>
-        <w:t xml:space="preserve">, “Assisting Elders with Mild Dementia Staying at Home,” in </w:t>
+        <w:t xml:space="preserve">S. Zhou, C.-H. Chu, Z. Yu, and J. Kim, “A context-aware reminder system for elders based on fuzzy linguistic approach,” </w:t>
       </w:r>
       <w:r>
         <w:rPr>
@@ -5580,143 +5401,34 @@
           <w:i/>
           <w:iCs/>
         </w:rPr>
-        <w:t>2008 Sixth Annual IEEE International Conference on Pervasive Computing and Communications (</w:t>
-      </w:r>
-      <w:proofErr w:type="spellStart"/>
+        <w:t>Expert Syst. Appl.</w:t>
+      </w:r>
       <w:r>
         <w:rPr>
           <w:rFonts w:ascii="Calibri" w:cs="Calibri"/>
-          <w:i/>
-          <w:iCs/>
-        </w:rPr>
-        <w:t>PerCom</w:t>
-      </w:r>
-      <w:proofErr w:type="spellEnd"/>
-      <w:r>
+        </w:rPr>
+        <w:t>, vol. 39, no. 10, pp. 9411–9419, Aug. 2012.</w:t>
+      </w:r>
+    </w:p>
+    <w:p>
+      <w:pPr>
+        <w:pStyle w:val="Bibliografie1"/>
         <w:rPr>
           <w:rFonts w:ascii="Calibri" w:cs="Calibri"/>
-          <w:i/>
-          <w:iCs/>
-        </w:rPr>
-        <w:t>)</w:t>
-      </w:r>
+        </w:rPr>
+      </w:pPr>
       <w:r>
         <w:rPr>
           <w:rFonts w:ascii="Calibri" w:cs="Calibri"/>
         </w:rPr>
-        <w:t>, 2008, pp. 692–697.</w:t>
-      </w:r>
-    </w:p>
-    <w:p>
-      <w:pPr>
-        <w:pStyle w:val="Bibliography"/>
+        <w:t>[10]</w:t>
+      </w:r>
+      <w:r>
         <w:rPr>
           <w:rFonts w:ascii="Calibri" w:cs="Calibri"/>
         </w:rPr>
-      </w:pPr>
-      <w:r>
-        <w:rPr>
-          <w:rFonts w:ascii="Calibri" w:cs="Calibri"/>
-        </w:rPr>
-        <w:t>[9]</w:t>
-      </w:r>
-      <w:r>
-        <w:rPr>
-          <w:rFonts w:ascii="Calibri" w:cs="Calibri"/>
-        </w:rPr>
         <w:tab/>
-        <w:t xml:space="preserve">S. Zhou, C.-H. Chu, Z. Yu, and J. Kim, “A context-aware reminder system for elders based on fuzzy linguistic approach,” </w:t>
-      </w:r>
-      <w:r>
-        <w:rPr>
-          <w:rFonts w:ascii="Calibri" w:cs="Calibri"/>
-          <w:i/>
-          <w:iCs/>
-        </w:rPr>
-        <w:t>Expert Syst. Appl.</w:t>
-      </w:r>
-      <w:r>
-        <w:rPr>
-          <w:rFonts w:ascii="Calibri" w:cs="Calibri"/>
-        </w:rPr>
-        <w:t>, vol. 39, no. 10, pp. 9411–9419, Aug. 2012.</w:t>
-      </w:r>
-    </w:p>
-    <w:p>
-      <w:pPr>
-        <w:pStyle w:val="Bibliography"/>
-        <w:rPr>
-          <w:rFonts w:ascii="Calibri" w:cs="Calibri"/>
-        </w:rPr>
-      </w:pPr>
-      <w:r>
-        <w:rPr>
-          <w:rFonts w:ascii="Calibri" w:cs="Calibri"/>
-        </w:rPr>
-        <w:t>[10]</w:t>
-      </w:r>
-      <w:r>
-        <w:rPr>
-          <w:rFonts w:ascii="Calibri" w:cs="Calibri"/>
-        </w:rPr>
-        <w:tab/>
-        <w:t xml:space="preserve">P. </w:t>
-      </w:r>
-      <w:proofErr w:type="spellStart"/>
-      <w:r>
-        <w:rPr>
-          <w:rFonts w:ascii="Calibri" w:cs="Calibri"/>
-        </w:rPr>
-        <w:t>Giorgini</w:t>
-      </w:r>
-      <w:proofErr w:type="spellEnd"/>
-      <w:r>
-        <w:rPr>
-          <w:rFonts w:ascii="Calibri" w:cs="Calibri"/>
-        </w:rPr>
-        <w:t xml:space="preserve">, J. </w:t>
-      </w:r>
-      <w:proofErr w:type="spellStart"/>
-      <w:r>
-        <w:rPr>
-          <w:rFonts w:ascii="Calibri" w:cs="Calibri"/>
-        </w:rPr>
-        <w:t>Mylopoulos</w:t>
-      </w:r>
-      <w:proofErr w:type="spellEnd"/>
-      <w:r>
-        <w:rPr>
-          <w:rFonts w:ascii="Calibri" w:cs="Calibri"/>
-        </w:rPr>
-        <w:t xml:space="preserve">, E. </w:t>
-      </w:r>
-      <w:proofErr w:type="spellStart"/>
-      <w:r>
-        <w:rPr>
-          <w:rFonts w:ascii="Calibri" w:cs="Calibri"/>
-        </w:rPr>
-        <w:t>Nicchiarelli</w:t>
-      </w:r>
-      <w:proofErr w:type="spellEnd"/>
-      <w:r>
-        <w:rPr>
-          <w:rFonts w:ascii="Calibri" w:cs="Calibri"/>
-        </w:rPr>
-        <w:t xml:space="preserve">, and R. </w:t>
-      </w:r>
-      <w:proofErr w:type="spellStart"/>
-      <w:r>
-        <w:rPr>
-          <w:rFonts w:ascii="Calibri" w:cs="Calibri"/>
-        </w:rPr>
-        <w:t>Sebastiani</w:t>
-      </w:r>
-      <w:proofErr w:type="spellEnd"/>
-      <w:r>
-        <w:rPr>
-          <w:rFonts w:ascii="Calibri" w:cs="Calibri"/>
-        </w:rPr>
-        <w:t xml:space="preserve">, “Reasoning with Goal Models,” in </w:t>
+        <w:t xml:space="preserve">P. Giorgini, J. Mylopoulos, E. Nicchiarelli, and R. Sebastiani, “Reasoning with Goal Models,” in </w:t>
       </w:r>
       <w:r>
         <w:rPr>
@@ -6681,8 +6393,8 @@
       </w:tcPr>
     </w:tblStylePr>
   </w:style>
-  <w:style w:type="paragraph" w:customStyle="1" w:styleId="Bibliography">
-    <w:name w:val="Bibliography"/>
+  <w:style w:type="paragraph" w:customStyle="1" w:styleId="Bibliografie1">
+    <w:name w:val="Bibliografie1"/>
     <w:basedOn w:val="Standaard"/>
     <w:link w:val="BibliographyChar"/>
     <w:rsid w:val="008733B1"/>
@@ -6699,7 +6411,7 @@
   <w:style w:type="character" w:customStyle="1" w:styleId="BibliographyChar">
     <w:name w:val="Bibliography Char"/>
     <w:basedOn w:val="Standaardalinea-lettertype"/>
-    <w:link w:val="Bibliography"/>
+    <w:link w:val="Bibliografie1"/>
     <w:rsid w:val="008733B1"/>
     <w:rPr>
       <w:lang w:val="en-US"/>
@@ -7008,7 +6720,7 @@
 </file>
 
 <file path=customXml/itemProps1.xml><?xml version="1.0" encoding="utf-8"?>
-<ds:datastoreItem xmlns:ds="http://schemas.openxmlformats.org/officeDocument/2006/customXml" ds:itemID="{7BB875FD-E288-2D4E-A748-D55F883D13E7}">
+<ds:datastoreItem xmlns:ds="http://schemas.openxmlformats.org/officeDocument/2006/customXml" ds:itemID="{EC22CDFD-1E67-EB4F-ABBD-EC169995BFC5}">
   <ds:schemaRefs>
     <ds:schemaRef ds:uri="http://schemas.openxmlformats.org/officeDocument/2006/bibliography"/>
   </ds:schemaRefs>

</xml_diff>

<commit_message>
Fix table and add legend
</commit_message>
<xml_diff>
--- a/Existing implementations.docx
+++ b/Existing implementations.docx
@@ -1637,8 +1637,6 @@
         </w:rPr>
         <w:t xml:space="preserve"> is shit!</w:t>
       </w:r>
-      <w:bookmarkStart w:id="0" w:name="_GoBack"/>
-      <w:bookmarkEnd w:id="0"/>
     </w:p>
     <w:p>
       <w:pPr>
@@ -1665,23 +1663,23 @@
     <w:tbl>
       <w:tblPr>
         <w:tblStyle w:val="Rastertabel5donker-Accent3"/>
-        <w:tblW w:w="12735" w:type="dxa"/>
+        <w:tblW w:w="8140" w:type="dxa"/>
         <w:jc w:val="center"/>
         <w:tblLook w:val="05A0" w:firstRow="1" w:lastRow="0" w:firstColumn="1" w:lastColumn="1" w:noHBand="0" w:noVBand="1"/>
       </w:tblPr>
       <w:tblGrid>
-        <w:gridCol w:w="1650"/>
-        <w:gridCol w:w="1094"/>
-        <w:gridCol w:w="1293"/>
-        <w:gridCol w:w="890"/>
-        <w:gridCol w:w="656"/>
-        <w:gridCol w:w="971"/>
-        <w:gridCol w:w="889"/>
-        <w:gridCol w:w="1345"/>
-        <w:gridCol w:w="977"/>
-        <w:gridCol w:w="1202"/>
-        <w:gridCol w:w="1202"/>
-        <w:gridCol w:w="566"/>
+        <w:gridCol w:w="1649"/>
+        <w:gridCol w:w="551"/>
+        <w:gridCol w:w="495"/>
+        <w:gridCol w:w="520"/>
+        <w:gridCol w:w="647"/>
+        <w:gridCol w:w="611"/>
+        <w:gridCol w:w="609"/>
+        <w:gridCol w:w="636"/>
+        <w:gridCol w:w="666"/>
+        <w:gridCol w:w="582"/>
+        <w:gridCol w:w="504"/>
+        <w:gridCol w:w="670"/>
       </w:tblGrid>
       <w:tr>
         <w:trPr>
@@ -1691,18 +1689,16 @@
         <w:tc>
           <w:tcPr>
             <w:cnfStyle w:val="001000000000" w:firstRow="0" w:lastRow="0" w:firstColumn="1" w:lastColumn="0" w:oddVBand="0" w:evenVBand="0" w:oddHBand="0" w:evenHBand="0" w:firstRowFirstColumn="0" w:firstRowLastColumn="0" w:lastRowFirstColumn="0" w:lastRowLastColumn="0"/>
-            <w:tcW w:w="1650" w:type="dxa"/>
-          </w:tcPr>
-          <w:p>
-            <w:pPr>
-              <w:rPr>
-                <w:sz w:val="21"/>
-                <w:lang w:val="en-US"/>
-              </w:rPr>
-            </w:pPr>
-            <w:r>
-              <w:rPr>
-                <w:sz w:val="21"/>
+            <w:tcW w:w="1649" w:type="dxa"/>
+          </w:tcPr>
+          <w:p>
+            <w:pPr>
+              <w:rPr>
+                <w:lang w:val="en-US"/>
+              </w:rPr>
+            </w:pPr>
+            <w:r>
+              <w:rPr>
                 <w:lang w:val="en-US"/>
               </w:rPr>
               <w:t>Concept</w:t>
@@ -1711,229 +1707,223 @@
         </w:tc>
         <w:tc>
           <w:tcPr>
-            <w:tcW w:w="1094" w:type="dxa"/>
-          </w:tcPr>
-          <w:p>
-            <w:pPr>
+            <w:tcW w:w="551" w:type="dxa"/>
+          </w:tcPr>
+          <w:p>
+            <w:pPr>
+              <w:jc w:val="center"/>
               <w:cnfStyle w:val="100000000000" w:firstRow="1" w:lastRow="0" w:firstColumn="0" w:lastColumn="0" w:oddVBand="0" w:evenVBand="0" w:oddHBand="0" w:evenHBand="0" w:firstRowFirstColumn="0" w:firstRowLastColumn="0" w:lastRowFirstColumn="0" w:lastRowLastColumn="0"/>
               <w:rPr>
-                <w:sz w:val="21"/>
-                <w:lang w:val="en-US"/>
-              </w:rPr>
-            </w:pPr>
-            <w:r>
-              <w:rPr>
-                <w:sz w:val="21"/>
-                <w:lang w:val="en-US"/>
-              </w:rPr>
-              <w:t>Reminder producing</w:t>
-            </w:r>
-          </w:p>
-        </w:tc>
-        <w:tc>
-          <w:tcPr>
-            <w:tcW w:w="1293" w:type="dxa"/>
-          </w:tcPr>
-          <w:p>
-            <w:pPr>
+                <w:lang w:val="en-US"/>
+              </w:rPr>
+            </w:pPr>
+            <w:r>
+              <w:rPr>
+                <w:lang w:val="en-US"/>
+              </w:rPr>
+              <w:t>RP</w:t>
+            </w:r>
+          </w:p>
+        </w:tc>
+        <w:tc>
+          <w:tcPr>
+            <w:tcW w:w="495" w:type="dxa"/>
+          </w:tcPr>
+          <w:p>
+            <w:pPr>
+              <w:jc w:val="center"/>
               <w:cnfStyle w:val="100000000000" w:firstRow="1" w:lastRow="0" w:firstColumn="0" w:lastColumn="0" w:oddVBand="0" w:evenVBand="0" w:oddHBand="0" w:evenHBand="0" w:firstRowFirstColumn="0" w:firstRowLastColumn="0" w:lastRowFirstColumn="0" w:lastRowLastColumn="0"/>
               <w:rPr>
-                <w:sz w:val="21"/>
-                <w:lang w:val="en-US"/>
-              </w:rPr>
-            </w:pPr>
-            <w:r>
-              <w:rPr>
-                <w:sz w:val="21"/>
-                <w:lang w:val="en-US"/>
-              </w:rPr>
-              <w:t>Reminder intercepting</w:t>
-            </w:r>
-          </w:p>
-        </w:tc>
-        <w:tc>
-          <w:tcPr>
-            <w:tcW w:w="890" w:type="dxa"/>
-          </w:tcPr>
-          <w:p>
-            <w:pPr>
+                <w:lang w:val="en-US"/>
+              </w:rPr>
+            </w:pPr>
+            <w:r>
+              <w:rPr>
+                <w:lang w:val="en-US"/>
+              </w:rPr>
+              <w:t>RI</w:t>
+            </w:r>
+          </w:p>
+        </w:tc>
+        <w:tc>
+          <w:tcPr>
+            <w:tcW w:w="520" w:type="dxa"/>
+          </w:tcPr>
+          <w:p>
+            <w:pPr>
+              <w:jc w:val="center"/>
               <w:cnfStyle w:val="100000000000" w:firstRow="1" w:lastRow="0" w:firstColumn="0" w:lastColumn="0" w:oddVBand="0" w:evenVBand="0" w:oddHBand="0" w:evenHBand="0" w:firstRowFirstColumn="0" w:firstRowLastColumn="0" w:lastRowFirstColumn="0" w:lastRowLastColumn="0"/>
               <w:rPr>
-                <w:sz w:val="21"/>
-                <w:lang w:val="en-US"/>
-              </w:rPr>
-            </w:pPr>
-            <w:r>
-              <w:rPr>
-                <w:sz w:val="21"/>
-                <w:lang w:val="en-US"/>
-              </w:rPr>
-              <w:t>Specific setup</w:t>
-            </w:r>
-          </w:p>
-        </w:tc>
-        <w:tc>
-          <w:tcPr>
-            <w:tcW w:w="656" w:type="dxa"/>
-          </w:tcPr>
-          <w:p>
-            <w:pPr>
+                <w:lang w:val="en-US"/>
+              </w:rPr>
+            </w:pPr>
+            <w:r>
+              <w:rPr>
+                <w:lang w:val="en-US"/>
+              </w:rPr>
+              <w:t>SS</w:t>
+            </w:r>
+          </w:p>
+        </w:tc>
+        <w:tc>
+          <w:tcPr>
+            <w:tcW w:w="647" w:type="dxa"/>
+          </w:tcPr>
+          <w:p>
+            <w:pPr>
+              <w:jc w:val="center"/>
               <w:cnfStyle w:val="100000000000" w:firstRow="1" w:lastRow="0" w:firstColumn="0" w:lastColumn="0" w:oddVBand="0" w:evenVBand="0" w:oddHBand="0" w:evenHBand="0" w:firstRowFirstColumn="0" w:firstRowLastColumn="0" w:lastRowFirstColumn="0" w:lastRowLastColumn="0"/>
               <w:rPr>
-                <w:sz w:val="21"/>
-                <w:lang w:val="en-US"/>
-              </w:rPr>
-            </w:pPr>
-            <w:r>
-              <w:rPr>
-                <w:sz w:val="21"/>
-                <w:lang w:val="en-US"/>
-              </w:rPr>
-              <w:t>Time</w:t>
-            </w:r>
-          </w:p>
-        </w:tc>
-        <w:tc>
-          <w:tcPr>
-            <w:tcW w:w="971" w:type="dxa"/>
-          </w:tcPr>
-          <w:p>
-            <w:pPr>
+                <w:lang w:val="en-US"/>
+              </w:rPr>
+            </w:pPr>
+            <w:r>
+              <w:rPr>
+                <w:lang w:val="en-US"/>
+              </w:rPr>
+              <w:t>Tim</w:t>
+            </w:r>
+          </w:p>
+        </w:tc>
+        <w:tc>
+          <w:tcPr>
+            <w:tcW w:w="611" w:type="dxa"/>
+          </w:tcPr>
+          <w:p>
+            <w:pPr>
+              <w:jc w:val="center"/>
               <w:cnfStyle w:val="100000000000" w:firstRow="1" w:lastRow="0" w:firstColumn="0" w:lastColumn="0" w:oddVBand="0" w:evenVBand="0" w:oddHBand="0" w:evenHBand="0" w:firstRowFirstColumn="0" w:firstRowLastColumn="0" w:lastRowFirstColumn="0" w:lastRowLastColumn="0"/>
               <w:rPr>
-                <w:sz w:val="21"/>
-                <w:lang w:val="en-US"/>
-              </w:rPr>
-            </w:pPr>
-            <w:r>
-              <w:rPr>
-                <w:sz w:val="21"/>
-                <w:lang w:val="en-US"/>
-              </w:rPr>
-              <w:t>Location</w:t>
-            </w:r>
-          </w:p>
-        </w:tc>
-        <w:tc>
-          <w:tcPr>
-            <w:tcW w:w="889" w:type="dxa"/>
-          </w:tcPr>
-          <w:p>
-            <w:pPr>
+                <w:lang w:val="en-US"/>
+              </w:rPr>
+            </w:pPr>
+            <w:proofErr w:type="spellStart"/>
+            <w:r>
+              <w:rPr>
+                <w:lang w:val="en-US"/>
+              </w:rPr>
+              <w:t>Loc</w:t>
+            </w:r>
+            <w:proofErr w:type="spellEnd"/>
+          </w:p>
+        </w:tc>
+        <w:tc>
+          <w:tcPr>
+            <w:tcW w:w="609" w:type="dxa"/>
+          </w:tcPr>
+          <w:p>
+            <w:pPr>
+              <w:jc w:val="center"/>
               <w:cnfStyle w:val="100000000000" w:firstRow="1" w:lastRow="0" w:firstColumn="0" w:lastColumn="0" w:oddVBand="0" w:evenVBand="0" w:oddHBand="0" w:evenHBand="0" w:firstRowFirstColumn="0" w:firstRowLastColumn="0" w:lastRowFirstColumn="0" w:lastRowLastColumn="0"/>
               <w:rPr>
-                <w:sz w:val="21"/>
-                <w:lang w:val="en-US"/>
-              </w:rPr>
-            </w:pPr>
-            <w:r>
-              <w:rPr>
-                <w:sz w:val="21"/>
-                <w:lang w:val="en-US"/>
-              </w:rPr>
-              <w:t>Activity</w:t>
-            </w:r>
-          </w:p>
-        </w:tc>
-        <w:tc>
-          <w:tcPr>
-            <w:tcW w:w="1345" w:type="dxa"/>
-          </w:tcPr>
-          <w:p>
-            <w:pPr>
+                <w:lang w:val="en-US"/>
+              </w:rPr>
+            </w:pPr>
+            <w:r>
+              <w:rPr>
+                <w:lang w:val="en-US"/>
+              </w:rPr>
+              <w:t>Act</w:t>
+            </w:r>
+          </w:p>
+        </w:tc>
+        <w:tc>
+          <w:tcPr>
+            <w:tcW w:w="636" w:type="dxa"/>
+          </w:tcPr>
+          <w:p>
+            <w:pPr>
+              <w:jc w:val="center"/>
               <w:cnfStyle w:val="100000000000" w:firstRow="1" w:lastRow="0" w:firstColumn="0" w:lastColumn="0" w:oddVBand="0" w:evenVBand="0" w:oddHBand="0" w:evenHBand="0" w:firstRowFirstColumn="0" w:firstRowLastColumn="0" w:lastRowFirstColumn="0" w:lastRowLastColumn="0"/>
               <w:rPr>
-                <w:sz w:val="21"/>
-                <w:lang w:val="en-US"/>
-              </w:rPr>
-            </w:pPr>
-            <w:r>
-              <w:rPr>
-                <w:sz w:val="21"/>
-                <w:lang w:val="en-US"/>
-              </w:rPr>
-              <w:t>Environment</w:t>
-            </w:r>
-          </w:p>
-        </w:tc>
-        <w:tc>
-          <w:tcPr>
-            <w:tcW w:w="977" w:type="dxa"/>
-          </w:tcPr>
-          <w:p>
-            <w:pPr>
+                <w:lang w:val="en-US"/>
+              </w:rPr>
+            </w:pPr>
+            <w:proofErr w:type="spellStart"/>
+            <w:r>
+              <w:rPr>
+                <w:lang w:val="en-US"/>
+              </w:rPr>
+              <w:t>Env</w:t>
+            </w:r>
+            <w:proofErr w:type="spellEnd"/>
+          </w:p>
+        </w:tc>
+        <w:tc>
+          <w:tcPr>
+            <w:tcW w:w="666" w:type="dxa"/>
+          </w:tcPr>
+          <w:p>
+            <w:pPr>
+              <w:jc w:val="center"/>
               <w:cnfStyle w:val="100000000000" w:firstRow="1" w:lastRow="0" w:firstColumn="0" w:lastColumn="0" w:oddVBand="0" w:evenVBand="0" w:oddHBand="0" w:evenHBand="0" w:firstRowFirstColumn="0" w:firstRowLastColumn="0" w:lastRowFirstColumn="0" w:lastRowLastColumn="0"/>
               <w:rPr>
-                <w:sz w:val="21"/>
-                <w:lang w:val="en-US"/>
-              </w:rPr>
-            </w:pPr>
-            <w:r>
-              <w:rPr>
-                <w:sz w:val="21"/>
-                <w:lang w:val="en-US"/>
-              </w:rPr>
-              <w:t>Dynamic</w:t>
-            </w:r>
-          </w:p>
-        </w:tc>
-        <w:tc>
-          <w:tcPr>
-            <w:tcW w:w="1202" w:type="dxa"/>
-          </w:tcPr>
-          <w:p>
-            <w:pPr>
+                <w:lang w:val="en-US"/>
+              </w:rPr>
+            </w:pPr>
+            <w:proofErr w:type="spellStart"/>
+            <w:r>
+              <w:rPr>
+                <w:lang w:val="en-US"/>
+              </w:rPr>
+              <w:t>Dyn</w:t>
+            </w:r>
+            <w:proofErr w:type="spellEnd"/>
+          </w:p>
+        </w:tc>
+        <w:tc>
+          <w:tcPr>
+            <w:tcW w:w="582" w:type="dxa"/>
+          </w:tcPr>
+          <w:p>
+            <w:pPr>
+              <w:jc w:val="center"/>
               <w:cnfStyle w:val="100000000000" w:firstRow="1" w:lastRow="0" w:firstColumn="0" w:lastColumn="0" w:oddVBand="0" w:evenVBand="0" w:oddHBand="0" w:evenHBand="0" w:firstRowFirstColumn="0" w:firstRowLastColumn="0" w:lastRowFirstColumn="0" w:lastRowLastColumn="0"/>
               <w:rPr>
-                <w:sz w:val="21"/>
-                <w:lang w:val="en-US"/>
-              </w:rPr>
-            </w:pPr>
-            <w:r>
-              <w:rPr>
-                <w:sz w:val="21"/>
-                <w:lang w:val="en-US"/>
-              </w:rPr>
-              <w:t>Values</w:t>
-            </w:r>
-          </w:p>
-        </w:tc>
-        <w:tc>
-          <w:tcPr>
-            <w:tcW w:w="1202" w:type="dxa"/>
-          </w:tcPr>
-          <w:p>
-            <w:pPr>
+                <w:lang w:val="en-US"/>
+              </w:rPr>
+            </w:pPr>
+            <w:r>
+              <w:rPr>
+                <w:lang w:val="en-US"/>
+              </w:rPr>
+              <w:t>UV</w:t>
+            </w:r>
+          </w:p>
+        </w:tc>
+        <w:tc>
+          <w:tcPr>
+            <w:tcW w:w="504" w:type="dxa"/>
+          </w:tcPr>
+          <w:p>
+            <w:pPr>
+              <w:jc w:val="center"/>
               <w:cnfStyle w:val="100000000000" w:firstRow="1" w:lastRow="0" w:firstColumn="0" w:lastColumn="0" w:oddVBand="0" w:evenVBand="0" w:oddHBand="0" w:evenHBand="0" w:firstRowFirstColumn="0" w:firstRowLastColumn="0" w:lastRowFirstColumn="0" w:lastRowLastColumn="0"/>
               <w:rPr>
-                <w:sz w:val="21"/>
-                <w:lang w:val="en-US"/>
-              </w:rPr>
-            </w:pPr>
-            <w:r>
-              <w:rPr>
-                <w:sz w:val="21"/>
-                <w:lang w:val="en-US"/>
-              </w:rPr>
-              <w:t>Interrupt analysis</w:t>
+                <w:lang w:val="en-US"/>
+              </w:rPr>
+            </w:pPr>
+            <w:r>
+              <w:rPr>
+                <w:lang w:val="en-US"/>
+              </w:rPr>
+              <w:t>IA</w:t>
             </w:r>
           </w:p>
         </w:tc>
         <w:tc>
           <w:tcPr>
             <w:cnfStyle w:val="000100000000" w:firstRow="0" w:lastRow="0" w:firstColumn="0" w:lastColumn="1" w:oddVBand="0" w:evenVBand="0" w:oddHBand="0" w:evenHBand="0" w:firstRowFirstColumn="0" w:firstRowLastColumn="0" w:lastRowFirstColumn="0" w:lastRowLastColumn="0"/>
-            <w:tcW w:w="566" w:type="dxa"/>
-          </w:tcPr>
-          <w:p>
-            <w:pPr>
-              <w:rPr>
-                <w:sz w:val="21"/>
-                <w:lang w:val="en-US"/>
-              </w:rPr>
-            </w:pPr>
-            <w:r>
-              <w:rPr>
-                <w:sz w:val="21"/>
+            <w:tcW w:w="670" w:type="dxa"/>
+          </w:tcPr>
+          <w:p>
+            <w:pPr>
+              <w:rPr>
+                <w:lang w:val="en-US"/>
+              </w:rPr>
+            </w:pPr>
+            <w:r>
+              <w:rPr>
                 <w:lang w:val="en-US"/>
               </w:rPr>
               <w:t>Ref.</w:t>
@@ -1949,7 +1939,7 @@
         <w:tc>
           <w:tcPr>
             <w:cnfStyle w:val="001000000000" w:firstRow="0" w:lastRow="0" w:firstColumn="1" w:lastColumn="0" w:oddVBand="0" w:evenVBand="0" w:oddHBand="0" w:evenHBand="0" w:firstRowFirstColumn="0" w:firstRowLastColumn="0" w:lastRowFirstColumn="0" w:lastRowLastColumn="0"/>
-            <w:tcW w:w="1650" w:type="dxa"/>
+            <w:tcW w:w="1649" w:type="dxa"/>
           </w:tcPr>
           <w:p>
             <w:pPr>
@@ -1971,7 +1961,7 @@
         </w:tc>
         <w:tc>
           <w:tcPr>
-            <w:tcW w:w="1094" w:type="dxa"/>
+            <w:tcW w:w="551" w:type="dxa"/>
           </w:tcPr>
           <w:p>
             <w:pPr>
@@ -1993,7 +1983,7 @@
         </w:tc>
         <w:tc>
           <w:tcPr>
-            <w:tcW w:w="1293" w:type="dxa"/>
+            <w:tcW w:w="495" w:type="dxa"/>
           </w:tcPr>
           <w:p>
             <w:pPr>
@@ -2008,7 +1998,7 @@
         </w:tc>
         <w:tc>
           <w:tcPr>
-            <w:tcW w:w="890" w:type="dxa"/>
+            <w:tcW w:w="520" w:type="dxa"/>
           </w:tcPr>
           <w:p>
             <w:pPr>
@@ -2030,7 +2020,7 @@
         </w:tc>
         <w:tc>
           <w:tcPr>
-            <w:tcW w:w="656" w:type="dxa"/>
+            <w:tcW w:w="647" w:type="dxa"/>
           </w:tcPr>
           <w:p>
             <w:pPr>
@@ -2045,7 +2035,7 @@
         </w:tc>
         <w:tc>
           <w:tcPr>
-            <w:tcW w:w="971" w:type="dxa"/>
+            <w:tcW w:w="611" w:type="dxa"/>
           </w:tcPr>
           <w:p>
             <w:pPr>
@@ -2060,7 +2050,7 @@
         </w:tc>
         <w:tc>
           <w:tcPr>
-            <w:tcW w:w="889" w:type="dxa"/>
+            <w:tcW w:w="609" w:type="dxa"/>
           </w:tcPr>
           <w:p>
             <w:pPr>
@@ -2075,7 +2065,7 @@
         </w:tc>
         <w:tc>
           <w:tcPr>
-            <w:tcW w:w="1345" w:type="dxa"/>
+            <w:tcW w:w="636" w:type="dxa"/>
           </w:tcPr>
           <w:p>
             <w:pPr>
@@ -2097,7 +2087,7 @@
         </w:tc>
         <w:tc>
           <w:tcPr>
-            <w:tcW w:w="977" w:type="dxa"/>
+            <w:tcW w:w="666" w:type="dxa"/>
           </w:tcPr>
           <w:p>
             <w:pPr>
@@ -2112,7 +2102,7 @@
         </w:tc>
         <w:tc>
           <w:tcPr>
-            <w:tcW w:w="1202" w:type="dxa"/>
+            <w:tcW w:w="582" w:type="dxa"/>
           </w:tcPr>
           <w:p>
             <w:pPr>
@@ -2127,7 +2117,7 @@
         </w:tc>
         <w:tc>
           <w:tcPr>
-            <w:tcW w:w="1202" w:type="dxa"/>
+            <w:tcW w:w="504" w:type="dxa"/>
           </w:tcPr>
           <w:p>
             <w:pPr>
@@ -2143,7 +2133,7 @@
         <w:tc>
           <w:tcPr>
             <w:cnfStyle w:val="000100000000" w:firstRow="0" w:lastRow="0" w:firstColumn="0" w:lastColumn="1" w:oddVBand="0" w:evenVBand="0" w:oddHBand="0" w:evenHBand="0" w:firstRowFirstColumn="0" w:firstRowLastColumn="0" w:lastRowFirstColumn="0" w:lastRowLastColumn="0"/>
-            <w:tcW w:w="566" w:type="dxa"/>
+            <w:tcW w:w="670" w:type="dxa"/>
           </w:tcPr>
           <w:p>
             <w:pPr>
@@ -2198,7 +2188,7 @@
         <w:tc>
           <w:tcPr>
             <w:cnfStyle w:val="001000000000" w:firstRow="0" w:lastRow="0" w:firstColumn="1" w:lastColumn="0" w:oddVBand="0" w:evenVBand="0" w:oddHBand="0" w:evenHBand="0" w:firstRowFirstColumn="0" w:firstRowLastColumn="0" w:lastRowFirstColumn="0" w:lastRowLastColumn="0"/>
-            <w:tcW w:w="1650" w:type="dxa"/>
+            <w:tcW w:w="1649" w:type="dxa"/>
           </w:tcPr>
           <w:p>
             <w:pPr>
@@ -2220,7 +2210,7 @@
         </w:tc>
         <w:tc>
           <w:tcPr>
-            <w:tcW w:w="1094" w:type="dxa"/>
+            <w:tcW w:w="551" w:type="dxa"/>
           </w:tcPr>
           <w:p>
             <w:pPr>
@@ -2235,7 +2225,7 @@
         </w:tc>
         <w:tc>
           <w:tcPr>
-            <w:tcW w:w="1293" w:type="dxa"/>
+            <w:tcW w:w="495" w:type="dxa"/>
           </w:tcPr>
           <w:p>
             <w:pPr>
@@ -2257,7 +2247,7 @@
         </w:tc>
         <w:tc>
           <w:tcPr>
-            <w:tcW w:w="890" w:type="dxa"/>
+            <w:tcW w:w="520" w:type="dxa"/>
           </w:tcPr>
           <w:p>
             <w:pPr>
@@ -2272,7 +2262,7 @@
         </w:tc>
         <w:tc>
           <w:tcPr>
-            <w:tcW w:w="656" w:type="dxa"/>
+            <w:tcW w:w="647" w:type="dxa"/>
           </w:tcPr>
           <w:p>
             <w:pPr>
@@ -2294,7 +2284,7 @@
         </w:tc>
         <w:tc>
           <w:tcPr>
-            <w:tcW w:w="971" w:type="dxa"/>
+            <w:tcW w:w="611" w:type="dxa"/>
           </w:tcPr>
           <w:p>
             <w:pPr>
@@ -2316,7 +2306,7 @@
         </w:tc>
         <w:tc>
           <w:tcPr>
-            <w:tcW w:w="889" w:type="dxa"/>
+            <w:tcW w:w="609" w:type="dxa"/>
           </w:tcPr>
           <w:p>
             <w:pPr>
@@ -2338,7 +2328,7 @@
         </w:tc>
         <w:tc>
           <w:tcPr>
-            <w:tcW w:w="1345" w:type="dxa"/>
+            <w:tcW w:w="636" w:type="dxa"/>
           </w:tcPr>
           <w:p>
             <w:pPr>
@@ -2360,7 +2350,7 @@
         </w:tc>
         <w:tc>
           <w:tcPr>
-            <w:tcW w:w="977" w:type="dxa"/>
+            <w:tcW w:w="666" w:type="dxa"/>
           </w:tcPr>
           <w:p>
             <w:pPr>
@@ -2382,7 +2372,7 @@
         </w:tc>
         <w:tc>
           <w:tcPr>
-            <w:tcW w:w="1202" w:type="dxa"/>
+            <w:tcW w:w="582" w:type="dxa"/>
           </w:tcPr>
           <w:p>
             <w:pPr>
@@ -2397,7 +2387,7 @@
         </w:tc>
         <w:tc>
           <w:tcPr>
-            <w:tcW w:w="1202" w:type="dxa"/>
+            <w:tcW w:w="504" w:type="dxa"/>
           </w:tcPr>
           <w:p>
             <w:pPr>
@@ -2413,7 +2403,7 @@
         <w:tc>
           <w:tcPr>
             <w:cnfStyle w:val="000100000000" w:firstRow="0" w:lastRow="0" w:firstColumn="0" w:lastColumn="1" w:oddVBand="0" w:evenVBand="0" w:oddHBand="0" w:evenHBand="0" w:firstRowFirstColumn="0" w:firstRowLastColumn="0" w:lastRowFirstColumn="0" w:lastRowLastColumn="0"/>
-            <w:tcW w:w="566" w:type="dxa"/>
+            <w:tcW w:w="670" w:type="dxa"/>
           </w:tcPr>
           <w:p>
             <w:pPr>
@@ -2469,7 +2459,7 @@
         <w:tc>
           <w:tcPr>
             <w:cnfStyle w:val="001000000000" w:firstRow="0" w:lastRow="0" w:firstColumn="1" w:lastColumn="0" w:oddVBand="0" w:evenVBand="0" w:oddHBand="0" w:evenHBand="0" w:firstRowFirstColumn="0" w:firstRowLastColumn="0" w:lastRowFirstColumn="0" w:lastRowLastColumn="0"/>
-            <w:tcW w:w="1650" w:type="dxa"/>
+            <w:tcW w:w="1649" w:type="dxa"/>
           </w:tcPr>
           <w:p>
             <w:pPr>
@@ -2491,7 +2481,7 @@
         </w:tc>
         <w:tc>
           <w:tcPr>
-            <w:tcW w:w="1094" w:type="dxa"/>
+            <w:tcW w:w="551" w:type="dxa"/>
           </w:tcPr>
           <w:p>
             <w:pPr>
@@ -2513,7 +2503,7 @@
         </w:tc>
         <w:tc>
           <w:tcPr>
-            <w:tcW w:w="1293" w:type="dxa"/>
+            <w:tcW w:w="495" w:type="dxa"/>
           </w:tcPr>
           <w:p>
             <w:pPr>
@@ -2528,7 +2518,7 @@
         </w:tc>
         <w:tc>
           <w:tcPr>
-            <w:tcW w:w="890" w:type="dxa"/>
+            <w:tcW w:w="520" w:type="dxa"/>
           </w:tcPr>
           <w:p>
             <w:pPr>
@@ -2550,7 +2540,7 @@
         </w:tc>
         <w:tc>
           <w:tcPr>
-            <w:tcW w:w="656" w:type="dxa"/>
+            <w:tcW w:w="647" w:type="dxa"/>
           </w:tcPr>
           <w:p>
             <w:pPr>
@@ -2565,7 +2555,7 @@
         </w:tc>
         <w:tc>
           <w:tcPr>
-            <w:tcW w:w="971" w:type="dxa"/>
+            <w:tcW w:w="611" w:type="dxa"/>
           </w:tcPr>
           <w:p>
             <w:pPr>
@@ -2587,7 +2577,7 @@
         </w:tc>
         <w:tc>
           <w:tcPr>
-            <w:tcW w:w="889" w:type="dxa"/>
+            <w:tcW w:w="609" w:type="dxa"/>
           </w:tcPr>
           <w:p>
             <w:pPr>
@@ -2609,7 +2599,7 @@
         </w:tc>
         <w:tc>
           <w:tcPr>
-            <w:tcW w:w="1345" w:type="dxa"/>
+            <w:tcW w:w="636" w:type="dxa"/>
           </w:tcPr>
           <w:p>
             <w:pPr>
@@ -2624,7 +2614,7 @@
         </w:tc>
         <w:tc>
           <w:tcPr>
-            <w:tcW w:w="977" w:type="dxa"/>
+            <w:tcW w:w="666" w:type="dxa"/>
           </w:tcPr>
           <w:p>
             <w:pPr>
@@ -2646,7 +2636,7 @@
         </w:tc>
         <w:tc>
           <w:tcPr>
-            <w:tcW w:w="1202" w:type="dxa"/>
+            <w:tcW w:w="582" w:type="dxa"/>
           </w:tcPr>
           <w:p>
             <w:pPr>
@@ -2661,7 +2651,7 @@
         </w:tc>
         <w:tc>
           <w:tcPr>
-            <w:tcW w:w="1202" w:type="dxa"/>
+            <w:tcW w:w="504" w:type="dxa"/>
           </w:tcPr>
           <w:p>
             <w:pPr>
@@ -2677,7 +2667,7 @@
         <w:tc>
           <w:tcPr>
             <w:cnfStyle w:val="000100000000" w:firstRow="0" w:lastRow="0" w:firstColumn="0" w:lastColumn="1" w:oddVBand="0" w:evenVBand="0" w:oddHBand="0" w:evenHBand="0" w:firstRowFirstColumn="0" w:firstRowLastColumn="0" w:lastRowFirstColumn="0" w:lastRowLastColumn="0"/>
-            <w:tcW w:w="566" w:type="dxa"/>
+            <w:tcW w:w="670" w:type="dxa"/>
           </w:tcPr>
           <w:p>
             <w:pPr>
@@ -2732,7 +2722,7 @@
         <w:tc>
           <w:tcPr>
             <w:cnfStyle w:val="001000000000" w:firstRow="0" w:lastRow="0" w:firstColumn="1" w:lastColumn="0" w:oddVBand="0" w:evenVBand="0" w:oddHBand="0" w:evenHBand="0" w:firstRowFirstColumn="0" w:firstRowLastColumn="0" w:lastRowFirstColumn="0" w:lastRowLastColumn="0"/>
-            <w:tcW w:w="1650" w:type="dxa"/>
+            <w:tcW w:w="1649" w:type="dxa"/>
           </w:tcPr>
           <w:p>
             <w:pPr>
@@ -2756,7 +2746,7 @@
         </w:tc>
         <w:tc>
           <w:tcPr>
-            <w:tcW w:w="1094" w:type="dxa"/>
+            <w:tcW w:w="551" w:type="dxa"/>
           </w:tcPr>
           <w:p>
             <w:pPr>
@@ -2778,7 +2768,7 @@
         </w:tc>
         <w:tc>
           <w:tcPr>
-            <w:tcW w:w="1293" w:type="dxa"/>
+            <w:tcW w:w="495" w:type="dxa"/>
           </w:tcPr>
           <w:p>
             <w:pPr>
@@ -2793,7 +2783,7 @@
         </w:tc>
         <w:tc>
           <w:tcPr>
-            <w:tcW w:w="890" w:type="dxa"/>
+            <w:tcW w:w="520" w:type="dxa"/>
           </w:tcPr>
           <w:p>
             <w:pPr>
@@ -2808,7 +2798,7 @@
         </w:tc>
         <w:tc>
           <w:tcPr>
-            <w:tcW w:w="656" w:type="dxa"/>
+            <w:tcW w:w="647" w:type="dxa"/>
           </w:tcPr>
           <w:p>
             <w:pPr>
@@ -2830,7 +2820,7 @@
         </w:tc>
         <w:tc>
           <w:tcPr>
-            <w:tcW w:w="971" w:type="dxa"/>
+            <w:tcW w:w="611" w:type="dxa"/>
           </w:tcPr>
           <w:p>
             <w:pPr>
@@ -2852,7 +2842,7 @@
         </w:tc>
         <w:tc>
           <w:tcPr>
-            <w:tcW w:w="889" w:type="dxa"/>
+            <w:tcW w:w="609" w:type="dxa"/>
           </w:tcPr>
           <w:p>
             <w:pPr>
@@ -2874,7 +2864,7 @@
         </w:tc>
         <w:tc>
           <w:tcPr>
-            <w:tcW w:w="1345" w:type="dxa"/>
+            <w:tcW w:w="636" w:type="dxa"/>
           </w:tcPr>
           <w:p>
             <w:pPr>
@@ -2896,7 +2886,7 @@
         </w:tc>
         <w:tc>
           <w:tcPr>
-            <w:tcW w:w="977" w:type="dxa"/>
+            <w:tcW w:w="666" w:type="dxa"/>
           </w:tcPr>
           <w:p>
             <w:pPr>
@@ -2911,7 +2901,7 @@
         </w:tc>
         <w:tc>
           <w:tcPr>
-            <w:tcW w:w="1202" w:type="dxa"/>
+            <w:tcW w:w="582" w:type="dxa"/>
           </w:tcPr>
           <w:p>
             <w:pPr>
@@ -2926,7 +2916,7 @@
         </w:tc>
         <w:tc>
           <w:tcPr>
-            <w:tcW w:w="1202" w:type="dxa"/>
+            <w:tcW w:w="504" w:type="dxa"/>
           </w:tcPr>
           <w:p>
             <w:pPr>
@@ -2942,7 +2932,7 @@
         <w:tc>
           <w:tcPr>
             <w:cnfStyle w:val="000100000000" w:firstRow="0" w:lastRow="0" w:firstColumn="0" w:lastColumn="1" w:oddVBand="0" w:evenVBand="0" w:oddHBand="0" w:evenHBand="0" w:firstRowFirstColumn="0" w:firstRowLastColumn="0" w:lastRowFirstColumn="0" w:lastRowLastColumn="0"/>
-            <w:tcW w:w="566" w:type="dxa"/>
+            <w:tcW w:w="670" w:type="dxa"/>
           </w:tcPr>
           <w:p>
             <w:pPr>
@@ -2998,7 +2988,7 @@
         <w:tc>
           <w:tcPr>
             <w:cnfStyle w:val="001000000000" w:firstRow="0" w:lastRow="0" w:firstColumn="1" w:lastColumn="0" w:oddVBand="0" w:evenVBand="0" w:oddHBand="0" w:evenHBand="0" w:firstRowFirstColumn="0" w:firstRowLastColumn="0" w:lastRowFirstColumn="0" w:lastRowLastColumn="0"/>
-            <w:tcW w:w="1650" w:type="dxa"/>
+            <w:tcW w:w="1649" w:type="dxa"/>
           </w:tcPr>
           <w:p>
             <w:pPr>
@@ -3020,7 +3010,7 @@
         </w:tc>
         <w:tc>
           <w:tcPr>
-            <w:tcW w:w="1094" w:type="dxa"/>
+            <w:tcW w:w="551" w:type="dxa"/>
           </w:tcPr>
           <w:p>
             <w:pPr>
@@ -3042,7 +3032,7 @@
         </w:tc>
         <w:tc>
           <w:tcPr>
-            <w:tcW w:w="1293" w:type="dxa"/>
+            <w:tcW w:w="495" w:type="dxa"/>
           </w:tcPr>
           <w:p>
             <w:pPr>
@@ -3057,7 +3047,7 @@
         </w:tc>
         <w:tc>
           <w:tcPr>
-            <w:tcW w:w="890" w:type="dxa"/>
+            <w:tcW w:w="520" w:type="dxa"/>
           </w:tcPr>
           <w:p>
             <w:pPr>
@@ -3072,7 +3062,7 @@
         </w:tc>
         <w:tc>
           <w:tcPr>
-            <w:tcW w:w="656" w:type="dxa"/>
+            <w:tcW w:w="647" w:type="dxa"/>
           </w:tcPr>
           <w:p>
             <w:pPr>
@@ -3094,7 +3084,7 @@
         </w:tc>
         <w:tc>
           <w:tcPr>
-            <w:tcW w:w="971" w:type="dxa"/>
+            <w:tcW w:w="611" w:type="dxa"/>
           </w:tcPr>
           <w:p>
             <w:pPr>
@@ -3116,7 +3106,7 @@
         </w:tc>
         <w:tc>
           <w:tcPr>
-            <w:tcW w:w="889" w:type="dxa"/>
+            <w:tcW w:w="609" w:type="dxa"/>
           </w:tcPr>
           <w:p>
             <w:pPr>
@@ -3138,7 +3128,7 @@
         </w:tc>
         <w:tc>
           <w:tcPr>
-            <w:tcW w:w="1345" w:type="dxa"/>
+            <w:tcW w:w="636" w:type="dxa"/>
           </w:tcPr>
           <w:p>
             <w:pPr>
@@ -3160,7 +3150,7 @@
         </w:tc>
         <w:tc>
           <w:tcPr>
-            <w:tcW w:w="977" w:type="dxa"/>
+            <w:tcW w:w="666" w:type="dxa"/>
           </w:tcPr>
           <w:p>
             <w:pPr>
@@ -3175,7 +3165,7 @@
         </w:tc>
         <w:tc>
           <w:tcPr>
-            <w:tcW w:w="1202" w:type="dxa"/>
+            <w:tcW w:w="582" w:type="dxa"/>
           </w:tcPr>
           <w:p>
             <w:pPr>
@@ -3190,7 +3180,7 @@
         </w:tc>
         <w:tc>
           <w:tcPr>
-            <w:tcW w:w="1202" w:type="dxa"/>
+            <w:tcW w:w="504" w:type="dxa"/>
           </w:tcPr>
           <w:p>
             <w:pPr>
@@ -3206,7 +3196,7 @@
         <w:tc>
           <w:tcPr>
             <w:cnfStyle w:val="000100000000" w:firstRow="0" w:lastRow="0" w:firstColumn="0" w:lastColumn="1" w:oddVBand="0" w:evenVBand="0" w:oddHBand="0" w:evenHBand="0" w:firstRowFirstColumn="0" w:firstRowLastColumn="0" w:lastRowFirstColumn="0" w:lastRowLastColumn="0"/>
-            <w:tcW w:w="566" w:type="dxa"/>
+            <w:tcW w:w="670" w:type="dxa"/>
           </w:tcPr>
           <w:p>
             <w:pPr>
@@ -3261,7 +3251,7 @@
         <w:tc>
           <w:tcPr>
             <w:cnfStyle w:val="001000000000" w:firstRow="0" w:lastRow="0" w:firstColumn="1" w:lastColumn="0" w:oddVBand="0" w:evenVBand="0" w:oddHBand="0" w:evenHBand="0" w:firstRowFirstColumn="0" w:firstRowLastColumn="0" w:lastRowFirstColumn="0" w:lastRowLastColumn="0"/>
-            <w:tcW w:w="1650" w:type="dxa"/>
+            <w:tcW w:w="1649" w:type="dxa"/>
           </w:tcPr>
           <w:p>
             <w:pPr>
@@ -3285,7 +3275,7 @@
         </w:tc>
         <w:tc>
           <w:tcPr>
-            <w:tcW w:w="1094" w:type="dxa"/>
+            <w:tcW w:w="551" w:type="dxa"/>
           </w:tcPr>
           <w:p>
             <w:pPr>
@@ -3307,7 +3297,7 @@
         </w:tc>
         <w:tc>
           <w:tcPr>
-            <w:tcW w:w="1293" w:type="dxa"/>
+            <w:tcW w:w="495" w:type="dxa"/>
           </w:tcPr>
           <w:p>
             <w:pPr>
@@ -3322,7 +3312,7 @@
         </w:tc>
         <w:tc>
           <w:tcPr>
-            <w:tcW w:w="890" w:type="dxa"/>
+            <w:tcW w:w="520" w:type="dxa"/>
           </w:tcPr>
           <w:p>
             <w:pPr>
@@ -3337,7 +3327,7 @@
         </w:tc>
         <w:tc>
           <w:tcPr>
-            <w:tcW w:w="656" w:type="dxa"/>
+            <w:tcW w:w="647" w:type="dxa"/>
           </w:tcPr>
           <w:p>
             <w:pPr>
@@ -3359,7 +3349,7 @@
         </w:tc>
         <w:tc>
           <w:tcPr>
-            <w:tcW w:w="971" w:type="dxa"/>
+            <w:tcW w:w="611" w:type="dxa"/>
           </w:tcPr>
           <w:p>
             <w:pPr>
@@ -3381,7 +3371,7 @@
         </w:tc>
         <w:tc>
           <w:tcPr>
-            <w:tcW w:w="889" w:type="dxa"/>
+            <w:tcW w:w="609" w:type="dxa"/>
           </w:tcPr>
           <w:p>
             <w:pPr>
@@ -3403,7 +3393,7 @@
         </w:tc>
         <w:tc>
           <w:tcPr>
-            <w:tcW w:w="1345" w:type="dxa"/>
+            <w:tcW w:w="636" w:type="dxa"/>
           </w:tcPr>
           <w:p>
             <w:pPr>
@@ -3418,7 +3408,7 @@
         </w:tc>
         <w:tc>
           <w:tcPr>
-            <w:tcW w:w="977" w:type="dxa"/>
+            <w:tcW w:w="666" w:type="dxa"/>
           </w:tcPr>
           <w:p>
             <w:pPr>
@@ -3433,7 +3423,7 @@
         </w:tc>
         <w:tc>
           <w:tcPr>
-            <w:tcW w:w="1202" w:type="dxa"/>
+            <w:tcW w:w="582" w:type="dxa"/>
           </w:tcPr>
           <w:p>
             <w:pPr>
@@ -3448,7 +3438,7 @@
         </w:tc>
         <w:tc>
           <w:tcPr>
-            <w:tcW w:w="1202" w:type="dxa"/>
+            <w:tcW w:w="504" w:type="dxa"/>
           </w:tcPr>
           <w:p>
             <w:pPr>
@@ -3464,7 +3454,7 @@
         <w:tc>
           <w:tcPr>
             <w:cnfStyle w:val="000100000000" w:firstRow="0" w:lastRow="0" w:firstColumn="0" w:lastColumn="1" w:oddVBand="0" w:evenVBand="0" w:oddHBand="0" w:evenHBand="0" w:firstRowFirstColumn="0" w:firstRowLastColumn="0" w:lastRowFirstColumn="0" w:lastRowLastColumn="0"/>
-            <w:tcW w:w="566" w:type="dxa"/>
+            <w:tcW w:w="670" w:type="dxa"/>
           </w:tcPr>
           <w:p>
             <w:pPr>
@@ -3520,7 +3510,7 @@
         <w:tc>
           <w:tcPr>
             <w:cnfStyle w:val="001000000000" w:firstRow="0" w:lastRow="0" w:firstColumn="1" w:lastColumn="0" w:oddVBand="0" w:evenVBand="0" w:oddHBand="0" w:evenHBand="0" w:firstRowFirstColumn="0" w:firstRowLastColumn="0" w:lastRowFirstColumn="0" w:lastRowLastColumn="0"/>
-            <w:tcW w:w="1650" w:type="dxa"/>
+            <w:tcW w:w="1649" w:type="dxa"/>
           </w:tcPr>
           <w:p>
             <w:pPr>
@@ -3542,7 +3532,7 @@
         </w:tc>
         <w:tc>
           <w:tcPr>
-            <w:tcW w:w="1094" w:type="dxa"/>
+            <w:tcW w:w="551" w:type="dxa"/>
           </w:tcPr>
           <w:p>
             <w:pPr>
@@ -3564,7 +3554,7 @@
         </w:tc>
         <w:tc>
           <w:tcPr>
-            <w:tcW w:w="1293" w:type="dxa"/>
+            <w:tcW w:w="495" w:type="dxa"/>
           </w:tcPr>
           <w:p>
             <w:pPr>
@@ -3579,7 +3569,7 @@
         </w:tc>
         <w:tc>
           <w:tcPr>
-            <w:tcW w:w="890" w:type="dxa"/>
+            <w:tcW w:w="520" w:type="dxa"/>
           </w:tcPr>
           <w:p>
             <w:pPr>
@@ -3594,7 +3584,7 @@
         </w:tc>
         <w:tc>
           <w:tcPr>
-            <w:tcW w:w="656" w:type="dxa"/>
+            <w:tcW w:w="647" w:type="dxa"/>
           </w:tcPr>
           <w:p>
             <w:pPr>
@@ -3609,7 +3599,7 @@
         </w:tc>
         <w:tc>
           <w:tcPr>
-            <w:tcW w:w="971" w:type="dxa"/>
+            <w:tcW w:w="611" w:type="dxa"/>
           </w:tcPr>
           <w:p>
             <w:pPr>
@@ -3624,7 +3614,7 @@
         </w:tc>
         <w:tc>
           <w:tcPr>
-            <w:tcW w:w="889" w:type="dxa"/>
+            <w:tcW w:w="609" w:type="dxa"/>
           </w:tcPr>
           <w:p>
             <w:pPr>
@@ -3639,7 +3629,7 @@
         </w:tc>
         <w:tc>
           <w:tcPr>
-            <w:tcW w:w="1345" w:type="dxa"/>
+            <w:tcW w:w="636" w:type="dxa"/>
           </w:tcPr>
           <w:p>
             <w:pPr>
@@ -3654,7 +3644,7 @@
         </w:tc>
         <w:tc>
           <w:tcPr>
-            <w:tcW w:w="977" w:type="dxa"/>
+            <w:tcW w:w="666" w:type="dxa"/>
           </w:tcPr>
           <w:p>
             <w:pPr>
@@ -3669,7 +3659,7 @@
         </w:tc>
         <w:tc>
           <w:tcPr>
-            <w:tcW w:w="1202" w:type="dxa"/>
+            <w:tcW w:w="582" w:type="dxa"/>
           </w:tcPr>
           <w:p>
             <w:pPr>
@@ -3684,7 +3674,7 @@
         </w:tc>
         <w:tc>
           <w:tcPr>
-            <w:tcW w:w="1202" w:type="dxa"/>
+            <w:tcW w:w="504" w:type="dxa"/>
           </w:tcPr>
           <w:p>
             <w:pPr>
@@ -3700,7 +3690,7 @@
         <w:tc>
           <w:tcPr>
             <w:cnfStyle w:val="000100000000" w:firstRow="0" w:lastRow="0" w:firstColumn="0" w:lastColumn="1" w:oddVBand="0" w:evenVBand="0" w:oddHBand="0" w:evenHBand="0" w:firstRowFirstColumn="0" w:firstRowLastColumn="0" w:lastRowFirstColumn="0" w:lastRowLastColumn="0"/>
-            <w:tcW w:w="566" w:type="dxa"/>
+            <w:tcW w:w="670" w:type="dxa"/>
           </w:tcPr>
           <w:p>
             <w:pPr>
@@ -3755,7 +3745,7 @@
         <w:tc>
           <w:tcPr>
             <w:cnfStyle w:val="001000000000" w:firstRow="0" w:lastRow="0" w:firstColumn="1" w:lastColumn="0" w:oddVBand="0" w:evenVBand="0" w:oddHBand="0" w:evenHBand="0" w:firstRowFirstColumn="0" w:firstRowLastColumn="0" w:lastRowFirstColumn="0" w:lastRowLastColumn="0"/>
-            <w:tcW w:w="1650" w:type="dxa"/>
+            <w:tcW w:w="1649" w:type="dxa"/>
           </w:tcPr>
           <w:p>
             <w:pPr>
@@ -3779,7 +3769,7 @@
         </w:tc>
         <w:tc>
           <w:tcPr>
-            <w:tcW w:w="1094" w:type="dxa"/>
+            <w:tcW w:w="551" w:type="dxa"/>
           </w:tcPr>
           <w:p>
             <w:pPr>
@@ -3801,7 +3791,7 @@
         </w:tc>
         <w:tc>
           <w:tcPr>
-            <w:tcW w:w="1293" w:type="dxa"/>
+            <w:tcW w:w="495" w:type="dxa"/>
           </w:tcPr>
           <w:p>
             <w:pPr>
@@ -3816,7 +3806,7 @@
         </w:tc>
         <w:tc>
           <w:tcPr>
-            <w:tcW w:w="890" w:type="dxa"/>
+            <w:tcW w:w="520" w:type="dxa"/>
           </w:tcPr>
           <w:p>
             <w:pPr>
@@ -3838,7 +3828,7 @@
         </w:tc>
         <w:tc>
           <w:tcPr>
-            <w:tcW w:w="656" w:type="dxa"/>
+            <w:tcW w:w="647" w:type="dxa"/>
           </w:tcPr>
           <w:p>
             <w:pPr>
@@ -3860,7 +3850,7 @@
         </w:tc>
         <w:tc>
           <w:tcPr>
-            <w:tcW w:w="971" w:type="dxa"/>
+            <w:tcW w:w="611" w:type="dxa"/>
           </w:tcPr>
           <w:p>
             <w:pPr>
@@ -3882,7 +3872,7 @@
         </w:tc>
         <w:tc>
           <w:tcPr>
-            <w:tcW w:w="889" w:type="dxa"/>
+            <w:tcW w:w="609" w:type="dxa"/>
           </w:tcPr>
           <w:p>
             <w:pPr>
@@ -3904,7 +3894,7 @@
         </w:tc>
         <w:tc>
           <w:tcPr>
-            <w:tcW w:w="1345" w:type="dxa"/>
+            <w:tcW w:w="636" w:type="dxa"/>
           </w:tcPr>
           <w:p>
             <w:pPr>
@@ -3919,7 +3909,7 @@
         </w:tc>
         <w:tc>
           <w:tcPr>
-            <w:tcW w:w="977" w:type="dxa"/>
+            <w:tcW w:w="666" w:type="dxa"/>
           </w:tcPr>
           <w:p>
             <w:pPr>
@@ -3934,7 +3924,7 @@
         </w:tc>
         <w:tc>
           <w:tcPr>
-            <w:tcW w:w="1202" w:type="dxa"/>
+            <w:tcW w:w="582" w:type="dxa"/>
           </w:tcPr>
           <w:p>
             <w:pPr>
@@ -3949,7 +3939,7 @@
         </w:tc>
         <w:tc>
           <w:tcPr>
-            <w:tcW w:w="1202" w:type="dxa"/>
+            <w:tcW w:w="504" w:type="dxa"/>
           </w:tcPr>
           <w:p>
             <w:pPr>
@@ -3972,7 +3962,7 @@
         <w:tc>
           <w:tcPr>
             <w:cnfStyle w:val="000100000000" w:firstRow="0" w:lastRow="0" w:firstColumn="0" w:lastColumn="1" w:oddVBand="0" w:evenVBand="0" w:oddHBand="0" w:evenHBand="0" w:firstRowFirstColumn="0" w:firstRowLastColumn="0" w:lastRowFirstColumn="0" w:lastRowLastColumn="0"/>
-            <w:tcW w:w="566" w:type="dxa"/>
+            <w:tcW w:w="670" w:type="dxa"/>
           </w:tcPr>
           <w:p>
             <w:pPr>
@@ -4028,7 +4018,7 @@
         <w:tc>
           <w:tcPr>
             <w:cnfStyle w:val="001000000000" w:firstRow="0" w:lastRow="0" w:firstColumn="1" w:lastColumn="0" w:oddVBand="0" w:evenVBand="0" w:oddHBand="0" w:evenHBand="0" w:firstRowFirstColumn="0" w:firstRowLastColumn="0" w:lastRowFirstColumn="0" w:lastRowLastColumn="0"/>
-            <w:tcW w:w="1650" w:type="dxa"/>
+            <w:tcW w:w="1649" w:type="dxa"/>
           </w:tcPr>
           <w:p>
             <w:pPr>
@@ -4060,7 +4050,7 @@
         </w:tc>
         <w:tc>
           <w:tcPr>
-            <w:tcW w:w="1094" w:type="dxa"/>
+            <w:tcW w:w="551" w:type="dxa"/>
           </w:tcPr>
           <w:p>
             <w:pPr>
@@ -4075,7 +4065,7 @@
         </w:tc>
         <w:tc>
           <w:tcPr>
-            <w:tcW w:w="1293" w:type="dxa"/>
+            <w:tcW w:w="495" w:type="dxa"/>
           </w:tcPr>
           <w:p>
             <w:pPr>
@@ -4097,7 +4087,7 @@
         </w:tc>
         <w:tc>
           <w:tcPr>
-            <w:tcW w:w="890" w:type="dxa"/>
+            <w:tcW w:w="520" w:type="dxa"/>
           </w:tcPr>
           <w:p>
             <w:pPr>
@@ -4112,7 +4102,7 @@
         </w:tc>
         <w:tc>
           <w:tcPr>
-            <w:tcW w:w="656" w:type="dxa"/>
+            <w:tcW w:w="647" w:type="dxa"/>
           </w:tcPr>
           <w:p>
             <w:pPr>
@@ -4127,7 +4117,7 @@
         </w:tc>
         <w:tc>
           <w:tcPr>
-            <w:tcW w:w="971" w:type="dxa"/>
+            <w:tcW w:w="611" w:type="dxa"/>
           </w:tcPr>
           <w:p>
             <w:pPr>
@@ -4142,7 +4132,7 @@
         </w:tc>
         <w:tc>
           <w:tcPr>
-            <w:tcW w:w="889" w:type="dxa"/>
+            <w:tcW w:w="609" w:type="dxa"/>
           </w:tcPr>
           <w:p>
             <w:pPr>
@@ -4164,7 +4154,7 @@
         </w:tc>
         <w:tc>
           <w:tcPr>
-            <w:tcW w:w="1345" w:type="dxa"/>
+            <w:tcW w:w="636" w:type="dxa"/>
           </w:tcPr>
           <w:p>
             <w:pPr>
@@ -4179,7 +4169,7 @@
         </w:tc>
         <w:tc>
           <w:tcPr>
-            <w:tcW w:w="977" w:type="dxa"/>
+            <w:tcW w:w="666" w:type="dxa"/>
           </w:tcPr>
           <w:p>
             <w:pPr>
@@ -4194,7 +4184,7 @@
         </w:tc>
         <w:tc>
           <w:tcPr>
-            <w:tcW w:w="1202" w:type="dxa"/>
+            <w:tcW w:w="582" w:type="dxa"/>
           </w:tcPr>
           <w:p>
             <w:pPr>
@@ -4209,7 +4199,7 @@
         </w:tc>
         <w:tc>
           <w:tcPr>
-            <w:tcW w:w="1202" w:type="dxa"/>
+            <w:tcW w:w="504" w:type="dxa"/>
           </w:tcPr>
           <w:p>
             <w:pPr>
@@ -4232,7 +4222,7 @@
         <w:tc>
           <w:tcPr>
             <w:cnfStyle w:val="000100000000" w:firstRow="0" w:lastRow="0" w:firstColumn="0" w:lastColumn="1" w:oddVBand="0" w:evenVBand="0" w:oddHBand="0" w:evenHBand="0" w:firstRowFirstColumn="0" w:firstRowLastColumn="0" w:lastRowFirstColumn="0" w:lastRowLastColumn="0"/>
-            <w:tcW w:w="566" w:type="dxa"/>
+            <w:tcW w:w="670" w:type="dxa"/>
           </w:tcPr>
           <w:p>
             <w:pPr>
@@ -4287,7 +4277,7 @@
         <w:tc>
           <w:tcPr>
             <w:cnfStyle w:val="001000000000" w:firstRow="0" w:lastRow="0" w:firstColumn="1" w:lastColumn="0" w:oddVBand="0" w:evenVBand="0" w:oddHBand="0" w:evenHBand="0" w:firstRowFirstColumn="0" w:firstRowLastColumn="0" w:lastRowFirstColumn="0" w:lastRowLastColumn="0"/>
-            <w:tcW w:w="1650" w:type="dxa"/>
+            <w:tcW w:w="1649" w:type="dxa"/>
           </w:tcPr>
           <w:p>
             <w:pPr>
@@ -4309,7 +4299,7 @@
         </w:tc>
         <w:tc>
           <w:tcPr>
-            <w:tcW w:w="1094" w:type="dxa"/>
+            <w:tcW w:w="551" w:type="dxa"/>
           </w:tcPr>
           <w:p>
             <w:pPr>
@@ -4324,7 +4314,7 @@
         </w:tc>
         <w:tc>
           <w:tcPr>
-            <w:tcW w:w="1293" w:type="dxa"/>
+            <w:tcW w:w="495" w:type="dxa"/>
           </w:tcPr>
           <w:p>
             <w:pPr>
@@ -4339,7 +4329,7 @@
         </w:tc>
         <w:tc>
           <w:tcPr>
-            <w:tcW w:w="890" w:type="dxa"/>
+            <w:tcW w:w="520" w:type="dxa"/>
           </w:tcPr>
           <w:p>
             <w:pPr>
@@ -4354,7 +4344,7 @@
         </w:tc>
         <w:tc>
           <w:tcPr>
-            <w:tcW w:w="656" w:type="dxa"/>
+            <w:tcW w:w="647" w:type="dxa"/>
           </w:tcPr>
           <w:p>
             <w:pPr>
@@ -4369,7 +4359,7 @@
         </w:tc>
         <w:tc>
           <w:tcPr>
-            <w:tcW w:w="971" w:type="dxa"/>
+            <w:tcW w:w="611" w:type="dxa"/>
           </w:tcPr>
           <w:p>
             <w:pPr>
@@ -4384,7 +4374,7 @@
         </w:tc>
         <w:tc>
           <w:tcPr>
-            <w:tcW w:w="889" w:type="dxa"/>
+            <w:tcW w:w="609" w:type="dxa"/>
           </w:tcPr>
           <w:p>
             <w:pPr>
@@ -4406,7 +4396,7 @@
         </w:tc>
         <w:tc>
           <w:tcPr>
-            <w:tcW w:w="1345" w:type="dxa"/>
+            <w:tcW w:w="636" w:type="dxa"/>
           </w:tcPr>
           <w:p>
             <w:pPr>
@@ -4421,7 +4411,7 @@
         </w:tc>
         <w:tc>
           <w:tcPr>
-            <w:tcW w:w="977" w:type="dxa"/>
+            <w:tcW w:w="666" w:type="dxa"/>
           </w:tcPr>
           <w:p>
             <w:pPr>
@@ -4443,7 +4433,7 @@
         </w:tc>
         <w:tc>
           <w:tcPr>
-            <w:tcW w:w="1202" w:type="dxa"/>
+            <w:tcW w:w="582" w:type="dxa"/>
           </w:tcPr>
           <w:p>
             <w:pPr>
@@ -4458,7 +4448,7 @@
         </w:tc>
         <w:tc>
           <w:tcPr>
-            <w:tcW w:w="1202" w:type="dxa"/>
+            <w:tcW w:w="504" w:type="dxa"/>
           </w:tcPr>
           <w:p>
             <w:pPr>
@@ -4474,7 +4464,7 @@
         <w:tc>
           <w:tcPr>
             <w:cnfStyle w:val="000100000000" w:firstRow="0" w:lastRow="0" w:firstColumn="0" w:lastColumn="1" w:oddVBand="0" w:evenVBand="0" w:oddHBand="0" w:evenHBand="0" w:firstRowFirstColumn="0" w:firstRowLastColumn="0" w:lastRowFirstColumn="0" w:lastRowLastColumn="0"/>
-            <w:tcW w:w="566" w:type="dxa"/>
+            <w:tcW w:w="670" w:type="dxa"/>
           </w:tcPr>
           <w:p>
             <w:pPr>
@@ -4530,7 +4520,7 @@
         <w:tc>
           <w:tcPr>
             <w:cnfStyle w:val="001000000000" w:firstRow="0" w:lastRow="0" w:firstColumn="1" w:lastColumn="0" w:oddVBand="0" w:evenVBand="0" w:oddHBand="0" w:evenHBand="0" w:firstRowFirstColumn="0" w:firstRowLastColumn="0" w:lastRowFirstColumn="0" w:lastRowLastColumn="0"/>
-            <w:tcW w:w="1650" w:type="dxa"/>
+            <w:tcW w:w="1649" w:type="dxa"/>
           </w:tcPr>
           <w:p>
             <w:pPr>
@@ -4540,11 +4530,13 @@
                 <w:lang w:val="en-US"/>
               </w:rPr>
             </w:pPr>
-          </w:p>
-        </w:tc>
-        <w:tc>
-          <w:tcPr>
-            <w:tcW w:w="1094" w:type="dxa"/>
+            <w:bookmarkStart w:id="0" w:name="_GoBack"/>
+            <w:bookmarkEnd w:id="0"/>
+          </w:p>
+        </w:tc>
+        <w:tc>
+          <w:tcPr>
+            <w:tcW w:w="551" w:type="dxa"/>
           </w:tcPr>
           <w:p>
             <w:pPr>
@@ -4559,7 +4551,7 @@
         </w:tc>
         <w:tc>
           <w:tcPr>
-            <w:tcW w:w="1293" w:type="dxa"/>
+            <w:tcW w:w="495" w:type="dxa"/>
           </w:tcPr>
           <w:p>
             <w:pPr>
@@ -4574,7 +4566,7 @@
         </w:tc>
         <w:tc>
           <w:tcPr>
-            <w:tcW w:w="890" w:type="dxa"/>
+            <w:tcW w:w="520" w:type="dxa"/>
           </w:tcPr>
           <w:p>
             <w:pPr>
@@ -4589,7 +4581,7 @@
         </w:tc>
         <w:tc>
           <w:tcPr>
-            <w:tcW w:w="656" w:type="dxa"/>
+            <w:tcW w:w="647" w:type="dxa"/>
           </w:tcPr>
           <w:p>
             <w:pPr>
@@ -4604,7 +4596,7 @@
         </w:tc>
         <w:tc>
           <w:tcPr>
-            <w:tcW w:w="971" w:type="dxa"/>
+            <w:tcW w:w="611" w:type="dxa"/>
           </w:tcPr>
           <w:p>
             <w:pPr>
@@ -4619,7 +4611,7 @@
         </w:tc>
         <w:tc>
           <w:tcPr>
-            <w:tcW w:w="889" w:type="dxa"/>
+            <w:tcW w:w="609" w:type="dxa"/>
           </w:tcPr>
           <w:p>
             <w:pPr>
@@ -4634,7 +4626,7 @@
         </w:tc>
         <w:tc>
           <w:tcPr>
-            <w:tcW w:w="1345" w:type="dxa"/>
+            <w:tcW w:w="636" w:type="dxa"/>
           </w:tcPr>
           <w:p>
             <w:pPr>
@@ -4649,7 +4641,7 @@
         </w:tc>
         <w:tc>
           <w:tcPr>
-            <w:tcW w:w="977" w:type="dxa"/>
+            <w:tcW w:w="666" w:type="dxa"/>
           </w:tcPr>
           <w:p>
             <w:pPr>
@@ -4664,7 +4656,7 @@
         </w:tc>
         <w:tc>
           <w:tcPr>
-            <w:tcW w:w="1202" w:type="dxa"/>
+            <w:tcW w:w="582" w:type="dxa"/>
           </w:tcPr>
           <w:p>
             <w:pPr>
@@ -4679,7 +4671,7 @@
         </w:tc>
         <w:tc>
           <w:tcPr>
-            <w:tcW w:w="1202" w:type="dxa"/>
+            <w:tcW w:w="504" w:type="dxa"/>
           </w:tcPr>
           <w:p>
             <w:pPr>
@@ -4695,7 +4687,7 @@
         <w:tc>
           <w:tcPr>
             <w:cnfStyle w:val="000100000000" w:firstRow="0" w:lastRow="0" w:firstColumn="0" w:lastColumn="1" w:oddVBand="0" w:evenVBand="0" w:oddHBand="0" w:evenHBand="0" w:firstRowFirstColumn="0" w:firstRowLastColumn="0" w:lastRowFirstColumn="0" w:lastRowLastColumn="0"/>
-            <w:tcW w:w="566" w:type="dxa"/>
+            <w:tcW w:w="670" w:type="dxa"/>
           </w:tcPr>
           <w:p>
             <w:pPr>
@@ -4714,7 +4706,7 @@
         <w:tc>
           <w:tcPr>
             <w:cnfStyle w:val="001000000000" w:firstRow="0" w:lastRow="0" w:firstColumn="1" w:lastColumn="0" w:oddVBand="0" w:evenVBand="0" w:oddHBand="0" w:evenHBand="0" w:firstRowFirstColumn="0" w:firstRowLastColumn="0" w:lastRowFirstColumn="0" w:lastRowLastColumn="0"/>
-            <w:tcW w:w="1650" w:type="dxa"/>
+            <w:tcW w:w="1649" w:type="dxa"/>
           </w:tcPr>
           <w:p>
             <w:pPr>
@@ -4728,7 +4720,7 @@
         </w:tc>
         <w:tc>
           <w:tcPr>
-            <w:tcW w:w="1094" w:type="dxa"/>
+            <w:tcW w:w="551" w:type="dxa"/>
           </w:tcPr>
           <w:p>
             <w:pPr>
@@ -4743,7 +4735,7 @@
         </w:tc>
         <w:tc>
           <w:tcPr>
-            <w:tcW w:w="1293" w:type="dxa"/>
+            <w:tcW w:w="495" w:type="dxa"/>
           </w:tcPr>
           <w:p>
             <w:pPr>
@@ -4758,7 +4750,7 @@
         </w:tc>
         <w:tc>
           <w:tcPr>
-            <w:tcW w:w="890" w:type="dxa"/>
+            <w:tcW w:w="520" w:type="dxa"/>
           </w:tcPr>
           <w:p>
             <w:pPr>
@@ -4773,7 +4765,7 @@
         </w:tc>
         <w:tc>
           <w:tcPr>
-            <w:tcW w:w="656" w:type="dxa"/>
+            <w:tcW w:w="647" w:type="dxa"/>
           </w:tcPr>
           <w:p>
             <w:pPr>
@@ -4788,7 +4780,7 @@
         </w:tc>
         <w:tc>
           <w:tcPr>
-            <w:tcW w:w="971" w:type="dxa"/>
+            <w:tcW w:w="611" w:type="dxa"/>
           </w:tcPr>
           <w:p>
             <w:pPr>
@@ -4803,7 +4795,7 @@
         </w:tc>
         <w:tc>
           <w:tcPr>
-            <w:tcW w:w="889" w:type="dxa"/>
+            <w:tcW w:w="609" w:type="dxa"/>
           </w:tcPr>
           <w:p>
             <w:pPr>
@@ -4818,7 +4810,7 @@
         </w:tc>
         <w:tc>
           <w:tcPr>
-            <w:tcW w:w="1345" w:type="dxa"/>
+            <w:tcW w:w="636" w:type="dxa"/>
           </w:tcPr>
           <w:p>
             <w:pPr>
@@ -4833,7 +4825,7 @@
         </w:tc>
         <w:tc>
           <w:tcPr>
-            <w:tcW w:w="977" w:type="dxa"/>
+            <w:tcW w:w="666" w:type="dxa"/>
           </w:tcPr>
           <w:p>
             <w:pPr>
@@ -4848,7 +4840,7 @@
         </w:tc>
         <w:tc>
           <w:tcPr>
-            <w:tcW w:w="1202" w:type="dxa"/>
+            <w:tcW w:w="582" w:type="dxa"/>
           </w:tcPr>
           <w:p>
             <w:pPr>
@@ -4863,7 +4855,7 @@
         </w:tc>
         <w:tc>
           <w:tcPr>
-            <w:tcW w:w="1202" w:type="dxa"/>
+            <w:tcW w:w="504" w:type="dxa"/>
           </w:tcPr>
           <w:p>
             <w:pPr>
@@ -4879,7 +4871,7 @@
         <w:tc>
           <w:tcPr>
             <w:cnfStyle w:val="000100000000" w:firstRow="0" w:lastRow="0" w:firstColumn="0" w:lastColumn="1" w:oddVBand="0" w:evenVBand="0" w:oddHBand="0" w:evenHBand="0" w:firstRowFirstColumn="0" w:firstRowLastColumn="0" w:lastRowFirstColumn="0" w:lastRowLastColumn="0"/>
-            <w:tcW w:w="566" w:type="dxa"/>
+            <w:tcW w:w="670" w:type="dxa"/>
           </w:tcPr>
           <w:p>
             <w:pPr>
@@ -4899,7 +4891,7 @@
         <w:tc>
           <w:tcPr>
             <w:cnfStyle w:val="001000000000" w:firstRow="0" w:lastRow="0" w:firstColumn="1" w:lastColumn="0" w:oddVBand="0" w:evenVBand="0" w:oddHBand="0" w:evenHBand="0" w:firstRowFirstColumn="0" w:firstRowLastColumn="0" w:lastRowFirstColumn="0" w:lastRowLastColumn="0"/>
-            <w:tcW w:w="1650" w:type="dxa"/>
+            <w:tcW w:w="1649" w:type="dxa"/>
           </w:tcPr>
           <w:p>
             <w:pPr>
@@ -4913,7 +4905,7 @@
         </w:tc>
         <w:tc>
           <w:tcPr>
-            <w:tcW w:w="1094" w:type="dxa"/>
+            <w:tcW w:w="551" w:type="dxa"/>
           </w:tcPr>
           <w:p>
             <w:pPr>
@@ -4928,7 +4920,7 @@
         </w:tc>
         <w:tc>
           <w:tcPr>
-            <w:tcW w:w="1293" w:type="dxa"/>
+            <w:tcW w:w="495" w:type="dxa"/>
           </w:tcPr>
           <w:p>
             <w:pPr>
@@ -4943,7 +4935,7 @@
         </w:tc>
         <w:tc>
           <w:tcPr>
-            <w:tcW w:w="890" w:type="dxa"/>
+            <w:tcW w:w="520" w:type="dxa"/>
           </w:tcPr>
           <w:p>
             <w:pPr>
@@ -4958,7 +4950,7 @@
         </w:tc>
         <w:tc>
           <w:tcPr>
-            <w:tcW w:w="656" w:type="dxa"/>
+            <w:tcW w:w="647" w:type="dxa"/>
           </w:tcPr>
           <w:p>
             <w:pPr>
@@ -4973,7 +4965,7 @@
         </w:tc>
         <w:tc>
           <w:tcPr>
-            <w:tcW w:w="971" w:type="dxa"/>
+            <w:tcW w:w="611" w:type="dxa"/>
           </w:tcPr>
           <w:p>
             <w:pPr>
@@ -4988,7 +4980,7 @@
         </w:tc>
         <w:tc>
           <w:tcPr>
-            <w:tcW w:w="889" w:type="dxa"/>
+            <w:tcW w:w="609" w:type="dxa"/>
           </w:tcPr>
           <w:p>
             <w:pPr>
@@ -5003,7 +4995,7 @@
         </w:tc>
         <w:tc>
           <w:tcPr>
-            <w:tcW w:w="1345" w:type="dxa"/>
+            <w:tcW w:w="636" w:type="dxa"/>
           </w:tcPr>
           <w:p>
             <w:pPr>
@@ -5018,7 +5010,7 @@
         </w:tc>
         <w:tc>
           <w:tcPr>
-            <w:tcW w:w="977" w:type="dxa"/>
+            <w:tcW w:w="666" w:type="dxa"/>
           </w:tcPr>
           <w:p>
             <w:pPr>
@@ -5033,7 +5025,7 @@
         </w:tc>
         <w:tc>
           <w:tcPr>
-            <w:tcW w:w="1202" w:type="dxa"/>
+            <w:tcW w:w="582" w:type="dxa"/>
           </w:tcPr>
           <w:p>
             <w:pPr>
@@ -5048,7 +5040,7 @@
         </w:tc>
         <w:tc>
           <w:tcPr>
-            <w:tcW w:w="1202" w:type="dxa"/>
+            <w:tcW w:w="504" w:type="dxa"/>
           </w:tcPr>
           <w:p>
             <w:pPr>
@@ -5064,7 +5056,7 @@
         <w:tc>
           <w:tcPr>
             <w:cnfStyle w:val="000100000000" w:firstRow="0" w:lastRow="0" w:firstColumn="0" w:lastColumn="1" w:oddVBand="0" w:evenVBand="0" w:oddHBand="0" w:evenHBand="0" w:firstRowFirstColumn="0" w:firstRowLastColumn="0" w:lastRowFirstColumn="0" w:lastRowLastColumn="0"/>
-            <w:tcW w:w="566" w:type="dxa"/>
+            <w:tcW w:w="670" w:type="dxa"/>
           </w:tcPr>
           <w:p>
             <w:pPr>
@@ -5077,6 +5069,287 @@
         </w:tc>
       </w:tr>
     </w:tbl>
+    <w:p>
+      <w:pPr>
+        <w:rPr>
+          <w:lang w:val="en-US"/>
+        </w:rPr>
+      </w:pPr>
+    </w:p>
+    <w:p>
+      <w:pPr>
+        <w:rPr>
+          <w:b/>
+          <w:sz w:val="21"/>
+          <w:lang w:val="en-US"/>
+        </w:rPr>
+      </w:pPr>
+      <w:r>
+        <w:rPr>
+          <w:b/>
+          <w:sz w:val="21"/>
+          <w:lang w:val="en-US"/>
+        </w:rPr>
+        <w:t>Legend:</w:t>
+      </w:r>
+    </w:p>
+    <w:p>
+      <w:pPr>
+        <w:rPr>
+          <w:sz w:val="21"/>
+          <w:lang w:val="en-US"/>
+        </w:rPr>
+      </w:pPr>
+      <w:r>
+        <w:rPr>
+          <w:sz w:val="21"/>
+          <w:lang w:val="en-US"/>
+        </w:rPr>
+        <w:t>RP:</w:t>
+      </w:r>
+      <w:r>
+        <w:rPr>
+          <w:sz w:val="21"/>
+          <w:lang w:val="en-US"/>
+        </w:rPr>
+        <w:tab/>
+        <w:t>Reminder Producing</w:t>
+      </w:r>
+    </w:p>
+    <w:p>
+      <w:pPr>
+        <w:rPr>
+          <w:sz w:val="21"/>
+          <w:lang w:val="en-US"/>
+        </w:rPr>
+      </w:pPr>
+      <w:r>
+        <w:rPr>
+          <w:sz w:val="21"/>
+          <w:lang w:val="en-US"/>
+        </w:rPr>
+        <w:t>RI:</w:t>
+      </w:r>
+      <w:r>
+        <w:rPr>
+          <w:sz w:val="21"/>
+          <w:lang w:val="en-US"/>
+        </w:rPr>
+        <w:tab/>
+        <w:t>Reminder Intercepting</w:t>
+      </w:r>
+    </w:p>
+    <w:p>
+      <w:pPr>
+        <w:rPr>
+          <w:sz w:val="21"/>
+          <w:lang w:val="en-US"/>
+        </w:rPr>
+      </w:pPr>
+      <w:r>
+        <w:rPr>
+          <w:sz w:val="21"/>
+          <w:lang w:val="en-US"/>
+        </w:rPr>
+        <w:t>SS:</w:t>
+      </w:r>
+      <w:r>
+        <w:rPr>
+          <w:sz w:val="21"/>
+          <w:lang w:val="en-US"/>
+        </w:rPr>
+        <w:tab/>
+        <w:t>Specific setup</w:t>
+      </w:r>
+    </w:p>
+    <w:p>
+      <w:pPr>
+        <w:rPr>
+          <w:sz w:val="21"/>
+          <w:lang w:val="en-US"/>
+        </w:rPr>
+      </w:pPr>
+      <w:r>
+        <w:rPr>
+          <w:sz w:val="21"/>
+          <w:lang w:val="en-US"/>
+        </w:rPr>
+        <w:t>Tim:</w:t>
+      </w:r>
+      <w:r>
+        <w:rPr>
+          <w:sz w:val="21"/>
+          <w:lang w:val="en-US"/>
+        </w:rPr>
+        <w:tab/>
+        <w:t>Time</w:t>
+      </w:r>
+    </w:p>
+    <w:p>
+      <w:pPr>
+        <w:rPr>
+          <w:sz w:val="21"/>
+          <w:lang w:val="en-US"/>
+        </w:rPr>
+      </w:pPr>
+      <w:proofErr w:type="spellStart"/>
+      <w:r>
+        <w:rPr>
+          <w:sz w:val="21"/>
+          <w:lang w:val="en-US"/>
+        </w:rPr>
+        <w:t>Loc</w:t>
+      </w:r>
+      <w:proofErr w:type="spellEnd"/>
+      <w:r>
+        <w:rPr>
+          <w:sz w:val="21"/>
+          <w:lang w:val="en-US"/>
+        </w:rPr>
+        <w:t>:</w:t>
+      </w:r>
+      <w:r>
+        <w:rPr>
+          <w:sz w:val="21"/>
+          <w:lang w:val="en-US"/>
+        </w:rPr>
+        <w:tab/>
+        <w:t>Location</w:t>
+      </w:r>
+    </w:p>
+    <w:p>
+      <w:pPr>
+        <w:rPr>
+          <w:sz w:val="21"/>
+          <w:lang w:val="en-US"/>
+        </w:rPr>
+      </w:pPr>
+      <w:r>
+        <w:rPr>
+          <w:sz w:val="21"/>
+          <w:lang w:val="en-US"/>
+        </w:rPr>
+        <w:t>Act:</w:t>
+      </w:r>
+      <w:r>
+        <w:rPr>
+          <w:sz w:val="21"/>
+          <w:lang w:val="en-US"/>
+        </w:rPr>
+        <w:tab/>
+        <w:t>Activity</w:t>
+      </w:r>
+    </w:p>
+    <w:p>
+      <w:pPr>
+        <w:rPr>
+          <w:sz w:val="21"/>
+          <w:lang w:val="en-US"/>
+        </w:rPr>
+      </w:pPr>
+      <w:proofErr w:type="spellStart"/>
+      <w:r>
+        <w:rPr>
+          <w:sz w:val="21"/>
+          <w:lang w:val="en-US"/>
+        </w:rPr>
+        <w:t>Env</w:t>
+      </w:r>
+      <w:proofErr w:type="spellEnd"/>
+      <w:r>
+        <w:rPr>
+          <w:sz w:val="21"/>
+          <w:lang w:val="en-US"/>
+        </w:rPr>
+        <w:t>:</w:t>
+      </w:r>
+      <w:r>
+        <w:rPr>
+          <w:sz w:val="21"/>
+          <w:lang w:val="en-US"/>
+        </w:rPr>
+        <w:tab/>
+        <w:t>Environment</w:t>
+      </w:r>
+    </w:p>
+    <w:p>
+      <w:pPr>
+        <w:rPr>
+          <w:sz w:val="21"/>
+          <w:lang w:val="en-US"/>
+        </w:rPr>
+      </w:pPr>
+      <w:proofErr w:type="spellStart"/>
+      <w:r>
+        <w:rPr>
+          <w:sz w:val="21"/>
+          <w:lang w:val="en-US"/>
+        </w:rPr>
+        <w:t>Dyn</w:t>
+      </w:r>
+      <w:proofErr w:type="spellEnd"/>
+      <w:r>
+        <w:rPr>
+          <w:sz w:val="21"/>
+          <w:lang w:val="en-US"/>
+        </w:rPr>
+        <w:t>:</w:t>
+      </w:r>
+      <w:r>
+        <w:rPr>
+          <w:sz w:val="21"/>
+          <w:lang w:val="en-US"/>
+        </w:rPr>
+        <w:tab/>
+        <w:t>Dynamic</w:t>
+      </w:r>
+    </w:p>
+    <w:p>
+      <w:pPr>
+        <w:rPr>
+          <w:sz w:val="21"/>
+          <w:lang w:val="en-US"/>
+        </w:rPr>
+      </w:pPr>
+      <w:r>
+        <w:rPr>
+          <w:sz w:val="21"/>
+          <w:lang w:val="en-US"/>
+        </w:rPr>
+        <w:t>UV:</w:t>
+      </w:r>
+      <w:r>
+        <w:rPr>
+          <w:sz w:val="21"/>
+          <w:lang w:val="en-US"/>
+        </w:rPr>
+        <w:tab/>
+        <w:t>User Values</w:t>
+      </w:r>
+    </w:p>
+    <w:p>
+      <w:pPr>
+        <w:rPr>
+          <w:sz w:val="21"/>
+          <w:lang w:val="en-US"/>
+        </w:rPr>
+      </w:pPr>
+      <w:r>
+        <w:rPr>
+          <w:sz w:val="21"/>
+          <w:lang w:val="en-US"/>
+        </w:rPr>
+        <w:t>IA:</w:t>
+      </w:r>
+      <w:r>
+        <w:rPr>
+          <w:sz w:val="21"/>
+          <w:lang w:val="en-US"/>
+        </w:rPr>
+        <w:tab/>
+        <w:t>Interrupt Analysis</w:t>
+      </w:r>
+    </w:p>
     <w:p>
       <w:pPr>
         <w:rPr>
@@ -5224,6 +5497,7 @@
         <w:rPr>
           <w:rFonts w:ascii="Calibri" w:cs="Calibri"/>
         </w:rPr>
+        <w:lastRenderedPageBreak/>
         <w:t>[4]</w:t>
       </w:r>
       <w:r>
@@ -5350,7 +5624,6 @@
         <w:rPr>
           <w:rFonts w:ascii="Calibri" w:cs="Calibri"/>
         </w:rPr>
-        <w:lastRenderedPageBreak/>
         <w:t>[8]</w:t>
       </w:r>
       <w:r>
@@ -6720,7 +6993,7 @@
 </file>
 
 <file path=customXml/itemProps1.xml><?xml version="1.0" encoding="utf-8"?>
-<ds:datastoreItem xmlns:ds="http://schemas.openxmlformats.org/officeDocument/2006/customXml" ds:itemID="{EC22CDFD-1E67-EB4F-ABBD-EC169995BFC5}">
+<ds:datastoreItem xmlns:ds="http://schemas.openxmlformats.org/officeDocument/2006/customXml" ds:itemID="{B33EF816-3F33-3B40-99EF-194CE4857269}">
   <ds:schemaRefs>
     <ds:schemaRef ds:uri="http://schemas.openxmlformats.org/officeDocument/2006/bibliography"/>
   </ds:schemaRefs>

</xml_diff>

<commit_message>
Add PAIR and AHCS
</commit_message>
<xml_diff>
--- a/Existing implementations.docx
+++ b/Existing implementations.docx
@@ -722,38 +722,20 @@
           <w:lang w:val="en-US"/>
         </w:rPr>
       </w:pPr>
-      <w:proofErr w:type="spellStart"/>
-      <w:r>
-        <w:rPr>
-          <w:b/>
-          <w:lang w:val="en-US"/>
-        </w:rPr>
-        <w:t>Olisto</w:t>
-      </w:r>
-      <w:proofErr w:type="spellEnd"/>
-      <w:r>
-        <w:rPr>
-          <w:b/>
-          <w:lang w:val="en-US"/>
-        </w:rPr>
-        <w:t>/IFTTT</w:t>
-      </w:r>
-      <w:r>
-        <w:rPr>
-          <w:b/>
-          <w:lang w:val="en-US"/>
-        </w:rPr>
-        <w:t>/</w:t>
-      </w:r>
-      <w:proofErr w:type="spellStart"/>
-      <w:r>
-        <w:rPr>
-          <w:b/>
-          <w:lang w:val="en-US"/>
-        </w:rPr>
-        <w:t>CybreMinder</w:t>
-      </w:r>
-      <w:proofErr w:type="spellEnd"/>
+      <w:r>
+        <w:rPr>
+          <w:b/>
+          <w:lang w:val="en-US"/>
+        </w:rPr>
+        <w:t>Olisto/IFTTT</w:t>
+      </w:r>
+      <w:r>
+        <w:rPr>
+          <w:b/>
+          <w:lang w:val="en-US"/>
+        </w:rPr>
+        <w:t>/CybreMinder</w:t>
+      </w:r>
       <w:r>
         <w:rPr>
           <w:b/>
@@ -1055,21 +1037,12 @@
           <w:lang w:val="en-US"/>
         </w:rPr>
       </w:pPr>
-      <w:proofErr w:type="spellStart"/>
-      <w:r>
-        <w:rPr>
-          <w:b/>
-          <w:lang w:val="en-US"/>
-        </w:rPr>
-        <w:t>CogKnow</w:t>
-      </w:r>
-      <w:proofErr w:type="spellEnd"/>
-      <w:r>
-        <w:rPr>
-          <w:b/>
-          <w:lang w:val="en-US"/>
-        </w:rPr>
-        <w:t xml:space="preserve"> </w:t>
+      <w:r>
+        <w:rPr>
+          <w:b/>
+          <w:lang w:val="en-US"/>
+        </w:rPr>
+        <w:t xml:space="preserve">CogKnow </w:t>
       </w:r>
       <w:r>
         <w:rPr>
@@ -1553,6 +1526,8 @@
           <w:lang w:val="en-US"/>
         </w:rPr>
       </w:pPr>
+      <w:bookmarkStart w:id="0" w:name="OLE_LINK1"/>
+      <w:bookmarkStart w:id="1" w:name="OLE_LINK2"/>
       <w:r>
         <w:rPr>
           <w:i/>
@@ -1597,54 +1572,251 @@
         <w:t>Dynamic</w:t>
       </w:r>
     </w:p>
-    <w:p>
-      <w:pPr>
-        <w:rPr>
-          <w:lang w:val="en-US"/>
-        </w:rPr>
-      </w:pPr>
-    </w:p>
-    <w:p>
-      <w:pPr>
-        <w:rPr>
-          <w:b/>
-          <w:lang w:val="en-US"/>
-        </w:rPr>
-      </w:pPr>
-      <w:r>
-        <w:rPr>
-          <w:b/>
-          <w:lang w:val="en-US"/>
-        </w:rPr>
-        <w:t>Pair:</w:t>
-      </w:r>
-    </w:p>
-    <w:p>
-      <w:pPr>
-        <w:rPr>
-          <w:lang w:val="en-US"/>
-        </w:rPr>
-      </w:pPr>
-      <w:r>
-        <w:rPr>
-          <w:lang w:val="en-US"/>
-        </w:rPr>
-        <w:t>This concept</w:t>
-      </w:r>
-      <w:r>
-        <w:rPr>
-          <w:lang w:val="en-US"/>
-        </w:rPr>
-        <w:t xml:space="preserve"> is shit!</w:t>
-      </w:r>
-    </w:p>
-    <w:p>
-      <w:pPr>
-        <w:rPr>
-          <w:b/>
-          <w:lang w:val="en-US"/>
-        </w:rPr>
-      </w:pPr>
+    <w:bookmarkEnd w:id="0"/>
+    <w:bookmarkEnd w:id="1"/>
+    <w:p>
+      <w:pPr>
+        <w:rPr>
+          <w:lang w:val="en-US"/>
+        </w:rPr>
+      </w:pPr>
+    </w:p>
+    <w:p>
+      <w:pPr>
+        <w:rPr>
+          <w:b/>
+          <w:lang w:val="en-US"/>
+        </w:rPr>
+      </w:pPr>
+      <w:r>
+        <w:rPr>
+          <w:b/>
+          <w:lang w:val="en-US"/>
+        </w:rPr>
+        <w:t>PAIR</w:t>
+      </w:r>
+      <w:bookmarkStart w:id="2" w:name="_GoBack"/>
+      <w:bookmarkEnd w:id="2"/>
+      <w:r>
+        <w:rPr>
+          <w:b/>
+          <w:lang w:val="en-US"/>
+        </w:rPr>
+        <w:t xml:space="preserve"> </w:t>
+      </w:r>
+      <w:r>
+        <w:rPr>
+          <w:b/>
+          <w:lang w:val="en-US"/>
+        </w:rPr>
+        <w:fldChar w:fldCharType="begin"/>
+      </w:r>
+      <w:r>
+        <w:rPr>
+          <w:b/>
+          <w:lang w:val="en-US"/>
+        </w:rPr>
+        <w:instrText xml:space="preserve"> ADDIN ZOTERO_ITEM CSL_CITATION {"citationID":"6ihYAVIO","properties":{"formattedCitation":"[11]","plainCitation":"[11]","noteIndex":0},"citationItems":[{"id":78,"uris":["http://zotero.org/users/local/uQVXPmDq/items/LKKRE7CA"],"uri":["http://zotero.org/users/local/uQVXPmDq/items/LKKRE7CA"],"itemData":{"id":78,"type":"paper-conference","title":"Personal Ambient Intelligent Reminder for People with Cognitive Disabilities","container-title":"Ambient Assisted Living and Home Care","collection-title":"Lecture Notes in Computer Science","publisher":"Springer, Berlin, Heidelberg","page":"383-390","source":"link.springer.com","event":"International Workshop on Ambient Assisted Living","abstract":"The high number of people with Cognitive Disabilities (CD) is a serious social issue. A significant number of workers in the society provide care to family members with CD. The working caregivers either need to reschedule their working hours or spend less time with their elders. This article proposes PAIR, a Personal Ambient Intelligent Reminder that is designed to assist subjects with CD, their caregivers and the health professionals in an intelligent environment. Its goal is twofold: i) to create schedules that support complex temporal relationships between activities; ii) to generate a set of rules as a reminder agent to be included in an ambient intelligent environment in order to remind the patients and caregivers about the daily activities of the patient.","URL":"https://link.springer.com/chapter/10.1007/978-3-642-35395-6_52","DOI":"10.1007/978-3-642-35395-6_52","ISBN":"978-3-642-35394-9","language":"en","author":[{"family":"Shafti","given":"Leila S."},{"family":"Haya","given":"Pablo Alfonso"},{"family":"García-Herranz","given":"Manuel"},{"family":"Alamán","given":"Xavier"}],"issued":{"date-parts":[["2012",12,3]]},"accessed":{"date-parts":[["2018",4,19]]}}}],"schema":"https://github.com/citation-style-language/schema/raw/master/csl-citation.json"} </w:instrText>
+      </w:r>
+      <w:r>
+        <w:rPr>
+          <w:b/>
+          <w:lang w:val="en-US"/>
+        </w:rPr>
+        <w:fldChar w:fldCharType="separate"/>
+      </w:r>
+      <w:r>
+        <w:rPr>
+          <w:b/>
+          <w:noProof/>
+          <w:lang w:val="en-US"/>
+        </w:rPr>
+        <w:t>[11]</w:t>
+      </w:r>
+      <w:r>
+        <w:rPr>
+          <w:b/>
+          <w:lang w:val="en-US"/>
+        </w:rPr>
+        <w:fldChar w:fldCharType="end"/>
+      </w:r>
+      <w:r>
+        <w:rPr>
+          <w:b/>
+          <w:lang w:val="en-US"/>
+        </w:rPr>
+        <w:t>:</w:t>
+      </w:r>
+    </w:p>
+    <w:p>
+      <w:pPr>
+        <w:rPr>
+          <w:lang w:val="en-US"/>
+        </w:rPr>
+      </w:pPr>
+      <w:r>
+        <w:rPr>
+          <w:lang w:val="en-US"/>
+        </w:rPr>
+        <w:t>This is a relatively older paper which describes one of the first, more advance planners. It takes into consideration several rules as prescribed by the user or caregiver and lays them alongside the activities of the user to provide appropriate reminders. However, no dynamic analysis is done, only design time rules are analyzed.</w:t>
+      </w:r>
+    </w:p>
+    <w:p>
+      <w:pPr>
+        <w:rPr>
+          <w:lang w:val="en-US"/>
+        </w:rPr>
+      </w:pPr>
+    </w:p>
+    <w:p>
+      <w:pPr>
+        <w:ind w:firstLine="708"/>
+        <w:rPr>
+          <w:i/>
+          <w:lang w:val="en-US"/>
+        </w:rPr>
+      </w:pPr>
+      <w:r>
+        <w:rPr>
+          <w:i/>
+          <w:lang w:val="en-US"/>
+        </w:rPr>
+        <w:t>Properties:</w:t>
+      </w:r>
+    </w:p>
+    <w:p>
+      <w:pPr>
+        <w:pStyle w:val="Lijstalinea"/>
+        <w:numPr>
+          <w:ilvl w:val="0"/>
+          <w:numId w:val="2"/>
+        </w:numPr>
+        <w:rPr>
+          <w:lang w:val="en-US"/>
+        </w:rPr>
+      </w:pPr>
+      <w:r>
+        <w:rPr>
+          <w:lang w:val="en-US"/>
+        </w:rPr>
+        <w:t>Activity aware</w:t>
+      </w:r>
+    </w:p>
+    <w:p>
+      <w:pPr>
+        <w:rPr>
+          <w:b/>
+          <w:lang w:val="en-US"/>
+        </w:rPr>
+      </w:pPr>
+    </w:p>
+    <w:p>
+      <w:pPr>
+        <w:rPr>
+          <w:b/>
+          <w:lang w:val="en-US"/>
+        </w:rPr>
+      </w:pPr>
+      <w:r>
+        <w:rPr>
+          <w:b/>
+          <w:lang w:val="en-US"/>
+        </w:rPr>
+        <w:t xml:space="preserve">AHCS </w:t>
+      </w:r>
+      <w:r>
+        <w:rPr>
+          <w:b/>
+          <w:lang w:val="en-US"/>
+        </w:rPr>
+        <w:fldChar w:fldCharType="begin"/>
+      </w:r>
+      <w:r>
+        <w:rPr>
+          <w:b/>
+          <w:lang w:val="en-US"/>
+        </w:rPr>
+        <w:instrText xml:space="preserve"> ADDIN ZOTERO_ITEM CSL_CITATION {"citationID":"INHVwvr6","properties":{"formattedCitation":"[12]","plainCitation":"[12]","noteIndex":0},"citationItems":[{"id":126,"uris":["http://zotero.org/users/local/uQVXPmDq/items/6PJFE2PP"],"uri":["http://zotero.org/users/local/uQVXPmDq/items/6PJFE2PP"],"itemData":{"id":126,"type":"paper-conference","title":"Context-aware services for ambient assisted living: A case-study","container-title":"2008 First International Symposium on Applied Sciences on Biomedical and Communication Technologies","page":"1-5","source":"IEEE Xplore","event":"2008 First International Symposium on Applied Sciences on Biomedical and Communication Technologies","abstract":"Ambient assisted living is a paradigm that promotes independency in the old age with the support of advanced technologies. Ambient home care systems (AHCS) are specially design for this purpose; they aim at minimizing the potential risks that living alone may suppose for an elder, thanks to their capability of gathering data of the user, inferring information about his activity and state, and taking decisions on it. In this paper, we present a number of context-aware services (heart rate monitoring, medication prompting, generation of agenda reminders, weather alerts, emergency notifications, etc.) for the elder and his caregivers. They run on the top of an AHCS, which collects data from a network of environmental, health and physical sensors. The AHCS follows a layered fusion architecture, formed by an in-home developed context acquisition framework and a context manager (customized on the Context Toolkit) that holds the inference and reasoning functionalities. On the deployed prototype, we analyze the suitability of the selected technical approach for ambient assisted living applications.","DOI":"10.1109/ISABEL.2008.4712593","shortTitle":"Context-aware services for ambient assisted living","author":[{"family":"Hristova","given":"A."},{"family":"Bernardos","given":"A. M."},{"family":"Casar","given":"J. R."}],"issued":{"date-parts":[["2008",10]]}}}],"schema":"https://github.com/citation-style-language/schema/raw/master/csl-citation.json"} </w:instrText>
+      </w:r>
+      <w:r>
+        <w:rPr>
+          <w:b/>
+          <w:lang w:val="en-US"/>
+        </w:rPr>
+        <w:fldChar w:fldCharType="separate"/>
+      </w:r>
+      <w:r>
+        <w:rPr>
+          <w:b/>
+          <w:noProof/>
+          <w:lang w:val="en-US"/>
+        </w:rPr>
+        <w:t>[12]</w:t>
+      </w:r>
+      <w:r>
+        <w:rPr>
+          <w:b/>
+          <w:lang w:val="en-US"/>
+        </w:rPr>
+        <w:fldChar w:fldCharType="end"/>
+      </w:r>
+      <w:r>
+        <w:rPr>
+          <w:b/>
+          <w:lang w:val="en-US"/>
+        </w:rPr>
+        <w:t>:</w:t>
+      </w:r>
+    </w:p>
+    <w:p>
+      <w:pPr>
+        <w:rPr>
+          <w:lang w:val="en-US"/>
+        </w:rPr>
+      </w:pPr>
+      <w:r>
+        <w:rPr>
+          <w:lang w:val="en-US"/>
+        </w:rPr>
+        <w:t xml:space="preserve">This concept tries to design a context-aware application which analyses data from various sensors within the user’s house combined with the CASanDRA framework </w:t>
+      </w:r>
+      <w:r>
+        <w:rPr>
+          <w:lang w:val="en-US"/>
+        </w:rPr>
+        <w:fldChar w:fldCharType="begin"/>
+      </w:r>
+      <w:r>
+        <w:rPr>
+          <w:lang w:val="en-US"/>
+        </w:rPr>
+        <w:instrText xml:space="preserve"> ADDIN ZOTERO_ITEM CSL_CITATION {"citationID":"iMA3w4cZ","properties":{"formattedCitation":"[13]","plainCitation":"[13]","noteIndex":0},"citationItems":[{"id":171,"uris":["http://zotero.org/users/local/uQVXPmDq/items/KUSXZI2I"],"uri":["http://zotero.org/users/local/uQVXPmDq/items/KUSXZI2I"],"itemData":{"id":171,"type":"paper-conference","title":"CASanDRA: A Framework to Provide Context Acquisition Services ANd Reasoning Algorithms for Ambient Intelligence Applications","container-title":"2009 International Conference on Parallel and Distributed Computing, Applications and Technologies","page":"372-377","source":"IEEE Xplore","event":"2009 International Conference on Parallel and Distributed Computing, Applications and Technologies","abstract":"The development of ambient intelligence (AmI) applications usually implies dealing with complex sensor access and context reasoning tasks, which may significantly slow down the application development cycle when vertically assumed. To face this issue, we present CASanDRA, a middleware which provides easily consumable context information about a given user and his environment, retrieving and fusing data from personal mobile devices and external sensors. The framework is built following a layered service oriented approach. The output data from every CASanDRA's layer are fully accessible through semantic interfaces; this allows AmI applications to retrieve raw context features, aggregated context data and complex `images of context', depending on their information needs. Moreover, different query modes -subscription, event-based, continuous and on-demand- are available. The current `mobile-assisted' version of CASanDRA is composed by a CASanDRA Server, developed on an applications container and hosting the system intelligence, and CASanDRA Lite, a mobile client bundling a set of sensor level acquisition services. How an AmI application may be effortlessly built on CASanDRA is described in the paper through the design of an `Ambient Home Care Monitor'.","DOI":"10.1109/PDCAT.2009.51","shortTitle":"CASanDRA","author":[{"family":"Bernardos","given":"A. M."},{"family":"Tarrío","given":"P."},{"family":"Casar","given":"J. R."}],"issued":{"date-parts":[["2009",12]]}}}],"schema":"https://github.com/citation-style-language/schema/raw/master/csl-citation.json"} </w:instrText>
+      </w:r>
+      <w:r>
+        <w:rPr>
+          <w:lang w:val="en-US"/>
+        </w:rPr>
+        <w:fldChar w:fldCharType="separate"/>
+      </w:r>
+      <w:r>
+        <w:rPr>
+          <w:noProof/>
+          <w:lang w:val="en-US"/>
+        </w:rPr>
+        <w:t>[13]</w:t>
+      </w:r>
+      <w:r>
+        <w:rPr>
+          <w:lang w:val="en-US"/>
+        </w:rPr>
+        <w:fldChar w:fldCharType="end"/>
+      </w:r>
+      <w:r>
+        <w:rPr>
+          <w:lang w:val="en-US"/>
+        </w:rPr>
+        <w:t xml:space="preserve"> in order to create awareness of the user’s context. The CASanDRA framework is a middleware which provides easily consumable context information and accepts different information inputs which are fused together. THE AHCS concepts uses this combined with a number of predefined rules to provide detailed information on the user to the caregiver and provide reminders when rules are broken.</w:t>
+      </w:r>
     </w:p>
     <w:p>
       <w:pPr>
@@ -1797,14 +1969,12 @@
                 <w:lang w:val="en-US"/>
               </w:rPr>
             </w:pPr>
-            <w:proofErr w:type="spellStart"/>
             <w:r>
               <w:rPr>
                 <w:lang w:val="en-US"/>
               </w:rPr>
               <w:t>Loc</w:t>
             </w:r>
-            <w:proofErr w:type="spellEnd"/>
           </w:p>
         </w:tc>
         <w:tc>
@@ -1839,14 +2009,12 @@
                 <w:lang w:val="en-US"/>
               </w:rPr>
             </w:pPr>
-            <w:proofErr w:type="spellStart"/>
             <w:r>
               <w:rPr>
                 <w:lang w:val="en-US"/>
               </w:rPr>
               <w:t>Env</w:t>
             </w:r>
-            <w:proofErr w:type="spellEnd"/>
           </w:p>
         </w:tc>
         <w:tc>
@@ -1861,14 +2029,12 @@
                 <w:lang w:val="en-US"/>
               </w:rPr>
             </w:pPr>
-            <w:proofErr w:type="spellStart"/>
             <w:r>
               <w:rPr>
                 <w:lang w:val="en-US"/>
               </w:rPr>
               <w:t>Dyn</w:t>
             </w:r>
-            <w:proofErr w:type="spellEnd"/>
           </w:p>
         </w:tc>
         <w:tc>
@@ -2732,7 +2898,6 @@
                 <w:lang w:val="en-US"/>
               </w:rPr>
             </w:pPr>
-            <w:proofErr w:type="spellStart"/>
             <w:r>
               <w:rPr>
                 <w:b w:val="0"/>
@@ -2741,7 +2906,6 @@
               </w:rPr>
               <w:t>Olisto</w:t>
             </w:r>
-            <w:proofErr w:type="spellEnd"/>
           </w:p>
         </w:tc>
         <w:tc>
@@ -2953,7 +3117,7 @@
                 <w:sz w:val="21"/>
                 <w:lang w:val="en-US"/>
               </w:rPr>
-              <w:instrText xml:space="preserve"> ADDIN ZOTERO_ITEM CSL_CITATION {"citationID":"4xMkff5c","properties":{"formattedCitation":"[5]","plainCitation":"[5]","noteIndex":0},"citationItems":[{"id":28,"uris":["http://zotero.org/users/local/uQVXPmDq/items/IC7JYTGL"],"uri":["http://zotero.org/users/local/uQVXPmDq/items/IC7JYTGL"],"itemData":{"id":28,"type":"webpage","title":"Olisto makes smart thing smarter, according to your rules.","container-title":"Olisto","abstract":"Olisto is a mobile app for iOS and Android that makes your life smarter by connecting your relevant devices, apps and services. According to your rules.","URL":"https://olisto.com/","language":"en-US","accessed":{"date-parts":[["2018",4,19]]}}}],"schema":"https://github.com/citation-style-language/schema/raw/master/csl-citation.json"} </w:instrText>
+              <w:instrText xml:space="preserve"> ADDIN ZOTERO_ITEM CSL_CITATION {"citationID":"4xMkff5c","properties":{"formattedCitation":"[4]","plainCitation":"[4]","noteIndex":0},"citationItems":[{"id":28,"uris":["http://zotero.org/users/local/uQVXPmDq/items/IC7JYTGL"],"uri":["http://zotero.org/users/local/uQVXPmDq/items/IC7JYTGL"],"itemData":{"id":28,"type":"webpage","title":"Olisto makes smart thing smarter, according to your rules.","container-title":"Olisto","abstract":"Olisto is a mobile app for iOS and Android that makes your life smarter by connecting your relevant devices, apps and services. According to your rules.","URL":"https://olisto.com/","language":"en-US","accessed":{"date-parts":[["2018",4,19]]}}}],"schema":"https://github.com/citation-style-language/schema/raw/master/csl-citation.json"} </w:instrText>
             </w:r>
             <w:r>
               <w:rPr>
@@ -2968,7 +3132,7 @@
                 <w:sz w:val="21"/>
                 <w:lang w:val="en-US"/>
               </w:rPr>
-              <w:t>[5]</w:t>
+              <w:t>[4]</w:t>
             </w:r>
             <w:r>
               <w:rPr>
@@ -3217,7 +3381,7 @@
                 <w:sz w:val="21"/>
                 <w:lang w:val="en-US"/>
               </w:rPr>
-              <w:instrText xml:space="preserve"> ADDIN ZOTERO_ITEM CSL_CITATION {"citationID":"iDxOfPc5","properties":{"formattedCitation":"[7]","plainCitation":"[7]","noteIndex":0},"citationItems":[{"id":84,"uris":["http://zotero.org/users/local/uQVXPmDq/items/4BWG7VTR"],"uri":["http://zotero.org/users/local/uQVXPmDq/items/4BWG7VTR"],"itemData":{"id":84,"type":"webpage","title":"IFTTT helps your apps and devices work together","abstract":"IFTTT (if this, then that) is the easy, free way to get your apps and devices working together. The internet doesn't always play nice, but we're here to help.","URL":"https://ifttt.com","author":[{"family":"IFTTT","given":""}],"accessed":{"date-parts":[["2018",4,19]]}}}],"schema":"https://github.com/citation-style-language/schema/raw/master/csl-citation.json"} </w:instrText>
+              <w:instrText xml:space="preserve"> ADDIN ZOTERO_ITEM CSL_CITATION {"citationID":"iDxOfPc5","properties":{"formattedCitation":"[5]","plainCitation":"[5]","noteIndex":0},"citationItems":[{"id":84,"uris":["http://zotero.org/users/local/uQVXPmDq/items/4BWG7VTR"],"uri":["http://zotero.org/users/local/uQVXPmDq/items/4BWG7VTR"],"itemData":{"id":84,"type":"webpage","title":"IFTTT helps your apps and devices work together","abstract":"IFTTT (if this, then that) is the easy, free way to get your apps and devices working together. The internet doesn't always play nice, but we're here to help.","URL":"https://ifttt.com","author":[{"family":"IFTTT","given":""}],"accessed":{"date-parts":[["2018",4,19]]}}}],"schema":"https://github.com/citation-style-language/schema/raw/master/csl-citation.json"} </w:instrText>
             </w:r>
             <w:r>
               <w:rPr>
@@ -3232,7 +3396,7 @@
                 <w:sz w:val="21"/>
                 <w:lang w:val="en-US"/>
               </w:rPr>
-              <w:t>[7]</w:t>
+              <w:t>[5]</w:t>
             </w:r>
             <w:r>
               <w:rPr>
@@ -3261,7 +3425,6 @@
                 <w:lang w:val="en-US"/>
               </w:rPr>
             </w:pPr>
-            <w:proofErr w:type="spellStart"/>
             <w:r>
               <w:rPr>
                 <w:b w:val="0"/>
@@ -3270,7 +3433,6 @@
               </w:rPr>
               <w:t>CybeMinder</w:t>
             </w:r>
-            <w:proofErr w:type="spellEnd"/>
           </w:p>
         </w:tc>
         <w:tc>
@@ -3475,7 +3637,7 @@
                 <w:sz w:val="21"/>
                 <w:lang w:val="en-US"/>
               </w:rPr>
-              <w:instrText xml:space="preserve"> ADDIN ZOTERO_ITEM CSL_CITATION {"citationID":"5hbbE6wM","properties":{"formattedCitation":"[4]","plainCitation":"[4]","noteIndex":0},"citationItems":[{"id":108,"uris":["http://zotero.org/users/local/uQVXPmDq/items/D5VAWKCK"],"uri":["http://zotero.org/users/local/uQVXPmDq/items/D5VAWKCK"],"itemData":{"id":108,"type":"paper-conference","title":"CybreMinder: A Context-Aware System for Supporting Reminders","container-title":"Handheld and Ubiquitous Computing","collection-title":"Lecture Notes in Computer Science","publisher":"Springer, Berlin, Heidelberg","page":"172-186","source":"link.springer.com","event":"International Symposium on Handheld and Ubiquitous Computing","abstract":"Current tools do not provide adequate support to users for handling reminders. The main reason for this is the lack of use of rich context that speci- fies when a reminder should be presented to its recipient. We describe Cybre- Minder, a prototype context-aware tool that supports users in sending and re- ceiving reminders that can be associated to richly described situations involving time, place and more sophisticated pieces of context. These situations better define when reminders should be delivered, enhancing our ability to deal with them more effectively. We describe how the tool is used and how it was devel- oped using our previously developed Context Toolkit infrastructure for context- aware computing.","URL":"https://link.springer.com/chapter/10.1007/3-540-39959-3_13","DOI":"10.1007/3-540-39959-3_13","ISBN":"978-3-540-41093-5","shortTitle":"CybreMinder","language":"en","author":[{"family":"Dey","given":"Anind K."},{"family":"Abowd","given":"Gregory D."}],"issued":{"date-parts":[["2000",9,25]]},"accessed":{"date-parts":[["2018",4,19]]}}}],"schema":"https://github.com/citation-style-language/schema/raw/master/csl-citation.json"} </w:instrText>
+              <w:instrText xml:space="preserve"> ADDIN ZOTERO_ITEM CSL_CITATION {"citationID":"5hbbE6wM","properties":{"formattedCitation":"[6]","plainCitation":"[6]","noteIndex":0},"citationItems":[{"id":108,"uris":["http://zotero.org/users/local/uQVXPmDq/items/D5VAWKCK"],"uri":["http://zotero.org/users/local/uQVXPmDq/items/D5VAWKCK"],"itemData":{"id":108,"type":"paper-conference","title":"CybreMinder: A Context-Aware System for Supporting Reminders","container-title":"Handheld and Ubiquitous Computing","collection-title":"Lecture Notes in Computer Science","publisher":"Springer, Berlin, Heidelberg","page":"172-186","source":"link.springer.com","event":"International Symposium on Handheld and Ubiquitous Computing","abstract":"Current tools do not provide adequate support to users for handling reminders. The main reason for this is the lack of use of rich context that speci- fies when a reminder should be presented to its recipient. We describe Cybre- Minder, a prototype context-aware tool that supports users in sending and re- ceiving reminders that can be associated to richly described situations involving time, place and more sophisticated pieces of context. These situations better define when reminders should be delivered, enhancing our ability to deal with them more effectively. We describe how the tool is used and how it was devel- oped using our previously developed Context Toolkit infrastructure for context- aware computing.","URL":"https://link.springer.com/chapter/10.1007/3-540-39959-3_13","DOI":"10.1007/3-540-39959-3_13","ISBN":"978-3-540-41093-5","shortTitle":"CybreMinder","language":"en","author":[{"family":"Dey","given":"Anind K."},{"family":"Abowd","given":"Gregory D."}],"issued":{"date-parts":[["2000",9,25]]},"accessed":{"date-parts":[["2018",4,19]]}}}],"schema":"https://github.com/citation-style-language/schema/raw/master/csl-citation.json"} </w:instrText>
             </w:r>
             <w:r>
               <w:rPr>
@@ -3490,7 +3652,7 @@
                 <w:sz w:val="21"/>
                 <w:lang w:val="en-US"/>
               </w:rPr>
-              <w:t>[8]</w:t>
+              <w:t>[6]</w:t>
             </w:r>
             <w:r>
               <w:rPr>
@@ -3755,7 +3917,6 @@
                 <w:lang w:val="en-US"/>
               </w:rPr>
             </w:pPr>
-            <w:proofErr w:type="spellStart"/>
             <w:r>
               <w:rPr>
                 <w:b w:val="0"/>
@@ -3764,7 +3925,6 @@
               </w:rPr>
               <w:t>CogKnow</w:t>
             </w:r>
-            <w:proofErr w:type="spellEnd"/>
           </w:p>
         </w:tc>
         <w:tc>
@@ -4034,18 +4194,8 @@
                 <w:sz w:val="21"/>
                 <w:lang w:val="en-US"/>
               </w:rPr>
-              <w:t xml:space="preserve">Fuzzy </w:t>
-            </w:r>
-            <w:proofErr w:type="spellStart"/>
-            <w:r>
-              <w:rPr>
-                <w:b w:val="0"/>
-                <w:sz w:val="21"/>
-                <w:lang w:val="en-US"/>
-              </w:rPr>
-              <w:t>lingustics</w:t>
-            </w:r>
-            <w:proofErr w:type="spellEnd"/>
+              <w:t>Fuzzy lingustics</w:t>
+            </w:r>
           </w:p>
         </w:tc>
         <w:tc>
@@ -4530,8 +4680,14 @@
                 <w:lang w:val="en-US"/>
               </w:rPr>
             </w:pPr>
-            <w:bookmarkStart w:id="0" w:name="_GoBack"/>
-            <w:bookmarkEnd w:id="0"/>
+            <w:r>
+              <w:rPr>
+                <w:b w:val="0"/>
+                <w:sz w:val="21"/>
+                <w:lang w:val="en-US"/>
+              </w:rPr>
+              <w:t>PAIR</w:t>
+            </w:r>
           </w:p>
         </w:tc>
         <w:tc>
@@ -4562,6 +4718,13 @@
                 <w:lang w:val="en-US"/>
               </w:rPr>
             </w:pPr>
+            <w:r>
+              <w:rPr>
+                <w:sz w:val="21"/>
+                <w:lang w:val="en-US"/>
+              </w:rPr>
+              <w:t>x</w:t>
+            </w:r>
           </w:p>
         </w:tc>
         <w:tc>
@@ -4622,6 +4785,13 @@
                 <w:lang w:val="en-US"/>
               </w:rPr>
             </w:pPr>
+            <w:r>
+              <w:rPr>
+                <w:sz w:val="21"/>
+                <w:lang w:val="en-US"/>
+              </w:rPr>
+              <w:t>x</w:t>
+            </w:r>
           </w:p>
         </w:tc>
         <w:tc>
@@ -4696,6 +4866,42 @@
                 <w:lang w:val="en-US"/>
               </w:rPr>
             </w:pPr>
+            <w:r>
+              <w:rPr>
+                <w:sz w:val="21"/>
+                <w:lang w:val="en-US"/>
+              </w:rPr>
+              <w:fldChar w:fldCharType="begin"/>
+            </w:r>
+            <w:r>
+              <w:rPr>
+                <w:sz w:val="21"/>
+                <w:lang w:val="en-US"/>
+              </w:rPr>
+              <w:instrText xml:space="preserve"> ADDIN ZOTERO_ITEM CSL_CITATION {"citationID":"I6SzR3dF","properties":{"formattedCitation":"[11]","plainCitation":"[11]","noteIndex":0},"citationItems":[{"id":78,"uris":["http://zotero.org/users/local/uQVXPmDq/items/LKKRE7CA"],"uri":["http://zotero.org/users/local/uQVXPmDq/items/LKKRE7CA"],"itemData":{"id":78,"type":"paper-conference","title":"Personal Ambient Intelligent Reminder for People with Cognitive Disabilities","container-title":"Ambient Assisted Living and Home Care","collection-title":"Lecture Notes in Computer Science","publisher":"Springer, Berlin, Heidelberg","page":"383-390","source":"link.springer.com","event":"International Workshop on Ambient Assisted Living","abstract":"The high number of people with Cognitive Disabilities (CD) is a serious social issue. A significant number of workers in the society provide care to family members with CD. The working caregivers either need to reschedule their working hours or spend less time with their elders. This article proposes PAIR, a Personal Ambient Intelligent Reminder that is designed to assist subjects with CD, their caregivers and the health professionals in an intelligent environment. Its goal is twofold: i) to create schedules that support complex temporal relationships between activities; ii) to generate a set of rules as a reminder agent to be included in an ambient intelligent environment in order to remind the patients and caregivers about the daily activities of the patient.","URL":"https://link.springer.com/chapter/10.1007/978-3-642-35395-6_52","DOI":"10.1007/978-3-642-35395-6_52","ISBN":"978-3-642-35394-9","language":"en","author":[{"family":"Shafti","given":"Leila S."},{"family":"Haya","given":"Pablo Alfonso"},{"family":"García-Herranz","given":"Manuel"},{"family":"Alamán","given":"Xavier"}],"issued":{"date-parts":[["2012",12,3]]},"accessed":{"date-parts":[["2018",4,19]]}}}],"schema":"https://github.com/citation-style-language/schema/raw/master/csl-citation.json"} </w:instrText>
+            </w:r>
+            <w:r>
+              <w:rPr>
+                <w:sz w:val="21"/>
+                <w:lang w:val="en-US"/>
+              </w:rPr>
+              <w:fldChar w:fldCharType="separate"/>
+            </w:r>
+            <w:r>
+              <w:rPr>
+                <w:noProof/>
+                <w:sz w:val="21"/>
+                <w:lang w:val="en-US"/>
+              </w:rPr>
+              <w:t>[11]</w:t>
+            </w:r>
+            <w:r>
+              <w:rPr>
+                <w:sz w:val="21"/>
+                <w:lang w:val="en-US"/>
+              </w:rPr>
+              <w:fldChar w:fldCharType="end"/>
+            </w:r>
           </w:p>
         </w:tc>
       </w:tr>
@@ -4716,6 +4922,14 @@
                 <w:lang w:val="en-US"/>
               </w:rPr>
             </w:pPr>
+            <w:r>
+              <w:rPr>
+                <w:b w:val="0"/>
+                <w:sz w:val="21"/>
+                <w:lang w:val="en-US"/>
+              </w:rPr>
+              <w:t>AHCS</w:t>
+            </w:r>
           </w:p>
         </w:tc>
         <w:tc>
@@ -4731,6 +4945,13 @@
                 <w:lang w:val="en-US"/>
               </w:rPr>
             </w:pPr>
+            <w:r>
+              <w:rPr>
+                <w:sz w:val="21"/>
+                <w:lang w:val="en-US"/>
+              </w:rPr>
+              <w:t>x</w:t>
+            </w:r>
           </w:p>
         </w:tc>
         <w:tc>
@@ -4776,6 +4997,13 @@
                 <w:lang w:val="en-US"/>
               </w:rPr>
             </w:pPr>
+            <w:r>
+              <w:rPr>
+                <w:sz w:val="21"/>
+                <w:lang w:val="en-US"/>
+              </w:rPr>
+              <w:t>x</w:t>
+            </w:r>
           </w:p>
         </w:tc>
         <w:tc>
@@ -4791,6 +5019,13 @@
                 <w:lang w:val="en-US"/>
               </w:rPr>
             </w:pPr>
+            <w:r>
+              <w:rPr>
+                <w:sz w:val="21"/>
+                <w:lang w:val="en-US"/>
+              </w:rPr>
+              <w:t>x</w:t>
+            </w:r>
           </w:p>
         </w:tc>
         <w:tc>
@@ -4806,6 +5041,13 @@
                 <w:lang w:val="en-US"/>
               </w:rPr>
             </w:pPr>
+            <w:r>
+              <w:rPr>
+                <w:sz w:val="21"/>
+                <w:lang w:val="en-US"/>
+              </w:rPr>
+              <w:t>x</w:t>
+            </w:r>
           </w:p>
         </w:tc>
         <w:tc>
@@ -4880,6 +5122,42 @@
                 <w:lang w:val="en-US"/>
               </w:rPr>
             </w:pPr>
+            <w:r>
+              <w:rPr>
+                <w:sz w:val="21"/>
+                <w:lang w:val="en-US"/>
+              </w:rPr>
+              <w:fldChar w:fldCharType="begin"/>
+            </w:r>
+            <w:r>
+              <w:rPr>
+                <w:sz w:val="21"/>
+                <w:lang w:val="en-US"/>
+              </w:rPr>
+              <w:instrText xml:space="preserve"> ADDIN ZOTERO_ITEM CSL_CITATION {"citationID":"M0qY5X5V","properties":{"formattedCitation":"[12]","plainCitation":"[12]","noteIndex":0},"citationItems":[{"id":126,"uris":["http://zotero.org/users/local/uQVXPmDq/items/6PJFE2PP"],"uri":["http://zotero.org/users/local/uQVXPmDq/items/6PJFE2PP"],"itemData":{"id":126,"type":"paper-conference","title":"Context-aware services for ambient assisted living: A case-study","container-title":"2008 First International Symposium on Applied Sciences on Biomedical and Communication Technologies","page":"1-5","source":"IEEE Xplore","event":"2008 First International Symposium on Applied Sciences on Biomedical and Communication Technologies","abstract":"Ambient assisted living is a paradigm that promotes independency in the old age with the support of advanced technologies. Ambient home care systems (AHCS) are specially design for this purpose; they aim at minimizing the potential risks that living alone may suppose for an elder, thanks to their capability of gathering data of the user, inferring information about his activity and state, and taking decisions on it. In this paper, we present a number of context-aware services (heart rate monitoring, medication prompting, generation of agenda reminders, weather alerts, emergency notifications, etc.) for the elder and his caregivers. They run on the top of an AHCS, which collects data from a network of environmental, health and physical sensors. The AHCS follows a layered fusion architecture, formed by an in-home developed context acquisition framework and a context manager (customized on the Context Toolkit) that holds the inference and reasoning functionalities. On the deployed prototype, we analyze the suitability of the selected technical approach for ambient assisted living applications.","DOI":"10.1109/ISABEL.2008.4712593","shortTitle":"Context-aware services for ambient assisted living","author":[{"family":"Hristova","given":"A."},{"family":"Bernardos","given":"A. M."},{"family":"Casar","given":"J. R."}],"issued":{"date-parts":[["2008",10]]}}}],"schema":"https://github.com/citation-style-language/schema/raw/master/csl-citation.json"} </w:instrText>
+            </w:r>
+            <w:r>
+              <w:rPr>
+                <w:sz w:val="21"/>
+                <w:lang w:val="en-US"/>
+              </w:rPr>
+              <w:fldChar w:fldCharType="separate"/>
+            </w:r>
+            <w:r>
+              <w:rPr>
+                <w:noProof/>
+                <w:sz w:val="21"/>
+                <w:lang w:val="en-US"/>
+              </w:rPr>
+              <w:t>[12]</w:t>
+            </w:r>
+            <w:r>
+              <w:rPr>
+                <w:sz w:val="21"/>
+                <w:lang w:val="en-US"/>
+              </w:rPr>
+              <w:fldChar w:fldCharType="end"/>
+            </w:r>
           </w:p>
         </w:tc>
       </w:tr>
@@ -5192,21 +5470,12 @@
           <w:lang w:val="en-US"/>
         </w:rPr>
       </w:pPr>
-      <w:proofErr w:type="spellStart"/>
       <w:r>
         <w:rPr>
           <w:sz w:val="21"/>
           <w:lang w:val="en-US"/>
         </w:rPr>
-        <w:t>Loc</w:t>
-      </w:r>
-      <w:proofErr w:type="spellEnd"/>
-      <w:r>
-        <w:rPr>
-          <w:sz w:val="21"/>
-          <w:lang w:val="en-US"/>
-        </w:rPr>
-        <w:t>:</w:t>
+        <w:t>Loc:</w:t>
       </w:r>
       <w:r>
         <w:rPr>
@@ -5247,21 +5516,12 @@
           <w:lang w:val="en-US"/>
         </w:rPr>
       </w:pPr>
-      <w:proofErr w:type="spellStart"/>
       <w:r>
         <w:rPr>
           <w:sz w:val="21"/>
           <w:lang w:val="en-US"/>
         </w:rPr>
-        <w:t>Env</w:t>
-      </w:r>
-      <w:proofErr w:type="spellEnd"/>
-      <w:r>
-        <w:rPr>
-          <w:sz w:val="21"/>
-          <w:lang w:val="en-US"/>
-        </w:rPr>
-        <w:t>:</w:t>
+        <w:t>Env:</w:t>
       </w:r>
       <w:r>
         <w:rPr>
@@ -5279,21 +5539,12 @@
           <w:lang w:val="en-US"/>
         </w:rPr>
       </w:pPr>
-      <w:proofErr w:type="spellStart"/>
       <w:r>
         <w:rPr>
           <w:sz w:val="21"/>
           <w:lang w:val="en-US"/>
         </w:rPr>
-        <w:t>Dyn</w:t>
-      </w:r>
-      <w:proofErr w:type="spellEnd"/>
-      <w:r>
-        <w:rPr>
-          <w:sz w:val="21"/>
-          <w:lang w:val="en-US"/>
-        </w:rPr>
-        <w:t>:</w:t>
+        <w:t>Dyn:</w:t>
       </w:r>
       <w:r>
         <w:rPr>
@@ -5316,6 +5567,7 @@
           <w:sz w:val="21"/>
           <w:lang w:val="en-US"/>
         </w:rPr>
+        <w:lastRenderedPageBreak/>
         <w:t>UV:</w:t>
       </w:r>
       <w:r>
@@ -5374,15 +5626,22 @@
     </w:p>
     <w:p>
       <w:pPr>
-        <w:pStyle w:val="Bibliografie1"/>
+        <w:widowControl w:val="0"/>
+        <w:autoSpaceDE w:val="0"/>
+        <w:autoSpaceDN w:val="0"/>
+        <w:adjustRightInd w:val="0"/>
         <w:rPr>
           <w:rFonts w:ascii="Calibri" w:cs="Calibri"/>
+          <w:lang w:val="en-US"/>
         </w:rPr>
       </w:pPr>
       <w:r>
         <w:fldChar w:fldCharType="begin"/>
       </w:r>
       <w:r>
+        <w:rPr>
+          <w:lang w:val="en-US"/>
+        </w:rPr>
         <w:instrText xml:space="preserve"> ADDIN ZOTERO_BIBL {"uncited":[],"omitted":[],"custom":[]} CSL_BIBLIOGRAPHY </w:instrText>
       </w:r>
       <w:r>
@@ -5391,12 +5650,14 @@
       <w:r>
         <w:rPr>
           <w:rFonts w:ascii="Calibri" w:cs="Calibri"/>
+          <w:lang w:val="en-US"/>
         </w:rPr>
         <w:t>[1]</w:t>
       </w:r>
       <w:r>
         <w:rPr>
           <w:rFonts w:ascii="Calibri" w:cs="Calibri"/>
+          <w:lang w:val="en-US"/>
         </w:rPr>
         <w:tab/>
         <w:t xml:space="preserve">S. W. Kim, M. C. Kim, S. H. Park, Y. K. Jin, and W. S. Choi, “Gate Reminder: A Design Case of a Smart Reminder,” in </w:t>
@@ -5406,32 +5667,40 @@
           <w:rFonts w:ascii="Calibri" w:cs="Calibri"/>
           <w:i/>
           <w:iCs/>
+          <w:lang w:val="en-US"/>
         </w:rPr>
         <w:t>Proceedings of the 5th Conference on Designing Interactive Systems: Processes, Practices, Methods, and Techniques</w:t>
       </w:r>
       <w:r>
         <w:rPr>
           <w:rFonts w:ascii="Calibri" w:cs="Calibri"/>
+          <w:lang w:val="en-US"/>
         </w:rPr>
         <w:t>, New York, NY, USA, 2004, pp. 81–90.</w:t>
       </w:r>
     </w:p>
     <w:p>
       <w:pPr>
-        <w:pStyle w:val="Bibliografie1"/>
+        <w:widowControl w:val="0"/>
+        <w:autoSpaceDE w:val="0"/>
+        <w:autoSpaceDN w:val="0"/>
+        <w:adjustRightInd w:val="0"/>
         <w:rPr>
           <w:rFonts w:ascii="Calibri" w:cs="Calibri"/>
+          <w:lang w:val="en-US"/>
         </w:rPr>
       </w:pPr>
       <w:r>
         <w:rPr>
           <w:rFonts w:ascii="Calibri" w:cs="Calibri"/>
+          <w:lang w:val="en-US"/>
         </w:rPr>
         <w:t>[2]</w:t>
       </w:r>
       <w:r>
         <w:rPr>
           <w:rFonts w:ascii="Calibri" w:cs="Calibri"/>
+          <w:lang w:val="en-US"/>
         </w:rPr>
         <w:tab/>
         <w:t xml:space="preserve">F. Corno, L. D. Russis, and T. Montanaro, “A context and user aware smart notification system,” in </w:t>
@@ -5441,32 +5710,40 @@
           <w:rFonts w:ascii="Calibri" w:cs="Calibri"/>
           <w:i/>
           <w:iCs/>
+          <w:lang w:val="en-US"/>
         </w:rPr>
         <w:t>2015 IEEE 2nd World Forum on Internet of Things (WF-IoT)</w:t>
       </w:r>
       <w:r>
         <w:rPr>
           <w:rFonts w:ascii="Calibri" w:cs="Calibri"/>
+          <w:lang w:val="en-US"/>
         </w:rPr>
         <w:t>, 2015, pp. 645–651.</w:t>
       </w:r>
     </w:p>
     <w:p>
       <w:pPr>
-        <w:pStyle w:val="Bibliografie1"/>
+        <w:widowControl w:val="0"/>
+        <w:autoSpaceDE w:val="0"/>
+        <w:autoSpaceDN w:val="0"/>
+        <w:adjustRightInd w:val="0"/>
         <w:rPr>
           <w:rFonts w:ascii="Calibri" w:cs="Calibri"/>
+          <w:lang w:val="en-US"/>
         </w:rPr>
       </w:pPr>
       <w:r>
         <w:rPr>
           <w:rFonts w:ascii="Calibri" w:cs="Calibri"/>
+          <w:lang w:val="en-US"/>
         </w:rPr>
         <w:t>[3]</w:t>
       </w:r>
       <w:r>
         <w:rPr>
           <w:rFonts w:ascii="Calibri" w:cs="Calibri"/>
+          <w:lang w:val="en-US"/>
         </w:rPr>
         <w:tab/>
         <w:t xml:space="preserve">H. T. Chaminda, V. Klyuev, and K. Naruse, “A smart reminder system for complex human activities,” in </w:t>
@@ -5476,33 +5753,40 @@
           <w:rFonts w:ascii="Calibri" w:cs="Calibri"/>
           <w:i/>
           <w:iCs/>
+          <w:lang w:val="en-US"/>
         </w:rPr>
         <w:t>2012 14th International Conference on Advanced Communication Technology (ICACT)</w:t>
       </w:r>
       <w:r>
         <w:rPr>
           <w:rFonts w:ascii="Calibri" w:cs="Calibri"/>
+          <w:lang w:val="en-US"/>
         </w:rPr>
         <w:t>, 2012, pp. 235–240.</w:t>
       </w:r>
     </w:p>
     <w:p>
       <w:pPr>
-        <w:pStyle w:val="Bibliografie1"/>
+        <w:widowControl w:val="0"/>
+        <w:autoSpaceDE w:val="0"/>
+        <w:autoSpaceDN w:val="0"/>
+        <w:adjustRightInd w:val="0"/>
         <w:rPr>
           <w:rFonts w:ascii="Calibri" w:cs="Calibri"/>
+          <w:lang w:val="en-US"/>
         </w:rPr>
       </w:pPr>
       <w:r>
         <w:rPr>
           <w:rFonts w:ascii="Calibri" w:cs="Calibri"/>
-        </w:rPr>
-        <w:lastRenderedPageBreak/>
+          <w:lang w:val="en-US"/>
+        </w:rPr>
         <w:t>[4]</w:t>
       </w:r>
       <w:r>
         <w:rPr>
           <w:rFonts w:ascii="Calibri" w:cs="Calibri"/>
+          <w:lang w:val="en-US"/>
         </w:rPr>
         <w:tab/>
         <w:t xml:space="preserve">“Olisto makes smart thing smarter, according to your rules.,” </w:t>
@@ -5512,32 +5796,40 @@
           <w:rFonts w:ascii="Calibri" w:cs="Calibri"/>
           <w:i/>
           <w:iCs/>
+          <w:lang w:val="en-US"/>
         </w:rPr>
         <w:t>Olisto</w:t>
       </w:r>
       <w:r>
         <w:rPr>
           <w:rFonts w:ascii="Calibri" w:cs="Calibri"/>
+          <w:lang w:val="en-US"/>
         </w:rPr>
         <w:t>. [Online]. Available: https://olisto.com/. [Accessed: 19-Apr-2018].</w:t>
       </w:r>
     </w:p>
     <w:p>
       <w:pPr>
-        <w:pStyle w:val="Bibliografie1"/>
+        <w:widowControl w:val="0"/>
+        <w:autoSpaceDE w:val="0"/>
+        <w:autoSpaceDN w:val="0"/>
+        <w:adjustRightInd w:val="0"/>
         <w:rPr>
           <w:rFonts w:ascii="Calibri" w:cs="Calibri"/>
+          <w:lang w:val="en-US"/>
         </w:rPr>
       </w:pPr>
       <w:r>
         <w:rPr>
           <w:rFonts w:ascii="Calibri" w:cs="Calibri"/>
+          <w:lang w:val="en-US"/>
         </w:rPr>
         <w:t>[5]</w:t>
       </w:r>
       <w:r>
         <w:rPr>
           <w:rFonts w:ascii="Calibri" w:cs="Calibri"/>
+          <w:lang w:val="en-US"/>
         </w:rPr>
         <w:tab/>
         <w:t>IFTTT, “IFTTT helps your apps and devices work together.” [Online]. Available: https://ifttt.com. [Accessed: 19-Apr-2018].</w:t>
@@ -5545,20 +5837,26 @@
     </w:p>
     <w:p>
       <w:pPr>
-        <w:pStyle w:val="Bibliografie1"/>
+        <w:widowControl w:val="0"/>
+        <w:autoSpaceDE w:val="0"/>
+        <w:autoSpaceDN w:val="0"/>
+        <w:adjustRightInd w:val="0"/>
         <w:rPr>
           <w:rFonts w:ascii="Calibri" w:cs="Calibri"/>
+          <w:lang w:val="en-US"/>
         </w:rPr>
       </w:pPr>
       <w:r>
         <w:rPr>
           <w:rFonts w:ascii="Calibri" w:cs="Calibri"/>
+          <w:lang w:val="en-US"/>
         </w:rPr>
         <w:t>[6]</w:t>
       </w:r>
       <w:r>
         <w:rPr>
           <w:rFonts w:ascii="Calibri" w:cs="Calibri"/>
+          <w:lang w:val="en-US"/>
         </w:rPr>
         <w:tab/>
         <w:t xml:space="preserve">A. K. Dey and G. D. Abowd, “CybreMinder: A Context-Aware System for Supporting Reminders,” in </w:t>
@@ -5568,32 +5866,40 @@
           <w:rFonts w:ascii="Calibri" w:cs="Calibri"/>
           <w:i/>
           <w:iCs/>
+          <w:lang w:val="en-US"/>
         </w:rPr>
         <w:t>Handheld and Ubiquitous Computing</w:t>
       </w:r>
       <w:r>
         <w:rPr>
           <w:rFonts w:ascii="Calibri" w:cs="Calibri"/>
+          <w:lang w:val="en-US"/>
         </w:rPr>
         <w:t>, 2000, pp. 172–186.</w:t>
       </w:r>
     </w:p>
     <w:p>
       <w:pPr>
-        <w:pStyle w:val="Bibliografie1"/>
+        <w:widowControl w:val="0"/>
+        <w:autoSpaceDE w:val="0"/>
+        <w:autoSpaceDN w:val="0"/>
+        <w:adjustRightInd w:val="0"/>
         <w:rPr>
           <w:rFonts w:ascii="Calibri" w:cs="Calibri"/>
+          <w:lang w:val="en-US"/>
         </w:rPr>
       </w:pPr>
       <w:r>
         <w:rPr>
           <w:rFonts w:ascii="Calibri" w:cs="Calibri"/>
+          <w:lang w:val="en-US"/>
         </w:rPr>
         <w:t>[7]</w:t>
       </w:r>
       <w:r>
         <w:rPr>
           <w:rFonts w:ascii="Calibri" w:cs="Calibri"/>
+          <w:lang w:val="en-US"/>
         </w:rPr>
         <w:tab/>
         <w:t xml:space="preserve">S. Vurgun, M. Philipose, and M. Pavel, “A Statistical Reasoning System for Medication Prompting,” in </w:t>
@@ -5603,32 +5909,40 @@
           <w:rFonts w:ascii="Calibri" w:cs="Calibri"/>
           <w:i/>
           <w:iCs/>
+          <w:lang w:val="en-US"/>
         </w:rPr>
         <w:t>UbiComp 2007: Ubiquitous Computing</w:t>
       </w:r>
       <w:r>
         <w:rPr>
           <w:rFonts w:ascii="Calibri" w:cs="Calibri"/>
+          <w:lang w:val="en-US"/>
         </w:rPr>
         <w:t>, 2007, pp. 1–18.</w:t>
       </w:r>
     </w:p>
     <w:p>
       <w:pPr>
-        <w:pStyle w:val="Bibliografie1"/>
+        <w:widowControl w:val="0"/>
+        <w:autoSpaceDE w:val="0"/>
+        <w:autoSpaceDN w:val="0"/>
+        <w:adjustRightInd w:val="0"/>
         <w:rPr>
           <w:rFonts w:ascii="Calibri" w:cs="Calibri"/>
+          <w:lang w:val="en-US"/>
         </w:rPr>
       </w:pPr>
       <w:r>
         <w:rPr>
           <w:rFonts w:ascii="Calibri" w:cs="Calibri"/>
+          <w:lang w:val="en-US"/>
         </w:rPr>
         <w:t>[8]</w:t>
       </w:r>
       <w:r>
         <w:rPr>
           <w:rFonts w:ascii="Calibri" w:cs="Calibri"/>
+          <w:lang w:val="en-US"/>
         </w:rPr>
         <w:tab/>
         <w:t xml:space="preserve">D. Zhang, M. Hariz, and M. Mokhtari, “Assisting Elders with Mild Dementia Staying at Home,” in </w:t>
@@ -5638,32 +5952,40 @@
           <w:rFonts w:ascii="Calibri" w:cs="Calibri"/>
           <w:i/>
           <w:iCs/>
+          <w:lang w:val="en-US"/>
         </w:rPr>
         <w:t>2008 Sixth Annual IEEE International Conference on Pervasive Computing and Communications (PerCom)</w:t>
       </w:r>
       <w:r>
         <w:rPr>
           <w:rFonts w:ascii="Calibri" w:cs="Calibri"/>
+          <w:lang w:val="en-US"/>
         </w:rPr>
         <w:t>, 2008, pp. 692–697.</w:t>
       </w:r>
     </w:p>
     <w:p>
       <w:pPr>
-        <w:pStyle w:val="Bibliografie1"/>
+        <w:widowControl w:val="0"/>
+        <w:autoSpaceDE w:val="0"/>
+        <w:autoSpaceDN w:val="0"/>
+        <w:adjustRightInd w:val="0"/>
         <w:rPr>
           <w:rFonts w:ascii="Calibri" w:cs="Calibri"/>
+          <w:lang w:val="en-US"/>
         </w:rPr>
       </w:pPr>
       <w:r>
         <w:rPr>
           <w:rFonts w:ascii="Calibri" w:cs="Calibri"/>
+          <w:lang w:val="en-US"/>
         </w:rPr>
         <w:t>[9]</w:t>
       </w:r>
       <w:r>
         <w:rPr>
           <w:rFonts w:ascii="Calibri" w:cs="Calibri"/>
+          <w:lang w:val="en-US"/>
         </w:rPr>
         <w:tab/>
         <w:t xml:space="preserve">S. Zhou, C.-H. Chu, Z. Yu, and J. Kim, “A context-aware reminder system for elders based on fuzzy linguistic approach,” </w:t>
@@ -5673,32 +5995,40 @@
           <w:rFonts w:ascii="Calibri" w:cs="Calibri"/>
           <w:i/>
           <w:iCs/>
+          <w:lang w:val="en-US"/>
         </w:rPr>
         <w:t>Expert Syst. Appl.</w:t>
       </w:r>
       <w:r>
         <w:rPr>
           <w:rFonts w:ascii="Calibri" w:cs="Calibri"/>
+          <w:lang w:val="en-US"/>
         </w:rPr>
         <w:t>, vol. 39, no. 10, pp. 9411–9419, Aug. 2012.</w:t>
       </w:r>
     </w:p>
     <w:p>
       <w:pPr>
-        <w:pStyle w:val="Bibliografie1"/>
+        <w:widowControl w:val="0"/>
+        <w:autoSpaceDE w:val="0"/>
+        <w:autoSpaceDN w:val="0"/>
+        <w:adjustRightInd w:val="0"/>
         <w:rPr>
           <w:rFonts w:ascii="Calibri" w:cs="Calibri"/>
+          <w:lang w:val="en-US"/>
         </w:rPr>
       </w:pPr>
       <w:r>
         <w:rPr>
           <w:rFonts w:ascii="Calibri" w:cs="Calibri"/>
+          <w:lang w:val="en-US"/>
         </w:rPr>
         <w:t>[10]</w:t>
       </w:r>
       <w:r>
         <w:rPr>
           <w:rFonts w:ascii="Calibri" w:cs="Calibri"/>
+          <w:lang w:val="en-US"/>
         </w:rPr>
         <w:tab/>
         <w:t xml:space="preserve">P. Giorgini, J. Mylopoulos, E. Nicchiarelli, and R. Sebastiani, “Reasoning with Goal Models,” in </w:t>
@@ -5708,14 +6038,145 @@
           <w:rFonts w:ascii="Calibri" w:cs="Calibri"/>
           <w:i/>
           <w:iCs/>
+          <w:lang w:val="en-US"/>
         </w:rPr>
         <w:t>Conceptual Modeling — ER 2002</w:t>
       </w:r>
       <w:r>
         <w:rPr>
           <w:rFonts w:ascii="Calibri" w:cs="Calibri"/>
+          <w:lang w:val="en-US"/>
         </w:rPr>
         <w:t>, 2002, pp. 167–181.</w:t>
+      </w:r>
+    </w:p>
+    <w:p>
+      <w:pPr>
+        <w:widowControl w:val="0"/>
+        <w:autoSpaceDE w:val="0"/>
+        <w:autoSpaceDN w:val="0"/>
+        <w:adjustRightInd w:val="0"/>
+        <w:rPr>
+          <w:rFonts w:ascii="Calibri" w:cs="Calibri"/>
+          <w:lang w:val="en-US"/>
+        </w:rPr>
+      </w:pPr>
+      <w:r>
+        <w:rPr>
+          <w:rFonts w:ascii="Calibri" w:cs="Calibri"/>
+          <w:lang w:val="en-US"/>
+        </w:rPr>
+        <w:t>[11]</w:t>
+      </w:r>
+      <w:r>
+        <w:rPr>
+          <w:rFonts w:ascii="Calibri" w:cs="Calibri"/>
+          <w:lang w:val="en-US"/>
+        </w:rPr>
+        <w:tab/>
+        <w:t xml:space="preserve">L. S. Shafti, P. A. Haya, M. García-Herranz, and X. Alamán, “Personal Ambient Intelligent Reminder for People with Cognitive Disabilities,” in </w:t>
+      </w:r>
+      <w:r>
+        <w:rPr>
+          <w:rFonts w:ascii="Calibri" w:cs="Calibri"/>
+          <w:i/>
+          <w:iCs/>
+          <w:lang w:val="en-US"/>
+        </w:rPr>
+        <w:t>Ambient Assisted Living and Home Care</w:t>
+      </w:r>
+      <w:r>
+        <w:rPr>
+          <w:rFonts w:ascii="Calibri" w:cs="Calibri"/>
+          <w:lang w:val="en-US"/>
+        </w:rPr>
+        <w:t>, 2012, pp. 383–390.</w:t>
+      </w:r>
+    </w:p>
+    <w:p>
+      <w:pPr>
+        <w:widowControl w:val="0"/>
+        <w:autoSpaceDE w:val="0"/>
+        <w:autoSpaceDN w:val="0"/>
+        <w:adjustRightInd w:val="0"/>
+        <w:rPr>
+          <w:rFonts w:ascii="Calibri" w:cs="Calibri"/>
+          <w:lang w:val="en-US"/>
+        </w:rPr>
+      </w:pPr>
+      <w:r>
+        <w:rPr>
+          <w:rFonts w:ascii="Calibri" w:cs="Calibri"/>
+          <w:lang w:val="en-US"/>
+        </w:rPr>
+        <w:t>[12]</w:t>
+      </w:r>
+      <w:r>
+        <w:rPr>
+          <w:rFonts w:ascii="Calibri" w:cs="Calibri"/>
+          <w:lang w:val="en-US"/>
+        </w:rPr>
+        <w:tab/>
+        <w:t xml:space="preserve">A. Hristova, A. M. Bernardos, and J. R. Casar, “Context-aware services for ambient assisted living: A case-study,” in </w:t>
+      </w:r>
+      <w:r>
+        <w:rPr>
+          <w:rFonts w:ascii="Calibri" w:cs="Calibri"/>
+          <w:i/>
+          <w:iCs/>
+          <w:lang w:val="en-US"/>
+        </w:rPr>
+        <w:t>2008 First International Symposium on Applied Sciences on Biomedical and Communication Technologies</w:t>
+      </w:r>
+      <w:r>
+        <w:rPr>
+          <w:rFonts w:ascii="Calibri" w:cs="Calibri"/>
+          <w:lang w:val="en-US"/>
+        </w:rPr>
+        <w:t>, 2008, pp. 1–5.</w:t>
+      </w:r>
+    </w:p>
+    <w:p>
+      <w:pPr>
+        <w:widowControl w:val="0"/>
+        <w:autoSpaceDE w:val="0"/>
+        <w:autoSpaceDN w:val="0"/>
+        <w:adjustRightInd w:val="0"/>
+        <w:rPr>
+          <w:rFonts w:ascii="Calibri" w:cs="Calibri"/>
+          <w:lang w:val="en-US"/>
+        </w:rPr>
+      </w:pPr>
+      <w:r>
+        <w:rPr>
+          <w:rFonts w:ascii="Calibri" w:cs="Calibri"/>
+          <w:lang w:val="en-US"/>
+        </w:rPr>
+        <w:t>[13]</w:t>
+      </w:r>
+      <w:r>
+        <w:rPr>
+          <w:rFonts w:ascii="Calibri" w:cs="Calibri"/>
+          <w:lang w:val="en-US"/>
+        </w:rPr>
+        <w:tab/>
+        <w:t xml:space="preserve">A. M. Bernardos, P. Tarrío, and J. R. Casar, “CASanDRA: A Framework to Provide Context Acquisition Services ANd Reasoning Algorithms for Ambient Intelligence Applications,” in </w:t>
+      </w:r>
+      <w:r>
+        <w:rPr>
+          <w:rFonts w:ascii="Calibri" w:cs="Calibri"/>
+          <w:i/>
+          <w:iCs/>
+          <w:lang w:val="en-US"/>
+        </w:rPr>
+        <w:t>2009 International Conference on Parallel and Distributed Computing, Applications and Technologies</w:t>
+      </w:r>
+      <w:r>
+        <w:rPr>
+          <w:rFonts w:ascii="Calibri" w:cs="Calibri"/>
+          <w:lang w:val="en-US"/>
+        </w:rPr>
+        <w:t>, 2009, pp. 372–377.</w:t>
       </w:r>
     </w:p>
     <w:p>
@@ -6369,6 +6830,7 @@
   <w:style w:type="paragraph" w:default="1" w:styleId="Standaard">
     <w:name w:val="Normal"/>
     <w:qFormat/>
+    <w:rsid w:val="00F91754"/>
   </w:style>
   <w:style w:type="paragraph" w:styleId="Kop2">
     <w:name w:val="heading 2"/>
@@ -6993,7 +7455,7 @@
 </file>
 
 <file path=customXml/itemProps1.xml><?xml version="1.0" encoding="utf-8"?>
-<ds:datastoreItem xmlns:ds="http://schemas.openxmlformats.org/officeDocument/2006/customXml" ds:itemID="{B33EF816-3F33-3B40-99EF-194CE4857269}">
+<ds:datastoreItem xmlns:ds="http://schemas.openxmlformats.org/officeDocument/2006/customXml" ds:itemID="{886A9F45-EAB0-624E-B508-CED9EA8A83BD}">
   <ds:schemaRefs>
     <ds:schemaRef ds:uri="http://schemas.openxmlformats.org/officeDocument/2006/bibliography"/>
   </ds:schemaRefs>

</xml_diff>

<commit_message>
Add a few more
</commit_message>
<xml_diff>
--- a/Existing implementations.docx
+++ b/Existing implementations.docx
@@ -554,38 +554,20 @@
           <w:lang w:val="en-US"/>
         </w:rPr>
       </w:pPr>
-      <w:proofErr w:type="spellStart"/>
-      <w:r>
-        <w:rPr>
-          <w:b/>
-          <w:lang w:val="en-US"/>
-        </w:rPr>
-        <w:t>Olisto</w:t>
-      </w:r>
-      <w:proofErr w:type="spellEnd"/>
-      <w:r>
-        <w:rPr>
-          <w:b/>
-          <w:lang w:val="en-US"/>
-        </w:rPr>
-        <w:t>/IFTTT</w:t>
-      </w:r>
-      <w:r>
-        <w:rPr>
-          <w:b/>
-          <w:lang w:val="en-US"/>
-        </w:rPr>
-        <w:t>/</w:t>
-      </w:r>
-      <w:proofErr w:type="spellStart"/>
-      <w:r>
-        <w:rPr>
-          <w:b/>
-          <w:lang w:val="en-US"/>
-        </w:rPr>
-        <w:t>CybreMinder</w:t>
-      </w:r>
-      <w:proofErr w:type="spellEnd"/>
+      <w:r>
+        <w:rPr>
+          <w:b/>
+          <w:lang w:val="en-US"/>
+        </w:rPr>
+        <w:t>Olisto/IFTTT</w:t>
+      </w:r>
+      <w:r>
+        <w:rPr>
+          <w:b/>
+          <w:lang w:val="en-US"/>
+        </w:rPr>
+        <w:t>/CybreMinder</w:t>
+      </w:r>
       <w:r>
         <w:rPr>
           <w:b/>
@@ -815,21 +797,12 @@
           <w:lang w:val="en-US"/>
         </w:rPr>
       </w:pPr>
-      <w:proofErr w:type="spellStart"/>
-      <w:r>
-        <w:rPr>
-          <w:b/>
-          <w:lang w:val="en-US"/>
-        </w:rPr>
-        <w:t>CogKnow</w:t>
-      </w:r>
-      <w:proofErr w:type="spellEnd"/>
-      <w:r>
-        <w:rPr>
-          <w:b/>
-          <w:lang w:val="en-US"/>
-        </w:rPr>
-        <w:t xml:space="preserve"> </w:t>
+      <w:r>
+        <w:rPr>
+          <w:b/>
+          <w:lang w:val="en-US"/>
+        </w:rPr>
+        <w:t xml:space="preserve">CogKnow </w:t>
       </w:r>
       <w:r>
         <w:rPr>
@@ -1345,27 +1318,13 @@
         <w:rPr>
           <w:lang w:val="en-US"/>
         </w:rPr>
-        <w:t xml:space="preserve">. AHCS makes use of the </w:t>
-      </w:r>
-      <w:proofErr w:type="spellStart"/>
-      <w:r>
-        <w:rPr>
-          <w:lang w:val="en-US"/>
-        </w:rPr>
-        <w:t>C</w:t>
-      </w:r>
-      <w:r>
-        <w:rPr>
-          <w:lang w:val="en-US"/>
-        </w:rPr>
-        <w:t>ASanDRA</w:t>
-      </w:r>
-      <w:proofErr w:type="spellEnd"/>
-      <w:r>
-        <w:rPr>
-          <w:lang w:val="en-US"/>
-        </w:rPr>
-        <w:t xml:space="preserve"> framework </w:t>
+        <w:t>. AHCS makes use of the C</w:t>
+      </w:r>
+      <w:r>
+        <w:rPr>
+          <w:lang w:val="en-US"/>
+        </w:rPr>
+        <w:t xml:space="preserve">ASanDRA framework </w:t>
       </w:r>
       <w:r>
         <w:rPr>
@@ -1402,21 +1361,7 @@
         <w:rPr>
           <w:lang w:val="en-US"/>
         </w:rPr>
-        <w:t xml:space="preserve"> in order to create awareness of the user’s context. The </w:t>
-      </w:r>
-      <w:proofErr w:type="spellStart"/>
-      <w:r>
-        <w:rPr>
-          <w:lang w:val="en-US"/>
-        </w:rPr>
-        <w:t>CASanDRA</w:t>
-      </w:r>
-      <w:proofErr w:type="spellEnd"/>
-      <w:r>
-        <w:rPr>
-          <w:lang w:val="en-US"/>
-        </w:rPr>
-        <w:t xml:space="preserve"> framework is a middleware which provides easily consumable context information and accepts different information inputs which are fused together. </w:t>
+        <w:t xml:space="preserve"> in order to create awareness of the user’s context. The CASanDRA framework is a middleware which provides easily consumable context information and accepts different information inputs which are fused together. </w:t>
       </w:r>
       <w:r>
         <w:rPr>
@@ -1626,21 +1571,12 @@
           <w:lang w:val="en-US"/>
         </w:rPr>
       </w:pPr>
-      <w:proofErr w:type="spellStart"/>
-      <w:r>
-        <w:rPr>
-          <w:b/>
-          <w:lang w:val="en-US"/>
-        </w:rPr>
-        <w:t>HeadacheCoach</w:t>
-      </w:r>
-      <w:proofErr w:type="spellEnd"/>
-      <w:r>
-        <w:rPr>
-          <w:b/>
-          <w:lang w:val="en-US"/>
-        </w:rPr>
-        <w:t xml:space="preserve"> </w:t>
+      <w:r>
+        <w:rPr>
+          <w:b/>
+          <w:lang w:val="en-US"/>
+        </w:rPr>
+        <w:t xml:space="preserve">HeadacheCoach </w:t>
       </w:r>
       <w:r>
         <w:rPr>
@@ -1696,21 +1632,7 @@
         <w:rPr>
           <w:lang w:val="en-US"/>
         </w:rPr>
-        <w:t xml:space="preserve">While not directly a reminder system, </w:t>
-      </w:r>
-      <w:proofErr w:type="spellStart"/>
-      <w:r>
-        <w:rPr>
-          <w:lang w:val="en-US"/>
-        </w:rPr>
-        <w:t>HeadacheCoach</w:t>
-      </w:r>
-      <w:proofErr w:type="spellEnd"/>
-      <w:r>
-        <w:rPr>
-          <w:lang w:val="en-US"/>
-        </w:rPr>
-        <w:t xml:space="preserve"> does propose a possibly usable system. It uses user and environmental context analysis to identify possible triggers for a headache and consequently provides possible solution. A similar approach may be used to identify moments of lower cognitive ability in order to preempt a reminder being necessary at all.</w:t>
+        <w:t>While not directly a reminder system, HeadacheCoach does propose a possibly usable system. It uses user and environmental context analysis to identify possible triggers for a headache and consequently provides possible solution. A similar approach may be used to identify moments of lower cognitive ability in order to preempt a reminder being necessary at all.</w:t>
       </w:r>
     </w:p>
     <w:p>
@@ -2077,21 +1999,12 @@
           <w:lang w:val="en-US"/>
         </w:rPr>
       </w:pPr>
-      <w:proofErr w:type="spellStart"/>
-      <w:r>
-        <w:rPr>
-          <w:b/>
-          <w:lang w:val="en-US"/>
-        </w:rPr>
-        <w:t>Attelia</w:t>
-      </w:r>
-      <w:proofErr w:type="spellEnd"/>
-      <w:r>
-        <w:rPr>
-          <w:b/>
-          <w:lang w:val="en-US"/>
-        </w:rPr>
-        <w:t xml:space="preserve"> </w:t>
+      <w:r>
+        <w:rPr>
+          <w:b/>
+          <w:lang w:val="en-US"/>
+        </w:rPr>
+        <w:t xml:space="preserve">Attelia </w:t>
       </w:r>
       <w:r>
         <w:rPr>
@@ -2143,22 +2056,603 @@
           <w:lang w:val="en-US"/>
         </w:rPr>
       </w:pPr>
-      <w:proofErr w:type="spellStart"/>
-      <w:r>
-        <w:rPr>
-          <w:lang w:val="en-US"/>
-        </w:rPr>
-        <w:t>Attelia</w:t>
-      </w:r>
-      <w:proofErr w:type="spellEnd"/>
-      <w:r>
-        <w:rPr>
-          <w:lang w:val="en-US"/>
-        </w:rPr>
-        <w:t xml:space="preserve"> is a middleware concept </w:t>
+      <w:r>
+        <w:rPr>
+          <w:lang w:val="en-US"/>
+        </w:rPr>
+        <w:t xml:space="preserve">Attelia is a middleware concept </w:t>
+      </w:r>
+      <w:r>
+        <w:rPr>
+          <w:lang w:val="en-US"/>
+        </w:rPr>
+        <w:t>which intercepts any notifications. It analyses breakpoints in the user’s mobile interactions and adaptively delivers the notification to minimize interruptions and the user’s attentional overload. As such, it lowers the user’s frustration caused by receiving too many notifications.</w:t>
+      </w:r>
+    </w:p>
+    <w:p>
+      <w:pPr>
+        <w:rPr>
+          <w:lang w:val="en-US"/>
+        </w:rPr>
+      </w:pPr>
+    </w:p>
+    <w:p>
+      <w:pPr>
+        <w:ind w:firstLine="700"/>
+        <w:rPr>
+          <w:i/>
+          <w:lang w:val="en-US"/>
+        </w:rPr>
+      </w:pPr>
+      <w:r>
+        <w:rPr>
+          <w:i/>
+          <w:lang w:val="en-US"/>
+        </w:rPr>
+        <w:t>Special properties:</w:t>
+      </w:r>
+    </w:p>
+    <w:p>
+      <w:pPr>
+        <w:pStyle w:val="Lijstalinea"/>
+        <w:numPr>
+          <w:ilvl w:val="0"/>
+          <w:numId w:val="2"/>
+        </w:numPr>
+        <w:rPr>
+          <w:lang w:val="en-US"/>
+        </w:rPr>
+      </w:pPr>
+      <w:r>
+        <w:rPr>
+          <w:lang w:val="en-US"/>
+        </w:rPr>
+        <w:t>Focuses on mobile screen use to analyze activity</w:t>
+      </w:r>
+    </w:p>
+    <w:p>
+      <w:pPr>
+        <w:rPr>
+          <w:lang w:val="en-US"/>
+        </w:rPr>
+      </w:pPr>
+    </w:p>
+    <w:p>
+      <w:pPr>
+        <w:rPr>
+          <w:lang w:val="en-US"/>
+        </w:rPr>
+      </w:pPr>
+    </w:p>
+    <w:p>
+      <w:pPr>
+        <w:rPr>
+          <w:b/>
+          <w:lang w:val="en-US"/>
+        </w:rPr>
+      </w:pPr>
+      <w:r>
+        <w:rPr>
+          <w:b/>
+          <w:lang w:val="en-US"/>
+        </w:rPr>
+        <w:t xml:space="preserve">TEREDA </w:t>
+      </w:r>
+      <w:r>
+        <w:rPr>
+          <w:b/>
+          <w:lang w:val="en-US"/>
+        </w:rPr>
+        <w:fldChar w:fldCharType="begin"/>
+      </w:r>
+      <w:r>
+        <w:rPr>
+          <w:b/>
+          <w:lang w:val="en-US"/>
+        </w:rPr>
+        <w:instrText xml:space="preserve"> ADDIN ZOTERO_ITEM CSL_CITATION {"citationID":"QK5GsJSx","properties":{"formattedCitation":"[21]","plainCitation":"[21]","noteIndex":0},"citationItems":[{"id":105,"uris":["http://zotero.org/users/local/uQVXPmDq/items/HBCLEGBY"],"uri":["http://zotero.org/users/local/uQVXPmDq/items/HBCLEGBY"],"itemData":{"id":105,"type":"paper-conference","title":"Using Association Rule Mining to Discover Temporal Relations of Daily Activities","container-title":"Toward Useful Services for Elderly and People with Disabilities","collection-title":"Lecture Notes in Computer Science","publisher":"Springer, Berlin, Heidelberg","page":"49-56","source":"link.springer.com","event":"International Conference on Smart Homes and Health Telematics","abstract":"The increasing aging population has inspired many machine learning researchers to find innovative solutions for assisted living. A problem often encountered in assisted living settings is activity recognition. Although activity recognition has been vastly studied by many researchers, the temporal features that constitute an activity usually have been ignored by researchers. Temporal features can provide useful insights for building predictive activity models and for recognizing activities. In this paper, we explore the use of temporal features for activity recognition in assisted living settings. We discover temporal relations such as order of activities, as well as their corresponding start time and duration features. To validate our method, we used four months of real data collected from a smart home.","URL":"https://link.springer.com/chapter/10.1007/978-3-642-21535-3_7","DOI":"10.1007/978-3-642-21535-3_7","ISBN":"978-3-642-21534-6","language":"en","author":[{"family":"Nazerfard","given":"Ehsan"},{"family":"Rashidi","given":"Parisa"},{"family":"Cook","given":"Diane J."}],"issued":{"date-parts":[["2011",6,20]]},"accessed":{"date-parts":[["2018",4,19]]}}}],"schema":"https://github.com/citation-style-language/schema/raw/master/csl-citation.json"} </w:instrText>
+      </w:r>
+      <w:r>
+        <w:rPr>
+          <w:b/>
+          <w:lang w:val="en-US"/>
+        </w:rPr>
+        <w:fldChar w:fldCharType="separate"/>
+      </w:r>
+      <w:r>
+        <w:rPr>
+          <w:b/>
+          <w:noProof/>
+          <w:lang w:val="en-US"/>
+        </w:rPr>
+        <w:t>[21]</w:t>
+      </w:r>
+      <w:r>
+        <w:rPr>
+          <w:b/>
+          <w:lang w:val="en-US"/>
+        </w:rPr>
+        <w:fldChar w:fldCharType="end"/>
+      </w:r>
+      <w:r>
+        <w:rPr>
+          <w:b/>
+          <w:lang w:val="en-US"/>
+        </w:rPr>
+        <w:t>:</w:t>
+      </w:r>
+    </w:p>
+    <w:p>
+      <w:pPr>
+        <w:rPr>
+          <w:lang w:val="en-US"/>
+        </w:rPr>
+      </w:pPr>
+      <w:r>
+        <w:rPr>
+          <w:lang w:val="en-US"/>
+        </w:rPr>
+        <w:t xml:space="preserve">Another concept not directly related to reminders. It works by gathering simple data from many sensors around the house and feeding that into the middleware. From this, distributions for the start time and duration are analyzed and used to help recognize activities and cluster them by starting time. For example, there might be 4 clusters of </w:t>
+      </w:r>
+      <w:r>
+        <w:rPr>
+          <w:lang w:val="en-US"/>
+        </w:rPr>
+        <w:lastRenderedPageBreak/>
+        <w:t>starting times in which the user may generally start to watch TV (with corresponding durations). Each of these clusters may have different subsequent activities, each with different likelihoods. As such, this temporal analysis may be used to predict the likely following activity.</w:t>
+      </w:r>
+    </w:p>
+    <w:p>
+      <w:pPr>
+        <w:rPr>
+          <w:lang w:val="en-US"/>
+        </w:rPr>
+      </w:pPr>
+    </w:p>
+    <w:p>
+      <w:pPr>
+        <w:ind w:firstLine="700"/>
+        <w:rPr>
+          <w:i/>
+          <w:lang w:val="en-US"/>
+        </w:rPr>
+      </w:pPr>
+      <w:r>
+        <w:rPr>
+          <w:i/>
+          <w:lang w:val="en-US"/>
+        </w:rPr>
+        <w:t>Special properties:</w:t>
+      </w:r>
+    </w:p>
+    <w:p>
+      <w:pPr>
+        <w:pStyle w:val="Lijstalinea"/>
+        <w:numPr>
+          <w:ilvl w:val="0"/>
+          <w:numId w:val="2"/>
+        </w:numPr>
+        <w:rPr>
+          <w:lang w:val="en-US"/>
+        </w:rPr>
+      </w:pPr>
+      <w:r>
+        <w:rPr>
+          <w:lang w:val="en-US"/>
+        </w:rPr>
+        <w:t>Activity clustering</w:t>
+      </w:r>
+    </w:p>
+    <w:p>
+      <w:pPr>
+        <w:pStyle w:val="Lijstalinea"/>
+        <w:numPr>
+          <w:ilvl w:val="0"/>
+          <w:numId w:val="2"/>
+        </w:numPr>
+        <w:rPr>
+          <w:lang w:val="en-US"/>
+        </w:rPr>
+      </w:pPr>
+      <w:r>
+        <w:rPr>
+          <w:lang w:val="en-US"/>
+        </w:rPr>
+        <w:t>Prediction of next activity without machine learning</w:t>
+      </w:r>
+    </w:p>
+    <w:p>
+      <w:pPr>
+        <w:rPr>
+          <w:lang w:val="en-US"/>
+        </w:rPr>
+      </w:pPr>
+    </w:p>
+    <w:p>
+      <w:pPr>
+        <w:rPr>
+          <w:b/>
+          <w:lang w:val="en-US"/>
+        </w:rPr>
+      </w:pPr>
+      <w:r>
+        <w:rPr>
+          <w:b/>
+          <w:lang w:val="en-US"/>
+        </w:rPr>
+        <w:t xml:space="preserve">MLCARS </w:t>
+      </w:r>
+      <w:r>
+        <w:rPr>
+          <w:b/>
+          <w:lang w:val="en-US"/>
+        </w:rPr>
+        <w:fldChar w:fldCharType="begin"/>
+      </w:r>
+      <w:r>
+        <w:rPr>
+          <w:b/>
+          <w:lang w:val="en-US"/>
+        </w:rPr>
+        <w:instrText xml:space="preserve"> ADDIN ZOTERO_ITEM CSL_CITATION {"citationID":"W6TeERti","properties":{"formattedCitation":"[22]","plainCitation":"[22]","noteIndex":0},"citationItems":[{"id":180,"uris":["http://zotero.org/users/local/uQVXPmDq/items/GMFJR8PB"],"uri":["http://zotero.org/users/local/uQVXPmDq/items/GMFJR8PB"],"itemData":{"id":180,"type":"thesis","title":"Machine Learning for Context-aware Reminders and Suggestions","publisher":"University of California at San Diego","publisher-place":"La Jolla, CA, USA","genre":"PhD Thesis","source":"ACM Digital Library","event-place":"La Jolla, CA, USA","abstract":"People rapidly learn the capabilities of a new location, without observing every service and product. Instead they map a few observations to familiar clusters of capabilities, and assume the availability of other capabilities in the cluster. This dissertation proposes a similar approach to computer-based discovery of routine location capabilities, applying singular value decomposition to predict unobserved capabilities based on a combination of a small body of local observations and a larger body of data that is not specific to the location. I propose using the time and place of deleting items from a to-do list application to provide the local data. I also examined the effect of feedback on false positive errors, combined with a weighted singular value decomposition.For reminder purposes, an area within easy walking distance is a single location, but may contain many different shops and services, collectively offering its own combination of capabilities. A simple clustering algorithm would treat each combination as an independent cluster. Truncated singular value decomposition maps the observations to combinations of features, rather than to a single cluster.Simulations, using distributions derived from real world data, demonstrate the feasibility of this approach.The robustness of the technique was further tested by adding two difficulties, convenience stores and false training data. The convenience-store workload included some locations that provided only the thousand most frequently used capabilities, regardless of other cluster data. False positive feedback and feature weighting both allowed use of a larger truncation rank, improving convenience store results, and reduced errors due to false training data. The technique extends to estimate whether a capability is available at a given time. Data for short time intervals was “folded-in” to the singular value decomposition to obtain projections for those time intervals. The projections, interpreted as Poisson distribution arrival rates, were used to compare posterior probabilities for various time intervals given the observed data. The time extension was tested with workloads that included 24 hour supermarkets and early opening for a subset of capabilities at one location.","author":[{"family":"Shanahan","given":"Patricia"}],"issued":{"date-parts":[["2009"]]}}}],"schema":"https://github.com/citation-style-language/schema/raw/master/csl-citation.json"} </w:instrText>
+      </w:r>
+      <w:r>
+        <w:rPr>
+          <w:b/>
+          <w:lang w:val="en-US"/>
+        </w:rPr>
+        <w:fldChar w:fldCharType="separate"/>
+      </w:r>
+      <w:r>
+        <w:rPr>
+          <w:b/>
+          <w:noProof/>
+          <w:lang w:val="en-US"/>
+        </w:rPr>
+        <w:t>[22]</w:t>
+      </w:r>
+      <w:r>
+        <w:rPr>
+          <w:b/>
+          <w:lang w:val="en-US"/>
+        </w:rPr>
+        <w:fldChar w:fldCharType="end"/>
+      </w:r>
+      <w:r>
+        <w:rPr>
+          <w:b/>
+          <w:lang w:val="en-US"/>
+        </w:rPr>
+        <w:t>:</w:t>
+      </w:r>
+    </w:p>
+    <w:p>
+      <w:pPr>
+        <w:rPr>
+          <w:lang w:val="en-US"/>
+        </w:rPr>
+      </w:pPr>
+      <w:r>
+        <w:rPr>
+          <w:lang w:val="en-US"/>
+        </w:rPr>
+        <w:t xml:space="preserve">This dissertation </w:t>
+      </w:r>
+      <w:r>
+        <w:rPr>
+          <w:lang w:val="en-US"/>
+        </w:rPr>
+        <w:t>discusses a concept which uses machine learning to analyze shopping items and where they were bought (or cleared off the to-do list) to predict similar available items or similar stores. This data is collected among all users and combined with information from companies and stores and ultimately stored in a database which is continuously updated. Combining this with the data of the user’s shopping list as well as their location allows to provide appropriately timed reminders not to forget items from their shopping list. These reminders are not just when near their usual supermarket (like is already possible with location based reminders) but also when close to any store that is expected to have the desired item.</w:t>
+      </w:r>
+    </w:p>
+    <w:p>
+      <w:pPr>
+        <w:rPr>
+          <w:lang w:val="en-US"/>
+        </w:rPr>
+      </w:pPr>
+    </w:p>
+    <w:p>
+      <w:pPr>
+        <w:ind w:firstLine="700"/>
+        <w:rPr>
+          <w:i/>
+          <w:lang w:val="en-US"/>
+        </w:rPr>
+      </w:pPr>
+      <w:r>
+        <w:rPr>
+          <w:i/>
+          <w:lang w:val="en-US"/>
+        </w:rPr>
+        <w:t>Special properties:</w:t>
+      </w:r>
+    </w:p>
+    <w:p>
+      <w:pPr>
+        <w:pStyle w:val="Lijstalinea"/>
+        <w:numPr>
+          <w:ilvl w:val="0"/>
+          <w:numId w:val="2"/>
+        </w:numPr>
+        <w:rPr>
+          <w:lang w:val="en-US"/>
+        </w:rPr>
+      </w:pPr>
+      <w:r>
+        <w:rPr>
+          <w:lang w:val="en-US"/>
+        </w:rPr>
+        <w:t>Activity clustering</w:t>
+      </w:r>
+    </w:p>
+    <w:p>
+      <w:pPr>
+        <w:pStyle w:val="Lijstalinea"/>
+        <w:numPr>
+          <w:ilvl w:val="0"/>
+          <w:numId w:val="2"/>
+        </w:numPr>
+        <w:rPr>
+          <w:lang w:val="en-US"/>
+        </w:rPr>
+      </w:pPr>
+      <w:r>
+        <w:rPr>
+          <w:lang w:val="en-US"/>
+        </w:rPr>
+        <w:t>Prediction of next activity without machine learning</w:t>
+      </w:r>
+    </w:p>
+    <w:p>
+      <w:pPr>
+        <w:rPr>
+          <w:lang w:val="en-US"/>
+        </w:rPr>
+      </w:pPr>
+    </w:p>
+    <w:p>
+      <w:pPr>
+        <w:rPr>
+          <w:b/>
+          <w:lang w:val="en-US"/>
+        </w:rPr>
+      </w:pPr>
+      <w:r>
+        <w:rPr>
+          <w:b/>
+          <w:lang w:val="en-US"/>
+        </w:rPr>
+        <w:t xml:space="preserve">MagHive </w:t>
+      </w:r>
+      <w:r>
+        <w:rPr>
+          <w:b/>
+          <w:lang w:val="en-US"/>
+        </w:rPr>
+        <w:fldChar w:fldCharType="begin"/>
+      </w:r>
+      <w:r>
+        <w:rPr>
+          <w:b/>
+          <w:lang w:val="en-US"/>
+        </w:rPr>
+        <w:instrText xml:space="preserve"> ADDIN ZOTERO_ITEM CSL_CITATION {"citationID":"fowTUt1E","properties":{"formattedCitation":"[23]","plainCitation":"[23]","noteIndex":0},"citationItems":[{"id":188,"uris":["http://zotero.org/users/local/uQVXPmDq/items/LXAPZ4Q3"],"uri":["http://zotero.org/users/local/uQVXPmDq/items/LXAPZ4Q3"],"itemData":{"id":188,"type":"webpage","title":"MagHive - World's First Modular Smart Reminder (Canceled)","container-title":"Kickstarter","abstract":"Reminds you of everything you need for your daily carry effortlessly and more...","URL":"https://www.kickstarter.com/projects/2034560442/maghive-worlds-first-modular-smart-reminder","language":"en","accessed":{"date-parts":[["2018",7,24]]}}}],"schema":"https://github.com/citation-style-language/schema/raw/master/csl-citation.json"} </w:instrText>
+      </w:r>
+      <w:r>
+        <w:rPr>
+          <w:b/>
+          <w:lang w:val="en-US"/>
+        </w:rPr>
+        <w:fldChar w:fldCharType="separate"/>
+      </w:r>
+      <w:r>
+        <w:rPr>
+          <w:b/>
+          <w:noProof/>
+          <w:lang w:val="en-US"/>
+        </w:rPr>
+        <w:t>[23]</w:t>
+      </w:r>
+      <w:r>
+        <w:rPr>
+          <w:b/>
+          <w:lang w:val="en-US"/>
+        </w:rPr>
+        <w:fldChar w:fldCharType="end"/>
+      </w:r>
+      <w:r>
+        <w:rPr>
+          <w:b/>
+          <w:lang w:val="en-US"/>
+        </w:rPr>
+        <w:t>:</w:t>
+      </w:r>
+    </w:p>
+    <w:p>
+      <w:pPr>
+        <w:rPr>
+          <w:lang w:val="en-US"/>
+        </w:rPr>
+      </w:pPr>
+      <w:r>
+        <w:rPr>
+          <w:lang w:val="en-US"/>
+        </w:rPr>
+        <w:t xml:space="preserve">This honeycomb shaped magnetic smart surface is attached to the wall and allows devices and other objects to be placed on them. Aside from the useful functionalities such as wireless phone charging, it uses NFC and QI technologies to detect the presence and identity of the objects. As such it is able to remind the user when he or she forgets to take or put back an item. </w:t>
+      </w:r>
+    </w:p>
+    <w:p>
+      <w:pPr>
+        <w:rPr>
+          <w:lang w:val="en-US"/>
+        </w:rPr>
+      </w:pPr>
+    </w:p>
+    <w:p>
+      <w:pPr>
+        <w:ind w:firstLine="700"/>
+        <w:rPr>
+          <w:i/>
+          <w:lang w:val="en-US"/>
+        </w:rPr>
+      </w:pPr>
+      <w:r>
+        <w:rPr>
+          <w:i/>
+          <w:lang w:val="en-US"/>
+        </w:rPr>
+        <w:t>Special properties:</w:t>
+      </w:r>
+    </w:p>
+    <w:p>
+      <w:pPr>
+        <w:pStyle w:val="Lijstalinea"/>
+        <w:numPr>
+          <w:ilvl w:val="0"/>
+          <w:numId w:val="2"/>
+        </w:numPr>
+        <w:rPr>
+          <w:lang w:val="en-US"/>
+        </w:rPr>
+      </w:pPr>
+      <w:r>
+        <w:rPr>
+          <w:lang w:val="en-US"/>
+        </w:rPr>
+        <w:t>Actual product</w:t>
+      </w:r>
+    </w:p>
+    <w:p>
+      <w:pPr>
+        <w:pStyle w:val="Lijstalinea"/>
+        <w:numPr>
+          <w:ilvl w:val="0"/>
+          <w:numId w:val="2"/>
+        </w:numPr>
+        <w:rPr>
+          <w:lang w:val="en-US"/>
+        </w:rPr>
+      </w:pPr>
+      <w:r>
+        <w:rPr>
+          <w:lang w:val="en-US"/>
+        </w:rPr>
+        <w:t>Provides a great base for further development</w:t>
+      </w:r>
+    </w:p>
+    <w:p>
+      <w:pPr>
+        <w:rPr>
+          <w:lang w:val="en-US"/>
+        </w:rPr>
+      </w:pPr>
+    </w:p>
+    <w:p>
+      <w:pPr>
+        <w:rPr>
+          <w:lang w:val="en-US"/>
+        </w:rPr>
+      </w:pPr>
+    </w:p>
+    <w:p>
+      <w:pPr>
+        <w:rPr>
+          <w:b/>
+          <w:lang w:val="en-US"/>
+        </w:rPr>
+      </w:pPr>
+      <w:r>
+        <w:rPr>
+          <w:b/>
+          <w:lang w:val="en-US"/>
+        </w:rPr>
+        <w:t xml:space="preserve">Long term evaluation of smart homes </w:t>
+      </w:r>
+      <w:r>
+        <w:rPr>
+          <w:b/>
+          <w:lang w:val="en-US"/>
+        </w:rPr>
+        <w:fldChar w:fldCharType="begin"/>
+      </w:r>
+      <w:r>
+        <w:rPr>
+          <w:b/>
+          <w:lang w:val="en-US"/>
+        </w:rPr>
+        <w:instrText xml:space="preserve"> ADDIN ZOTERO_ITEM CSL_CITATION {"citationID":"lv6LSF0C","properties":{"formattedCitation":"[24]","plainCitation":"[24]","noteIndex":0},"citationItems":[{"id":191,"uris":["http://zotero.org/users/local/uQVXPmDq/items/8AEZ6XAH"],"uri":["http://zotero.org/users/local/uQVXPmDq/items/8AEZ6XAH"],"itemData":{"id":191,"type":"book","title":"Smart homes and user values: long-term evaluation of IT-services in residential and single family dwellings","publisher":"Royal Institute of Technology","publisher-place":"Stockholm","source":"Open WorldCat","event-place":"Stockholm","abstract":"Important conclusions include the fact that smart home functionalities must be developed as close as possible out of the users' genuine needs as experienced in their daily lives. Failure to attain accessibility to a certain function will cause disappointment and will be forsaken. To gain and over time preserve the user's trust in smart home functions or in a system as a whole is conclusive for the their use. Another conclusion is that a viable business model for smart homes must include the occupancy phase. Surveillance and maintenance of smart home systems must be secured over time. It is argued that the failure of establishing a viable long-term service to homes to the benefit to the user depends highly on the market’s ability to supply the homes with appropriate services over time. Possible ways to mediate revealed shortcomings are outlined and what role and responsibility the housing construction industry has to consider with the further development of smart homes.","URL":"http://urn.kb.se/resolve?urn=urn:nbn:se:kth:diva-11782","ISBN":"978-91-7415-479-5","note":"OCLC: 847344919","shortTitle":"Smart homes and user values","language":"en","author":[{"family":"Sandström","given":"Greger"},{"literal":"Kungliga tekniska högskolan (Stockholm)"}],"issued":{"date-parts":[["2009"]]},"accessed":{"date-parts":[["2018",7,24]]}}}],"schema":"https://github.com/citation-style-language/schema/raw/master/csl-citation.json"} </w:instrText>
+      </w:r>
+      <w:r>
+        <w:rPr>
+          <w:b/>
+          <w:lang w:val="en-US"/>
+        </w:rPr>
+        <w:fldChar w:fldCharType="separate"/>
+      </w:r>
+      <w:r>
+        <w:rPr>
+          <w:b/>
+          <w:noProof/>
+          <w:lang w:val="en-US"/>
+        </w:rPr>
+        <w:t>[24]</w:t>
+      </w:r>
+      <w:r>
+        <w:rPr>
+          <w:b/>
+          <w:lang w:val="en-US"/>
+        </w:rPr>
+        <w:fldChar w:fldCharType="end"/>
+      </w:r>
+      <w:r>
+        <w:rPr>
+          <w:b/>
+          <w:lang w:val="en-US"/>
+        </w:rPr>
+        <w:t>:</w:t>
+      </w:r>
+    </w:p>
+    <w:p>
+      <w:pPr>
+        <w:rPr>
+          <w:lang w:val="en-US"/>
+        </w:rPr>
+      </w:pPr>
+      <w:r>
+        <w:rPr>
+          <w:lang w:val="en-US"/>
+        </w:rPr>
+        <w:t>Another one not related to reminders per se. This dissertation reviews the users values over long time use of smart home appliances. Their conclusions span generally across all types of smart home appliances. In order for the appliances to provide usefulness it is important that the values of accessibility and trust are upheld. Any appliance which does promote accessibility immediately diminishes any usefulness for the user. Trust generally boils down to the reliability of the provided functionality. If the product still has function impairing bugs, users are likely not to use the product. Even if the producer manages to fix the flaws, the lost trust takes vast time to recover. Another drawn conclusion is that whatever solution implemented, users are initially cur</w:t>
+      </w:r>
+      <w:r>
+        <w:rPr>
+          <w:lang w:val="en-US"/>
+        </w:rPr>
+        <w:t>i</w:t>
       </w:r>
       <w:bookmarkStart w:id="2" w:name="_GoBack"/>
       <w:bookmarkEnd w:id="2"/>
+      <w:r>
+        <w:rPr>
+          <w:lang w:val="en-US"/>
+        </w:rPr>
+        <w:t xml:space="preserve">ous and excited and are willing to try most ideas, but </w:t>
+      </w:r>
+      <w:r>
+        <w:rPr>
+          <w:lang w:val="en-US"/>
+        </w:rPr>
+        <w:lastRenderedPageBreak/>
+        <w:t xml:space="preserve">ultimately go back to their routine behavior. As such, the smart appliance should blend into this rather than interrupting it. </w:t>
+      </w:r>
+    </w:p>
+    <w:p>
+      <w:pPr>
+        <w:rPr>
+          <w:lang w:val="en-US"/>
+        </w:rPr>
+      </w:pPr>
     </w:p>
     <w:p>
       <w:pPr>
@@ -2305,14 +2799,12 @@
                 <w:lang w:val="en-US"/>
               </w:rPr>
             </w:pPr>
-            <w:proofErr w:type="spellStart"/>
             <w:r>
               <w:rPr>
                 <w:lang w:val="en-US"/>
               </w:rPr>
               <w:t>Loc</w:t>
             </w:r>
-            <w:proofErr w:type="spellEnd"/>
           </w:p>
         </w:tc>
         <w:tc>
@@ -2347,14 +2839,12 @@
                 <w:lang w:val="en-US"/>
               </w:rPr>
             </w:pPr>
-            <w:proofErr w:type="spellStart"/>
             <w:r>
               <w:rPr>
                 <w:lang w:val="en-US"/>
               </w:rPr>
               <w:t>Env</w:t>
             </w:r>
-            <w:proofErr w:type="spellEnd"/>
           </w:p>
         </w:tc>
         <w:tc>
@@ -2369,14 +2859,12 @@
                 <w:lang w:val="en-US"/>
               </w:rPr>
             </w:pPr>
-            <w:proofErr w:type="spellStart"/>
             <w:r>
               <w:rPr>
                 <w:lang w:val="en-US"/>
               </w:rPr>
               <w:t>Dyn</w:t>
             </w:r>
-            <w:proofErr w:type="spellEnd"/>
           </w:p>
         </w:tc>
         <w:tc>
@@ -3240,7 +3728,6 @@
                 <w:lang w:val="en-US"/>
               </w:rPr>
             </w:pPr>
-            <w:proofErr w:type="spellStart"/>
             <w:r>
               <w:rPr>
                 <w:b w:val="0"/>
@@ -3249,7 +3736,6 @@
               </w:rPr>
               <w:t>Olisto</w:t>
             </w:r>
-            <w:proofErr w:type="spellEnd"/>
           </w:p>
         </w:tc>
         <w:tc>
@@ -3769,7 +4255,6 @@
                 <w:lang w:val="en-US"/>
               </w:rPr>
             </w:pPr>
-            <w:proofErr w:type="spellStart"/>
             <w:r>
               <w:rPr>
                 <w:b w:val="0"/>
@@ -3794,7 +4279,6 @@
               </w:rPr>
               <w:t>eMinder</w:t>
             </w:r>
-            <w:proofErr w:type="spellEnd"/>
           </w:p>
         </w:tc>
         <w:tc>
@@ -4279,7 +4763,6 @@
                 <w:lang w:val="en-US"/>
               </w:rPr>
             </w:pPr>
-            <w:proofErr w:type="spellStart"/>
             <w:r>
               <w:rPr>
                 <w:b w:val="0"/>
@@ -4288,7 +4771,6 @@
               </w:rPr>
               <w:t>CogKnow</w:t>
             </w:r>
-            <w:proofErr w:type="spellEnd"/>
           </w:p>
         </w:tc>
         <w:tc>
@@ -4459,6 +4941,21 @@
                 <w:lang w:val="en-US"/>
               </w:rPr>
             </w:pPr>
+            <w:r>
+              <w:rPr>
+                <w:sz w:val="21"/>
+                <w:lang w:val="en-US"/>
+              </w:rPr>
+              <w:t>x</w:t>
+            </w:r>
+            <w:r>
+              <w:rPr>
+                <w:sz w:val="21"/>
+                <w:vertAlign w:val="superscript"/>
+                <w:lang w:val="en-US"/>
+              </w:rPr>
+              <w:t>*</w:t>
+            </w:r>
           </w:p>
         </w:tc>
         <w:tc>
@@ -4558,18 +5055,8 @@
                 <w:sz w:val="21"/>
                 <w:lang w:val="en-US"/>
               </w:rPr>
-              <w:t xml:space="preserve">Fuzzy </w:t>
-            </w:r>
-            <w:proofErr w:type="spellStart"/>
-            <w:r>
-              <w:rPr>
-                <w:b w:val="0"/>
-                <w:sz w:val="21"/>
-                <w:lang w:val="en-US"/>
-              </w:rPr>
-              <w:t>lingustics</w:t>
-            </w:r>
-            <w:proofErr w:type="spellEnd"/>
+              <w:t>Fuzzy lingustics</w:t>
+            </w:r>
           </w:p>
         </w:tc>
         <w:tc>
@@ -5566,7 +6053,6 @@
                 <w:sz w:val="21"/>
                 <w:lang w:val="en-US"/>
               </w:rPr>
-              <w:lastRenderedPageBreak/>
               <w:t>TAFETA</w:t>
             </w:r>
           </w:p>
@@ -6053,7 +6539,6 @@
                 <w:lang w:val="en-US"/>
               </w:rPr>
             </w:pPr>
-            <w:proofErr w:type="spellStart"/>
             <w:r>
               <w:rPr>
                 <w:b w:val="0"/>
@@ -6062,7 +6547,6 @@
               </w:rPr>
               <w:t>HeadacheCoach</w:t>
             </w:r>
-            <w:proofErr w:type="spellEnd"/>
           </w:p>
         </w:tc>
         <w:tc>
@@ -6825,7 +7309,6 @@
                 <w:lang w:val="en-US"/>
               </w:rPr>
             </w:pPr>
-            <w:proofErr w:type="spellStart"/>
             <w:r>
               <w:rPr>
                 <w:b w:val="0"/>
@@ -6834,7 +7317,6 @@
               </w:rPr>
               <w:t>Attelia</w:t>
             </w:r>
-            <w:proofErr w:type="spellEnd"/>
           </w:p>
         </w:tc>
         <w:tc>
@@ -6865,6 +7347,13 @@
                 <w:lang w:val="en-US"/>
               </w:rPr>
             </w:pPr>
+            <w:r>
+              <w:rPr>
+                <w:sz w:val="21"/>
+                <w:lang w:val="en-US"/>
+              </w:rPr>
+              <w:t>x</w:t>
+            </w:r>
           </w:p>
         </w:tc>
         <w:tc>
@@ -6985,6 +7474,13 @@
                 <w:lang w:val="en-US"/>
               </w:rPr>
             </w:pPr>
+            <w:r>
+              <w:rPr>
+                <w:sz w:val="21"/>
+                <w:lang w:val="en-US"/>
+              </w:rPr>
+              <w:t>x</w:t>
+            </w:r>
           </w:p>
         </w:tc>
         <w:tc>
@@ -7056,6 +7552,14 @@
                 <w:lang w:val="en-US"/>
               </w:rPr>
             </w:pPr>
+            <w:r>
+              <w:rPr>
+                <w:b w:val="0"/>
+                <w:sz w:val="21"/>
+                <w:lang w:val="en-US"/>
+              </w:rPr>
+              <w:t>TEREDA</w:t>
+            </w:r>
           </w:p>
         </w:tc>
         <w:tc>
@@ -7116,6 +7620,13 @@
                 <w:lang w:val="en-US"/>
               </w:rPr>
             </w:pPr>
+            <w:r>
+              <w:rPr>
+                <w:sz w:val="21"/>
+                <w:lang w:val="en-US"/>
+              </w:rPr>
+              <w:t>x</w:t>
+            </w:r>
           </w:p>
         </w:tc>
         <w:tc>
@@ -7146,6 +7657,13 @@
                 <w:lang w:val="en-US"/>
               </w:rPr>
             </w:pPr>
+            <w:r>
+              <w:rPr>
+                <w:sz w:val="21"/>
+                <w:lang w:val="en-US"/>
+              </w:rPr>
+              <w:t>x</w:t>
+            </w:r>
           </w:p>
         </w:tc>
         <w:tc>
@@ -7176,6 +7694,13 @@
                 <w:lang w:val="en-US"/>
               </w:rPr>
             </w:pPr>
+            <w:r>
+              <w:rPr>
+                <w:sz w:val="21"/>
+                <w:lang w:val="en-US"/>
+              </w:rPr>
+              <w:t>x</w:t>
+            </w:r>
           </w:p>
         </w:tc>
         <w:tc>
@@ -7220,6 +7745,42 @@
                 <w:lang w:val="en-US"/>
               </w:rPr>
             </w:pPr>
+            <w:r>
+              <w:rPr>
+                <w:sz w:val="21"/>
+                <w:lang w:val="en-US"/>
+              </w:rPr>
+              <w:fldChar w:fldCharType="begin"/>
+            </w:r>
+            <w:r>
+              <w:rPr>
+                <w:sz w:val="21"/>
+                <w:lang w:val="en-US"/>
+              </w:rPr>
+              <w:instrText xml:space="preserve"> ADDIN ZOTERO_ITEM CSL_CITATION {"citationID":"UroPzmzH","properties":{"formattedCitation":"[21]","plainCitation":"[21]","noteIndex":0},"citationItems":[{"id":105,"uris":["http://zotero.org/users/local/uQVXPmDq/items/HBCLEGBY"],"uri":["http://zotero.org/users/local/uQVXPmDq/items/HBCLEGBY"],"itemData":{"id":105,"type":"paper-conference","title":"Using Association Rule Mining to Discover Temporal Relations of Daily Activities","container-title":"Toward Useful Services for Elderly and People with Disabilities","collection-title":"Lecture Notes in Computer Science","publisher":"Springer, Berlin, Heidelberg","page":"49-56","source":"link.springer.com","event":"International Conference on Smart Homes and Health Telematics","abstract":"The increasing aging population has inspired many machine learning researchers to find innovative solutions for assisted living. A problem often encountered in assisted living settings is activity recognition. Although activity recognition has been vastly studied by many researchers, the temporal features that constitute an activity usually have been ignored by researchers. Temporal features can provide useful insights for building predictive activity models and for recognizing activities. In this paper, we explore the use of temporal features for activity recognition in assisted living settings. We discover temporal relations such as order of activities, as well as their corresponding start time and duration features. To validate our method, we used four months of real data collected from a smart home.","URL":"https://link.springer.com/chapter/10.1007/978-3-642-21535-3_7","DOI":"10.1007/978-3-642-21535-3_7","ISBN":"978-3-642-21534-6","language":"en","author":[{"family":"Nazerfard","given":"Ehsan"},{"family":"Rashidi","given":"Parisa"},{"family":"Cook","given":"Diane J."}],"issued":{"date-parts":[["2011",6,20]]},"accessed":{"date-parts":[["2018",4,19]]}}}],"schema":"https://github.com/citation-style-language/schema/raw/master/csl-citation.json"} </w:instrText>
+            </w:r>
+            <w:r>
+              <w:rPr>
+                <w:sz w:val="21"/>
+                <w:lang w:val="en-US"/>
+              </w:rPr>
+              <w:fldChar w:fldCharType="separate"/>
+            </w:r>
+            <w:r>
+              <w:rPr>
+                <w:noProof/>
+                <w:sz w:val="21"/>
+                <w:lang w:val="en-US"/>
+              </w:rPr>
+              <w:t>[21]</w:t>
+            </w:r>
+            <w:r>
+              <w:rPr>
+                <w:sz w:val="21"/>
+                <w:lang w:val="en-US"/>
+              </w:rPr>
+              <w:fldChar w:fldCharType="end"/>
+            </w:r>
           </w:p>
         </w:tc>
       </w:tr>
@@ -7240,6 +7801,14 @@
                 <w:lang w:val="en-US"/>
               </w:rPr>
             </w:pPr>
+            <w:r>
+              <w:rPr>
+                <w:b w:val="0"/>
+                <w:sz w:val="21"/>
+                <w:lang w:val="en-US"/>
+              </w:rPr>
+              <w:t>MLCARS</w:t>
+            </w:r>
           </w:p>
         </w:tc>
         <w:tc>
@@ -7255,6 +7824,13 @@
                 <w:lang w:val="en-US"/>
               </w:rPr>
             </w:pPr>
+            <w:r>
+              <w:rPr>
+                <w:sz w:val="21"/>
+                <w:lang w:val="en-US"/>
+              </w:rPr>
+              <w:t>x</w:t>
+            </w:r>
           </w:p>
         </w:tc>
         <w:tc>
@@ -7315,6 +7891,13 @@
                 <w:lang w:val="en-US"/>
               </w:rPr>
             </w:pPr>
+            <w:r>
+              <w:rPr>
+                <w:sz w:val="21"/>
+                <w:lang w:val="en-US"/>
+              </w:rPr>
+              <w:t>x</w:t>
+            </w:r>
           </w:p>
         </w:tc>
         <w:tc>
@@ -7360,6 +7943,13 @@
                 <w:lang w:val="en-US"/>
               </w:rPr>
             </w:pPr>
+            <w:r>
+              <w:rPr>
+                <w:sz w:val="21"/>
+                <w:lang w:val="en-US"/>
+              </w:rPr>
+              <w:t>x</w:t>
+            </w:r>
           </w:p>
         </w:tc>
         <w:tc>
@@ -7404,6 +7994,534 @@
                 <w:lang w:val="en-US"/>
               </w:rPr>
             </w:pPr>
+            <w:r>
+              <w:rPr>
+                <w:sz w:val="21"/>
+                <w:lang w:val="en-US"/>
+              </w:rPr>
+              <w:fldChar w:fldCharType="begin"/>
+            </w:r>
+            <w:r>
+              <w:rPr>
+                <w:sz w:val="21"/>
+                <w:lang w:val="en-US"/>
+              </w:rPr>
+              <w:instrText xml:space="preserve"> ADDIN ZOTERO_ITEM CSL_CITATION {"citationID":"bUqyERyR","properties":{"formattedCitation":"[22]","plainCitation":"[22]","noteIndex":0},"citationItems":[{"id":180,"uris":["http://zotero.org/users/local/uQVXPmDq/items/GMFJR8PB"],"uri":["http://zotero.org/users/local/uQVXPmDq/items/GMFJR8PB"],"itemData":{"id":180,"type":"thesis","title":"Machine Learning for Context-aware Reminders and Suggestions","publisher":"University of California at San Diego","publisher-place":"La Jolla, CA, USA","genre":"PhD Thesis","source":"ACM Digital Library","event-place":"La Jolla, CA, USA","abstract":"People rapidly learn the capabilities of a new location, without observing every service and product. Instead they map a few observations to familiar clusters of capabilities, and assume the availability of other capabilities in the cluster. This dissertation proposes a similar approach to computer-based discovery of routine location capabilities, applying singular value decomposition to predict unobserved capabilities based on a combination of a small body of local observations and a larger body of data that is not specific to the location. I propose using the time and place of deleting items from a to-do list application to provide the local data. I also examined the effect of feedback on false positive errors, combined with a weighted singular value decomposition.For reminder purposes, an area within easy walking distance is a single location, but may contain many different shops and services, collectively offering its own combination of capabilities. A simple clustering algorithm would treat each combination as an independent cluster. Truncated singular value decomposition maps the observations to combinations of features, rather than to a single cluster.Simulations, using distributions derived from real world data, demonstrate the feasibility of this approach.The robustness of the technique was further tested by adding two difficulties, convenience stores and false training data. The convenience-store workload included some locations that provided only the thousand most frequently used capabilities, regardless of other cluster data. False positive feedback and feature weighting both allowed use of a larger truncation rank, improving convenience store results, and reduced errors due to false training data. The technique extends to estimate whether a capability is available at a given time. Data for short time intervals was “folded-in” to the singular value decomposition to obtain projections for those time intervals. The projections, interpreted as Poisson distribution arrival rates, were used to compare posterior probabilities for various time intervals given the observed data. The time extension was tested with workloads that included 24 hour supermarkets and early opening for a subset of capabilities at one location.","author":[{"family":"Shanahan","given":"Patricia"}],"issued":{"date-parts":[["2009"]]}}}],"schema":"https://github.com/citation-style-language/schema/raw/master/csl-citation.json"} </w:instrText>
+            </w:r>
+            <w:r>
+              <w:rPr>
+                <w:sz w:val="21"/>
+                <w:lang w:val="en-US"/>
+              </w:rPr>
+              <w:fldChar w:fldCharType="separate"/>
+            </w:r>
+            <w:r>
+              <w:rPr>
+                <w:noProof/>
+                <w:sz w:val="21"/>
+                <w:lang w:val="en-US"/>
+              </w:rPr>
+              <w:t>[22]</w:t>
+            </w:r>
+            <w:r>
+              <w:rPr>
+                <w:sz w:val="21"/>
+                <w:lang w:val="en-US"/>
+              </w:rPr>
+              <w:fldChar w:fldCharType="end"/>
+            </w:r>
+          </w:p>
+        </w:tc>
+      </w:tr>
+      <w:tr>
+        <w:trPr>
+          <w:cnfStyle w:val="000000100000" w:firstRow="0" w:lastRow="0" w:firstColumn="0" w:lastColumn="0" w:oddVBand="0" w:evenVBand="0" w:oddHBand="1" w:evenHBand="0" w:firstRowFirstColumn="0" w:firstRowLastColumn="0" w:lastRowFirstColumn="0" w:lastRowLastColumn="0"/>
+          <w:jc w:val="center"/>
+        </w:trPr>
+        <w:tc>
+          <w:tcPr>
+            <w:cnfStyle w:val="001000000000" w:firstRow="0" w:lastRow="0" w:firstColumn="1" w:lastColumn="0" w:oddVBand="0" w:evenVBand="0" w:oddHBand="0" w:evenHBand="0" w:firstRowFirstColumn="0" w:firstRowLastColumn="0" w:lastRowFirstColumn="0" w:lastRowLastColumn="0"/>
+            <w:tcW w:w="1649" w:type="dxa"/>
+          </w:tcPr>
+          <w:p>
+            <w:pPr>
+              <w:rPr>
+                <w:b w:val="0"/>
+                <w:sz w:val="21"/>
+                <w:lang w:val="en-US"/>
+              </w:rPr>
+            </w:pPr>
+            <w:r>
+              <w:rPr>
+                <w:b w:val="0"/>
+                <w:sz w:val="21"/>
+                <w:lang w:val="en-US"/>
+              </w:rPr>
+              <w:t>MagHive</w:t>
+            </w:r>
+          </w:p>
+        </w:tc>
+        <w:tc>
+          <w:tcPr>
+            <w:tcW w:w="551" w:type="dxa"/>
+          </w:tcPr>
+          <w:p>
+            <w:pPr>
+              <w:jc w:val="center"/>
+              <w:cnfStyle w:val="000000100000" w:firstRow="0" w:lastRow="0" w:firstColumn="0" w:lastColumn="0" w:oddVBand="0" w:evenVBand="0" w:oddHBand="1" w:evenHBand="0" w:firstRowFirstColumn="0" w:firstRowLastColumn="0" w:lastRowFirstColumn="0" w:lastRowLastColumn="0"/>
+              <w:rPr>
+                <w:sz w:val="21"/>
+                <w:lang w:val="en-US"/>
+              </w:rPr>
+            </w:pPr>
+            <w:r>
+              <w:rPr>
+                <w:sz w:val="21"/>
+                <w:lang w:val="en-US"/>
+              </w:rPr>
+              <w:t>x</w:t>
+            </w:r>
+          </w:p>
+        </w:tc>
+        <w:tc>
+          <w:tcPr>
+            <w:tcW w:w="495" w:type="dxa"/>
+          </w:tcPr>
+          <w:p>
+            <w:pPr>
+              <w:jc w:val="center"/>
+              <w:cnfStyle w:val="000000100000" w:firstRow="0" w:lastRow="0" w:firstColumn="0" w:lastColumn="0" w:oddVBand="0" w:evenVBand="0" w:oddHBand="1" w:evenHBand="0" w:firstRowFirstColumn="0" w:firstRowLastColumn="0" w:lastRowFirstColumn="0" w:lastRowLastColumn="0"/>
+              <w:rPr>
+                <w:sz w:val="21"/>
+                <w:lang w:val="en-US"/>
+              </w:rPr>
+            </w:pPr>
+          </w:p>
+        </w:tc>
+        <w:tc>
+          <w:tcPr>
+            <w:tcW w:w="520" w:type="dxa"/>
+          </w:tcPr>
+          <w:p>
+            <w:pPr>
+              <w:jc w:val="center"/>
+              <w:cnfStyle w:val="000000100000" w:firstRow="0" w:lastRow="0" w:firstColumn="0" w:lastColumn="0" w:oddVBand="0" w:evenVBand="0" w:oddHBand="1" w:evenHBand="0" w:firstRowFirstColumn="0" w:firstRowLastColumn="0" w:lastRowFirstColumn="0" w:lastRowLastColumn="0"/>
+              <w:rPr>
+                <w:sz w:val="21"/>
+                <w:lang w:val="en-US"/>
+              </w:rPr>
+            </w:pPr>
+            <w:r>
+              <w:rPr>
+                <w:sz w:val="21"/>
+                <w:lang w:val="en-US"/>
+              </w:rPr>
+              <w:t>x</w:t>
+            </w:r>
+          </w:p>
+        </w:tc>
+        <w:tc>
+          <w:tcPr>
+            <w:tcW w:w="647" w:type="dxa"/>
+          </w:tcPr>
+          <w:p>
+            <w:pPr>
+              <w:jc w:val="center"/>
+              <w:cnfStyle w:val="000000100000" w:firstRow="0" w:lastRow="0" w:firstColumn="0" w:lastColumn="0" w:oddVBand="0" w:evenVBand="0" w:oddHBand="1" w:evenHBand="0" w:firstRowFirstColumn="0" w:firstRowLastColumn="0" w:lastRowFirstColumn="0" w:lastRowLastColumn="0"/>
+              <w:rPr>
+                <w:sz w:val="21"/>
+                <w:lang w:val="en-US"/>
+              </w:rPr>
+            </w:pPr>
+          </w:p>
+        </w:tc>
+        <w:tc>
+          <w:tcPr>
+            <w:tcW w:w="611" w:type="dxa"/>
+          </w:tcPr>
+          <w:p>
+            <w:pPr>
+              <w:jc w:val="center"/>
+              <w:cnfStyle w:val="000000100000" w:firstRow="0" w:lastRow="0" w:firstColumn="0" w:lastColumn="0" w:oddVBand="0" w:evenVBand="0" w:oddHBand="1" w:evenHBand="0" w:firstRowFirstColumn="0" w:firstRowLastColumn="0" w:lastRowFirstColumn="0" w:lastRowLastColumn="0"/>
+              <w:rPr>
+                <w:sz w:val="21"/>
+                <w:lang w:val="en-US"/>
+              </w:rPr>
+            </w:pPr>
+          </w:p>
+        </w:tc>
+        <w:tc>
+          <w:tcPr>
+            <w:tcW w:w="609" w:type="dxa"/>
+          </w:tcPr>
+          <w:p>
+            <w:pPr>
+              <w:jc w:val="center"/>
+              <w:cnfStyle w:val="000000100000" w:firstRow="0" w:lastRow="0" w:firstColumn="0" w:lastColumn="0" w:oddVBand="0" w:evenVBand="0" w:oddHBand="1" w:evenHBand="0" w:firstRowFirstColumn="0" w:firstRowLastColumn="0" w:lastRowFirstColumn="0" w:lastRowLastColumn="0"/>
+              <w:rPr>
+                <w:sz w:val="21"/>
+                <w:lang w:val="en-US"/>
+              </w:rPr>
+            </w:pPr>
+          </w:p>
+        </w:tc>
+        <w:tc>
+          <w:tcPr>
+            <w:tcW w:w="636" w:type="dxa"/>
+          </w:tcPr>
+          <w:p>
+            <w:pPr>
+              <w:jc w:val="center"/>
+              <w:cnfStyle w:val="000000100000" w:firstRow="0" w:lastRow="0" w:firstColumn="0" w:lastColumn="0" w:oddVBand="0" w:evenVBand="0" w:oddHBand="1" w:evenHBand="0" w:firstRowFirstColumn="0" w:firstRowLastColumn="0" w:lastRowFirstColumn="0" w:lastRowLastColumn="0"/>
+              <w:rPr>
+                <w:sz w:val="21"/>
+                <w:lang w:val="en-US"/>
+              </w:rPr>
+            </w:pPr>
+            <w:r>
+              <w:rPr>
+                <w:sz w:val="21"/>
+                <w:lang w:val="en-US"/>
+              </w:rPr>
+              <w:t>x</w:t>
+            </w:r>
+          </w:p>
+        </w:tc>
+        <w:tc>
+          <w:tcPr>
+            <w:tcW w:w="666" w:type="dxa"/>
+          </w:tcPr>
+          <w:p>
+            <w:pPr>
+              <w:jc w:val="center"/>
+              <w:cnfStyle w:val="000000100000" w:firstRow="0" w:lastRow="0" w:firstColumn="0" w:lastColumn="0" w:oddVBand="0" w:evenVBand="0" w:oddHBand="1" w:evenHBand="0" w:firstRowFirstColumn="0" w:firstRowLastColumn="0" w:lastRowFirstColumn="0" w:lastRowLastColumn="0"/>
+              <w:rPr>
+                <w:sz w:val="21"/>
+                <w:lang w:val="en-US"/>
+              </w:rPr>
+            </w:pPr>
+            <w:r>
+              <w:rPr>
+                <w:sz w:val="21"/>
+                <w:lang w:val="en-US"/>
+              </w:rPr>
+              <w:t>x</w:t>
+            </w:r>
+          </w:p>
+        </w:tc>
+        <w:tc>
+          <w:tcPr>
+            <w:tcW w:w="582" w:type="dxa"/>
+          </w:tcPr>
+          <w:p>
+            <w:pPr>
+              <w:jc w:val="center"/>
+              <w:cnfStyle w:val="000000100000" w:firstRow="0" w:lastRow="0" w:firstColumn="0" w:lastColumn="0" w:oddVBand="0" w:evenVBand="0" w:oddHBand="1" w:evenHBand="0" w:firstRowFirstColumn="0" w:firstRowLastColumn="0" w:lastRowFirstColumn="0" w:lastRowLastColumn="0"/>
+              <w:rPr>
+                <w:sz w:val="21"/>
+                <w:lang w:val="en-US"/>
+              </w:rPr>
+            </w:pPr>
+          </w:p>
+        </w:tc>
+        <w:tc>
+          <w:tcPr>
+            <w:tcW w:w="504" w:type="dxa"/>
+          </w:tcPr>
+          <w:p>
+            <w:pPr>
+              <w:jc w:val="center"/>
+              <w:cnfStyle w:val="000000100000" w:firstRow="0" w:lastRow="0" w:firstColumn="0" w:lastColumn="0" w:oddVBand="0" w:evenVBand="0" w:oddHBand="1" w:evenHBand="0" w:firstRowFirstColumn="0" w:firstRowLastColumn="0" w:lastRowFirstColumn="0" w:lastRowLastColumn="0"/>
+              <w:rPr>
+                <w:sz w:val="21"/>
+                <w:lang w:val="en-US"/>
+              </w:rPr>
+            </w:pPr>
+          </w:p>
+        </w:tc>
+        <w:tc>
+          <w:tcPr>
+            <w:cnfStyle w:val="000100000000" w:firstRow="0" w:lastRow="0" w:firstColumn="0" w:lastColumn="1" w:oddVBand="0" w:evenVBand="0" w:oddHBand="0" w:evenHBand="0" w:firstRowFirstColumn="0" w:firstRowLastColumn="0" w:lastRowFirstColumn="0" w:lastRowLastColumn="0"/>
+            <w:tcW w:w="1030" w:type="dxa"/>
+          </w:tcPr>
+          <w:p>
+            <w:pPr>
+              <w:rPr>
+                <w:sz w:val="21"/>
+                <w:lang w:val="en-US"/>
+              </w:rPr>
+            </w:pPr>
+            <w:r>
+              <w:rPr>
+                <w:sz w:val="21"/>
+                <w:lang w:val="en-US"/>
+              </w:rPr>
+              <w:fldChar w:fldCharType="begin"/>
+            </w:r>
+            <w:r>
+              <w:rPr>
+                <w:sz w:val="21"/>
+                <w:lang w:val="en-US"/>
+              </w:rPr>
+              <w:instrText xml:space="preserve"> ADDIN ZOTERO_ITEM CSL_CITATION {"citationID":"z32Qvelf","properties":{"formattedCitation":"[23]","plainCitation":"[23]","noteIndex":0},"citationItems":[{"id":188,"uris":["http://zotero.org/users/local/uQVXPmDq/items/LXAPZ4Q3"],"uri":["http://zotero.org/users/local/uQVXPmDq/items/LXAPZ4Q3"],"itemData":{"id":188,"type":"webpage","title":"MagHive - World's First Modular Smart Reminder (Canceled)","container-title":"Kickstarter","abstract":"Reminds you of everything you need for your daily carry effortlessly and more...","URL":"https://www.kickstarter.com/projects/2034560442/maghive-worlds-first-modular-smart-reminder","language":"en","accessed":{"date-parts":[["2018",7,24]]}}}],"schema":"https://github.com/citation-style-language/schema/raw/master/csl-citation.json"} </w:instrText>
+            </w:r>
+            <w:r>
+              <w:rPr>
+                <w:sz w:val="21"/>
+                <w:lang w:val="en-US"/>
+              </w:rPr>
+              <w:fldChar w:fldCharType="separate"/>
+            </w:r>
+            <w:r>
+              <w:rPr>
+                <w:noProof/>
+                <w:sz w:val="21"/>
+                <w:lang w:val="en-US"/>
+              </w:rPr>
+              <w:t>[23]</w:t>
+            </w:r>
+            <w:r>
+              <w:rPr>
+                <w:sz w:val="21"/>
+                <w:lang w:val="en-US"/>
+              </w:rPr>
+              <w:fldChar w:fldCharType="end"/>
+            </w:r>
+          </w:p>
+        </w:tc>
+      </w:tr>
+      <w:tr>
+        <w:trPr>
+          <w:jc w:val="center"/>
+        </w:trPr>
+        <w:tc>
+          <w:tcPr>
+            <w:cnfStyle w:val="001000000000" w:firstRow="0" w:lastRow="0" w:firstColumn="1" w:lastColumn="0" w:oddVBand="0" w:evenVBand="0" w:oddHBand="0" w:evenHBand="0" w:firstRowFirstColumn="0" w:firstRowLastColumn="0" w:lastRowFirstColumn="0" w:lastRowLastColumn="0"/>
+            <w:tcW w:w="1649" w:type="dxa"/>
+          </w:tcPr>
+          <w:p>
+            <w:pPr>
+              <w:rPr>
+                <w:b w:val="0"/>
+                <w:sz w:val="21"/>
+                <w:lang w:val="en-US"/>
+              </w:rPr>
+            </w:pPr>
+            <w:r>
+              <w:rPr>
+                <w:b w:val="0"/>
+                <w:sz w:val="21"/>
+                <w:lang w:val="en-US"/>
+              </w:rPr>
+              <w:t>LTE SH</w:t>
+            </w:r>
+          </w:p>
+        </w:tc>
+        <w:tc>
+          <w:tcPr>
+            <w:tcW w:w="551" w:type="dxa"/>
+          </w:tcPr>
+          <w:p>
+            <w:pPr>
+              <w:jc w:val="center"/>
+              <w:cnfStyle w:val="000000000000" w:firstRow="0" w:lastRow="0" w:firstColumn="0" w:lastColumn="0" w:oddVBand="0" w:evenVBand="0" w:oddHBand="0" w:evenHBand="0" w:firstRowFirstColumn="0" w:firstRowLastColumn="0" w:lastRowFirstColumn="0" w:lastRowLastColumn="0"/>
+              <w:rPr>
+                <w:sz w:val="21"/>
+                <w:lang w:val="en-US"/>
+              </w:rPr>
+            </w:pPr>
+          </w:p>
+        </w:tc>
+        <w:tc>
+          <w:tcPr>
+            <w:tcW w:w="495" w:type="dxa"/>
+          </w:tcPr>
+          <w:p>
+            <w:pPr>
+              <w:jc w:val="center"/>
+              <w:cnfStyle w:val="000000000000" w:firstRow="0" w:lastRow="0" w:firstColumn="0" w:lastColumn="0" w:oddVBand="0" w:evenVBand="0" w:oddHBand="0" w:evenHBand="0" w:firstRowFirstColumn="0" w:firstRowLastColumn="0" w:lastRowFirstColumn="0" w:lastRowLastColumn="0"/>
+              <w:rPr>
+                <w:sz w:val="21"/>
+                <w:lang w:val="en-US"/>
+              </w:rPr>
+            </w:pPr>
+          </w:p>
+        </w:tc>
+        <w:tc>
+          <w:tcPr>
+            <w:tcW w:w="520" w:type="dxa"/>
+          </w:tcPr>
+          <w:p>
+            <w:pPr>
+              <w:jc w:val="center"/>
+              <w:cnfStyle w:val="000000000000" w:firstRow="0" w:lastRow="0" w:firstColumn="0" w:lastColumn="0" w:oddVBand="0" w:evenVBand="0" w:oddHBand="0" w:evenHBand="0" w:firstRowFirstColumn="0" w:firstRowLastColumn="0" w:lastRowFirstColumn="0" w:lastRowLastColumn="0"/>
+              <w:rPr>
+                <w:sz w:val="21"/>
+                <w:lang w:val="en-US"/>
+              </w:rPr>
+            </w:pPr>
+          </w:p>
+        </w:tc>
+        <w:tc>
+          <w:tcPr>
+            <w:tcW w:w="647" w:type="dxa"/>
+          </w:tcPr>
+          <w:p>
+            <w:pPr>
+              <w:jc w:val="center"/>
+              <w:cnfStyle w:val="000000000000" w:firstRow="0" w:lastRow="0" w:firstColumn="0" w:lastColumn="0" w:oddVBand="0" w:evenVBand="0" w:oddHBand="0" w:evenHBand="0" w:firstRowFirstColumn="0" w:firstRowLastColumn="0" w:lastRowFirstColumn="0" w:lastRowLastColumn="0"/>
+              <w:rPr>
+                <w:sz w:val="21"/>
+                <w:lang w:val="en-US"/>
+              </w:rPr>
+            </w:pPr>
+          </w:p>
+        </w:tc>
+        <w:tc>
+          <w:tcPr>
+            <w:tcW w:w="611" w:type="dxa"/>
+          </w:tcPr>
+          <w:p>
+            <w:pPr>
+              <w:jc w:val="center"/>
+              <w:cnfStyle w:val="000000000000" w:firstRow="0" w:lastRow="0" w:firstColumn="0" w:lastColumn="0" w:oddVBand="0" w:evenVBand="0" w:oddHBand="0" w:evenHBand="0" w:firstRowFirstColumn="0" w:firstRowLastColumn="0" w:lastRowFirstColumn="0" w:lastRowLastColumn="0"/>
+              <w:rPr>
+                <w:sz w:val="21"/>
+                <w:lang w:val="en-US"/>
+              </w:rPr>
+            </w:pPr>
+          </w:p>
+        </w:tc>
+        <w:tc>
+          <w:tcPr>
+            <w:tcW w:w="609" w:type="dxa"/>
+          </w:tcPr>
+          <w:p>
+            <w:pPr>
+              <w:jc w:val="center"/>
+              <w:cnfStyle w:val="000000000000" w:firstRow="0" w:lastRow="0" w:firstColumn="0" w:lastColumn="0" w:oddVBand="0" w:evenVBand="0" w:oddHBand="0" w:evenHBand="0" w:firstRowFirstColumn="0" w:firstRowLastColumn="0" w:lastRowFirstColumn="0" w:lastRowLastColumn="0"/>
+              <w:rPr>
+                <w:sz w:val="21"/>
+                <w:lang w:val="en-US"/>
+              </w:rPr>
+            </w:pPr>
+          </w:p>
+        </w:tc>
+        <w:tc>
+          <w:tcPr>
+            <w:tcW w:w="636" w:type="dxa"/>
+          </w:tcPr>
+          <w:p>
+            <w:pPr>
+              <w:jc w:val="center"/>
+              <w:cnfStyle w:val="000000000000" w:firstRow="0" w:lastRow="0" w:firstColumn="0" w:lastColumn="0" w:oddVBand="0" w:evenVBand="0" w:oddHBand="0" w:evenHBand="0" w:firstRowFirstColumn="0" w:firstRowLastColumn="0" w:lastRowFirstColumn="0" w:lastRowLastColumn="0"/>
+              <w:rPr>
+                <w:sz w:val="21"/>
+                <w:lang w:val="en-US"/>
+              </w:rPr>
+            </w:pPr>
+          </w:p>
+        </w:tc>
+        <w:tc>
+          <w:tcPr>
+            <w:tcW w:w="666" w:type="dxa"/>
+          </w:tcPr>
+          <w:p>
+            <w:pPr>
+              <w:jc w:val="center"/>
+              <w:cnfStyle w:val="000000000000" w:firstRow="0" w:lastRow="0" w:firstColumn="0" w:lastColumn="0" w:oddVBand="0" w:evenVBand="0" w:oddHBand="0" w:evenHBand="0" w:firstRowFirstColumn="0" w:firstRowLastColumn="0" w:lastRowFirstColumn="0" w:lastRowLastColumn="0"/>
+              <w:rPr>
+                <w:sz w:val="21"/>
+                <w:lang w:val="en-US"/>
+              </w:rPr>
+            </w:pPr>
+          </w:p>
+        </w:tc>
+        <w:tc>
+          <w:tcPr>
+            <w:tcW w:w="582" w:type="dxa"/>
+          </w:tcPr>
+          <w:p>
+            <w:pPr>
+              <w:jc w:val="center"/>
+              <w:cnfStyle w:val="000000000000" w:firstRow="0" w:lastRow="0" w:firstColumn="0" w:lastColumn="0" w:oddVBand="0" w:evenVBand="0" w:oddHBand="0" w:evenHBand="0" w:firstRowFirstColumn="0" w:firstRowLastColumn="0" w:lastRowFirstColumn="0" w:lastRowLastColumn="0"/>
+              <w:rPr>
+                <w:sz w:val="21"/>
+                <w:lang w:val="en-US"/>
+              </w:rPr>
+            </w:pPr>
+            <w:r>
+              <w:rPr>
+                <w:sz w:val="21"/>
+                <w:lang w:val="en-US"/>
+              </w:rPr>
+              <w:t>x</w:t>
+            </w:r>
+          </w:p>
+        </w:tc>
+        <w:tc>
+          <w:tcPr>
+            <w:tcW w:w="504" w:type="dxa"/>
+          </w:tcPr>
+          <w:p>
+            <w:pPr>
+              <w:jc w:val="center"/>
+              <w:cnfStyle w:val="000000000000" w:firstRow="0" w:lastRow="0" w:firstColumn="0" w:lastColumn="0" w:oddVBand="0" w:evenVBand="0" w:oddHBand="0" w:evenHBand="0" w:firstRowFirstColumn="0" w:firstRowLastColumn="0" w:lastRowFirstColumn="0" w:lastRowLastColumn="0"/>
+              <w:rPr>
+                <w:sz w:val="21"/>
+                <w:lang w:val="en-US"/>
+              </w:rPr>
+            </w:pPr>
+          </w:p>
+        </w:tc>
+        <w:tc>
+          <w:tcPr>
+            <w:cnfStyle w:val="000100000000" w:firstRow="0" w:lastRow="0" w:firstColumn="0" w:lastColumn="1" w:oddVBand="0" w:evenVBand="0" w:oddHBand="0" w:evenHBand="0" w:firstRowFirstColumn="0" w:firstRowLastColumn="0" w:lastRowFirstColumn="0" w:lastRowLastColumn="0"/>
+            <w:tcW w:w="1030" w:type="dxa"/>
+          </w:tcPr>
+          <w:p>
+            <w:pPr>
+              <w:rPr>
+                <w:sz w:val="21"/>
+                <w:lang w:val="en-US"/>
+              </w:rPr>
+            </w:pPr>
+            <w:r>
+              <w:rPr>
+                <w:sz w:val="21"/>
+                <w:lang w:val="en-US"/>
+              </w:rPr>
+              <w:fldChar w:fldCharType="begin"/>
+            </w:r>
+            <w:r>
+              <w:rPr>
+                <w:sz w:val="21"/>
+                <w:lang w:val="en-US"/>
+              </w:rPr>
+              <w:instrText xml:space="preserve"> ADDIN ZOTERO_ITEM CSL_CITATION {"citationID":"41z1MMCQ","properties":{"formattedCitation":"[24]","plainCitation":"[24]","noteIndex":0},"citationItems":[{"id":191,"uris":["http://zotero.org/users/local/uQVXPmDq/items/8AEZ6XAH"],"uri":["http://zotero.org/users/local/uQVXPmDq/items/8AEZ6XAH"],"itemData":{"id":191,"type":"book","title":"Smart homes and user values: long-term evaluation of IT-services in residential and single family dwellings","publisher":"Royal Institute of Technology","publisher-place":"Stockholm","source":"Open WorldCat","event-place":"Stockholm","abstract":"Important conclusions include the fact that smart home functionalities must be developed as close as possible out of the users' genuine needs as experienced in their daily lives. Failure to attain accessibility to a certain function will cause disappointment and will be forsaken. To gain and over time preserve the user's trust in smart home functions or in a system as a whole is conclusive for the their use. Another conclusion is that a viable business model for smart homes must include the occupancy phase. Surveillance and maintenance of smart home systems must be secured over time. It is argued that the failure of establishing a viable long-term service to homes to the benefit to the user depends highly on the market’s ability to supply the homes with appropriate services over time. Possible ways to mediate revealed shortcomings are outlined and what role and responsibility the housing construction industry has to consider with the further development of smart homes.","URL":"http://urn.kb.se/resolve?urn=urn:nbn:se:kth:diva-11782","ISBN":"978-91-7415-479-5","note":"OCLC: 847344919","shortTitle":"Smart homes and user values","language":"en","author":[{"family":"Sandström","given":"Greger"},{"literal":"Kungliga tekniska högskolan (Stockholm)"}],"issued":{"date-parts":[["2009"]]},"accessed":{"date-parts":[["2018",7,24]]}}}],"schema":"https://github.com/citation-style-language/schema/raw/master/csl-citation.json"} </w:instrText>
+            </w:r>
+            <w:r>
+              <w:rPr>
+                <w:sz w:val="21"/>
+                <w:lang w:val="en-US"/>
+              </w:rPr>
+              <w:fldChar w:fldCharType="separate"/>
+            </w:r>
+            <w:r>
+              <w:rPr>
+                <w:noProof/>
+                <w:sz w:val="21"/>
+                <w:lang w:val="en-US"/>
+              </w:rPr>
+              <w:t>[24]</w:t>
+            </w:r>
+            <w:r>
+              <w:rPr>
+                <w:sz w:val="21"/>
+                <w:lang w:val="en-US"/>
+              </w:rPr>
+              <w:fldChar w:fldCharType="end"/>
+            </w:r>
           </w:p>
         </w:tc>
       </w:tr>
@@ -7411,6 +8529,38 @@
     <w:p>
       <w:pPr>
         <w:rPr>
+          <w:sz w:val="21"/>
+          <w:vertAlign w:val="superscript"/>
+          <w:lang w:val="en-US"/>
+        </w:rPr>
+      </w:pPr>
+      <w:r>
+        <w:rPr>
+          <w:sz w:val="21"/>
+          <w:lang w:val="en-US"/>
+        </w:rPr>
+        <w:tab/>
+      </w:r>
+      <w:r>
+        <w:rPr>
+          <w:sz w:val="18"/>
+          <w:lang w:val="en-US"/>
+        </w:rPr>
+        <w:t xml:space="preserve">* </w:t>
+      </w:r>
+      <w:r>
+        <w:rPr>
+          <w:sz w:val="18"/>
+          <w:lang w:val="en-US"/>
+        </w:rPr>
+        <w:t>Only at design time</w:t>
+      </w:r>
+    </w:p>
+    <w:p>
+      <w:pPr>
+        <w:rPr>
+          <w:b/>
+          <w:sz w:val="21"/>
           <w:lang w:val="en-US"/>
         </w:rPr>
       </w:pPr>
@@ -7531,21 +8681,12 @@
           <w:lang w:val="en-US"/>
         </w:rPr>
       </w:pPr>
-      <w:proofErr w:type="spellStart"/>
       <w:r>
         <w:rPr>
           <w:sz w:val="21"/>
           <w:lang w:val="en-US"/>
         </w:rPr>
-        <w:t>Loc</w:t>
-      </w:r>
-      <w:proofErr w:type="spellEnd"/>
-      <w:r>
-        <w:rPr>
-          <w:sz w:val="21"/>
-          <w:lang w:val="en-US"/>
-        </w:rPr>
-        <w:t>:</w:t>
+        <w:t>Loc:</w:t>
       </w:r>
       <w:r>
         <w:rPr>
@@ -7586,21 +8727,12 @@
           <w:lang w:val="en-US"/>
         </w:rPr>
       </w:pPr>
-      <w:proofErr w:type="spellStart"/>
       <w:r>
         <w:rPr>
           <w:sz w:val="21"/>
           <w:lang w:val="en-US"/>
         </w:rPr>
-        <w:t>Env</w:t>
-      </w:r>
-      <w:proofErr w:type="spellEnd"/>
-      <w:r>
-        <w:rPr>
-          <w:sz w:val="21"/>
-          <w:lang w:val="en-US"/>
-        </w:rPr>
-        <w:t>:</w:t>
+        <w:t>Env:</w:t>
       </w:r>
       <w:r>
         <w:rPr>
@@ -7618,21 +8750,12 @@
           <w:lang w:val="en-US"/>
         </w:rPr>
       </w:pPr>
-      <w:proofErr w:type="spellStart"/>
       <w:r>
         <w:rPr>
           <w:sz w:val="21"/>
           <w:lang w:val="en-US"/>
         </w:rPr>
-        <w:t>Dyn</w:t>
-      </w:r>
-      <w:proofErr w:type="spellEnd"/>
-      <w:r>
-        <w:rPr>
-          <w:sz w:val="21"/>
-          <w:lang w:val="en-US"/>
-        </w:rPr>
-        <w:t>:</w:t>
+        <w:t>Dyn:</w:t>
       </w:r>
       <w:r>
         <w:rPr>
@@ -7688,6 +8811,22 @@
         <w:tab/>
         <w:t>Interrupt Analysis</w:t>
       </w:r>
+    </w:p>
+    <w:p>
+      <w:pPr>
+        <w:rPr>
+          <w:sz w:val="21"/>
+          <w:lang w:val="en-US"/>
+        </w:rPr>
+      </w:pPr>
+    </w:p>
+    <w:p>
+      <w:pPr>
+        <w:rPr>
+          <w:sz w:val="21"/>
+          <w:lang w:val="en-US"/>
+        </w:rPr>
+      </w:pPr>
     </w:p>
     <w:p>
       <w:pPr>
@@ -7747,23 +8886,7 @@
           <w:lang w:val="en-US"/>
         </w:rPr>
         <w:tab/>
-        <w:t xml:space="preserve">S. W. Kim, M. C. Kim, S. H. Park, Y. K. </w:t>
-      </w:r>
-      <w:proofErr w:type="spellStart"/>
-      <w:r>
-        <w:rPr>
-          <w:rFonts w:ascii="Times New Roman" w:hAnsi="Times New Roman" w:cs="Times New Roman"/>
-          <w:lang w:val="en-US"/>
-        </w:rPr>
-        <w:t>Jin</w:t>
-      </w:r>
-      <w:proofErr w:type="spellEnd"/>
-      <w:r>
-        <w:rPr>
-          <w:rFonts w:ascii="Times New Roman" w:hAnsi="Times New Roman" w:cs="Times New Roman"/>
-          <w:lang w:val="en-US"/>
-        </w:rPr>
-        <w:t xml:space="preserve">, and W. S. Choi, “Gate Reminder: A Design Case of a Smart Reminder,” in </w:t>
+        <w:t xml:space="preserve">S. W. Kim, M. C. Kim, S. H. Park, Y. K. Jin, and W. S. Choi, “Gate Reminder: A Design Case of a Smart Reminder,” in </w:t>
       </w:r>
       <w:r>
         <w:rPr>
@@ -7806,55 +8929,7 @@
           <w:lang w:val="en-US"/>
         </w:rPr>
         <w:tab/>
-        <w:t xml:space="preserve">F. </w:t>
-      </w:r>
-      <w:proofErr w:type="spellStart"/>
-      <w:r>
-        <w:rPr>
-          <w:rFonts w:ascii="Times New Roman" w:hAnsi="Times New Roman" w:cs="Times New Roman"/>
-          <w:lang w:val="en-US"/>
-        </w:rPr>
-        <w:t>Corno</w:t>
-      </w:r>
-      <w:proofErr w:type="spellEnd"/>
-      <w:r>
-        <w:rPr>
-          <w:rFonts w:ascii="Times New Roman" w:hAnsi="Times New Roman" w:cs="Times New Roman"/>
-          <w:lang w:val="en-US"/>
-        </w:rPr>
-        <w:t xml:space="preserve">, L. D. </w:t>
-      </w:r>
-      <w:proofErr w:type="spellStart"/>
-      <w:r>
-        <w:rPr>
-          <w:rFonts w:ascii="Times New Roman" w:hAnsi="Times New Roman" w:cs="Times New Roman"/>
-          <w:lang w:val="en-US"/>
-        </w:rPr>
-        <w:t>Russis</w:t>
-      </w:r>
-      <w:proofErr w:type="spellEnd"/>
-      <w:r>
-        <w:rPr>
-          <w:rFonts w:ascii="Times New Roman" w:hAnsi="Times New Roman" w:cs="Times New Roman"/>
-          <w:lang w:val="en-US"/>
-        </w:rPr>
-        <w:t xml:space="preserve">, and T. </w:t>
-      </w:r>
-      <w:proofErr w:type="spellStart"/>
-      <w:r>
-        <w:rPr>
-          <w:rFonts w:ascii="Times New Roman" w:hAnsi="Times New Roman" w:cs="Times New Roman"/>
-          <w:lang w:val="en-US"/>
-        </w:rPr>
-        <w:t>Montanaro</w:t>
-      </w:r>
-      <w:proofErr w:type="spellEnd"/>
-      <w:r>
-        <w:rPr>
-          <w:rFonts w:ascii="Times New Roman" w:hAnsi="Times New Roman" w:cs="Times New Roman"/>
-          <w:lang w:val="en-US"/>
-        </w:rPr>
-        <w:t xml:space="preserve">, “A context and user aware smart notification system,” in </w:t>
+        <w:t xml:space="preserve">F. Corno, L. D. Russis, and T. Montanaro, “A context and user aware smart notification system,” in </w:t>
       </w:r>
       <w:r>
         <w:rPr>
@@ -7897,39 +8972,15 @@
           <w:lang w:val="en-US"/>
         </w:rPr>
         <w:tab/>
-        <w:t xml:space="preserve">H. T. Chaminda, V. </w:t>
-      </w:r>
-      <w:proofErr w:type="spellStart"/>
-      <w:r>
-        <w:rPr>
-          <w:rFonts w:ascii="Times New Roman" w:hAnsi="Times New Roman" w:cs="Times New Roman"/>
-          <w:lang w:val="en-US"/>
-        </w:rPr>
-        <w:t>Klyuev</w:t>
-      </w:r>
-      <w:proofErr w:type="spellEnd"/>
-      <w:r>
-        <w:rPr>
-          <w:rFonts w:ascii="Times New Roman" w:hAnsi="Times New Roman" w:cs="Times New Roman"/>
-          <w:lang w:val="en-US"/>
-        </w:rPr>
-        <w:t xml:space="preserve">, and K. </w:t>
-      </w:r>
-      <w:proofErr w:type="spellStart"/>
-      <w:r>
-        <w:rPr>
-          <w:rFonts w:ascii="Times New Roman" w:hAnsi="Times New Roman" w:cs="Times New Roman"/>
-          <w:lang w:val="en-US"/>
-        </w:rPr>
-        <w:t>Naruse</w:t>
-      </w:r>
-      <w:proofErr w:type="spellEnd"/>
-      <w:r>
-        <w:rPr>
-          <w:rFonts w:ascii="Times New Roman" w:hAnsi="Times New Roman" w:cs="Times New Roman"/>
-          <w:lang w:val="en-US"/>
-        </w:rPr>
-        <w:t xml:space="preserve">, “A smart reminder system for complex human activities,” in </w:t>
+        <w:t xml:space="preserve">H. T. Chaminda, V. Klyuev, and K. Naruse, “A smart reminder system for complex </w:t>
+      </w:r>
+      <w:r>
+        <w:rPr>
+          <w:rFonts w:ascii="Times New Roman" w:hAnsi="Times New Roman" w:cs="Times New Roman"/>
+          <w:lang w:val="en-US"/>
+        </w:rPr>
+        <w:lastRenderedPageBreak/>
+        <w:t xml:space="preserve">human activities,” in </w:t>
       </w:r>
       <w:r>
         <w:rPr>
@@ -7972,25 +9023,8 @@
           <w:lang w:val="en-US"/>
         </w:rPr>
         <w:tab/>
-        <w:t>“</w:t>
-      </w:r>
-      <w:proofErr w:type="spellStart"/>
-      <w:r>
-        <w:rPr>
-          <w:rFonts w:ascii="Times New Roman" w:hAnsi="Times New Roman" w:cs="Times New Roman"/>
-          <w:lang w:val="en-US"/>
-        </w:rPr>
-        <w:t>Olisto</w:t>
-      </w:r>
-      <w:proofErr w:type="spellEnd"/>
-      <w:r>
-        <w:rPr>
-          <w:rFonts w:ascii="Times New Roman" w:hAnsi="Times New Roman" w:cs="Times New Roman"/>
-          <w:lang w:val="en-US"/>
-        </w:rPr>
-        <w:t xml:space="preserve"> makes smart thing smarter, according to your rules.,” </w:t>
-      </w:r>
-      <w:proofErr w:type="spellStart"/>
+        <w:t xml:space="preserve">“Olisto makes smart thing smarter, according to your rules.,” </w:t>
+      </w:r>
       <w:r>
         <w:rPr>
           <w:rFonts w:ascii="Times New Roman" w:hAnsi="Times New Roman" w:cs="Times New Roman"/>
@@ -8000,7 +9034,6 @@
         </w:rPr>
         <w:t>Olisto</w:t>
       </w:r>
-      <w:proofErr w:type="spellEnd"/>
       <w:r>
         <w:rPr>
           <w:rFonts w:ascii="Times New Roman" w:hAnsi="Times New Roman" w:cs="Times New Roman"/>
@@ -8060,55 +9093,7 @@
           <w:lang w:val="en-US"/>
         </w:rPr>
         <w:tab/>
-        <w:t xml:space="preserve">A. K. </w:t>
-      </w:r>
-      <w:proofErr w:type="spellStart"/>
-      <w:r>
-        <w:rPr>
-          <w:rFonts w:ascii="Times New Roman" w:hAnsi="Times New Roman" w:cs="Times New Roman"/>
-          <w:lang w:val="en-US"/>
-        </w:rPr>
-        <w:t>Dey</w:t>
-      </w:r>
-      <w:proofErr w:type="spellEnd"/>
-      <w:r>
-        <w:rPr>
-          <w:rFonts w:ascii="Times New Roman" w:hAnsi="Times New Roman" w:cs="Times New Roman"/>
-          <w:lang w:val="en-US"/>
-        </w:rPr>
-        <w:t xml:space="preserve"> and G. D. </w:t>
-      </w:r>
-      <w:proofErr w:type="spellStart"/>
-      <w:r>
-        <w:rPr>
-          <w:rFonts w:ascii="Times New Roman" w:hAnsi="Times New Roman" w:cs="Times New Roman"/>
-          <w:lang w:val="en-US"/>
-        </w:rPr>
-        <w:t>Abowd</w:t>
-      </w:r>
-      <w:proofErr w:type="spellEnd"/>
-      <w:r>
-        <w:rPr>
-          <w:rFonts w:ascii="Times New Roman" w:hAnsi="Times New Roman" w:cs="Times New Roman"/>
-          <w:lang w:val="en-US"/>
-        </w:rPr>
-        <w:t>, “</w:t>
-      </w:r>
-      <w:proofErr w:type="spellStart"/>
-      <w:r>
-        <w:rPr>
-          <w:rFonts w:ascii="Times New Roman" w:hAnsi="Times New Roman" w:cs="Times New Roman"/>
-          <w:lang w:val="en-US"/>
-        </w:rPr>
-        <w:t>CybreMinder</w:t>
-      </w:r>
-      <w:proofErr w:type="spellEnd"/>
-      <w:r>
-        <w:rPr>
-          <w:rFonts w:ascii="Times New Roman" w:hAnsi="Times New Roman" w:cs="Times New Roman"/>
-          <w:lang w:val="en-US"/>
-        </w:rPr>
-        <w:t xml:space="preserve">: A Context-Aware System for Supporting Reminders,” in </w:t>
+        <w:t xml:space="preserve">A. K. Dey and G. D. Abowd, “CybreMinder: A Context-Aware System for Supporting Reminders,” in </w:t>
       </w:r>
       <w:r>
         <w:rPr>
@@ -8151,41 +9136,8 @@
           <w:lang w:val="en-US"/>
         </w:rPr>
         <w:tab/>
-        <w:t xml:space="preserve">S. </w:t>
-      </w:r>
-      <w:proofErr w:type="spellStart"/>
-      <w:r>
-        <w:rPr>
-          <w:rFonts w:ascii="Times New Roman" w:hAnsi="Times New Roman" w:cs="Times New Roman"/>
-          <w:lang w:val="en-US"/>
-        </w:rPr>
-        <w:t>Vurgun</w:t>
-      </w:r>
-      <w:proofErr w:type="spellEnd"/>
-      <w:r>
-        <w:rPr>
-          <w:rFonts w:ascii="Times New Roman" w:hAnsi="Times New Roman" w:cs="Times New Roman"/>
-          <w:lang w:val="en-US"/>
-        </w:rPr>
-        <w:t xml:space="preserve">, M. </w:t>
-      </w:r>
-      <w:proofErr w:type="spellStart"/>
-      <w:r>
-        <w:rPr>
-          <w:rFonts w:ascii="Times New Roman" w:hAnsi="Times New Roman" w:cs="Times New Roman"/>
-          <w:lang w:val="en-US"/>
-        </w:rPr>
-        <w:t>Philipose</w:t>
-      </w:r>
-      <w:proofErr w:type="spellEnd"/>
-      <w:r>
-        <w:rPr>
-          <w:rFonts w:ascii="Times New Roman" w:hAnsi="Times New Roman" w:cs="Times New Roman"/>
-          <w:lang w:val="en-US"/>
-        </w:rPr>
-        <w:t xml:space="preserve">, and M. Pavel, “A Statistical Reasoning System for Medication Prompting,” in </w:t>
-      </w:r>
-      <w:proofErr w:type="spellStart"/>
+        <w:t xml:space="preserve">S. Vurgun, M. Philipose, and M. Pavel, “A Statistical Reasoning System for Medication Prompting,” in </w:t>
+      </w:r>
       <w:r>
         <w:rPr>
           <w:rFonts w:ascii="Times New Roman" w:hAnsi="Times New Roman" w:cs="Times New Roman"/>
@@ -8193,17 +9145,7 @@
           <w:iCs/>
           <w:lang w:val="en-US"/>
         </w:rPr>
-        <w:t>UbiComp</w:t>
-      </w:r>
-      <w:proofErr w:type="spellEnd"/>
-      <w:r>
-        <w:rPr>
-          <w:rFonts w:ascii="Times New Roman" w:hAnsi="Times New Roman" w:cs="Times New Roman"/>
-          <w:i/>
-          <w:iCs/>
-          <w:lang w:val="en-US"/>
-        </w:rPr>
-        <w:t xml:space="preserve"> 2007: Ubiquitous Computing</w:t>
+        <w:t>UbiComp 2007: Ubiquitous Computing</w:t>
       </w:r>
       <w:r>
         <w:rPr>
@@ -8237,39 +9179,7 @@
           <w:lang w:val="en-US"/>
         </w:rPr>
         <w:tab/>
-        <w:t xml:space="preserve">D. Zhang, M. </w:t>
-      </w:r>
-      <w:proofErr w:type="spellStart"/>
-      <w:r>
-        <w:rPr>
-          <w:rFonts w:ascii="Times New Roman" w:hAnsi="Times New Roman" w:cs="Times New Roman"/>
-          <w:lang w:val="en-US"/>
-        </w:rPr>
-        <w:t>Hariz</w:t>
-      </w:r>
-      <w:proofErr w:type="spellEnd"/>
-      <w:r>
-        <w:rPr>
-          <w:rFonts w:ascii="Times New Roman" w:hAnsi="Times New Roman" w:cs="Times New Roman"/>
-          <w:lang w:val="en-US"/>
-        </w:rPr>
-        <w:t xml:space="preserve">, and M. </w:t>
-      </w:r>
-      <w:proofErr w:type="spellStart"/>
-      <w:r>
-        <w:rPr>
-          <w:rFonts w:ascii="Times New Roman" w:hAnsi="Times New Roman" w:cs="Times New Roman"/>
-          <w:lang w:val="en-US"/>
-        </w:rPr>
-        <w:t>Mokhtari</w:t>
-      </w:r>
-      <w:proofErr w:type="spellEnd"/>
-      <w:r>
-        <w:rPr>
-          <w:rFonts w:ascii="Times New Roman" w:hAnsi="Times New Roman" w:cs="Times New Roman"/>
-          <w:lang w:val="en-US"/>
-        </w:rPr>
-        <w:t xml:space="preserve">, “Assisting Elders with Mild Dementia Staying at Home,” in </w:t>
+        <w:t xml:space="preserve">D. Zhang, M. Hariz, and M. Mokhtari, “Assisting Elders with Mild Dementia Staying at Home,” in </w:t>
       </w:r>
       <w:r>
         <w:rPr>
@@ -8278,27 +9188,7 @@
           <w:iCs/>
           <w:lang w:val="en-US"/>
         </w:rPr>
-        <w:t>2008 Sixth Annual IEEE International Conference on Pervasive Computing and Communications (</w:t>
-      </w:r>
-      <w:proofErr w:type="spellStart"/>
-      <w:r>
-        <w:rPr>
-          <w:rFonts w:ascii="Times New Roman" w:hAnsi="Times New Roman" w:cs="Times New Roman"/>
-          <w:i/>
-          <w:iCs/>
-          <w:lang w:val="en-US"/>
-        </w:rPr>
-        <w:t>PerCom</w:t>
-      </w:r>
-      <w:proofErr w:type="spellEnd"/>
-      <w:r>
-        <w:rPr>
-          <w:rFonts w:ascii="Times New Roman" w:hAnsi="Times New Roman" w:cs="Times New Roman"/>
-          <w:i/>
-          <w:iCs/>
-          <w:lang w:val="en-US"/>
-        </w:rPr>
-        <w:t>)</w:t>
+        <w:t>2008 Sixth Annual IEEE International Conference on Pervasive Computing and Communications (PerCom)</w:t>
       </w:r>
       <w:r>
         <w:rPr>
@@ -8427,17 +9317,7 @@
           <w:iCs/>
           <w:lang w:val="en-US"/>
         </w:rPr>
-        <w:t xml:space="preserve">Ambient Assisted Living and </w:t>
-      </w:r>
-      <w:r>
-        <w:rPr>
-          <w:rFonts w:ascii="Times New Roman" w:hAnsi="Times New Roman" w:cs="Times New Roman"/>
-          <w:i/>
-          <w:iCs/>
-          <w:lang w:val="en-US"/>
-        </w:rPr>
-        <w:lastRenderedPageBreak/>
-        <w:t>Home Care</w:t>
+        <w:t>Ambient Assisted Living and Home Care</w:t>
       </w:r>
       <w:r>
         <w:rPr>
@@ -8762,6 +9642,7 @@
         <w:adjustRightInd w:val="0"/>
         <w:rPr>
           <w:rFonts w:ascii="Times New Roman" w:hAnsi="Times New Roman" w:cs="Times New Roman"/>
+          <w:lang w:val="en-US"/>
         </w:rPr>
       </w:pPr>
       <w:r>
@@ -8786,31 +9667,183 @@
           <w:iCs/>
           <w:lang w:val="en-US"/>
         </w:rPr>
-        <w:t xml:space="preserve">Pervasive Mob. </w:t>
-      </w:r>
-      <w:proofErr w:type="spellStart"/>
+        <w:t>Pervasive Mob. Comput.</w:t>
+      </w:r>
+      <w:r>
+        <w:rPr>
+          <w:rFonts w:ascii="Times New Roman" w:hAnsi="Times New Roman" w:cs="Times New Roman"/>
+          <w:lang w:val="en-US"/>
+        </w:rPr>
+        <w:t>, vol. 26, pp. 17–34, Feb. 2016.</w:t>
+      </w:r>
+    </w:p>
+    <w:p>
+      <w:pPr>
+        <w:widowControl w:val="0"/>
+        <w:autoSpaceDE w:val="0"/>
+        <w:autoSpaceDN w:val="0"/>
+        <w:adjustRightInd w:val="0"/>
+        <w:rPr>
+          <w:rFonts w:ascii="Times New Roman" w:hAnsi="Times New Roman" w:cs="Times New Roman"/>
+          <w:lang w:val="en-US"/>
+        </w:rPr>
+      </w:pPr>
+      <w:r>
+        <w:rPr>
+          <w:rFonts w:ascii="Times New Roman" w:hAnsi="Times New Roman" w:cs="Times New Roman"/>
+          <w:lang w:val="en-US"/>
+        </w:rPr>
+        <w:t>[21]</w:t>
+      </w:r>
+      <w:r>
+        <w:rPr>
+          <w:rFonts w:ascii="Times New Roman" w:hAnsi="Times New Roman" w:cs="Times New Roman"/>
+          <w:lang w:val="en-US"/>
+        </w:rPr>
+        <w:tab/>
+        <w:t xml:space="preserve">E. Nazerfard, P. Rashidi, and D. J. Cook, “Using Association Rule Mining to Discover Temporal Relations of Daily Activities,” in </w:t>
+      </w:r>
       <w:r>
         <w:rPr>
           <w:rFonts w:ascii="Times New Roman" w:hAnsi="Times New Roman" w:cs="Times New Roman"/>
           <w:i/>
           <w:iCs/>
-        </w:rPr>
-        <w:t>Comput</w:t>
-      </w:r>
-      <w:proofErr w:type="spellEnd"/>
+          <w:lang w:val="en-US"/>
+        </w:rPr>
+        <w:t>Toward Useful Services for Elderly and People with Disabilities</w:t>
+      </w:r>
+      <w:r>
+        <w:rPr>
+          <w:rFonts w:ascii="Times New Roman" w:hAnsi="Times New Roman" w:cs="Times New Roman"/>
+          <w:lang w:val="en-US"/>
+        </w:rPr>
+        <w:t>, 2011, pp. 49–56.</w:t>
+      </w:r>
+    </w:p>
+    <w:p>
+      <w:pPr>
+        <w:widowControl w:val="0"/>
+        <w:autoSpaceDE w:val="0"/>
+        <w:autoSpaceDN w:val="0"/>
+        <w:adjustRightInd w:val="0"/>
+        <w:rPr>
+          <w:rFonts w:ascii="Times New Roman" w:hAnsi="Times New Roman" w:cs="Times New Roman"/>
+          <w:lang w:val="en-US"/>
+        </w:rPr>
+      </w:pPr>
+      <w:r>
+        <w:rPr>
+          <w:rFonts w:ascii="Times New Roman" w:hAnsi="Times New Roman" w:cs="Times New Roman"/>
+          <w:lang w:val="en-US"/>
+        </w:rPr>
+        <w:t>[22]</w:t>
+      </w:r>
+      <w:r>
+        <w:rPr>
+          <w:rFonts w:ascii="Times New Roman" w:hAnsi="Times New Roman" w:cs="Times New Roman"/>
+          <w:lang w:val="en-US"/>
+        </w:rPr>
+        <w:tab/>
+        <w:t xml:space="preserve">P. Shanahan, “Machine Learning for Context-aware Reminders and Suggestions,” </w:t>
+      </w:r>
+      <w:r>
+        <w:rPr>
+          <w:rFonts w:ascii="Times New Roman" w:hAnsi="Times New Roman" w:cs="Times New Roman"/>
+          <w:lang w:val="en-US"/>
+        </w:rPr>
+        <w:lastRenderedPageBreak/>
+        <w:t>PhD Thesis, University of California at San Diego, La Jolla, CA, USA, 2009.</w:t>
+      </w:r>
+    </w:p>
+    <w:p>
+      <w:pPr>
+        <w:widowControl w:val="0"/>
+        <w:autoSpaceDE w:val="0"/>
+        <w:autoSpaceDN w:val="0"/>
+        <w:adjustRightInd w:val="0"/>
+        <w:rPr>
+          <w:rFonts w:ascii="Times New Roman" w:hAnsi="Times New Roman" w:cs="Times New Roman"/>
+          <w:lang w:val="en-US"/>
+        </w:rPr>
+      </w:pPr>
+      <w:r>
+        <w:rPr>
+          <w:rFonts w:ascii="Times New Roman" w:hAnsi="Times New Roman" w:cs="Times New Roman"/>
+          <w:lang w:val="en-US"/>
+        </w:rPr>
+        <w:t>[23]</w:t>
+      </w:r>
+      <w:r>
+        <w:rPr>
+          <w:rFonts w:ascii="Times New Roman" w:hAnsi="Times New Roman" w:cs="Times New Roman"/>
+          <w:lang w:val="en-US"/>
+        </w:rPr>
+        <w:tab/>
+        <w:t xml:space="preserve">“MagHive - World’s First Modular Smart Reminder (Canceled),” </w:t>
+      </w:r>
       <w:r>
         <w:rPr>
           <w:rFonts w:ascii="Times New Roman" w:hAnsi="Times New Roman" w:cs="Times New Roman"/>
           <w:i/>
           <w:iCs/>
-        </w:rPr>
-        <w:t>.</w:t>
-      </w:r>
-      <w:r>
-        <w:rPr>
-          <w:rFonts w:ascii="Times New Roman" w:hAnsi="Times New Roman" w:cs="Times New Roman"/>
-        </w:rPr>
-        <w:t>, vol. 26, pp. 17–34, Feb. 2016.</w:t>
+          <w:lang w:val="en-US"/>
+        </w:rPr>
+        <w:t>Kickstarter</w:t>
+      </w:r>
+      <w:r>
+        <w:rPr>
+          <w:rFonts w:ascii="Times New Roman" w:hAnsi="Times New Roman" w:cs="Times New Roman"/>
+          <w:lang w:val="en-US"/>
+        </w:rPr>
+        <w:t>. [Online]. Available: https://www.kickstarter.com/projects/2034560442/maghive-worlds-first-modular-smart-reminder. [Accessed: 24-Jul-2018].</w:t>
+      </w:r>
+    </w:p>
+    <w:p>
+      <w:pPr>
+        <w:widowControl w:val="0"/>
+        <w:autoSpaceDE w:val="0"/>
+        <w:autoSpaceDN w:val="0"/>
+        <w:adjustRightInd w:val="0"/>
+        <w:rPr>
+          <w:rFonts w:ascii="Times New Roman" w:hAnsi="Times New Roman" w:cs="Times New Roman"/>
+        </w:rPr>
+      </w:pPr>
+      <w:r>
+        <w:rPr>
+          <w:rFonts w:ascii="Times New Roman" w:hAnsi="Times New Roman" w:cs="Times New Roman"/>
+          <w:lang w:val="en-US"/>
+        </w:rPr>
+        <w:t>[24]</w:t>
+      </w:r>
+      <w:r>
+        <w:rPr>
+          <w:rFonts w:ascii="Times New Roman" w:hAnsi="Times New Roman" w:cs="Times New Roman"/>
+          <w:lang w:val="en-US"/>
+        </w:rPr>
+        <w:tab/>
+        <w:t xml:space="preserve">G. Sandström and Kungliga tekniska högskolan (Stockholm), </w:t>
+      </w:r>
+      <w:r>
+        <w:rPr>
+          <w:rFonts w:ascii="Times New Roman" w:hAnsi="Times New Roman" w:cs="Times New Roman"/>
+          <w:i/>
+          <w:iCs/>
+          <w:lang w:val="en-US"/>
+        </w:rPr>
+        <w:t>Smart homes and user values: long-term evaluation of IT-services in residential and single family dwellings</w:t>
+      </w:r>
+      <w:r>
+        <w:rPr>
+          <w:rFonts w:ascii="Times New Roman" w:hAnsi="Times New Roman" w:cs="Times New Roman"/>
+          <w:lang w:val="en-US"/>
+        </w:rPr>
+        <w:t xml:space="preserve">. </w:t>
+      </w:r>
+      <w:r>
+        <w:rPr>
+          <w:rFonts w:ascii="Times New Roman" w:hAnsi="Times New Roman" w:cs="Times New Roman"/>
+        </w:rPr>
+        <w:t>Stockholm: Royal Institute of Technology, 2009.</w:t>
       </w:r>
     </w:p>
     <w:p>
@@ -10089,7 +11122,7 @@
 </file>
 
 <file path=customXml/itemProps1.xml><?xml version="1.0" encoding="utf-8"?>
-<ds:datastoreItem xmlns:ds="http://schemas.openxmlformats.org/officeDocument/2006/customXml" ds:itemID="{E436CA53-2A4F-7F43-B375-1673EB21880B}">
+<ds:datastoreItem xmlns:ds="http://schemas.openxmlformats.org/officeDocument/2006/customXml" ds:itemID="{899BB4E6-7324-B543-AA72-AC767C23EBBE}">
   <ds:schemaRefs>
     <ds:schemaRef ds:uri="http://schemas.openxmlformats.org/officeDocument/2006/bibliography"/>
   </ds:schemaRefs>

</xml_diff>

<commit_message>
Update feasibility and plan
</commit_message>
<xml_diff>
--- a/Existing implementations.docx
+++ b/Existing implementations.docx
@@ -34,7 +34,7 @@
           <w:b/>
           <w:lang w:val="en-US"/>
         </w:rPr>
-        <w:instrText xml:space="preserve"> ADDIN ZOTERO_ITEM CSL_CITATION {"citationID":"7BAkPG3z","properties":{"formattedCitation":"[1]","plainCitation":"[1]","noteIndex":0},"citationItems":[{"id":50,"uris":["http://zotero.org/users/local/uQVXPmDq/items/FWR6DVUJ"],"uri":["http://zotero.org/users/local/uQVXPmDq/items/FWR6DVUJ"],"itemData":{"id":50,"type":"paper-conference","title":"Gate Reminder: A Design Case of a Smart Reminder","container-title":"Proceedings of the 5th Conference on Designing Interactive Systems: Processes, Practices, Methods, and Techniques","collection-title":"DIS '04","publisher":"ACM","publisher-place":"New York, NY, USA","page":"81–90","source":"ACM Digital Library","event-place":"New York, NY, USA","abstract":"In this paper, we present the design case for Gate Reminder, a family shared home appliance located at the front door area that represents informative messages, reminding users of things they need to take and know before leaving home. For this project, we built a working prototype and conducted a number of usability and user experience evaluations. In the paper we describe (1) why we chose reminder as our research topic (2) what we found from the early phases of user research for the Gate Reminder (3) what design requirements and decisions we have established from our user study (4) how we designed the working prototype based on our design decisions and (5) what we have learned from our user experience evaluation. The requirements for effective reminding, the usability challenges in ubicomp application, issues in the current prototype and future developments will be presented throughout the paper as well.","URL":"http://doi.acm.org/10.1145/1013115.1013128","DOI":"10.1145/1013115.1013128","ISBN":"978-1-58113-787-3","shortTitle":"Gate Reminder","author":[{"family":"Kim","given":"Sung Woo"},{"family":"Kim","given":"Min Chul"},{"family":"Park","given":"Sang Hyun"},{"family":"Jin","given":"Young Kyu"},{"family":"Choi","given":"Woo Sik"}],"issued":{"date-parts":[["2004"]]},"accessed":{"date-parts":[["2018",4,19]]}}}],"schema":"https://github.com/citation-style-language/schema/raw/master/csl-citation.json"} </w:instrText>
+        <w:instrText xml:space="preserve"> ADDIN ZOTERO_ITEM CSL_CITATION {"citationID":"7BAkPG3z","properties":{"formattedCitation":"[1]","plainCitation":"[1]","noteIndex":0},"citationItems":[{"id":50,"uris":["http://zotero.org/users/5057732/items/FWR6DVUJ"],"uri":["http://zotero.org/users/5057732/items/FWR6DVUJ"],"itemData":{"id":50,"type":"paper-conference","title":"Gate Reminder: A Design Case of a Smart Reminder","container-title":"Proceedings of the 5th Conference on Designing Interactive Systems: Processes, Practices, Methods, and Techniques","collection-title":"DIS '04","publisher":"ACM","publisher-place":"New York, NY, USA","page":"81–90","source":"ACM Digital Library","event-place":"New York, NY, USA","abstract":"In this paper, we present the design case for Gate Reminder, a family shared home appliance located at the front door area that represents informative messages, reminding users of things they need to take and know before leaving home. For this project, we built a working prototype and conducted a number of usability and user experience evaluations. In the paper we describe (1) why we chose reminder as our research topic (2) what we found from the early phases of user research for the Gate Reminder (3) what design requirements and decisions we have established from our user study (4) how we designed the working prototype based on our design decisions and (5) what we have learned from our user experience evaluation. The requirements for effective reminding, the usability challenges in ubicomp application, issues in the current prototype and future developments will be presented throughout the paper as well.","URL":"http://doi.acm.org/10.1145/1013115.1013128","DOI":"10.1145/1013115.1013128","ISBN":"978-1-58113-787-3","shortTitle":"Gate Reminder","author":[{"family":"Kim","given":"Sung Woo"},{"family":"Kim","given":"Min Chul"},{"family":"Park","given":"Sang Hyun"},{"family":"Jin","given":"Young Kyu"},{"family":"Choi","given":"Woo Sik"}],"issued":{"date-parts":[["2004"]]},"accessed":{"date-parts":[["2018",4,19]]}}}],"schema":"https://github.com/citation-style-language/schema/raw/master/csl-citation.json"} </w:instrText>
       </w:r>
       <w:r>
         <w:rPr>
@@ -92,21 +92,7 @@
         <w:rPr>
           <w:lang w:val="en-US"/>
         </w:rPr>
-        <w:t xml:space="preserve">providing reminders at the moment a user leaves their house. Knowledge about possibly forgotten items is obtained through the use of RFID tags, focusing on a </w:t>
-      </w:r>
-      <w:proofErr w:type="gramStart"/>
-      <w:r>
-        <w:rPr>
-          <w:lang w:val="en-US"/>
-        </w:rPr>
-        <w:t>zero user</w:t>
-      </w:r>
-      <w:proofErr w:type="gramEnd"/>
-      <w:r>
-        <w:rPr>
-          <w:lang w:val="en-US"/>
-        </w:rPr>
-        <w:t xml:space="preserve"> workload interaction.</w:t>
+        <w:t>providing reminders at the moment a user leaves their house. Knowledge about possibly forgotten items is obtained through the use of RFID tags, focusing on a zero user workload interaction.</w:t>
       </w:r>
       <w:r>
         <w:rPr>
@@ -152,7 +138,7 @@
     </w:p>
     <w:p>
       <w:pPr>
-        <w:pStyle w:val="ListParagraph"/>
+        <w:pStyle w:val="Lijstalinea"/>
         <w:numPr>
           <w:ilvl w:val="0"/>
           <w:numId w:val="2"/>
@@ -170,7 +156,7 @@
     </w:p>
     <w:p>
       <w:pPr>
-        <w:pStyle w:val="ListParagraph"/>
+        <w:pStyle w:val="Lijstalinea"/>
         <w:numPr>
           <w:ilvl w:val="0"/>
           <w:numId w:val="2"/>
@@ -188,7 +174,7 @@
     </w:p>
     <w:p>
       <w:pPr>
-        <w:pStyle w:val="ListParagraph"/>
+        <w:pStyle w:val="Lijstalinea"/>
         <w:numPr>
           <w:ilvl w:val="0"/>
           <w:numId w:val="2"/>
@@ -244,7 +230,7 @@
           <w:b/>
           <w:lang w:val="en-US"/>
         </w:rPr>
-        <w:instrText xml:space="preserve"> ADDIN ZOTERO_ITEM CSL_CITATION {"citationID":"Bknkja1E","properties":{"formattedCitation":"[2]","plainCitation":"[2]","noteIndex":0},"citationItems":[{"id":73,"uris":["http://zotero.org/users/local/uQVXPmDq/items/T7DFCQE6"],"uri":["http://zotero.org/users/local/uQVXPmDq/items/T7DFCQE6"],"itemData":{"id":73,"type":"paper-conference","title":"A context and user aware smart notification system","container-title":"2015 IEEE 2nd World Forum on Internet of Things (WF-IoT)","page":"645-651","source":"IEEE Xplore","event":"2015 IEEE 2nd World Forum on Internet of Things (WF-IoT)","abstract":"Nowadays, notifications are increasingly gaining momentum in our society. New smart devices and appliances are developed everyday with the ability to generate, send and show messages about their status, acquired data and/or information received from other devices and users. Consequently, the number of notifications received by a user is growing and the tolerance to them could decrease in a short time. This paper presents a smart notification system that uses machine learning algorithms to adequately manage incoming notifications. According to context awareness and user habits, the system decides: (a) who should receive an incoming notification; (b) what is the best moment to show the notification to the chosen user(s); (c) on which device(s) the chosen user(s) should receive the notification; (d) which is the best way to notify the incoming notification. After the design of a general architecture, as a first step in building such a system, three different machine learning algorithms were compared in the task of establishing the best device on which the incoming notification should be delivered. The algorithms were applied to a dataset derived from real data provided by the MIT Media Laboratory Reality Mining project, enriched with additional synthetic information.","DOI":"10.1109/WF-IoT.2015.7389130","author":[{"family":"Corno","given":"F."},{"family":"Russis","given":"L. De"},{"family":"Montanaro","given":"T."}],"issued":{"date-parts":[["2015",12]]}}}],"schema":"https://github.com/citation-style-language/schema/raw/master/csl-citation.json"} </w:instrText>
+        <w:instrText xml:space="preserve"> ADDIN ZOTERO_ITEM CSL_CITATION {"citationID":"Bknkja1E","properties":{"formattedCitation":"[2]","plainCitation":"[2]","noteIndex":0},"citationItems":[{"id":73,"uris":["http://zotero.org/users/5057732/items/T7DFCQE6"],"uri":["http://zotero.org/users/5057732/items/T7DFCQE6"],"itemData":{"id":73,"type":"paper-conference","title":"A context and user aware smart notification system","container-title":"2015 IEEE 2nd World Forum on Internet of Things (WF-IoT)","page":"645-651","source":"IEEE Xplore","event":"2015 IEEE 2nd World Forum on Internet of Things (WF-IoT)","abstract":"Nowadays, notifications are increasingly gaining momentum in our society. New smart devices and appliances are developed everyday with the ability to generate, send and show messages about their status, acquired data and/or information received from other devices and users. Consequently, the number of notifications received by a user is growing and the tolerance to them could decrease in a short time. This paper presents a smart notification system that uses machine learning algorithms to adequately manage incoming notifications. According to context awareness and user habits, the system decides: (a) who should receive an incoming notification; (b) what is the best moment to show the notification to the chosen user(s); (c) on which device(s) the chosen user(s) should receive the notification; (d) which is the best way to notify the incoming notification. After the design of a general architecture, as a first step in building such a system, three different machine learning algorithms were compared in the task of establishing the best device on which the incoming notification should be delivered. The algorithms were applied to a dataset derived from real data provided by the MIT Media Laboratory Reality Mining project, enriched with additional synthetic information.","DOI":"10.1109/WF-IoT.2015.7389130","author":[{"family":"Corno","given":"F."},{"family":"Russis","given":"L. De"},{"family":"Montanaro","given":"T."}],"issued":{"date-parts":[["2015",12]]}}}],"schema":"https://github.com/citation-style-language/schema/raw/master/csl-citation.json"} </w:instrText>
       </w:r>
       <w:r>
         <w:rPr>
@@ -363,7 +349,7 @@
     </w:p>
     <w:p>
       <w:pPr>
-        <w:pStyle w:val="ListParagraph"/>
+        <w:pStyle w:val="Lijstalinea"/>
         <w:numPr>
           <w:ilvl w:val="0"/>
           <w:numId w:val="2"/>
@@ -381,7 +367,7 @@
     </w:p>
     <w:p>
       <w:pPr>
-        <w:pStyle w:val="ListParagraph"/>
+        <w:pStyle w:val="Lijstalinea"/>
         <w:numPr>
           <w:ilvl w:val="0"/>
           <w:numId w:val="2"/>
@@ -444,7 +430,7 @@
           <w:b/>
           <w:lang w:val="en-US"/>
         </w:rPr>
-        <w:instrText xml:space="preserve"> ADDIN ZOTERO_ITEM CSL_CITATION {"citationID":"fuayC05D","properties":{"formattedCitation":"[3]","plainCitation":"[3]","noteIndex":0},"citationItems":[{"id":43,"uris":["http://zotero.org/users/local/uQVXPmDq/items/26PD9NYH"],"uri":["http://zotero.org/users/local/uQVXPmDq/items/26PD9NYH"],"itemData":{"id":43,"type":"paper-conference","title":"A smart reminder system for complex human activities","container-title":"2012 14th International Conference on Advanced Communication Technology (ICACT)","page":"235-240","source":"IEEE Xplore","event":"2012 14th International Conference on Advanced Communication Technology (ICACT)","abstract":"A significant number of elders live with memory impairment issues, as a result of the normal aging process. Therefore various kinds of supporting systems have been developed to help the elders, who have mild memory problems. In this paper we propose a Smart Reminder System for reminding forgotten complex activities, in home environment. Subjected complex activities are the activities, which should be completed as originally intended, after they are initiated. Due to strong relationship among initiation and conclusion activities, those activities are called as “Coupling Activities” in this paper. Reminders for forgotten Coupling Activities are predicted according to the user's current behaviour, current location and past activity patterns. Therefore wearable sensors are used to gather required data for identifying user's context. A reason for forgetting also is predicted with the reminder. Reminders are predicted with minimum supervision of the user, as the system learns the user's dynamic behaviour by itself. Proposed Smart Reminder System could achieve 80% average accuracy rate for reminder prediction in a system evaluation, which was done using four subjects.","author":[{"family":"Chaminda","given":"H. T."},{"family":"Klyuev","given":"V."},{"family":"Naruse","given":"K."}],"issued":{"date-parts":[["2012",2]]}}}],"schema":"https://github.com/citation-style-language/schema/raw/master/csl-citation.json"} </w:instrText>
+        <w:instrText xml:space="preserve"> ADDIN ZOTERO_ITEM CSL_CITATION {"citationID":"fuayC05D","properties":{"formattedCitation":"[3]","plainCitation":"[3]","noteIndex":0},"citationItems":[{"id":43,"uris":["http://zotero.org/users/5057732/items/26PD9NYH"],"uri":["http://zotero.org/users/5057732/items/26PD9NYH"],"itemData":{"id":43,"type":"paper-conference","title":"A smart reminder system for complex human activities","container-title":"2012 14th International Conference on Advanced Communication Technology (ICACT)","page":"235-240","source":"IEEE Xplore","event":"2012 14th International Conference on Advanced Communication Technology (ICACT)","abstract":"A significant number of elders live with memory impairment issues, as a result of the normal aging process. Therefore various kinds of supporting systems have been developed to help the elders, who have mild memory problems. In this paper we propose a Smart Reminder System for reminding forgotten complex activities, in home environment. Subjected complex activities are the activities, which should be completed as originally intended, after they are initiated. Due to strong relationship among initiation and conclusion activities, those activities are called as “Coupling Activities” in this paper. Reminders for forgotten Coupling Activities are predicted according to the user's current behaviour, current location and past activity patterns. Therefore wearable sensors are used to gather required data for identifying user's context. A reason for forgetting also is predicted with the reminder. Reminders are predicted with minimum supervision of the user, as the system learns the user's dynamic behaviour by itself. Proposed Smart Reminder System could achieve 80% average accuracy rate for reminder prediction in a system evaluation, which was done using four subjects.","author":[{"family":"Chaminda","given":"H. T."},{"family":"Klyuev","given":"V."},{"family":"Naruse","given":"K."}],"issued":{"date-parts":[["2012",2]]}}}],"schema":"https://github.com/citation-style-language/schema/raw/master/csl-citation.json"} </w:instrText>
       </w:r>
       <w:r>
         <w:rPr>
@@ -538,7 +524,7 @@
     </w:p>
     <w:p>
       <w:pPr>
-        <w:pStyle w:val="ListParagraph"/>
+        <w:pStyle w:val="Lijstalinea"/>
         <w:numPr>
           <w:ilvl w:val="0"/>
           <w:numId w:val="2"/>
@@ -626,7 +612,7 @@
           <w:b/>
           <w:lang w:val="en-US"/>
         </w:rPr>
-        <w:instrText xml:space="preserve"> ADDIN ZOTERO_ITEM CSL_CITATION {"citationID":"lkmjgdME","properties":{"formattedCitation":"[4]\\uc0\\u8211{}[7]","plainCitation":"[4]–[7]","noteIndex":0},"citationItems":[{"id":28,"uris":["http://zotero.org/users/local/uQVXPmDq/items/IC7JYTGL"],"uri":["http://zotero.org/users/local/uQVXPmDq/items/IC7JYTGL"],"itemData":{"id":28,"type":"webpage","title":"Olisto makes smart thing smarter, according to your rules.","container-title":"Olisto","abstract":"Olisto is a mobile app for iOS and Android that makes your life smarter by connecting your relevant devices, apps and services. According to your rules.","URL":"https://olisto.com/","language":"en-US","accessed":{"date-parts":[["2018",4,19]]}}},{"id":84,"uris":["http://zotero.org/users/local/uQVXPmDq/items/4BWG7VTR"],"uri":["http://zotero.org/users/local/uQVXPmDq/items/4BWG7VTR"],"itemData":{"id":84,"type":"webpage","title":"IFTTT helps your apps and devices work together","abstract":"IFTTT (if this, then that) is the easy, free way to get your apps and devices working together. The internet doesn't always play nice, but we're here to help.","URL":"https://ifttt.com","author":[{"family":"IFTTT","given":""}],"accessed":{"date-parts":[["2018",4,19]]}}},{"id":108,"uris":["http://zotero.org/users/local/uQVXPmDq/items/D5VAWKCK"],"uri":["http://zotero.org/users/local/uQVXPmDq/items/D5VAWKCK"],"itemData":{"id":108,"type":"paper-conference","title":"CybreMinder: A Context-Aware System for Supporting Reminders","container-title":"Handheld and Ubiquitous Computing","collection-title":"Lecture Notes in Computer Science","publisher":"Springer, Berlin, Heidelberg","page":"172-186","source":"link.springer.com","event":"International Symposium on Handheld and Ubiquitous Computing","abstract":"Current tools do not provide adequate support to users for handling reminders. The main reason for this is the lack of use of rich context that speci- fies when a reminder should be presented to its recipient. We describe Cybre- Minder, a prototype context-aware tool that supports users in sending and re- ceiving reminders that can be associated to richly described situations involving time, place and more sophisticated pieces of context. These situations better define when reminders should be delivered, enhancing our ability to deal with them more effectively. We describe how the tool is used and how it was devel- oped using our previously developed Context Toolkit infrastructure for context- aware computing.","URL":"https://link.springer.com/chapter/10.1007/3-540-39959-3_13","DOI":"10.1007/3-540-39959-3_13","ISBN":"978-3-540-41093-5","shortTitle":"CybreMinder","language":"en","author":[{"family":"Dey","given":"Anind K."},{"family":"Abowd","given":"Gregory D."}],"issued":{"date-parts":[["2000",9,25]]},"accessed":{"date-parts":[["2018",4,19]]}}},{"id":117,"uris":["http://zotero.org/users/local/uQVXPmDq/items/DFNEVVD9"],"uri":["http://zotero.org/users/local/uQVXPmDq/items/DFNEVVD9"],"itemData":{"id":117,"type":"paper-conference","title":"A Statistical Reasoning System for Medication Prompting","container-title":"UbiComp 2007: Ubiquitous Computing","collection-title":"Lecture Notes in Computer Science","publisher":"Springer, Berlin, Heidelberg","page":"1-18","source":"link.springer.com","event":"International Conference on Ubiquitous Computing","abstract":"We describe our experience building and using a reasoning system for providing context-based prompts to elders to take their medication. We describe the process of specification, design, implementation and use of our system. We chose a simple Dynamic Bayesian Network as our representation. We analyze the design space for the model in some detail. A key challenge in using the model was the overhead of labeling the data. We analyze the impact of a variety of options to ease labeling, and highlight in particular the utility of simple clustering before labeling. A key choice in the design of such reasoning systems is that between statistical and deterministic rule-based approaches. We evaluate a simple rule-based system on our data and discuss some of its pros and cons when compared to the statistical (Bayesian) approach in a practical setting. We discuss challenges to reasoning arising from failures of data collection procedures and calibration drift. The system was deployed among 6 subjects over a period of 12 weeks, and resulted in adherence improving from 56% on average with no prompting to 63% with state of the art context-unaware prompts to 74% with our context-aware prompts.","URL":"https://link.springer.com/chapter/10.1007/978-3-540-74853-3_1","DOI":"10.1007/978-3-540-74853-3_1","ISBN":"978-3-540-74852-6","language":"en","author":[{"family":"Vurgun","given":"Sengul"},{"family":"Philipose","given":"Matthai"},{"family":"Pavel","given":"Misha"}],"issued":{"date-parts":[["2007",9,16]]},"accessed":{"date-parts":[["2018",4,19]]}}}],"schema":"https://github.com/citation-style-language/schema/raw/master/csl-citation.json"} </w:instrText>
+        <w:instrText xml:space="preserve"> ADDIN ZOTERO_ITEM CSL_CITATION {"citationID":"lkmjgdME","properties":{"formattedCitation":"[4]\\uc0\\u8211{}[7]","plainCitation":"[4]–[7]","noteIndex":0},"citationItems":[{"id":28,"uris":["http://zotero.org/users/5057732/items/IC7JYTGL"],"uri":["http://zotero.org/users/5057732/items/IC7JYTGL"],"itemData":{"id":28,"type":"webpage","title":"Olisto makes smart thing smarter, according to your rules.","container-title":"Olisto","abstract":"Olisto is a mobile app for iOS and Android that makes your life smarter by connecting your relevant devices, apps and services. According to your rules.","URL":"https://olisto.com/","language":"en-US","accessed":{"date-parts":[["2018",4,19]]}}},{"id":84,"uris":["http://zotero.org/users/5057732/items/4BWG7VTR"],"uri":["http://zotero.org/users/5057732/items/4BWG7VTR"],"itemData":{"id":84,"type":"webpage","title":"IFTTT helps your apps and devices work together","abstract":"IFTTT (if this, then that) is the easy, free way to get your apps and devices working together. The internet doesn't always play nice, but we're here to help.","URL":"https://ifttt.com","author":[{"family":"IFTTT","given":""}],"accessed":{"date-parts":[["2018",4,19]]}}},{"id":108,"uris":["http://zotero.org/users/5057732/items/D5VAWKCK"],"uri":["http://zotero.org/users/5057732/items/D5VAWKCK"],"itemData":{"id":108,"type":"paper-conference","title":"CybreMinder: A Context-Aware System for Supporting Reminders","container-title":"Handheld and Ubiquitous Computing","collection-title":"Lecture Notes in Computer Science","publisher":"Springer, Berlin, Heidelberg","page":"172-186","source":"link.springer.com","event":"International Symposium on Handheld and Ubiquitous Computing","abstract":"Current tools do not provide adequate support to users for handling reminders. The main reason for this is the lack of use of rich context that speci- fies when a reminder should be presented to its recipient. We describe Cybre- Minder, a prototype context-aware tool that supports users in sending and re- ceiving reminders that can be associated to richly described situations involving time, place and more sophisticated pieces of context. These situations better define when reminders should be delivered, enhancing our ability to deal with them more effectively. We describe how the tool is used and how it was devel- oped using our previously developed Context Toolkit infrastructure for context- aware computing.","URL":"https://link.springer.com/chapter/10.1007/3-540-39959-3_13","DOI":"10.1007/3-540-39959-3_13","ISBN":"978-3-540-41093-5","shortTitle":"CybreMinder","language":"en","author":[{"family":"Dey","given":"Anind K."},{"family":"Abowd","given":"Gregory D."}],"issued":{"date-parts":[["2000",9,25]]},"accessed":{"date-parts":[["2018",4,19]]}}},{"id":117,"uris":["http://zotero.org/users/5057732/items/DFNEVVD9"],"uri":["http://zotero.org/users/5057732/items/DFNEVVD9"],"itemData":{"id":117,"type":"paper-conference","title":"A Statistical Reasoning System for Medication Prompting","container-title":"UbiComp 2007: Ubiquitous Computing","collection-title":"Lecture Notes in Computer Science","publisher":"Springer, Berlin, Heidelberg","page":"1-18","source":"link.springer.com","event":"International Conference on Ubiquitous Computing","abstract":"We describe our experience building and using a reasoning system for providing context-based prompts to elders to take their medication. We describe the process of specification, design, implementation and use of our system. We chose a simple Dynamic Bayesian Network as our representation. We analyze the design space for the model in some detail. A key challenge in using the model was the overhead of labeling the data. We analyze the impact of a variety of options to ease labeling, and highlight in particular the utility of simple clustering before labeling. A key choice in the design of such reasoning systems is that between statistical and deterministic rule-based approaches. We evaluate a simple rule-based system on our data and discuss some of its pros and cons when compared to the statistical (Bayesian) approach in a practical setting. We discuss challenges to reasoning arising from failures of data collection procedures and calibration drift. The system was deployed among 6 subjects over a period of 12 weeks, and resulted in adherence improving from 56% on average with no prompting to 63% with state of the art context-unaware prompts to 74% with our context-aware prompts.","URL":"https://link.springer.com/chapter/10.1007/978-3-540-74853-3_1","DOI":"10.1007/978-3-540-74853-3_1","ISBN":"978-3-540-74852-6","language":"en","author":[{"family":"Vurgun","given":"Sengul"},{"family":"Philipose","given":"Matthai"},{"family":"Pavel","given":"Misha"}],"issued":{"date-parts":[["2007",9,16]]},"accessed":{"date-parts":[["2018",4,19]]}}}],"schema":"https://github.com/citation-style-language/schema/raw/master/csl-citation.json"} </w:instrText>
       </w:r>
       <w:r>
         <w:rPr>
@@ -798,7 +784,7 @@
     </w:p>
     <w:p>
       <w:pPr>
-        <w:pStyle w:val="ListParagraph"/>
+        <w:pStyle w:val="Lijstalinea"/>
         <w:numPr>
           <w:ilvl w:val="0"/>
           <w:numId w:val="2"/>
@@ -857,7 +843,7 @@
           <w:b/>
           <w:lang w:val="en-US"/>
         </w:rPr>
-        <w:instrText xml:space="preserve"> ADDIN ZOTERO_ITEM CSL_CITATION {"citationID":"tvT2FsUa","properties":{"formattedCitation":"[8]","plainCitation":"[8]","noteIndex":0},"citationItems":[{"id":114,"uris":["http://zotero.org/users/local/uQVXPmDq/items/9CQJKH6Z"],"uri":["http://zotero.org/users/local/uQVXPmDq/items/9CQJKH6Z"],"itemData":{"id":114,"type":"paper-conference","title":"Assisting Elders with Mild Dementia Staying at Home","container-title":"2008 Sixth Annual IEEE International Conference on Pervasive Computing and Communications (PerCom)","page":"692-697","source":"IEEE Xplore","event":"2008 Sixth Annual IEEE International Conference on Pervasive Computing and Communications (PerCom)","abstract":"Elders with mild Dementia exhibit impairments of memory, thought and reasoning. It has been recognized that pervasive computing technologies can assist those suffering from mild Dementia to improve their level of independence and quality of life through cognitive reinforcement. In this paper, we present a user-centred design approach, which is based on the iterative process of user study, prototyping, user test and evaluation, to achieve the goal of developing a cost-effective cognitive prosthetic device with associated services for elders with mild Dementia. Specifically, we describe the results of user study in three different test sites, four areas of cognitive reinforcement have been identified to assist their independent living. Of different assistive services, we choose two context-aware reminding services as a case study to illustrate how to deploy pervasive computing techniques in the system design. Finally, we present the overall system architecture and initial system implementation with first trial results.","DOI":"10.1109/PERCOM.2008.119","author":[{"family":"Zhang","given":"D."},{"family":"Hariz","given":"M."},{"family":"Mokhtari","given":"M."}],"issued":{"date-parts":[["2008",3]]}}}],"schema":"https://github.com/citation-style-language/schema/raw/master/csl-citation.json"} </w:instrText>
+        <w:instrText xml:space="preserve"> ADDIN ZOTERO_ITEM CSL_CITATION {"citationID":"tvT2FsUa","properties":{"formattedCitation":"[8]","plainCitation":"[8]","noteIndex":0},"citationItems":[{"id":114,"uris":["http://zotero.org/users/5057732/items/9CQJKH6Z"],"uri":["http://zotero.org/users/5057732/items/9CQJKH6Z"],"itemData":{"id":114,"type":"paper-conference","title":"Assisting Elders with Mild Dementia Staying at Home","container-title":"2008 Sixth Annual IEEE International Conference on Pervasive Computing and Communications (PerCom)","page":"692-697","source":"IEEE Xplore","event":"2008 Sixth Annual IEEE International Conference on Pervasive Computing and Communications (PerCom)","abstract":"Elders with mild Dementia exhibit impairments of memory, thought and reasoning. It has been recognized that pervasive computing technologies can assist those suffering from mild Dementia to improve their level of independence and quality of life through cognitive reinforcement. In this paper, we present a user-centred design approach, which is based on the iterative process of user study, prototyping, user test and evaluation, to achieve the goal of developing a cost-effective cognitive prosthetic device with associated services for elders with mild Dementia. Specifically, we describe the results of user study in three different test sites, four areas of cognitive reinforcement have been identified to assist their independent living. Of different assistive services, we choose two context-aware reminding services as a case study to illustrate how to deploy pervasive computing techniques in the system design. Finally, we present the overall system architecture and initial system implementation with first trial results.","DOI":"10.1109/PERCOM.2008.119","author":[{"family":"Zhang","given":"D."},{"family":"Hariz","given":"M."},{"family":"Mokhtari","given":"M."}],"issued":{"date-parts":[["2008",3]]}}}],"schema":"https://github.com/citation-style-language/schema/raw/master/csl-citation.json"} </w:instrText>
       </w:r>
       <w:r>
         <w:rPr>
@@ -949,7 +935,7 @@
           <w:b/>
           <w:lang w:val="en-US"/>
         </w:rPr>
-        <w:instrText xml:space="preserve"> ADDIN ZOTERO_ITEM CSL_CITATION {"citationID":"U1Gdgpcu","properties":{"formattedCitation":"[9]","plainCitation":"[9]","noteIndex":0},"citationItems":[{"id":111,"uris":["http://zotero.org/users/local/uQVXPmDq/items/RT37KPH9"],"uri":["http://zotero.org/users/local/uQVXPmDq/items/RT37KPH9"],"itemData":{"id":111,"type":"article-journal","title":"A context-aware reminder system for elders based on fuzzy linguistic approach","container-title":"Expert Systems with Applications","page":"9411-9419","volume":"39","issue":"10","source":"ScienceDirect","abstract":"To date, several reminder systems for elders have been developed, but when and how to prompt the reminding message has not been fully explored yet. This paper presents a context-aware system that provides reminding messages for elders based on fuzzy linguistic model in order to properly deliver a reminder in an appropriate time and way. By separating the user activity contexts and contexts utilized to trigger a reminder, it is much easier for the elderly or their care givers to schedule and maintain reminders. We first adopt a fuzzy linguistic model to determine the prompting level based on the interrupt degree of user current activity and the urgent level of to-be-prompt reminder. An adaptive mapping strategy is then presented to transfer the prompting level into machine-readable parameters. Finally, the proposed approach is verified through our system prototype and experiments.","DOI":"10.1016/j.eswa.2012.02.124","ISSN":"0957-4174","journalAbbreviation":"Expert Systems with Applications","author":[{"family":"Zhou","given":"Shandan"},{"family":"Chu","given":"Chao-Hisen"},{"family":"Yu","given":"Zhiwen"},{"family":"Kim","given":"Jungyoon"}],"issued":{"date-parts":[["2012",8,1]]}}}],"schema":"https://github.com/citation-style-language/schema/raw/master/csl-citation.json"} </w:instrText>
+        <w:instrText xml:space="preserve"> ADDIN ZOTERO_ITEM CSL_CITATION {"citationID":"U1Gdgpcu","properties":{"formattedCitation":"[9]","plainCitation":"[9]","noteIndex":0},"citationItems":[{"id":111,"uris":["http://zotero.org/users/5057732/items/RT37KPH9"],"uri":["http://zotero.org/users/5057732/items/RT37KPH9"],"itemData":{"id":111,"type":"article-journal","title":"A context-aware reminder system for elders based on fuzzy linguistic approach","container-title":"Expert Systems with Applications","page":"9411-9419","volume":"39","issue":"10","source":"ScienceDirect","abstract":"To date, several reminder systems for elders have been developed, but when and how to prompt the reminding message has not been fully explored yet. This paper presents a context-aware system that provides reminding messages for elders based on fuzzy linguistic model in order to properly deliver a reminder in an appropriate time and way. By separating the user activity contexts and contexts utilized to trigger a reminder, it is much easier for the elderly or their care givers to schedule and maintain reminders. We first adopt a fuzzy linguistic model to determine the prompting level based on the interrupt degree of user current activity and the urgent level of to-be-prompt reminder. An adaptive mapping strategy is then presented to transfer the prompting level into machine-readable parameters. Finally, the proposed approach is verified through our system prototype and experiments.","DOI":"10.1016/j.eswa.2012.02.124","ISSN":"0957-4174","journalAbbreviation":"Expert Systems with Applications","author":[{"family":"Zhou","given":"Shandan"},{"family":"Chu","given":"Chao-Hisen"},{"family":"Yu","given":"Zhiwen"},{"family":"Kim","given":"Jungyoon"}],"issued":{"date-parts":[["2012",8,1]]}}}],"schema":"https://github.com/citation-style-language/schema/raw/master/csl-citation.json"} </w:instrText>
       </w:r>
       <w:r>
         <w:rPr>
@@ -1039,7 +1025,7 @@
           <w:b/>
           <w:lang w:val="en-US"/>
         </w:rPr>
-        <w:instrText xml:space="preserve"> ADDIN ZOTERO_ITEM CSL_CITATION {"citationID":"1d4xkGmq","properties":{"formattedCitation":"[10]","plainCitation":"[10]","noteIndex":0},"citationItems":[{"id":129,"uris":["http://zotero.org/users/local/uQVXPmDq/items/IDJQCG3G"],"uri":["http://zotero.org/users/local/uQVXPmDq/items/IDJQCG3G"],"itemData":{"id":129,"type":"paper-conference","title":"Reasoning with Goal Models","container-title":"Conceptual Modeling — ER 2002","collection-title":"Lecture Notes in Computer Science","publisher":"Springer, Berlin, Heidelberg","page":"167-181","source":"link.springer.com","event":"International Conference on Conceptual Modeling","abstract":"Over the past decade, goal models have been used in Computer Science in order to represent software requirements, business objectives and design qualities. Such models extend traditional AI planning techniques for representing goals by allowing for partially defined and possibly inconsistent goals. This paper presents a formal framework for reasoning with such goal models. In particular, the paper proposes a qualitative and a numerical axiomatization for goal modeling primitives and introduces label propagation algorithms that are shown to be sound and complete with respect to their respective axiomatizations. In addition, the paper reports on preliminary experimental results on the propagation algorithms applied to a goal model for a US car manufacturer.","URL":"https://link.springer.com/chapter/10.1007/3-540-45816-6_22","DOI":"10.1007/3-540-45816-6_22","ISBN":"978-3-540-44277-6","language":"en","author":[{"family":"Giorgini","given":"Paolo"},{"family":"Mylopoulos","given":"John"},{"family":"Nicchiarelli","given":"Eleonora"},{"family":"Sebastiani","given":"Roberto"}],"issued":{"date-parts":[["2002",10,7]]},"accessed":{"date-parts":[["2018",4,19]]}}}],"schema":"https://github.com/citation-style-language/schema/raw/master/csl-citation.json"} </w:instrText>
+        <w:instrText xml:space="preserve"> ADDIN ZOTERO_ITEM CSL_CITATION {"citationID":"1d4xkGmq","properties":{"formattedCitation":"[10]","plainCitation":"[10]","noteIndex":0},"citationItems":[{"id":129,"uris":["http://zotero.org/users/5057732/items/IDJQCG3G"],"uri":["http://zotero.org/users/5057732/items/IDJQCG3G"],"itemData":{"id":129,"type":"paper-conference","title":"Reasoning with Goal Models","container-title":"Conceptual Modeling — ER 2002","collection-title":"Lecture Notes in Computer Science","publisher":"Springer, Berlin, Heidelberg","page":"167-181","source":"link.springer.com","event":"International Conference on Conceptual Modeling","abstract":"Over the past decade, goal models have been used in Computer Science in order to represent software requirements, business objectives and design qualities. Such models extend traditional AI planning techniques for representing goals by allowing for partially defined and possibly inconsistent goals. This paper presents a formal framework for reasoning with such goal models. In particular, the paper proposes a qualitative and a numerical axiomatization for goal modeling primitives and introduces label propagation algorithms that are shown to be sound and complete with respect to their respective axiomatizations. In addition, the paper reports on preliminary experimental results on the propagation algorithms applied to a goal model for a US car manufacturer.","URL":"https://link.springer.com/chapter/10.1007/3-540-45816-6_22","DOI":"10.1007/3-540-45816-6_22","ISBN":"978-3-540-44277-6","language":"en","author":[{"family":"Giorgini","given":"Paolo"},{"family":"Mylopoulos","given":"John"},{"family":"Nicchiarelli","given":"Eleonora"},{"family":"Sebastiani","given":"Roberto"}],"issued":{"date-parts":[["2002",10,7]]},"accessed":{"date-parts":[["2018",4,19]]}}}],"schema":"https://github.com/citation-style-language/schema/raw/master/csl-citation.json"} </w:instrText>
       </w:r>
       <w:r>
         <w:rPr>
@@ -1118,7 +1104,7 @@
     </w:p>
     <w:p>
       <w:pPr>
-        <w:pStyle w:val="ListParagraph"/>
+        <w:pStyle w:val="Lijstalinea"/>
         <w:numPr>
           <w:ilvl w:val="0"/>
           <w:numId w:val="2"/>
@@ -1136,7 +1122,7 @@
     </w:p>
     <w:p>
       <w:pPr>
-        <w:pStyle w:val="ListParagraph"/>
+        <w:pStyle w:val="Lijstalinea"/>
         <w:numPr>
           <w:ilvl w:val="0"/>
           <w:numId w:val="2"/>
@@ -1194,7 +1180,7 @@
           <w:b/>
           <w:lang w:val="en-US"/>
         </w:rPr>
-        <w:instrText xml:space="preserve"> ADDIN ZOTERO_ITEM CSL_CITATION {"citationID":"6ihYAVIO","properties":{"formattedCitation":"[11]","plainCitation":"[11]","noteIndex":0},"citationItems":[{"id":78,"uris":["http://zotero.org/users/local/uQVXPmDq/items/LKKRE7CA"],"uri":["http://zotero.org/users/local/uQVXPmDq/items/LKKRE7CA"],"itemData":{"id":78,"type":"paper-conference","title":"Personal Ambient Intelligent Reminder for People with Cognitive Disabilities","container-title":"Ambient Assisted Living and Home Care","collection-title":"Lecture Notes in Computer Science","publisher":"Springer, Berlin, Heidelberg","page":"383-390","source":"link.springer.com","event":"International Workshop on Ambient Assisted Living","abstract":"The high number of people with Cognitive Disabilities (CD) is a serious social issue. A significant number of workers in the society provide care to family members with CD. The working caregivers either need to reschedule their working hours or spend less time with their elders. This article proposes PAIR, a Personal Ambient Intelligent Reminder that is designed to assist subjects with CD, their caregivers and the health professionals in an intelligent environment. Its goal is twofold: i) to create schedules that support complex temporal relationships between activities; ii) to generate a set of rules as a reminder agent to be included in an ambient intelligent environment in order to remind the patients and caregivers about the daily activities of the patient.","URL":"https://link.springer.com/chapter/10.1007/978-3-642-35395-6_52","DOI":"10.1007/978-3-642-35395-6_52","ISBN":"978-3-642-35394-9","language":"en","author":[{"family":"Shafti","given":"Leila S."},{"family":"Haya","given":"Pablo Alfonso"},{"family":"García-Herranz","given":"Manuel"},{"family":"Alamán","given":"Xavier"}],"issued":{"date-parts":[["2012",12,3]]},"accessed":{"date-parts":[["2018",4,19]]}}}],"schema":"https://github.com/citation-style-language/schema/raw/master/csl-citation.json"} </w:instrText>
+        <w:instrText xml:space="preserve"> ADDIN ZOTERO_ITEM CSL_CITATION {"citationID":"6ihYAVIO","properties":{"formattedCitation":"[11]","plainCitation":"[11]","noteIndex":0},"citationItems":[{"id":78,"uris":["http://zotero.org/users/5057732/items/LKKRE7CA"],"uri":["http://zotero.org/users/5057732/items/LKKRE7CA"],"itemData":{"id":78,"type":"paper-conference","title":"Personal Ambient Intelligent Reminder for People with Cognitive Disabilities","container-title":"Ambient Assisted Living and Home Care","collection-title":"Lecture Notes in Computer Science","publisher":"Springer, Berlin, Heidelberg","page":"383-390","source":"link.springer.com","event":"International Workshop on Ambient Assisted Living","abstract":"The high number of people with Cognitive Disabilities (CD) is a serious social issue. A significant number of workers in the society provide care to family members with CD. The working caregivers either need to reschedule their working hours or spend less time with their elders. This article proposes PAIR, a Personal Ambient Intelligent Reminder that is designed to assist subjects with CD, their caregivers and the health professionals in an intelligent environment. Its goal is twofold: i) to create schedules that support complex temporal relationships between activities; ii) to generate a set of rules as a reminder agent to be included in an ambient intelligent environment in order to remind the patients and caregivers about the daily activities of the patient.","URL":"https://link.springer.com/chapter/10.1007/978-3-642-35395-6_52","DOI":"10.1007/978-3-642-35395-6_52","ISBN":"978-3-642-35394-9","language":"en","author":[{"family":"Shafti","given":"Leila S."},{"family":"Haya","given":"Pablo Alfonso"},{"family":"García-Herranz","given":"Manuel"},{"family":"Alamán","given":"Xavier"}],"issued":{"date-parts":[["2012",12,3]]},"accessed":{"date-parts":[["2018",4,19]]}}}],"schema":"https://github.com/citation-style-language/schema/raw/master/csl-citation.json"} </w:instrText>
       </w:r>
       <w:r>
         <w:rPr>
@@ -1287,7 +1273,7 @@
           <w:b/>
           <w:lang w:val="en-US"/>
         </w:rPr>
-        <w:instrText xml:space="preserve"> ADDIN ZOTERO_ITEM CSL_CITATION {"citationID":"ulrZqEVj","properties":{"formattedCitation":"[12], [13]","plainCitation":"[12], [13]","noteIndex":0},"citationItems":[{"id":126,"uris":["http://zotero.org/users/local/uQVXPmDq/items/6PJFE2PP"],"uri":["http://zotero.org/users/local/uQVXPmDq/items/6PJFE2PP"],"itemData":{"id":126,"type":"paper-conference","title":"Context-aware services for ambient assisted living: A case-study","container-title":"2008 First International Symposium on Applied Sciences on Biomedical and Communication Technologies","page":"1-5","source":"IEEE Xplore","event":"2008 First International Symposium on Applied Sciences on Biomedical and Communication Technologies","abstract":"Ambient assisted living is a paradigm that promotes independency in the old age with the support of advanced technologies. Ambient home care systems (AHCS) are specially design for this purpose; they aim at minimizing the potential risks that living alone may suppose for an elder, thanks to their capability of gathering data of the user, inferring information about his activity and state, and taking decisions on it. In this paper, we present a number of context-aware services (heart rate monitoring, medication prompting, generation of agenda reminders, weather alerts, emergency notifications, etc.) for the elder and his caregivers. They run on the top of an AHCS, which collects data from a network of environmental, health and physical sensors. The AHCS follows a layered fusion architecture, formed by an in-home developed context acquisition framework and a context manager (customized on the Context Toolkit) that holds the inference and reasoning functionalities. On the deployed prototype, we analyze the suitability of the selected technical approach for ambient assisted living applications.","DOI":"10.1109/ISABEL.2008.4712593","shortTitle":"Context-aware services for ambient assisted living","author":[{"family":"Hristova","given":"A."},{"family":"Bernardos","given":"A. M."},{"family":"Casar","given":"J. R."}],"issued":{"date-parts":[["2008",10]]}}},{"id":86,"uris":["http://zotero.org/users/local/uQVXPmDq/items/Z2X6WIHW"],"uri":["http://zotero.org/users/local/uQVXPmDq/items/Z2X6WIHW"],"itemData":{"id":86,"type":"paper-conference","title":"Integration of Smart Home Technologies in a Health Monitoring System for the Elderly","container-title":"21st International Conference on Advanced Information Networking and Applications Workshops, 2007, AINAW '07","page":"820-825","volume":"2","source":"IEEE Xplore","event":"21st International Conference on Advanced Information Networking and Applications Workshops, 2007, AINAW '07","abstract":"Among older adults, the challenges of maintaining mobility and cognitive function make it increasingly difficult to remain living alone independently. As a result, many older adults are forced to seek residence in costly clinical institutions where they can receive constant medical supervision. A home-based automated system that monitors their health and well- being while remaining unobtrusive would provide them with a more comfortable and independent lifestyle, as well as more affordable care. This paper presents a smart home system for the elderly, developed by the Technology Assisted Friendly Environment for the Third Age (TAFETA) group. It introduces the sensor technologies integrated in the system and develops a framework for the processing and communication of the extracted information. It also considers the acceptability and implications of this technology from the perspective of the potential occupants.","DOI":"10.1109/AINAW.2007.209","author":[{"family":"Arcelus","given":"A."},{"family":"Jones","given":"M. H."},{"family":"Goubran","given":"R."},{"family":"Knoefel","given":"F."}],"issued":{"date-parts":[["2007",5]]}}}],"schema":"https://github.com/citation-style-language/schema/raw/master/csl-citation.json"} </w:instrText>
+        <w:instrText xml:space="preserve"> ADDIN ZOTERO_ITEM CSL_CITATION {"citationID":"ulrZqEVj","properties":{"formattedCitation":"[12], [13]","plainCitation":"[12], [13]","noteIndex":0},"citationItems":[{"id":126,"uris":["http://zotero.org/users/5057732/items/6PJFE2PP"],"uri":["http://zotero.org/users/5057732/items/6PJFE2PP"],"itemData":{"id":126,"type":"paper-conference","title":"Context-aware services for ambient assisted living: A case-study","container-title":"2008 First International Symposium on Applied Sciences on Biomedical and Communication Technologies","page":"1-5","source":"IEEE Xplore","event":"2008 First International Symposium on Applied Sciences on Biomedical and Communication Technologies","abstract":"Ambient assisted living is a paradigm that promotes independency in the old age with the support of advanced technologies. Ambient home care systems (AHCS) are specially design for this purpose; they aim at minimizing the potential risks that living alone may suppose for an elder, thanks to their capability of gathering data of the user, inferring information about his activity and state, and taking decisions on it. In this paper, we present a number of context-aware services (heart rate monitoring, medication prompting, generation of agenda reminders, weather alerts, emergency notifications, etc.) for the elder and his caregivers. They run on the top of an AHCS, which collects data from a network of environmental, health and physical sensors. The AHCS follows a layered fusion architecture, formed by an in-home developed context acquisition framework and a context manager (customized on the Context Toolkit) that holds the inference and reasoning functionalities. On the deployed prototype, we analyze the suitability of the selected technical approach for ambient assisted living applications.","DOI":"10.1109/ISABEL.2008.4712593","shortTitle":"Context-aware services for ambient assisted living","author":[{"family":"Hristova","given":"A."},{"family":"Bernardos","given":"A. M."},{"family":"Casar","given":"J. R."}],"issued":{"date-parts":[["2008",10]]}}},{"id":86,"uris":["http://zotero.org/users/5057732/items/Z2X6WIHW"],"uri":["http://zotero.org/users/5057732/items/Z2X6WIHW"],"itemData":{"id":86,"type":"paper-conference","title":"Integration of Smart Home Technologies in a Health Monitoring System for the Elderly","container-title":"21st International Conference on Advanced Information Networking and Applications Workshops, 2007, AINAW '07","page":"820-825","volume":"2","source":"IEEE Xplore","event":"21st International Conference on Advanced Information Networking and Applications Workshops, 2007, AINAW '07","abstract":"Among older adults, the challenges of maintaining mobility and cognitive function make it increasingly difficult to remain living alone independently. As a result, many older adults are forced to seek residence in costly clinical institutions where they can receive constant medical supervision. A home-based automated system that monitors their health and well- being while remaining unobtrusive would provide them with a more comfortable and independent lifestyle, as well as more affordable care. This paper presents a smart home system for the elderly, developed by the Technology Assisted Friendly Environment for the Third Age (TAFETA) group. It introduces the sensor technologies integrated in the system and develops a framework for the processing and communication of the extracted information. It also considers the acceptability and implications of this technology from the perspective of the potential occupants.","DOI":"10.1109/AINAW.2007.209","author":[{"family":"Arcelus","given":"A."},{"family":"Jones","given":"M. H."},{"family":"Goubran","given":"R."},{"family":"Knoefel","given":"F."}],"issued":{"date-parts":[["2007",5]]}}}],"schema":"https://github.com/citation-style-language/schema/raw/master/csl-citation.json"} </w:instrText>
       </w:r>
       <w:r>
         <w:rPr>
@@ -1391,7 +1377,7 @@
         <w:rPr>
           <w:lang w:val="en-US"/>
         </w:rPr>
-        <w:instrText xml:space="preserve"> ADDIN ZOTERO_ITEM CSL_CITATION {"citationID":"iMA3w4cZ","properties":{"formattedCitation":"[14]","plainCitation":"[14]","noteIndex":0},"citationItems":[{"id":171,"uris":["http://zotero.org/users/local/uQVXPmDq/items/KUSXZI2I"],"uri":["http://zotero.org/users/local/uQVXPmDq/items/KUSXZI2I"],"itemData":{"id":171,"type":"paper-conference","title":"CASanDRA: A Framework to Provide Context Acquisition Services ANd Reasoning Algorithms for Ambient Intelligence Applications","container-title":"2009 International Conference on Parallel and Distributed Computing, Applications and Technologies","page":"372-377","source":"IEEE Xplore","event":"2009 International Conference on Parallel and Distributed Computing, Applications and Technologies","abstract":"The development of ambient intelligence (AmI) applications usually implies dealing with complex sensor access and context reasoning tasks, which may significantly slow down the application development cycle when vertically assumed. To face this issue, we present CASanDRA, a middleware which provides easily consumable context information about a given user and his environment, retrieving and fusing data from personal mobile devices and external sensors. The framework is built following a layered service oriented approach. The output data from every CASanDRA's layer are fully accessible through semantic interfaces; this allows AmI applications to retrieve raw context features, aggregated context data and complex `images of context', depending on their information needs. Moreover, different query modes -subscription, event-based, continuous and on-demand- are available. The current `mobile-assisted' version of CASanDRA is composed by a CASanDRA Server, developed on an applications container and hosting the system intelligence, and CASanDRA Lite, a mobile client bundling a set of sensor level acquisition services. How an AmI application may be effortlessly built on CASanDRA is described in the paper through the design of an `Ambient Home Care Monitor'.","DOI":"10.1109/PDCAT.2009.51","shortTitle":"CASanDRA","author":[{"family":"Bernardos","given":"A. M."},{"family":"Tarrío","given":"P."},{"family":"Casar","given":"J. R."}],"issued":{"date-parts":[["2009",12]]}}}],"schema":"https://github.com/citation-style-language/schema/raw/master/csl-citation.json"} </w:instrText>
+        <w:instrText xml:space="preserve"> ADDIN ZOTERO_ITEM CSL_CITATION {"citationID":"iMA3w4cZ","properties":{"formattedCitation":"[14]","plainCitation":"[14]","noteIndex":0},"citationItems":[{"id":171,"uris":["http://zotero.org/users/5057732/items/KUSXZI2I"],"uri":["http://zotero.org/users/5057732/items/KUSXZI2I"],"itemData":{"id":171,"type":"paper-conference","title":"CASanDRA: A Framework to Provide Context Acquisition Services ANd Reasoning Algorithms for Ambient Intelligence Applications","container-title":"2009 International Conference on Parallel and Distributed Computing, Applications and Technologies","page":"372-377","source":"IEEE Xplore","event":"2009 International Conference on Parallel and Distributed Computing, Applications and Technologies","abstract":"The development of ambient intelligence (AmI) applications usually implies dealing with complex sensor access and context reasoning tasks, which may significantly slow down the application development cycle when vertically assumed. To face this issue, we present CASanDRA, a middleware which provides easily consumable context information about a given user and his environment, retrieving and fusing data from personal mobile devices and external sensors. The framework is built following a layered service oriented approach. The output data from every CASanDRA's layer are fully accessible through semantic interfaces; this allows AmI applications to retrieve raw context features, aggregated context data and complex `images of context', depending on their information needs. Moreover, different query modes -subscription, event-based, continuous and on-demand- are available. The current `mobile-assisted' version of CASanDRA is composed by a CASanDRA Server, developed on an applications container and hosting the system intelligence, and CASanDRA Lite, a mobile client bundling a set of sensor level acquisition services. How an AmI application may be effortlessly built on CASanDRA is described in the paper through the design of an `Ambient Home Care Monitor'.","DOI":"10.1109/PDCAT.2009.51","shortTitle":"CASanDRA","author":[{"family":"Bernardos","given":"A. M."},{"family":"Tarrío","given":"P."},{"family":"Casar","given":"J. R."}],"issued":{"date-parts":[["2009",12]]}}}],"schema":"https://github.com/citation-style-language/schema/raw/master/csl-citation.json"} </w:instrText>
       </w:r>
       <w:r>
         <w:rPr>
@@ -1512,7 +1498,7 @@
     </w:p>
     <w:p>
       <w:pPr>
-        <w:pStyle w:val="ListParagraph"/>
+        <w:pStyle w:val="Lijstalinea"/>
         <w:numPr>
           <w:ilvl w:val="0"/>
           <w:numId w:val="2"/>
@@ -1530,7 +1516,7 @@
     </w:p>
     <w:p>
       <w:pPr>
-        <w:pStyle w:val="ListParagraph"/>
+        <w:pStyle w:val="Lijstalinea"/>
         <w:numPr>
           <w:ilvl w:val="0"/>
           <w:numId w:val="2"/>
@@ -1579,7 +1565,7 @@
           <w:b/>
           <w:lang w:val="en-US"/>
         </w:rPr>
-        <w:instrText xml:space="preserve"> ADDIN ZOTERO_ITEM CSL_CITATION {"citationID":"bVamcPcU","properties":{"formattedCitation":"[15]","plainCitation":"[15]","noteIndex":0},"citationItems":[{"id":76,"uris":["http://zotero.org/users/local/uQVXPmDq/items/8HPY9MBG"],"uri":["http://zotero.org/users/local/uQVXPmDq/items/8HPY9MBG"],"itemData":{"id":76,"type":"article-journal","title":"Exploiting user models and context-awareness to support personal daily activities","source":"ResearchGate","abstract":"A context -aware system can adapt its behaviour according to the user's personal or environmental context. Historically, user models have been used to enable the adaptation and personalisation of services or information delivered to users. However, despite the apparent correlation between the two approaches, the utilisation of user modelling techniques within the domain of context -aware computing is a relatively unexploited research area. In this paper, we explore the relationship between context -awareness and user modelling, through the design of a context -aware personal assistant, which we call our Personal Digital Secretary (PDS). The requirements for this application make demands on both user modelling and context -aware techniques. In order to investigate these requirements and facilitate the design of the PDS, a number of scenarios are considered. Finally, several issues for engineering our PDS are investigated and discussed.","author":[{"family":"Eon Byun","given":"Hee"},{"family":"Cheverst","given":"Keith"}],"issued":{"date-parts":[["2001",1,1]]}}}],"schema":"https://github.com/citation-style-language/schema/raw/master/csl-citation.json"} </w:instrText>
+        <w:instrText xml:space="preserve"> ADDIN ZOTERO_ITEM CSL_CITATION {"citationID":"bVamcPcU","properties":{"formattedCitation":"[15]","plainCitation":"[15]","noteIndex":0},"citationItems":[{"id":76,"uris":["http://zotero.org/users/5057732/items/8HPY9MBG"],"uri":["http://zotero.org/users/5057732/items/8HPY9MBG"],"itemData":{"id":76,"type":"article-journal","title":"Exploiting user models and context-awareness to support personal daily activities","source":"ResearchGate","abstract":"A context -aware system can adapt its behaviour according to the user's personal or environmental context. Historically, user models have been used to enable the adaptation and personalisation of services or information delivered to users. However, despite the apparent correlation between the two approaches, the utilisation of user modelling techniques within the domain of context -aware computing is a relatively unexploited research area. In this paper, we explore the relationship between context -awareness and user modelling, through the design of a context -aware personal assistant, which we call our Personal Digital Secretary (PDS). The requirements for this application make demands on both user modelling and context -aware techniques. In order to investigate these requirements and facilitate the design of the PDS, a number of scenarios are considered. Finally, several issues for engineering our PDS are investigated and discussed.","author":[{"family":"Eon Byun","given":"Hee"},{"family":"Cheverst","given":"Keith"}],"issued":{"date-parts":[["2001",1,1]]}}}],"schema":"https://github.com/citation-style-language/schema/raw/master/csl-citation.json"} </w:instrText>
       </w:r>
       <w:r>
         <w:rPr>
@@ -1687,7 +1673,7 @@
           <w:b/>
           <w:lang w:val="en-US"/>
         </w:rPr>
-        <w:instrText xml:space="preserve"> ADDIN ZOTERO_ITEM CSL_CITATION {"citationID":"0ToyesyQ","properties":{"formattedCitation":"[16]","plainCitation":"[16]","noteIndex":0},"citationItems":[{"id":141,"uris":["http://zotero.org/users/local/uQVXPmDq/items/8WLPZIH7"],"uri":["http://zotero.org/users/local/uQVXPmDq/items/8WLPZIH7"],"itemData":{"id":141,"type":"paper-conference","title":"HeadacheCoach: Towards Headache Prevention by Sensing and Making Sense of Personal Lifestyle Data","source":"ResearchGate","abstract":"Estimates are that almost half of the world’s population has an active primary headache disorder, i.e. with no illness as an underlying cause. These can start manifesting in early adulthood and can last until the rest of the suffer- er’s life. Most specialists concur that sudden changes in daily lifestyle, such are sleep rhythm, nutrition behavior or stress experience, can be valid triggers for headache sufferers. Health care professionals recommend leading a diary to self-monitor personal headache triggers in order to learn to avoid headache at- tacks. However, making sense out of this data is difficult. Despite existing smartphone approaches in literature that have evaluated behavior change sup- port systems for headaches, they have failed to provide appropriate feedback on the collected daily data to showcase what causes or prevents an individual’s headache attacks. In this paper, we present HeadacheCoach, a smartphone app that tracks headache-triggering lifestyle data and headache attacks on a daily basis and propose a mixed-method approach to examine which feedback meth- od(s) can strive the behavior change most in order to prevent future headache attacks.","shortTitle":"HeadacheCoach","author":[{"family":"Fritzen","given":"Alexandra"},{"family":"Leipold","given":"Nadja"},{"family":"Terzimehic","given":"Nada"},{"family":"Böhm","given":"Markus"},{"family":"Krcmar","given":"Helmut"}],"issued":{"date-parts":[["2017",3,1]]}}}],"schema":"https://github.com/citation-style-language/schema/raw/master/csl-citation.json"} </w:instrText>
+        <w:instrText xml:space="preserve"> ADDIN ZOTERO_ITEM CSL_CITATION {"citationID":"0ToyesyQ","properties":{"formattedCitation":"[16]","plainCitation":"[16]","noteIndex":0},"citationItems":[{"id":141,"uris":["http://zotero.org/users/5057732/items/8WLPZIH7"],"uri":["http://zotero.org/users/5057732/items/8WLPZIH7"],"itemData":{"id":141,"type":"paper-conference","title":"HeadacheCoach: Towards Headache Prevention by Sensing and Making Sense of Personal Lifestyle Data","source":"ResearchGate","abstract":"Estimates are that almost half of the world’s population has an active primary headache disorder, i.e. with no illness as an underlying cause. These can start manifesting in early adulthood and can last until the rest of the suffer- er’s life. Most specialists concur that sudden changes in daily lifestyle, such are sleep rhythm, nutrition behavior or stress experience, can be valid triggers for headache sufferers. Health care professionals recommend leading a diary to self-monitor personal headache triggers in order to learn to avoid headache at- tacks. However, making sense out of this data is difficult. Despite existing smartphone approaches in literature that have evaluated behavior change sup- port systems for headaches, they have failed to provide appropriate feedback on the collected daily data to showcase what causes or prevents an individual’s headache attacks. In this paper, we present HeadacheCoach, a smartphone app that tracks headache-triggering lifestyle data and headache attacks on a daily basis and propose a mixed-method approach to examine which feedback meth- od(s) can strive the behavior change most in order to prevent future headache attacks.","shortTitle":"HeadacheCoach","author":[{"family":"Fritzen","given":"Alexandra"},{"family":"Leipold","given":"Nadja"},{"family":"Terzimehic","given":"Nada"},{"family":"Böhm","given":"Markus"},{"family":"Krcmar","given":"Helmut"}],"issued":{"date-parts":[["2017",3,1]]}}}],"schema":"https://github.com/citation-style-language/schema/raw/master/csl-citation.json"} </w:instrText>
       </w:r>
       <w:r>
         <w:rPr>
@@ -1793,7 +1779,7 @@
           <w:b/>
           <w:lang w:val="en-US"/>
         </w:rPr>
-        <w:instrText xml:space="preserve"> ADDIN ZOTERO_ITEM CSL_CITATION {"citationID":"Wwhip04V","properties":{"formattedCitation":"[17], [18]","plainCitation":"[17], [18]","noteIndex":0},"citationItems":[{"id":187,"uris":["http://zotero.org/users/local/uQVXPmDq/items/P92PX2WB"],"uri":["http://zotero.org/users/local/uQVXPmDq/items/P92PX2WB"],"itemData":{"id":187,"type":"article-journal","title":"What should I do? Deriving norms from actions,values and context","page":"5","source":"Zotero","abstract":"Behavior support technology is increasingly used to assist people in daily life activities. To do this properly, it is important that the technology understands what really motivates people. What values underlie their actions, but also the inﬂuence of context, and how this can be translated to norms which govern behavior. In this paper, we expand a framework describing action hierarchies and values to include the role of context. Moreover, we present a method to derive speciﬁc norms for behavior from this information on actions, values and context. Behavior support technology can use this framework to reason about peoples ideal behavior, and so better offer personalized assistance.","language":"en","author":[{"family":"Tielman","given":"Myrthe L"},{"family":"Jonker","given":"Catholijn M"}]}},{"id":23,"uris":["http://zotero.org/users/local/uQVXPmDq/items/TKG86P9I"],"uri":["http://zotero.org/users/local/uQVXPmDq/items/TKG86P9I"],"itemData":{"id":23,"type":"article-journal","title":"Towards a formalisation of Action Identiﬁcation Hierarchies</w:instrText>
+        <w:instrText xml:space="preserve"> ADDIN ZOTERO_ITEM CSL_CITATION {"citationID":"Wwhip04V","properties":{"formattedCitation":"[17], [18]","plainCitation":"[17], [18]","noteIndex":0},"citationItems":[{"id":187,"uris":["http://zotero.org/users/5057732/items/P92PX2WB"],"uri":["http://zotero.org/users/5057732/items/P92PX2WB"],"itemData":{"id":187,"type":"article-journal","title":"What should I do? Deriving norms from actions,values and context","page":"5","source":"Zotero","abstract":"Behavior support technology is increasingly used to assist people in daily life activities. To do this properly, it is important that the technology understands what really motivates people. What values underlie their actions, but also the inﬂuence of context, and how this can be translated to norms which govern behavior. In this paper, we expand a framework describing action hierarchies and values to include the role of context. Moreover, we present a method to derive speciﬁc norms for behavior from this information on actions, values and context. Behavior support technology can use this framework to reason about peoples ideal behavior, and so better offer personalized assistance.","language":"en","author":[{"family":"Tielman","given":"Myrthe L"},{"family":"Jonker","given":"Catholijn M"}]}},{"id":23,"uris":["http://zotero.org/users/5057732/items/TKG86P9I"],"uri":["http://zotero.org/users/5057732/items/TKG86P9I"],"itemData":{"id":23,"type":"article-journal","title":"Towards a formalisation of Action Identiﬁcation Hierarchies</w:instrText>
       </w:r>
       <w:r>
         <w:rPr>
@@ -1883,7 +1869,7 @@
     </w:p>
     <w:p>
       <w:pPr>
-        <w:pStyle w:val="ListParagraph"/>
+        <w:pStyle w:val="Lijstalinea"/>
         <w:numPr>
           <w:ilvl w:val="0"/>
           <w:numId w:val="2"/>
@@ -1913,7 +1899,7 @@
     </w:p>
     <w:p>
       <w:pPr>
-        <w:pStyle w:val="ListParagraph"/>
+        <w:pStyle w:val="Lijstalinea"/>
         <w:numPr>
           <w:ilvl w:val="0"/>
           <w:numId w:val="2"/>
@@ -1931,7 +1917,7 @@
     </w:p>
     <w:p>
       <w:pPr>
-        <w:pStyle w:val="ListParagraph"/>
+        <w:pStyle w:val="Lijstalinea"/>
         <w:numPr>
           <w:ilvl w:val="0"/>
           <w:numId w:val="2"/>
@@ -1980,7 +1966,7 @@
           <w:b/>
           <w:lang w:val="en-US"/>
         </w:rPr>
-        <w:instrText xml:space="preserve"> ADDIN ZOTERO_ITEM CSL_CITATION {"citationID":"INHjw5jI","properties":{"formattedCitation":"[19]","plainCitation":"[19]","noteIndex":0},"citationItems":[{"id":47,"uris":["http://zotero.org/users/local/uQVXPmDq/items/DKG4BKYP"],"uri":["http://zotero.org/users/local/uQVXPmDq/items/DKG4BKYP"],"itemData":{"id":47,"type":"book","title":"Smart Reminder - Personal Assistance in a Mobile Computing Environment","source":"CiteSeer","abstract":"In this paper, we describe the Smart Reminder agent that we developed using our CIA personal agent framework. We  first motivate the need for personal assistance and how this need led us to the development of the CIA agent framework. Smart Reminder is composed of a set of personal agents  that support their user in all situations where people come  together spontaneously, e.g. an encounter on a corridor.","author":[{"family":"Kargl","given":"Frank"},{"family":"Dong","given":"Bin"},{"family":"Illmann","given":"Torsten"},{"family":"Weber","given":"Michael"}],"issued":{"date-parts":[["2002"]]}}}],"schema":"https://github.com/citation-style-language/schema/raw/master/csl-citation.json"} </w:instrText>
+        <w:instrText xml:space="preserve"> ADDIN ZOTERO_ITEM CSL_CITATION {"citationID":"INHjw5jI","properties":{"formattedCitation":"[19]","plainCitation":"[19]","noteIndex":0},"citationItems":[{"id":47,"uris":["http://zotero.org/users/5057732/items/DKG4BKYP"],"uri":["http://zotero.org/users/5057732/items/DKG4BKYP"],"itemData":{"id":47,"type":"book","title":"Smart Reminder - Personal Assistance in a Mobile Computing Environment","source":"CiteSeer","abstract":"In this paper, we describe the Smart Reminder agent that we developed using our CIA personal agent framework. We  first motivate the need for personal assistance and how this need led us to the development of the CIA agent framework. Smart Reminder is composed of a set of personal agents  that support their user in all situations where people come  together spontaneously, e.g. an encounter on a corridor.","author":[{"family":"Kargl","given":"Frank"},{"family":"Dong","given":"Bin"},{"family":"Illmann","given":"Torsten"},{"family":"Weber","given":"Michael"}],"issued":{"date-parts":[["2002"]]}}}],"schema":"https://github.com/citation-style-language/schema/raw/master/csl-citation.json"} </w:instrText>
       </w:r>
       <w:r>
         <w:rPr>
@@ -2050,7 +2036,7 @@
     </w:p>
     <w:p>
       <w:pPr>
-        <w:pStyle w:val="ListParagraph"/>
+        <w:pStyle w:val="Lijstalinea"/>
         <w:numPr>
           <w:ilvl w:val="0"/>
           <w:numId w:val="2"/>
@@ -2068,7 +2054,7 @@
     </w:p>
     <w:p>
       <w:pPr>
-        <w:pStyle w:val="ListParagraph"/>
+        <w:pStyle w:val="Lijstalinea"/>
         <w:numPr>
           <w:ilvl w:val="0"/>
           <w:numId w:val="2"/>
@@ -2126,7 +2112,7 @@
           <w:b/>
           <w:lang w:val="en-US"/>
         </w:rPr>
-        <w:instrText xml:space="preserve"> ADDIN ZOTERO_ITEM CSL_CITATION {"citationID":"bj330diS","properties":{"formattedCitation":"[20]","plainCitation":"[20]","noteIndex":0},"citationItems":[{"id":132,"uris":["http://zotero.org/users/local/uQVXPmDq/items/MEHMJDP5"],"uri":["http://zotero.org/users/local/uQVXPmDq/items/MEHMJDP5"],"itemData":{"id":132,"type":"article-journal","title":"Towards attention-aware adaptive notification on smart phones","container-title":"Pervasive and Mobile Computing","collection-title":"Thirteenth International Conference on Pervasive Computing and Communications (PerCom 2015)","page":"17-34","volume":"26","source":"ScienceDirect","abstract":"As the amount of information to users increases with the trends of an increasing numbers of devices, applications, and web services, the new bottleneck in computing is human attention. To minimize users attentional overload, we propose a novel middleware “Attelia” that detects breakpoints of user’s mobile interactions to deliver notifications adaptively. Attelia detects such timings in real-time, using only users phones, without any external sensors, and without any modifications to applications. Our extensive evaluation proved Attelias effectiveness. In-the-wild user study with 30 participants for 16 days showed that, specifically for the users with greater sensitivity for interruptive notification timings, notification scheduling in Attelia’s breakpoint timing reduced users frustration by 28% in users’ real smart phone environments.","DOI":"10.1016/j.pmcj.2015.10.004","ISSN":"1574-1192","journalAbbreviation":"Pervasive and Mobile Computing","author":[{"family":"Okoshi","given":"Tadashi"},{"family":"Nozaki","given":"Hiroki"},{"family":"Nakazawa","given":"Jin"},{"family":"Tokuda","given":"Hideyuki"},{"family":"Ramos","given":"Julian"},{"family":"Dey","given":"Anind K."}],"issued":{"date-parts":[["2016",2,1]]}}}],"schema":"https://github.com/citation-style-language/schema/raw/master/csl-citation.json"} </w:instrText>
+        <w:instrText xml:space="preserve"> ADDIN ZOTERO_ITEM CSL_CITATION {"citationID":"bj330diS","properties":{"formattedCitation":"[20]","plainCitation":"[20]","noteIndex":0},"citationItems":[{"id":132,"uris":["http://zotero.org/users/5057732/items/MEHMJDP5"],"uri":["http://zotero.org/users/5057732/items/MEHMJDP5"],"itemData":{"id":132,"type":"article-journal","title":"Towards attention-aware adaptive notification on smart phones","container-title":"Pervasive and Mobile Computing","collection-title":"Thirteenth International Conference on Pervasive Computing and Communications (PerCom 2015)","page":"17-34","volume":"26","source":"ScienceDirect","abstract":"As the amount of information to users increases with the trends of an increasing numbers of devices, applications, and web services, the new bottleneck in computing is human attention. To minimize users attentional overload, we propose a novel middleware “Attelia” that detects breakpoints of user’s mobile interactions to deliver notifications adaptively. Attelia detects such timings in real-time, using only users phones, without any external sensors, and without any modifications to applications. Our extensive evaluation proved Attelias effectiveness. In-the-wild user study with 30 participants for 16 days showed that, specifically for the users with greater sensitivity for interruptive notification timings, notification scheduling in Attelia’s breakpoint timing reduced users frustration by 28% in users’ real smart phone environments.","DOI":"10.1016/j.pmcj.2015.10.004","ISSN":"1574-1192","journalAbbreviation":"Pervasive and Mobile Computing","author":[{"family":"Okoshi","given":"Tadashi"},{"family":"Nozaki","given":"Hiroki"},{"family":"Nakazawa","given":"Jin"},{"family":"Tokuda","given":"Hideyuki"},{"family":"Ramos","given":"Julian"},{"family":"Dey","given":"Anind K."}],"issued":{"date-parts":[["2016",2,1]]}}}],"schema":"https://github.com/citation-style-language/schema/raw/master/csl-citation.json"} </w:instrText>
       </w:r>
       <w:r>
         <w:rPr>
@@ -2210,7 +2196,7 @@
     </w:p>
     <w:p>
       <w:pPr>
-        <w:pStyle w:val="ListParagraph"/>
+        <w:pStyle w:val="Lijstalinea"/>
         <w:numPr>
           <w:ilvl w:val="0"/>
           <w:numId w:val="2"/>
@@ -2266,7 +2252,7 @@
           <w:b/>
           <w:lang w:val="en-US"/>
         </w:rPr>
-        <w:instrText xml:space="preserve"> ADDIN ZOTERO_ITEM CSL_CITATION {"citationID":"QK5GsJSx","properties":{"formattedCitation":"[21]","plainCitation":"[21]","noteIndex":0},"citationItems":[{"id":105,"uris":["http://zotero.org/users/local/uQVXPmDq/items/HBCLEGBY"],"uri":["http://zotero.org/users/local/uQVXPmDq/items/HBCLEGBY"],"itemData":{"id":105,"type":"paper-conference","title":"Using Association Rule Mining to Discover Temporal Relations of Daily Activities","container-title":"Toward Useful Services for Elderly and People with Disabilities","collection-title":"Lecture Notes in Computer Science","publisher":"Springer, Berlin, Heidelberg","page":"49-56","source":"link.springer.com","event":"International Conference on Smart Homes and Health Telematics","abstract":"The increasing aging population has inspired many machine learning researchers to find innovative solutions for assisted living. A problem often encountered in assisted living settings is activity recognition. Although activity recognition has been vastly studied by many researchers, the temporal features that constitute an activity usually have been ignored by researchers. Temporal features can provide useful insights for building predictive activity models and for recognizing activities. In this paper, we explore the use of temporal features for activity recognition in assisted living settings. We discover temporal relations such as order of activities, as well as their corresponding start time and duration features. To validate our method, we used four months of real data collected from a smart home.","URL":"https://link.springer.com/chapter/10.1007/978-3-642-21535-3_7","DOI":"10.1007/978-3-642-21535-3_7","ISBN":"978-3-642-21534-6","language":"en","author":[{"family":"Nazerfard","given":"Ehsan"},{"family":"Rashidi","given":"Parisa"},{"family":"Cook","given":"Diane J."}],"issued":{"date-parts":[["2011",6,20]]},"accessed":{"date-parts":[["2018",4,19]]}}}],"schema":"https://github.com/citation-style-language/schema/raw/master/csl-citation.json"} </w:instrText>
+        <w:instrText xml:space="preserve"> ADDIN ZOTERO_ITEM CSL_CITATION {"citationID":"QK5GsJSx","properties":{"formattedCitation":"[21]","plainCitation":"[21]","noteIndex":0},"citationItems":[{"id":105,"uris":["http://zotero.org/users/5057732/items/HBCLEGBY"],"uri":["http://zotero.org/users/5057732/items/HBCLEGBY"],"itemData":{"id":105,"type":"paper-conference","title":"Using Association Rule Mining to Discover Temporal Relations of Daily Activities","container-title":"Toward Useful Services for Elderly and People with Disabilities","collection-title":"Lecture Notes in Computer Science","publisher":"Springer, Berlin, Heidelberg","page":"49-56","source":"link.springer.com","event":"International Conference on Smart Homes and Health Telematics","abstract":"The increasing aging population has inspired many machine learning researchers to find innovative solutions for assisted living. A problem often encountered in assisted living settings is activity recognition. Although activity recognition has been vastly studied by many researchers, the temporal features that constitute an activity usually have been ignored by researchers. Temporal features can provide useful insights for building predictive activity models and for recognizing activities. In this paper, we explore the use of temporal features for activity recognition in assisted living settings. We discover temporal relations such as order of activities, as well as their corresponding start time and duration features. To validate our method, we used four months of real data collected from a smart home.","URL":"https://link.springer.com/chapter/10.1007/978-3-642-21535-3_7","DOI":"10.1007/978-3-642-21535-3_7","ISBN":"978-3-642-21534-6","language":"en","author":[{"family":"Nazerfard","given":"Ehsan"},{"family":"Rashidi","given":"Parisa"},{"family":"Cook","given":"Diane J."}],"issued":{"date-parts":[["2011",6,20]]},"accessed":{"date-parts":[["2018",4,19]]}}}],"schema":"https://github.com/citation-style-language/schema/raw/master/csl-citation.json"} </w:instrText>
       </w:r>
       <w:r>
         <w:rPr>
@@ -2343,7 +2329,7 @@
     </w:p>
     <w:p>
       <w:pPr>
-        <w:pStyle w:val="ListParagraph"/>
+        <w:pStyle w:val="Lijstalinea"/>
         <w:numPr>
           <w:ilvl w:val="0"/>
           <w:numId w:val="2"/>
@@ -2361,7 +2347,7 @@
     </w:p>
     <w:p>
       <w:pPr>
-        <w:pStyle w:val="ListParagraph"/>
+        <w:pStyle w:val="Lijstalinea"/>
         <w:numPr>
           <w:ilvl w:val="0"/>
           <w:numId w:val="2"/>
@@ -2410,7 +2396,7 @@
           <w:b/>
           <w:lang w:val="en-US"/>
         </w:rPr>
-        <w:instrText xml:space="preserve"> ADDIN ZOTERO_ITEM CSL_CITATION {"citationID":"W6TeERti","properties":{"formattedCitation":"[22]","plainCitation":"[22]","noteIndex":0},"citationItems":[{"id":180,"uris":["http://zotero.org/users/local/uQVXPmDq/items/GMFJR8PB"],"uri":["http://zotero.org/users/local/uQVXPmDq/items/GMFJR8PB"],"itemData":{"id":180,"type":"thesis","title":"Machine Learning for Context-aware Reminders and Suggestions","publisher":"University of California at San Diego","publisher-place":"La Jolla, CA, USA","genre":"PhD Thesis","source":"ACM Digital Library","event-place":"La Jolla, CA, USA","abstract":"People rapidly learn the capabilities of a new location, without observing every service and product. Instead they map a few observations to familiar clusters of capabilities, and assume the availability of other capabilities in the cluster. This dissertation proposes a similar approach to computer-based discovery of routine location capabilities, applying singular value decomposition to predict unobserved capabilities based on a combination of a small body of local observations and a larger body of data that is not specific to the location. I propose using the time and place of deleting items from a to-do list application to provide the local data. I also examined the effect of feedback on false positive errors, combined with a weighted singular value decomposition.For reminder purposes, an area within easy walking distance is a single location, but may contain many different shops and services, collectively offering its own combination of capabilities. A simple clustering algorithm would treat each combination as an independent cluster. Truncated singular value decomposition maps the observations to combinations of features, rather than to a single cluster.Simulations, using distributions derived from real world data, demonstrate the feasibility of this approach.The robustness of the technique was further tested by adding two difficulties, convenience stores and false training data. The convenience-store workload included some locations that provided only the thousand most frequently used capabilities, regardless of other cluster data. False positive feedback and feature weighting both allowed use of a larger truncation rank, improving convenience store results, and reduced errors due to false training data. The technique extends to estimate whether a capability is available at a given time. Data for short time intervals was “folded-in” to the singular value decomposition to obtain projections for those time intervals. The projections, interpreted as Poisson distribution arrival rates, were used to compare posterior probabilities for various time intervals given the observed data. The time extension was tested with workloads that included 24 hour supermarkets and early opening for a subset of capabilities at one location.","author":[{"family":"Shanahan","given":"Patricia"}],"issued":{"date-parts":[["2009"]]}}}],"schema":"https://github.com/citation-style-language/schema/raw/master/csl-citation.json"} </w:instrText>
+        <w:instrText xml:space="preserve"> ADDIN ZOTERO_ITEM CSL_CITATION {"citationID":"W6TeERti","properties":{"formattedCitation":"[22]","plainCitation":"[22]","noteIndex":0},"citationItems":[{"id":180,"uris":["http://zotero.org/users/5057732/items/GMFJR8PB"],"uri":["http://zotero.org/users/5057732/items/GMFJR8PB"],"itemData":{"id":180,"type":"thesis","title":"Machine Learning for Context-aware Reminders and Suggestions","publisher":"University of California at San Diego","publisher-place":"La Jolla, CA, USA","genre":"PhD Thesis","source":"ACM Digital Library","event-place":"La Jolla, CA, USA","abstract":"People rapidly learn the capabilities of a new location, without observing every service and product. Instead they map a few observations to familiar clusters of capabilities, and assume the availability of other capabilities in the cluster. This dissertation proposes a similar approach to computer-based discovery of routine location capabilities, applying singular value decomposition to predict unobserved capabilities based on a combination of a small body of local observations and a larger body of data that is not specific to the location. I propose using the time and place of deleting items from a to-do list application to provide the local data. I also examined the effect of feedback on false positive errors, combined with a weighted singular value decomposition.For reminder purposes, an area within easy walking distance is a single location, but may contain many different shops and services, collectively offering its own combination of capabilities. A simple clustering algorithm would treat each combination as an independent cluster. Truncated singular value decomposition maps the observations to combinations of features, rather than to a single cluster.Simulations, using distributions derived from real world data, demonstrate the feasibility of this approach.The robustness of the technique was further tested by adding two difficulties, convenience stores and false training data. The convenience-store workload included some locations that provided only the thousand most frequently used capabilities, regardless of other cluster data. False positive feedback and feature weighting both allowed use of a larger truncation rank, improving convenience store results, and reduced errors due to false training data. The technique extends to estimate whether a capability is available at a given time. Data for short time intervals was “folded-in” to the singular value decomposition to obtain projections for those time intervals. The projections, interpreted as Poisson distribution arrival rates, were used to compare posterior probabilities for various time intervals given the observed data. The time extension was tested with workloads that included 24 hour supermarkets and early opening for a subset of capabilities at one location.","author":[{"family":"Shanahan","given":"Patricia"}],"issued":{"date-parts":[["2009"]]}}}],"schema":"https://github.com/citation-style-language/schema/raw/master/csl-citation.json"} </w:instrText>
       </w:r>
       <w:r>
         <w:rPr>
@@ -2498,7 +2484,7 @@
     </w:p>
     <w:p>
       <w:pPr>
-        <w:pStyle w:val="ListParagraph"/>
+        <w:pStyle w:val="Lijstalinea"/>
         <w:numPr>
           <w:ilvl w:val="0"/>
           <w:numId w:val="2"/>
@@ -2516,7 +2502,7 @@
     </w:p>
     <w:p>
       <w:pPr>
-        <w:pStyle w:val="ListParagraph"/>
+        <w:pStyle w:val="Lijstalinea"/>
         <w:numPr>
           <w:ilvl w:val="0"/>
           <w:numId w:val="2"/>
@@ -2574,7 +2560,7 @@
           <w:b/>
           <w:lang w:val="en-US"/>
         </w:rPr>
-        <w:instrText xml:space="preserve"> ADDIN ZOTERO_ITEM CSL_CITATION {"citationID":"fowTUt1E","properties":{"formattedCitation":"[23]","plainCitation":"[23]","noteIndex":0},"citationItems":[{"id":188,"uris":["http://zotero.org/users/local/uQVXPmDq/items/LXAPZ4Q3"],"uri":["http://zotero.org/users/local/uQVXPmDq/items/LXAPZ4Q3"],"itemData":{"id":188,"type":"webpage","title":"MagHive - World's First Modular Smart Reminder (Canceled)","container-title":"Kickstarter","abstract":"Reminds you of everything you need for your daily carry effortlessly and more...","URL":"https://www.kickstarter.com/projects/2034560442/maghive-worlds-first-modular-smart-reminder","language":"en","accessed":{"date-parts":[["2018",7,24]]}}}],"schema":"https://github.com/citation-style-language/schema/raw/master/csl-citation.json"} </w:instrText>
+        <w:instrText xml:space="preserve"> ADDIN ZOTERO_ITEM CSL_CITATION {"citationID":"fowTUt1E","properties":{"formattedCitation":"[23]","plainCitation":"[23]","noteIndex":0},"citationItems":[{"id":188,"uris":["http://zotero.org/users/5057732/items/LXAPZ4Q3"],"uri":["http://zotero.org/users/5057732/items/LXAPZ4Q3"],"itemData":{"id":188,"type":"webpage","title":"MagHive - World's First Modular Smart Reminder (Canceled)","container-title":"Kickstarter","abstract":"Reminds you of everything you need for your daily carry effortlessly and more...","URL":"https://www.kickstarter.com/projects/2034560442/maghive-worlds-first-modular-smart-reminder","language":"en","accessed":{"date-parts":[["2018",7,24]]}}}],"schema":"https://github.com/citation-style-language/schema/raw/master/csl-citation.json"} </w:instrText>
       </w:r>
       <w:r>
         <w:rPr>
@@ -2644,7 +2630,7 @@
     </w:p>
     <w:p>
       <w:pPr>
-        <w:pStyle w:val="ListParagraph"/>
+        <w:pStyle w:val="Lijstalinea"/>
         <w:numPr>
           <w:ilvl w:val="0"/>
           <w:numId w:val="2"/>
@@ -2662,7 +2648,7 @@
     </w:p>
     <w:p>
       <w:pPr>
-        <w:pStyle w:val="ListParagraph"/>
+        <w:pStyle w:val="Lijstalinea"/>
         <w:numPr>
           <w:ilvl w:val="0"/>
           <w:numId w:val="2"/>
@@ -2711,7 +2697,7 @@
           <w:b/>
           <w:lang w:val="en-US"/>
         </w:rPr>
-        <w:instrText xml:space="preserve"> ADDIN ZOTERO_ITEM CSL_CITATION {"citationID":"lv6LSF0C","properties":{"formattedCitation":"[24]","plainCitation":"[24]","noteIndex":0},"citationItems":[{"id":191,"uris":["http://zotero.org/users/local/uQVXPmDq/items/8AEZ6XAH"],"uri":["http://zotero.org/users/local/uQVXPmDq/items/8AEZ6XAH"],"itemData":{"id":191,"type":"book","title":"Smart homes and user values: long-term evaluation of IT-services in residential and single family dwellings","publisher":"Royal Institute of Technology","publisher-place":"Stockholm","source":"Open WorldCat","event-place":"Stockholm","abstract":"Important conclusions include the fact that smart home functionalities must be developed as close as possible out of the users' genuine needs as experienced in their daily lives. Failure to attain accessibility to a certain function will cause disappointment and will be forsaken. To gain and over time preserve the user's trust in smart home functions or in a system as a whole is conclusive for the their use. Another conclusion is that a viable business model for smart homes must include the occupancy phase. Surveillance and maintenance of smart home systems must be secured over time. It is argued that the failure of establishing a viable long-term service to homes to the benefit to the user depends highly on the market’s ability to supply the homes with appropriate services over time. Possible ways to mediate revealed shortcomings are outlined and what role and responsibility the housing construction industry has to consider with the further development of smart homes.","URL":"http://urn.kb.se/resolve?urn=urn:nbn:se:kth:diva-11782","ISBN":"978-91-7415-479-5","note":"OCLC: 847344919","shortTitle":"Smart homes and user values","language":"en","author":[{"family":"Sandström","given":"Greger"},{"literal":"Kungliga tekniska högskolan (Stockholm)"}],"issued":{"date-parts":[["2009"]]},"accessed":{"date-parts":[["2018",7,24]]}}}],"schema":"https://github.com/citation-style-language/schema/raw/master/csl-citation.json"} </w:instrText>
+        <w:instrText xml:space="preserve"> ADDIN ZOTERO_ITEM CSL_CITATION {"citationID":"lv6LSF0C","properties":{"formattedCitation":"[24]","plainCitation":"[24]","noteIndex":0},"citationItems":[{"id":191,"uris":["http://zotero.org/users/5057732/items/8AEZ6XAH"],"uri":["http://zotero.org/users/5057732/items/8AEZ6XAH"],"itemData":{"id":191,"type":"book","title":"Smart homes and user values: long-term evaluation of IT-services in residential and single family dwellings","publisher":"Royal Institute of Technology","publisher-place":"Stockholm","source":"Open WorldCat","event-place":"Stockholm","abstract":"Important conclusions include the fact that smart home functionalities must be developed as close as possible out of the users' genuine needs as experienced in their daily lives. Failure to attain accessibility to a certain function will cause disappointment and will be forsaken. To gain and over time preserve the user's trust in smart home functions or in a system as a whole is conclusive for the their use. Another conclusion is that a viable business model for smart homes must include the occupancy phase. Surveillance and maintenance of smart home systems must be secured over time. It is argued that the failure of establishing a viable long-term service to homes to the benefit to the user depends highly on the market’s ability to supply the homes with appropriate services over time. Possible ways to mediate revealed shortcomings are outlined and what role and responsibility the housing construction industry has to consider with the further development of smart homes.","URL":"http://urn.kb.se/resolve?urn=urn:nbn:se:kth:diva-11782","ISBN":"978-91-7415-479-5","note":"OCLC: 847344919","shortTitle":"Smart homes and user values","language":"en","author":[{"family":"Sandström","given":"Greger"},{"literal":"Kungliga tekniska högskolan (Stockholm)"}],"issued":{"date-parts":[["2009"]]},"accessed":{"date-parts":[["2018",7,24]]}}}],"schema":"https://github.com/citation-style-language/schema/raw/master/csl-citation.json"} </w:instrText>
       </w:r>
       <w:r>
         <w:rPr>
@@ -2777,7 +2763,7 @@
     </w:p>
     <w:tbl>
       <w:tblPr>
-        <w:tblStyle w:val="GridTable5Dark-Accent3"/>
+        <w:tblStyle w:val="Rastertabel5donker-Accent3"/>
         <w:tblW w:w="8500" w:type="dxa"/>
         <w:jc w:val="center"/>
         <w:tblLook w:val="05A0" w:firstRow="1" w:lastRow="0" w:firstColumn="1" w:lastColumn="1" w:noHBand="0" w:noVBand="1"/>
@@ -2913,12 +2899,14 @@
                 <w:lang w:val="en-US"/>
               </w:rPr>
             </w:pPr>
+            <w:proofErr w:type="spellStart"/>
             <w:r>
               <w:rPr>
                 <w:lang w:val="en-US"/>
               </w:rPr>
               <w:t>Loc</w:t>
             </w:r>
+            <w:proofErr w:type="spellEnd"/>
           </w:p>
         </w:tc>
         <w:tc>
@@ -2953,12 +2941,14 @@
                 <w:lang w:val="en-US"/>
               </w:rPr>
             </w:pPr>
+            <w:proofErr w:type="spellStart"/>
             <w:r>
               <w:rPr>
                 <w:lang w:val="en-US"/>
               </w:rPr>
               <w:t>Env</w:t>
             </w:r>
+            <w:proofErr w:type="spellEnd"/>
           </w:p>
         </w:tc>
         <w:tc>
@@ -3266,7 +3256,7 @@
                 <w:sz w:val="21"/>
                 <w:lang w:val="en-US"/>
               </w:rPr>
-              <w:instrText xml:space="preserve"> ADDIN ZOTERO_ITEM CSL_CITATION {"citationID":"p0DotIr1","properties":{"formattedCitation":"[1]","plainCitation":"[1]","noteIndex":0},"citationItems":[{"id":50,"uris":["http://zotero.org/users/local/uQVXPmDq/items/FWR6DVUJ"],"uri":["http://zotero.org/users/local/uQVXPmDq/items/FWR6DVUJ"],"itemData":{"id":50,"type":"paper-conference","title":"Gate Reminder: A Design Case of a Smart Reminder","container-title":"Proceedings of the 5th Conference on Designing Interactive Systems: Processes, Practices, Methods, and Techniques","collection-title":"DIS '04","publisher":"ACM","publisher-place":"New York, NY, USA","page":"81–90","source":"ACM Digital Library","event-place":"New York, NY, USA","abstract":"In this paper, we present the design case for Gate Reminder, a family shared home appliance located at the front door area that represents informative messages, reminding users of things they need to take and know before leaving home. For this project, we built a working prototype and conducted a number of usability and user experience evaluations. In the paper we describe (1) why we chose reminder as our research topic (2) what we found from the early phases of user research for the Gate Reminder (3) what design requirements and decisions we have established from our user study (4) how we designed the working prototype based on our design decisions and (5) what we have learned from our user experience evaluation. The requirements for effective reminding, the usability challenges in ubicomp application, issues in the current prototype and future developments will be presented throughout the paper as well.","URL":"http://doi.acm.org/10.1145/1013115.1013128","DOI":"10.1145/1013115.1013128","ISBN":"978-1-58113-787-3","shortTitle":"Gate Reminder","author":[{"family":"Kim","given":"Sung Woo"},{"family":"Kim","given":"Min Chul"},{"family":"Park","given":"Sang Hyun"},{"family":"Jin","given":"Young Kyu"},{"family":"Choi","given":"Woo Sik"}],"issued":{"date-parts":[["2004"]]},"accessed":{"date-parts":[["2018",4,19]]}}}],"schema":"https://github.com/citation-style-language/schema/raw/master/csl-citation.json"} </w:instrText>
+              <w:instrText xml:space="preserve"> ADDIN ZOTERO_ITEM CSL_CITATION {"citationID":"p0DotIr1","properties":{"formattedCitation":"[1]","plainCitation":"[1]","noteIndex":0},"citationItems":[{"id":50,"uris":["http://zotero.org/users/5057732/items/FWR6DVUJ"],"uri":["http://zotero.org/users/5057732/items/FWR6DVUJ"],"itemData":{"id":50,"type":"paper-conference","title":"Gate Reminder: A Design Case of a Smart Reminder","container-title":"Proceedings of the 5th Conference on Designing Interactive Systems: Processes, Practices, Methods, and Techniques","collection-title":"DIS '04","publisher":"ACM","publisher-place":"New York, NY, USA","page":"81–90","source":"ACM Digital Library","event-place":"New York, NY, USA","abstract":"In this paper, we present the design case for Gate Reminder, a family shared home appliance located at the front door area that represents informative messages, reminding users of things they need to take and know before leaving home. For this project, we built a working prototype and conducted a number of usability and user experience evaluations. In the paper we describe (1) why we chose reminder as our research topic (2) what we found from the early phases of user research for the Gate Reminder (3) what design requirements and decisions we have established from our user study (4) how we designed the working prototype based on our design decisions and (5) what we have learned from our user experience evaluation. The requirements for effective reminding, the usability challenges in ubicomp application, issues in the current prototype and future developments will be presented throughout the paper as well.","URL":"http://doi.acm.org/10.1145/1013115.1013128","DOI":"10.1145/1013115.1013128","ISBN":"978-1-58113-787-3","shortTitle":"Gate Reminder","author":[{"family":"Kim","given":"Sung Woo"},{"family":"Kim","given":"Min Chul"},{"family":"Park","given":"Sang Hyun"},{"family":"Jin","given":"Young Kyu"},{"family":"Choi","given":"Woo Sik"}],"issued":{"date-parts":[["2004"]]},"accessed":{"date-parts":[["2018",4,19]]}}}],"schema":"https://github.com/citation-style-language/schema/raw/master/csl-citation.json"} </w:instrText>
             </w:r>
             <w:r>
               <w:rPr>
@@ -3536,7 +3526,7 @@
                 <w:sz w:val="21"/>
                 <w:lang w:val="en-US"/>
               </w:rPr>
-              <w:instrText xml:space="preserve"> ADDIN ZOTERO_ITEM CSL_CITATION {"citationID":"pXVLSlbE","properties":{"formattedCitation":"[2]","plainCitation":"[2]","noteIndex":0},"citationItems":[{"id":73,"uris":["http://zotero.org/users/local/uQVXPmDq/items/T7DFCQE6"],"uri":["http://zotero.org/users/local/uQVXPmDq/items/T7DFCQE6"],"itemData":{"id":73,"type":"paper-conference","title":"A context and user aware smart notification system","container-title":"2015 IEEE 2nd World Forum on Internet of Things (WF-IoT)","page":"645-651","source":"IEEE Xplore","event":"2015 IEEE 2nd World Forum on Internet of Things (WF-IoT)","abstract":"Nowadays, notifications are increasingly gaining momentum in our society. New smart devices and appliances are developed everyday with the ability to generate, send and show messages about their status, acquired data and/or information received from other devices and users. Consequently, the number of notifications received by a user is growing and the tolerance to them could decrease in a short time. This paper presents a smart notification system that uses machine learning algorithms to adequately manage incoming notifications. According to context awareness and user habits, the system decides: (a) who should receive an incoming notification; (b) what is the best moment to show the notification to the chosen user(s); (c) on which device(s) the chosen user(s) should receive the notification; (d) which is the best way to notify the incoming notification. After the design of a general architecture, as a first step in building such a system, three different machine learning algorithms were compared in the task of establishing the best device on which the incoming notification should be delivered. The algorithms were applied to a dataset derived from real data provided by the MIT Media Laboratory Reality Mining project, enriched with additional synthetic information.","DOI":"10.1109/WF-IoT.2015.7389130","author":[{"family":"Corno","given":"F."},{"family":"Russis","given":"L. De"},{"family":"Montanaro","given":"T."}],"issued":{"date-parts":[["2015",12]]}}}],"schema":"https://github.com/citation-style-language/schema/raw/master/csl-citation.json"} </w:instrText>
+              <w:instrText xml:space="preserve"> ADDIN ZOTERO_ITEM CSL_CITATION {"citationID":"pXVLSlbE","properties":{"formattedCitation":"[2]","plainCitation":"[2]","noteIndex":0},"citationItems":[{"id":73,"uris":["http://zotero.org/users/5057732/items/T7DFCQE6"],"uri":["http://zotero.org/users/5057732/items/T7DFCQE6"],"itemData":{"id":73,"type":"paper-conference","title":"A context and user aware smart notification system","container-title":"2015 IEEE 2nd World Forum on Internet of Things (WF-IoT)","page":"645-651","source":"IEEE Xplore","event":"2015 IEEE 2nd World Forum on Internet of Things (WF-IoT)","abstract":"Nowadays, notifications are increasingly gaining momentum in our society. New smart devices and appliances are developed everyday with the ability to generate, send and show messages about their status, acquired data and/or information received from other devices and users. Consequently, the number of notifications received by a user is growing and the tolerance to them could decrease in a short time. This paper presents a smart notification system that uses machine learning algorithms to adequately manage incoming notifications. According to context awareness and user habits, the system decides: (a) who should receive an incoming notification; (b) what is the best moment to show the notification to the chosen user(s); (c) on which device(s) the chosen user(s) should receive the notification; (d) which is the best way to notify the incoming notification. After the design of a general architecture, as a first step in building such a system, three different machine learning algorithms were compared in the task of establishing the best device on which the incoming notification should be delivered. The algorithms were applied to a dataset derived from real data provided by the MIT Media Laboratory Reality Mining project, enriched with additional synthetic information.","DOI":"10.1109/WF-IoT.2015.7389130","author":[{"family":"Corno","given":"F."},{"family":"Russis","given":"L. De"},{"family":"Montanaro","given":"T."}],"issued":{"date-parts":[["2015",12]]}}}],"schema":"https://github.com/citation-style-language/schema/raw/master/csl-citation.json"} </w:instrText>
             </w:r>
             <w:r>
               <w:rPr>
@@ -3800,7 +3790,7 @@
                 <w:sz w:val="21"/>
                 <w:lang w:val="en-US"/>
               </w:rPr>
-              <w:instrText xml:space="preserve"> ADDIN ZOTERO_ITEM CSL_CITATION {"citationID":"L63rwfwR","properties":{"formattedCitation":"[3]","plainCitation":"[3]","noteIndex":0},"citationItems":[{"id":43,"uris":["http://zotero.org/users/local/uQVXPmDq/items/26PD9NYH"],"uri":["http://zotero.org/users/local/uQVXPmDq/items/26PD9NYH"],"itemData":{"id":43,"type":"paper-conference","title":"A smart reminder system for complex human activities","container-title":"2012 14th International Conference on Advanced Communication Technology (ICACT)","page":"235-240","source":"IEEE Xplore","event":"2012 14th International Conference on Advanced Communication Technology (ICACT)","abstract":"A significant number of elders live with memory impairment issues, as a result of the normal aging process. Therefore various kinds of supporting systems have been developed to help the elders, who have mild memory problems. In this paper we propose a Smart Reminder System for reminding forgotten complex activities, in home environment. Subjected complex activities are the activities, which should be completed as originally intended, after they are initiated. Due to strong relationship among initiation and conclusion activities, those activities are called as “Coupling Activities” in this paper. Reminders for forgotten Coupling Activities are predicted according to the user's current behaviour, current location and past activity patterns. Therefore wearable sensors are used to gather required data for identifying user's context. A reason for forgetting also is predicted with the reminder. Reminders are predicted with minimum supervision of the user, as the system learns the user's dynamic behaviour by itself. Proposed Smart Reminder System could achieve 80% average accuracy rate for reminder prediction in a system evaluation, which was done using four subjects.","author":[{"family":"Chaminda","given":"H. T."},{"family":"Klyuev","given":"V."},{"family":"Naruse","given":"K."}],"issued":{"date-parts":[["2012",2]]}}}],"schema":"https://github.com/citation-style-language/schema/raw/master/csl-citation.json"} </w:instrText>
+              <w:instrText xml:space="preserve"> ADDIN ZOTERO_ITEM CSL_CITATION {"citationID":"L63rwfwR","properties":{"formattedCitation":"[3]","plainCitation":"[3]","noteIndex":0},"citationItems":[{"id":43,"uris":["http://zotero.org/users/5057732/items/26PD9NYH"],"uri":["http://zotero.org/users/5057732/items/26PD9NYH"],"itemData":{"id":43,"type":"paper-conference","title":"A smart reminder system for complex human activities","container-title":"2012 14th International Conference on Advanced Communication Technology (ICACT)","page":"235-240","source":"IEEE Xplore","event":"2012 14th International Conference on Advanced Communication Technology (ICACT)","abstract":"A significant number of elders live with memory impairment issues, as a result of the normal aging process. Therefore various kinds of supporting systems have been developed to help the elders, who have mild memory problems. In this paper we propose a Smart Reminder System for reminding forgotten complex activities, in home environment. Subjected complex activities are the activities, which should be completed as originally intended, after they are initiated. Due to strong relationship among initiation and conclusion activities, those activities are called as “Coupling Activities” in this paper. Reminders for forgotten Coupling Activities are predicted according to the user's current behaviour, current location and past activity patterns. Therefore wearable sensors are used to gather required data for identifying user's context. A reason for forgetting also is predicted with the reminder. Reminders are predicted with minimum supervision of the user, as the system learns the user's dynamic behaviour by itself. Proposed Smart Reminder System could achieve 80% average accuracy rate for reminder prediction in a system evaluation, which was done using four subjects.","author":[{"family":"Chaminda","given":"H. T."},{"family":"Klyuev","given":"V."},{"family":"Naruse","given":"K."}],"issued":{"date-parts":[["2012",2]]}}}],"schema":"https://github.com/citation-style-language/schema/raw/master/csl-citation.json"} </w:instrText>
             </w:r>
             <w:r>
               <w:rPr>
@@ -4065,7 +4055,7 @@
                 <w:sz w:val="21"/>
                 <w:lang w:val="en-US"/>
               </w:rPr>
-              <w:instrText xml:space="preserve"> ADDIN ZOTERO_ITEM CSL_CITATION {"citationID":"4xMkff5c","properties":{"formattedCitation":"[4]","plainCitation":"[4]","noteIndex":0},"citationItems":[{"id":28,"uris":["http://zotero.org/users/local/uQVXPmDq/items/IC7JYTGL"],"uri":["http://zotero.org/users/local/uQVXPmDq/items/IC7JYTGL"],"itemData":{"id":28,"type":"webpage","title":"Olisto makes smart thing smarter, according to your rules.","container-title":"Olisto","abstract":"Olisto is a mobile app for iOS and Android that makes your life smarter by connecting your relevant devices, apps and services. According to your rules.","URL":"https://olisto.com/","language":"en-US","accessed":{"date-parts":[["2018",4,19]]}}}],"schema":"https://github.com/citation-style-language/schema/raw/master/csl-citation.json"} </w:instrText>
+              <w:instrText xml:space="preserve"> ADDIN ZOTERO_ITEM CSL_CITATION {"citationID":"4xMkff5c","properties":{"formattedCitation":"[4]","plainCitation":"[4]","noteIndex":0},"citationItems":[{"id":28,"uris":["http://zotero.org/users/5057732/items/IC7JYTGL"],"uri":["http://zotero.org/users/5057732/items/IC7JYTGL"],"itemData":{"id":28,"type":"webpage","title":"Olisto makes smart thing smarter, according to your rules.","container-title":"Olisto","abstract":"Olisto is a mobile app for iOS and Android that makes your life smarter by connecting your relevant devices, apps and services. According to your rules.","URL":"https://olisto.com/","language":"en-US","accessed":{"date-parts":[["2018",4,19]]}}}],"schema":"https://github.com/citation-style-language/schema/raw/master/csl-citation.json"} </w:instrText>
             </w:r>
             <w:r>
               <w:rPr>
@@ -4329,7 +4319,7 @@
                 <w:sz w:val="21"/>
                 <w:lang w:val="en-US"/>
               </w:rPr>
-              <w:instrText xml:space="preserve"> ADDIN ZOTERO_ITEM CSL_CITATION {"citationID":"iDxOfPc5","properties":{"formattedCitation":"[5]","plainCitation":"[5]","noteIndex":0},"citationItems":[{"id":84,"uris":["http://zotero.org/users/local/uQVXPmDq/items/4BWG7VTR"],"uri":["http://zotero.org/users/local/uQVXPmDq/items/4BWG7VTR"],"itemData":{"id":84,"type":"webpage","title":"IFTTT helps your apps and devices work together","abstract":"IFTTT (if this, then that) is the easy, free way to get your apps and devices working together. The internet doesn't always play nice, but we're here to help.","URL":"https://ifttt.com","author":[{"family":"IFTTT","given":""}],"accessed":{"date-parts":[["2018",4,19]]}}}],"schema":"https://github.com/citation-style-language/schema/raw/master/csl-citation.json"} </w:instrText>
+              <w:instrText xml:space="preserve"> ADDIN ZOTERO_ITEM CSL_CITATION {"citationID":"iDxOfPc5","properties":{"formattedCitation":"[5]","plainCitation":"[5]","noteIndex":0},"citationItems":[{"id":84,"uris":["http://zotero.org/users/5057732/items/4BWG7VTR"],"uri":["http://zotero.org/users/5057732/items/4BWG7VTR"],"itemData":{"id":84,"type":"webpage","title":"IFTTT helps your apps and devices work together","abstract":"IFTTT (if this, then that) is the easy, free way to get your apps and devices working together. The internet doesn't always play nice, but we're here to help.","URL":"https://ifttt.com","author":[{"family":"IFTTT","given":""}],"accessed":{"date-parts":[["2018",4,19]]}}}],"schema":"https://github.com/citation-style-language/schema/raw/master/csl-citation.json"} </w:instrText>
             </w:r>
             <w:r>
               <w:rPr>
@@ -4603,7 +4593,7 @@
                 <w:sz w:val="21"/>
                 <w:lang w:val="en-US"/>
               </w:rPr>
-              <w:instrText xml:space="preserve"> ADDIN ZOTERO_ITEM CSL_CITATION {"citationID":"5hbbE6wM","properties":{"formattedCitation":"[6]","plainCitation":"[6]","noteIndex":0},"citationItems":[{"id":108,"uris":["http://zotero.org/users/local/uQVXPmDq/items/D5VAWKCK"],"uri":["http://zotero.org/users/local/uQVXPmDq/items/D5VAWKCK"],"itemData":{"id":108,"type":"paper-conference","title":"CybreMinder: A Context-Aware System for Supporting Reminders","container-title":"Handheld and Ubiquitous Computing","collection-title":"Lecture Notes in Computer Science","publisher":"Springer, Berlin, Heidelberg","page":"172-186","source":"link.springer.com","event":"International Symposium on Handheld and Ubiquitous Computing","abstract":"Current tools do not provide adequate support to users for handling reminders. The main reason for this is the lack of use of rich context that speci- fies when a reminder should be presented to its recipient. We describe Cybre- Minder, a prototype context-aware tool that supports users in sending and re- ceiving reminders that can be associated to richly described situations involving time, place and more sophisticated pieces of context. These situations better define when reminders should be delivered, enhancing our ability to deal with them more effectively. We describe how the tool is used and how it was devel- oped using our previously developed Context Toolkit infrastructure for context- aware computing.","URL":"https://link.springer.com/chapter/10.1007/3-540-39959-3_13","DOI":"10.1007/3-540-39959-3_13","ISBN":"978-3-540-41093-5","shortTitle":"CybreMinder","language":"en","author":[{"family":"Dey","given":"Anind K."},{"family":"Abowd","given":"Gregory D."}],"issued":{"date-parts":[["2000",9,25]]},"accessed":{"date-parts":[["2018",4,19]]}}}],"schema":"https://github.com/citation-style-language/schema/raw/master/csl-citation.json"} </w:instrText>
+              <w:instrText xml:space="preserve"> ADDIN ZOTERO_ITEM CSL_CITATION {"citationID":"5hbbE6wM","properties":{"formattedCitation":"[6]","plainCitation":"[6]","noteIndex":0},"citationItems":[{"id":108,"uris":["http://zotero.org/users/5057732/items/D5VAWKCK"],"uri":["http://zotero.org/users/5057732/items/D5VAWKCK"],"itemData":{"id":108,"type":"paper-conference","title":"CybreMinder: A Context-Aware System for Supporting Reminders","container-title":"Handheld and Ubiquitous Computing","collection-title":"Lecture Notes in Computer Science","publisher":"Springer, Berlin, Heidelberg","page":"172-186","source":"link.springer.com","event":"International Symposium on Handheld and Ubiquitous Computing","abstract":"Current tools do not provide adequate support to users for handling reminders. The main reason for this is the lack of use of rich context that speci- fies when a reminder should be presented to its recipient. We describe Cybre- Minder, a prototype context-aware tool that supports users in sending and re- ceiving reminders that can be associated to richly described situations involving time, place and more sophisticated pieces of context. These situations better define when reminders should be delivered, enhancing our ability to deal with them more effectively. We describe how the tool is used and how it was devel- oped using our previously developed Context Toolkit infrastructure for context- aware computing.","URL":"https://link.springer.com/chapter/10.1007/3-540-39959-3_13","DOI":"10.1007/3-540-39959-3_13","ISBN":"978-3-540-41093-5","shortTitle":"CybreMinder","language":"en","author":[{"family":"Dey","given":"Anind K."},{"family":"Abowd","given":"Gregory D."}],"issued":{"date-parts":[["2000",9,25]]},"accessed":{"date-parts":[["2018",4,19]]}}}],"schema":"https://github.com/citation-style-language/schema/raw/master/csl-citation.json"} </w:instrText>
             </w:r>
             <w:r>
               <w:rPr>
@@ -4839,7 +4829,7 @@
                 <w:sz w:val="21"/>
                 <w:lang w:val="en-US"/>
               </w:rPr>
-              <w:instrText xml:space="preserve"> ADDIN ZOTERO_ITEM CSL_CITATION {"citationID":"GCuhAj1O","properties":{"formattedCitation":"[7]","plainCitation":"[7]","noteIndex":0},"citationItems":[{"id":117,"uris":["http://zotero.org/users/local/uQVXPmDq/items/DFNEVVD9"],"uri":["http://zotero.org/users/local/uQVXPmDq/items/DFNEVVD9"],"itemData":{"id":117,"type":"paper-conference","title":"A Statistical Reasoning System for Medication Prompting","container-title":"UbiComp 2007: Ubiquitous Computing","collection-title":"Lecture Notes in Computer Science","publisher":"Springer, Berlin, Heidelberg","page":"1-18","source":"link.springer.com","event":"International Conference on Ubiquitous Computing","abstract":"We describe our experience building and using a reasoning system for providing context-based prompts to elders to take their medication. We describe the process of specification, design, implementation and use of our system. We chose a simple Dynamic Bayesian Network as our representation. We analyze the design space for the model in some detail. A key challenge in using the model was the overhead of labeling the data. We analyze the impact of a variety of options to ease labeling, and highlight in particular the utility of simple clustering before labeling. A key choice in the design of such reasoning systems is that between statistical and deterministic rule-based approaches. We evaluate a simple rule-based system on our data and discuss some of its pros and cons when compared to the statistical (Bayesian) approach in a practical setting. We discuss challenges to reasoning arising from failures of data collection procedures and calibration drift. The system was deployed among 6 subjects over a period of 12 weeks, and resulted in adherence improving from 56% on average with no prompting to 63% with state of the art context-unaware prompts to 74% with our context-aware prompts.","URL":"https://link.springer.com/chapter/10.1007/978-3-540-74853-3_1","DOI":"10.1007/978-3-540-74853-3_1","ISBN":"978-3-540-74852-6","language":"en","author":[{"family":"Vurgun","given":"Sengul"},{"family":"Philipose","given":"Matthai"},{"family":"Pavel","given":"Misha"}],"issued":{"date-parts":[["2007",9,16]]},"accessed":{"date-parts":[["2018",4,19]]}}}],"schema":"https://github.com/citation-style-language/schema/raw/master/csl-citation.json"} </w:instrText>
+              <w:instrText xml:space="preserve"> ADDIN ZOTERO_ITEM CSL_CITATION {"citationID":"GCuhAj1O","properties":{"formattedCitation":"[7]","plainCitation":"[7]","noteIndex":0},"citationItems":[{"id":117,"uris":["http://zotero.org/users/5057732/items/DFNEVVD9"],"uri":["http://zotero.org/users/5057732/items/DFNEVVD9"],"itemData":{"id":117,"type":"paper-conference","title":"A Statistical Reasoning System for Medication Prompting","container-title":"UbiComp 2007: Ubiquitous Computing","collection-title":"Lecture Notes in Computer Science","publisher":"Springer, Berlin, Heidelberg","page":"1-18","source":"link.springer.com","event":"International Conference on Ubiquitous Computing","abstract":"We describe our experience building and using a reasoning system for providing context-based prompts to elders to take their medication. We describe the process of specification, design, implementation and use of our system. We chose a simple Dynamic Bayesian Network as our representation. We analyze the design space for the model in some detail. A key challenge in using the model was the overhead of labeling the data. We analyze the impact of a variety of options to ease labeling, and highlight in particular the utility of simple clustering before labeling. A key choice in the design of such reasoning systems is that between statistical and deterministic rule-based approaches. We evaluate a simple rule-based system on our data and discuss some of its pros and cons when compared to the statistical (Bayesian) approach in a practical setting. We discuss challenges to reasoning arising from failures of data collection procedures and calibration drift. The system was deployed among 6 subjects over a period of 12 weeks, and resulted in adherence improving from 56% on average with no prompting to 63% with state of the art context-unaware prompts to 74% with our context-aware prompts.","URL":"https://link.springer.com/chapter/10.1007/978-3-540-74853-3_1","DOI":"10.1007/978-3-540-74853-3_1","ISBN":"978-3-540-74852-6","language":"en","author":[{"family":"Vurgun","given":"Sengul"},{"family":"Philipose","given":"Matthai"},{"family":"Pavel","given":"Misha"}],"issued":{"date-parts":[["2007",9,16]]},"accessed":{"date-parts":[["2018",4,19]]}}}],"schema":"https://github.com/citation-style-language/schema/raw/master/csl-citation.json"} </w:instrText>
             </w:r>
             <w:r>
               <w:rPr>
@@ -5126,7 +5116,7 @@
                 <w:sz w:val="21"/>
                 <w:lang w:val="en-US"/>
               </w:rPr>
-              <w:instrText xml:space="preserve"> ADDIN ZOTERO_ITEM CSL_CITATION {"citationID":"wjlTYld9","properties":{"formattedCitation":"[8]","plainCitation":"[8]","noteIndex":0},"citationItems":[{"id":114,"uris":["http://zotero.org/users/local/uQVXPmDq/items/9CQJKH6Z"],"uri":["http://zotero.org/users/local/uQVXPmDq/items/9CQJKH6Z"],"itemData":{"id":114,"type":"paper-conference","title":"Assisting Elders with Mild Dementia Staying at Home","container-title":"2008 Sixth Annual IEEE International Conference on Pervasive Computing and Communications (PerCom)","page":"692-697","source":"IEEE Xplore","event":"2008 Sixth Annual IEEE International Conference on Pervasive Computing and Communications (PerCom)","abstract":"Elders with mild Dementia exhibit impairments of memory, thought and reasoning. It has been recognized that pervasive computing technologies can assist those suffering from mild Dementia to improve their level of independence and quality of life through cognitive reinforcement. In this paper, we present a user-centred design approach, which is based on the iterative process of user study, prototyping, user test and evaluation, to achieve the goal of developing a cost-effective cognitive prosthetic device with associated services for elders with mild Dementia. Specifically, we describe the results of user study in three different test sites, four areas of cognitive reinforcement have been identified to assist their independent living. Of different assistive services, we choose two context-aware reminding services as a case study to illustrate how to deploy pervasive computing techniques in the system design. Finally, we present the overall system architecture and initial system implementation with first trial results.","DOI":"10.1109/PERCOM.2008.119","author":[{"family":"Zhang","given":"D."},{"family":"Hariz","given":"M."},{"family":"Mokhtari","given":"M."}],"issued":{"date-parts":[["2008",3]]}}}],"schema":"https://github.com/citation-style-language/schema/raw/master/csl-citation.json"} </w:instrText>
+              <w:instrText xml:space="preserve"> ADDIN ZOTERO_ITEM CSL_CITATION {"citationID":"wjlTYld9","properties":{"formattedCitation":"[8]","plainCitation":"[8]","noteIndex":0},"citationItems":[{"id":114,"uris":["http://zotero.org/users/5057732/items/9CQJKH6Z"],"uri":["http://zotero.org/users/5057732/items/9CQJKH6Z"],"itemData":{"id":114,"type":"paper-conference","title":"Assisting Elders with Mild Dementia Staying at Home","container-title":"2008 Sixth Annual IEEE International Conference on Pervasive Computing and Communications (PerCom)","page":"692-697","source":"IEEE Xplore","event":"2008 Sixth Annual IEEE International Conference on Pervasive Computing and Communications (PerCom)","abstract":"Elders with mild Dementia exhibit impairments of memory, thought and reasoning. It has been recognized that pervasive computing technologies can assist those suffering from mild Dementia to improve their level of independence and quality of life through cognitive reinforcement. In this paper, we present a user-centred design approach, which is based on the iterative process of user study, prototyping, user test and evaluation, to achieve the goal of developing a cost-effective cognitive prosthetic device with associated services for elders with mild Dementia. Specifically, we describe the results of user study in three different test sites, four areas of cognitive reinforcement have been identified to assist their independent living. Of different assistive services, we choose two context-aware reminding services as a case study to illustrate how to deploy pervasive computing techniques in the system design. Finally, we present the overall system architecture and initial system implementation with first trial results.","DOI":"10.1109/PERCOM.2008.119","author":[{"family":"Zhang","given":"D."},{"family":"Hariz","given":"M."},{"family":"Mokhtari","given":"M."}],"issued":{"date-parts":[["2008",3]]}}}],"schema":"https://github.com/citation-style-language/schema/raw/master/csl-citation.json"} </w:instrText>
             </w:r>
             <w:r>
               <w:rPr>
@@ -5386,7 +5376,7 @@
                 <w:sz w:val="21"/>
                 <w:lang w:val="en-US"/>
               </w:rPr>
-              <w:instrText xml:space="preserve"> ADDIN ZOTERO_ITEM CSL_CITATION {"citationID":"RmgKytUF","properties":{"formattedCitation":"[9]","plainCitation":"[9]","noteIndex":0},"citationItems":[{"id":111,"uris":["http://zotero.org/users/local/uQVXPmDq/items/RT37KPH9"],"uri":["http://zotero.org/users/local/uQVXPmDq/items/RT37KPH9"],"itemData":{"id":111,"type":"article-journal","title":"A context-aware reminder system for elders based on fuzzy linguistic approach","container-title":"Expert Systems with Applications","page":"9411-9419","volume":"39","issue":"10","source":"ScienceDirect","abstract":"To date, several reminder systems for elders have been developed, but when and how to prompt the reminding message has not been fully explored yet. This paper presents a context-aware system that provides reminding messages for elders based on fuzzy linguistic model in order to properly deliver a reminder in an appropriate time and way. By separating the user activity contexts and contexts utilized to trigger a reminder, it is much easier for the elderly or their care givers to schedule and maintain reminders. We first adopt a fuzzy linguistic model to determine the prompting level based on the interrupt degree of user current activity and the urgent level of to-be-prompt reminder. An adaptive mapping strategy is then presented to transfer the prompting level into machine-readable parameters. Finally, the proposed approach is verified through our system prototype and experiments.","DOI":"10.1016/j.eswa.2012.02.124","ISSN":"0957-4174","journalAbbreviation":"Expert Systems with Applications","author":[{"family":"Zhou","given":"Shandan"},{"family":"Chu","given":"Chao-Hisen"},{"family":"Yu","given":"Zhiwen"},{"family":"Kim","given":"Jungyoon"}],"issued":{"date-parts":[["2012",8,1]]}}}],"schema":"https://github.com/citation-style-language/schema/raw/master/csl-citation.json"} </w:instrText>
+              <w:instrText xml:space="preserve"> ADDIN ZOTERO_ITEM CSL_CITATION {"citationID":"RmgKytUF","properties":{"formattedCitation":"[9]","plainCitation":"[9]","noteIndex":0},"citationItems":[{"id":111,"uris":["http://zotero.org/users/5057732/items/RT37KPH9"],"uri":["http://zotero.org/users/5057732/items/RT37KPH9"],"itemData":{"id":111,"type":"article-journal","title":"A context-aware reminder system for elders based on fuzzy linguistic approach","container-title":"Expert Systems with Applications","page":"9411-9419","volume":"39","issue":"10","source":"ScienceDirect","abstract":"To date, several reminder systems for elders have been developed, but when and how to prompt the reminding message has not been fully explored yet. This paper presents a context-aware system that provides reminding messages for elders based on fuzzy linguistic model in order to properly deliver a reminder in an appropriate time and way. By separating the user activity contexts and contexts utilized to trigger a reminder, it is much easier for the elderly or their care givers to schedule and maintain reminders. We first adopt a fuzzy linguistic model to determine the prompting level based on the interrupt degree of user current activity and the urgent level of to-be-prompt reminder. An adaptive mapping strategy is then presented to transfer the prompting level into machine-readable parameters. Finally, the proposed approach is verified through our system prototype and experiments.","DOI":"10.1016/j.eswa.2012.02.124","ISSN":"0957-4174","journalAbbreviation":"Expert Systems with Applications","author":[{"family":"Zhou","given":"Shandan"},{"family":"Chu","given":"Chao-Hisen"},{"family":"Yu","given":"Zhiwen"},{"family":"Kim","given":"Jungyoon"}],"issued":{"date-parts":[["2012",8,1]]}}}],"schema":"https://github.com/citation-style-language/schema/raw/master/csl-citation.json"} </w:instrText>
             </w:r>
             <w:r>
               <w:rPr>
@@ -5628,7 +5618,7 @@
                 <w:sz w:val="21"/>
                 <w:lang w:val="en-US"/>
               </w:rPr>
-              <w:instrText xml:space="preserve"> ADDIN ZOTERO_ITEM CSL_CITATION {"citationID":"Ef6hn0Wb","properties":{"formattedCitation":"[10]","plainCitation":"[10]","noteIndex":0},"citationItems":[{"id":129,"uris":["http://zotero.org/users/local/uQVXPmDq/items/IDJQCG3G"],"uri":["http://zotero.org/users/local/uQVXPmDq/items/IDJQCG3G"],"itemData":{"id":129,"type":"paper-conference","title":"Reasoning with Goal Models","container-title":"Conceptual Modeling — ER 2002","collection-title":"Lecture Notes in Computer Science","publisher":"Springer, Berlin, Heidelberg","page":"167-181","source":"link.springer.com","event":"International Conference on Conceptual Modeling","abstract":"Over the past decade, goal models have been used in Computer Science in order to represent software requirements, business objectives and design qualities. Such models extend traditional AI planning techniques for representing goals by allowing for partially defined and possibly inconsistent goals. This paper presents a formal framework for reasoning with such goal models. In particular, the paper proposes a qualitative and a numerical axiomatization for goal modeling primitives and introduces label propagation algorithms that are shown to be sound and complete with respect to their respective axiomatizations. In addition, the paper reports on preliminary experimental results on the propagation algorithms applied to a goal model for a US car manufacturer.","URL":"https://link.springer.com/chapter/10.1007/3-540-45816-6_22","DOI":"10.1007/3-540-45816-6_22","ISBN":"978-3-540-44277-6","language":"en","author":[{"family":"Giorgini","given":"Paolo"},{"family":"Mylopoulos","given":"John"},{"family":"Nicchiarelli","given":"Eleonora"},{"family":"Sebastiani","given":"Roberto"}],"issued":{"date-parts":[["2002",10,7]]},"accessed":{"date-parts":[["2018",4,19]]}}}],"schema":"https://github.com/citation-style-language/schema/raw/master/csl-citation.json"} </w:instrText>
+              <w:instrText xml:space="preserve"> ADDIN ZOTERO_ITEM CSL_CITATION {"citationID":"Ef6hn0Wb","properties":{"formattedCitation":"[10]","plainCitation":"[10]","noteIndex":0},"citationItems":[{"id":129,"uris":["http://zotero.org/users/5057732/items/IDJQCG3G"],"uri":["http://zotero.org/users/5057732/items/IDJQCG3G"],"itemData":{"id":129,"type":"paper-conference","title":"Reasoning with Goal Models","container-title":"Conceptual Modeling — ER 2002","collection-title":"Lecture Notes in Computer Science","publisher":"Springer, Berlin, Heidelberg","page":"167-181","source":"link.springer.com","event":"International Conference on Conceptual Modeling","abstract":"Over the past decade, goal models have been used in Computer Science in order to represent software requirements, business objectives and design qualities. Such models extend traditional AI planning techniques for representing goals by allowing for partially defined and possibly inconsistent goals. This paper presents a formal framework for reasoning with such goal models. In particular, the paper proposes a qualitative and a numerical axiomatization for goal modeling primitives and introduces label propagation algorithms that are shown to be sound and complete with respect to their respective axiomatizations. In addition, the paper reports on preliminary experimental results on the propagation algorithms applied to a goal model for a US car manufacturer.","URL":"https://link.springer.com/chapter/10.1007/3-540-45816-6_22","DOI":"10.1007/3-540-45816-6_22","ISBN":"978-3-540-44277-6","language":"en","author":[{"family":"Giorgini","given":"Paolo"},{"family":"Mylopoulos","given":"John"},{"family":"Nicchiarelli","given":"Eleonora"},{"family":"Sebastiani","given":"Roberto"}],"issued":{"date-parts":[["2002",10,7]]},"accessed":{"date-parts":[["2018",4,19]]}}}],"schema":"https://github.com/citation-style-language/schema/raw/master/csl-citation.json"} </w:instrText>
             </w:r>
             <w:r>
               <w:rPr>
@@ -5871,7 +5861,7 @@
                 <w:sz w:val="21"/>
                 <w:lang w:val="en-US"/>
               </w:rPr>
-              <w:instrText xml:space="preserve"> ADDIN ZOTERO_ITEM CSL_CITATION {"citationID":"I6SzR3dF","properties":{"formattedCitation":"[11]","plainCitation":"[11]","noteIndex":0},"citationItems":[{"id":78,"uris":["http://zotero.org/users/local/uQVXPmDq/items/LKKRE7CA"],"uri":["http://zotero.org/users/local/uQVXPmDq/items/LKKRE7CA"],"itemData":{"id":78,"type":"paper-conference","title":"Personal Ambient Intelligent Reminder for People with Cognitive Disabilities","container-title":"Ambient Assisted Living and Home Care","collection-title":"Lecture Notes in Computer Science","publisher":"Springer, Berlin, Heidelberg","page":"383-390","source":"link.springer.com","event":"International Workshop on Ambient Assisted Living","abstract":"The high number of people with Cognitive Disabilities (CD) is a serious social issue. A significant number of workers in the society provide care to family members with CD. The working caregivers either need to reschedule their working hours or spend less time with their elders. This article proposes PAIR, a Personal Ambient Intelligent Reminder that is designed to assist subjects with CD, their caregivers and the health professionals in an intelligent environment. Its goal is twofold: i) to create schedules that support complex temporal relationships between activities; ii) to generate a set of rules as a reminder agent to be included in an ambient intelligent environment in order to remind the patients and caregivers about the daily activities of the patient.","URL":"https://link.springer.com/chapter/10.1007/978-3-642-35395-6_52","DOI":"10.1007/978-3-642-35395-6_52","ISBN":"978-3-642-35394-9","language":"en","author":[{"family":"Shafti","given":"Leila S."},{"family":"Haya","given":"Pablo Alfonso"},{"family":"García-Herranz","given":"Manuel"},{"family":"Alamán","given":"Xavier"}],"issued":{"date-parts":[["2012",12,3]]},"accessed":{"date-parts":[["2018",4,19]]}}}],"schema":"https://github.com/citation-style-language/schema/raw/master/csl-citation.json"} </w:instrText>
+              <w:instrText xml:space="preserve"> ADDIN ZOTERO_ITEM CSL_CITATION {"citationID":"I6SzR3dF","properties":{"formattedCitation":"[11]","plainCitation":"[11]","noteIndex":0},"citationItems":[{"id":78,"uris":["http://zotero.org/users/5057732/items/LKKRE7CA"],"uri":["http://zotero.org/users/5057732/items/LKKRE7CA"],"itemData":{"id":78,"type":"paper-conference","title":"Personal Ambient Intelligent Reminder for People with Cognitive Disabilities","container-title":"Ambient Assisted Living and Home Care","collection-title":"Lecture Notes in Computer Science","publisher":"Springer, Berlin, Heidelberg","page":"383-390","source":"link.springer.com","event":"International Workshop on Ambient Assisted Living","abstract":"The high number of people with Cognitive Disabilities (CD) is a serious social issue. A significant number of workers in the society provide care to family members with CD. The working caregivers either need to reschedule their working hours or spend less time with their elders. This article proposes PAIR, a Personal Ambient Intelligent Reminder that is designed to assist subjects with CD, their caregivers and the health professionals in an intelligent environment. Its goal is twofold: i) to create schedules that support complex temporal relationships between activities; ii) to generate a set of rules as a reminder agent to be included in an ambient intelligent environment in order to remind the patients and caregivers about the daily activities of the patient.","URL":"https://link.springer.com/chapter/10.1007/978-3-642-35395-6_52","DOI":"10.1007/978-3-642-35395-6_52","ISBN":"978-3-642-35394-9","language":"en","author":[{"family":"Shafti","given":"Leila S."},{"family":"Haya","given":"Pablo Alfonso"},{"family":"García-Herranz","given":"Manuel"},{"family":"Alamán","given":"Xavier"}],"issued":{"date-parts":[["2012",12,3]]},"accessed":{"date-parts":[["2018",4,19]]}}}],"schema":"https://github.com/citation-style-language/schema/raw/master/csl-citation.json"} </w:instrText>
             </w:r>
             <w:r>
               <w:rPr>
@@ -6134,7 +6124,7 @@
                 <w:sz w:val="21"/>
                 <w:lang w:val="en-US"/>
               </w:rPr>
-              <w:instrText xml:space="preserve"> ADDIN ZOTERO_ITEM CSL_CITATION {"citationID":"M0qY5X5V","properties":{"formattedCitation":"[12]","plainCitation":"[12]","noteIndex":0},"citationItems":[{"id":126,"uris":["http://zotero.org/users/local/uQVXPmDq/items/6PJFE2PP"],"uri":["http://zotero.org/users/local/uQVXPmDq/items/6PJFE2PP"],"itemData":{"id":126,"type":"paper-conference","title":"Context-aware services for ambient assisted living: A case-study","container-title":"2008 First International Symposium on Applied Sciences on Biomedical and Communication Technologies","page":"1-5","source":"IEEE Xplore","event":"2008 First International Symposium on Applied Sciences on Biomedical and Communication Technologies","abstract":"Ambient assisted living is a paradigm that promotes independency in the old age with the support of advanced technologies. Ambient home care systems (AHCS) are specially design for this purpose; they aim at minimizing the potential risks that living alone may suppose for an elder, thanks to their capability of gathering data of the user, inferring information about his activity and state, and taking decisions on it. In this paper, we present a number of context-aware services (heart rate monitoring, medication prompting, generation of agenda reminders, weather alerts, emergency notifications, etc.) for the elder and his caregivers. They run on the top of an AHCS, which collects data from a network of environmental, health and physical sensors. The AHCS follows a layered fusion architecture, formed by an in-home developed context acquisition framework and a context manager (customized on the Context Toolkit) that holds the inference and reasoning functionalities. On the deployed prototype, we analyze the suitability of the selected technical approach for ambient assisted living applications.","DOI":"10.1109/ISABEL.2008.4712593","shortTitle":"Context-aware services for ambient assisted living","author":[{"family":"Hristova","given":"A."},{"family":"Bernardos","given":"A. M."},{"family":"Casar","given":"J. R."}],"issued":{"date-parts":[["2008",10]]}}}],"schema":"https://github.com/citation-style-language/schema/raw/master/csl-citation.json"} </w:instrText>
+              <w:instrText xml:space="preserve"> ADDIN ZOTERO_ITEM CSL_CITATION {"citationID":"M0qY5X5V","properties":{"formattedCitation":"[12]","plainCitation":"[12]","noteIndex":0},"citationItems":[{"id":126,"uris":["http://zotero.org/users/5057732/items/6PJFE2PP"],"uri":["http://zotero.org/users/5057732/items/6PJFE2PP"],"itemData":{"id":126,"type":"paper-conference","title":"Context-aware services for ambient assisted living: A case-study","container-title":"2008 First International Symposium on Applied Sciences on Biomedical and Communication Technologies","page":"1-5","source":"IEEE Xplore","event":"2008 First International Symposium on Applied Sciences on Biomedical and Communication Technologies","abstract":"Ambient assisted living is a paradigm that promotes independency in the old age with the support of advanced technologies. Ambient home care systems (AHCS) are specially design for this purpose; they aim at minimizing the potential risks that living alone may suppose for an elder, thanks to their capability of gathering data of the user, inferring information about his activity and state, and taking decisions on it. In this paper, we present a number of context-aware services (heart rate monitoring, medication prompting, generation of agenda reminders, weather alerts, emergency notifications, etc.) for the elder and his caregivers. They run on the top of an AHCS, which collects data from a network of environmental, health and physical sensors. The AHCS follows a layered fusion architecture, formed by an in-home developed context acquisition framework and a context manager (customized on the Context Toolkit) that holds the inference and reasoning functionalities. On the deployed prototype, we analyze the suitability of the selected technical approach for ambient assisted living applications.","DOI":"10.1109/ISABEL.2008.4712593","shortTitle":"Context-aware services for ambient assisted living","author":[{"family":"Hristova","given":"A."},{"family":"Bernardos","given":"A. M."},{"family":"Casar","given":"J. R."}],"issued":{"date-parts":[["2008",10]]}}}],"schema":"https://github.com/citation-style-language/schema/raw/master/csl-citation.json"} </w:instrText>
             </w:r>
             <w:r>
               <w:rPr>
@@ -6398,7 +6388,7 @@
                 <w:sz w:val="21"/>
                 <w:lang w:val="en-US"/>
               </w:rPr>
-              <w:instrText xml:space="preserve"> ADDIN ZOTERO_ITEM CSL_CITATION {"citationID":"hhfbsdUM","properties":{"formattedCitation":"[16]","plainCitation":"[16]","noteIndex":0},"citationItems":[{"id":86,"uris":["http://zotero.org/users/local/uQVXPmDq/items/Z2X6WIHW"],"uri":["http://zotero.org/users/local/uQVXPmDq/items/Z2X6WIHW"],"itemData":{"id":86,"type":"paper-conference","title":"Integration of Smart Home Technologies in a Health Monitoring System for the Elderly","container-title":"21st International Conference on Advanced Information Networking and Applications Workshops, 2007, AINAW '07","page":"820-825","volume":"2","source":"IEEE Xplore","event":"21st International Conference on Advanced Information Networking and Applications Workshops, 2007, AINAW '07","abstract":"Among older adults, the challenges of maintaining mobility and cognitive function make it increasingly difficult to remain living alone independently. As a result, many older adults are forced to seek residence in costly clinical institutions where they can receive constant medical supervision. A home-based automated system that monitors their health and well- being while remaining unobtrusive would provide them with a more comfortable and independent lifestyle, as well as more affordable care. This paper presents a smart home system for the elderly, developed by the Technology Assisted Friendly Environment for the Third Age (TAFETA) group. It introduces the sensor technologies integrated in the system and develops a framework for the processing and communication of the extracted information. It also considers the acceptability and implications of this technology from the perspective of the potential occupants.","DOI":"10.1109/AINAW.2007.209","author":[{"family":"Arcelus","given":"A."},{"family":"Jones","given":"M. H."},{"family":"Goubran","given":"R."},{"family":"Knoefel","given":"F."}],"issued":{"date-parts":[["2007",5]]}}}],"schema":"https://github.com/citation-style-language/schema/raw/master/csl-citation.json"} </w:instrText>
+              <w:instrText xml:space="preserve"> ADDIN ZOTERO_ITEM CSL_CITATION {"citationID":"hhfbsdUM","properties":{"formattedCitation":"[13]","plainCitation":"[13]","noteIndex":0},"citationItems":[{"id":86,"uris":["http://zotero.org/users/5057732/items/Z2X6WIHW"],"uri":["http://zotero.org/users/5057732/items/Z2X6WIHW"],"itemData":{"id":86,"type":"paper-conference","title":"Integration of Smart Home Technologies in a Health Monitoring System for the Elderly","container-title":"21st International Conference on Advanced Information Networking and Applications Workshops, 2007, AINAW '07","page":"820-825","volume":"2","source":"IEEE Xplore","event":"21st International Conference on Advanced Information Networking and Applications Workshops, 2007, AINAW '07","abstract":"Among older adults, the challenges of maintaining mobility and cognitive function make it increasingly difficult to remain living alone independently. As a result, many older adults are forced to seek residence in costly clinical institutions where they can receive constant medical supervision. A home-based automated system that monitors their health and well- being while remaining unobtrusive would provide them with a more comfortable and independent lifestyle, as well as more affordable care. This paper presents a smart home system for the elderly, developed by the Technology Assisted Friendly Environment for the Third Age (TAFETA) group. It introduces the sensor technologies integrated in the system and develops a framework for the processing and communication of the extracted information. It also considers the acceptability and implications of this technology from the perspective of the potential occupants.","DOI":"10.1109/AINAW.2007.209","author":[{"family":"Arcelus","given":"A."},{"family":"Jones","given":"M. H."},{"family":"Goubran","given":"R."},{"family":"Knoefel","given":"F."}],"issued":{"date-parts":[["2007",5]]}}}],"schema":"https://github.com/citation-style-language/schema/raw/master/csl-citation.json"} </w:instrText>
             </w:r>
             <w:r>
               <w:rPr>
@@ -6413,7 +6403,7 @@
                 <w:sz w:val="21"/>
                 <w:lang w:val="en-US"/>
               </w:rPr>
-              <w:t>[16]</w:t>
+              <w:t>[13]</w:t>
             </w:r>
             <w:r>
               <w:rPr>
@@ -6626,7 +6616,7 @@
                 <w:sz w:val="21"/>
                 <w:lang w:val="en-US"/>
               </w:rPr>
-              <w:instrText xml:space="preserve"> ADDIN ZOTERO_ITEM CSL_CITATION {"citationID":"hcMzbekZ","properties":{"formattedCitation":"[15]","plainCitation":"[15]","noteIndex":0},"citationItems":[{"id":76,"uris":["http://zotero.org/users/local/uQVXPmDq/items/8HPY9MBG"],"uri":["http://zotero.org/users/local/uQVXPmDq/items/8HPY9MBG"],"itemData":{"id":76,"type":"article-journal","title":"Exploiting user models and context-awareness to support personal daily activities","source":"ResearchGate","abstract":"A context -aware system can adapt its behaviour according to the user's personal or environmental context. Historically, user models have been used to enable the adaptation and personalisation of services or information delivered to users. However, despite the apparent correlation between the two approaches, the utilisation of user modelling techniques within the domain of context -aware computing is a relatively unexploited research area. In this paper, we explore the relationship between context -awareness and user modelling, through the design of a context -aware personal assistant, which we call our Personal Digital Secretary (PDS). The requirements for this application make demands on both user modelling and context -aware techniques. In order to investigate these requirements and facilitate the design of the PDS, a number of scenarios are considered. Finally, several issues for engineering our PDS are investigated and discussed.","author":[{"family":"Eon Byun","given":"Hee"},{"family":"Cheverst","given":"Keith"}],"issued":{"date-parts":[["2001",1,1]]}}}],"schema":"https://github.com/citation-style-language/schema/raw/master/csl-citation.json"} </w:instrText>
+              <w:instrText xml:space="preserve"> ADDIN ZOTERO_ITEM CSL_CITATION {"citationID":"hcMzbekZ","properties":{"formattedCitation":"[15]","plainCitation":"[15]","noteIndex":0},"citationItems":[{"id":76,"uris":["http://zotero.org/users/5057732/items/8HPY9MBG"],"uri":["http://zotero.org/users/5057732/items/8HPY9MBG"],"itemData":{"id":76,"type":"article-journal","title":"Exploiting user models and context-awareness to support personal daily activities","source":"ResearchGate","abstract":"A context -aware system can adapt its behaviour according to the user's personal or environmental context. Historically, user models have been used to enable the adaptation and personalisation of services or information delivered to users. However, despite the apparent correlation between the two approaches, the utilisation of user modelling techniques within the domain of context -aware computing is a relatively unexploited research area. In this paper, we explore the relationship between context -awareness and user modelling, through the design of a context -aware personal assistant, which we call our Personal Digital Secretary (PDS). The requirements for this application make demands on both user modelling and context -aware techniques. In order to investigate these requirements and facilitate the design of the PDS, a number of scenarios are considered. Finally, several issues for engineering our PDS are investigated and discussed.","author":[{"family":"Eon Byun","given":"Hee"},{"family":"Cheverst","given":"Keith"}],"issued":{"date-parts":[["2001",1,1]]}}}],"schema":"https://github.com/citation-style-language/schema/raw/master/csl-citation.json"} </w:instrText>
             </w:r>
             <w:r>
               <w:rPr>
@@ -6885,7 +6875,7 @@
                 <w:sz w:val="21"/>
                 <w:lang w:val="en-US"/>
               </w:rPr>
-              <w:instrText xml:space="preserve"> ADDIN ZOTERO_ITEM CSL_CITATION {"citationID":"qZ5n5sug","properties":{"formattedCitation":"[16]","plainCitation":"[16]","noteIndex":0},"citationItems":[{"id":141,"uris":["http://zotero.org/users/local/uQVXPmDq/items/8WLPZIH7"],"uri":["http://zotero.org/users/local/uQVXPmDq/items/8WLPZIH7"],"itemData":{"id":141,"type":"paper-conference","title":"HeadacheCoach: Towards Headache Prevention by Sensing and Making Sense of Personal Lifestyle Data","source":"ResearchGate","abstract":"Estimates are that almost half of the world’s population has an active primary headache disorder, i.e. with no illness as an underlying cause. These can start manifesting in early adulthood and can last until the rest of the suffer- er’s life. Most specialists concur that sudden changes in daily lifestyle, such are sleep rhythm, nutrition behavior or stress experience, can be valid triggers for headache sufferers. Health care professionals recommend leading a diary to self-monitor personal headache triggers in order to learn to avoid headache at- tacks. However, making sense out of this data is difficult. Despite existing smartphone approaches in literature that have evaluated behavior change sup- port systems for headaches, they have failed to provide appropriate feedback on the collected daily data to showcase what causes or prevents an individual’s headache attacks. In this paper, we present HeadacheCoach, a smartphone app that tracks headache-triggering lifestyle data and headache attacks on a daily basis and propose a mixed-method approach to examine which feedback meth- od(s) can strive the behavior change most in order to prevent future headache attacks.","shortTitle":"HeadacheCoach","author":[{"family":"Fritzen","given":"Alexandra"},{"family":"Leipold","given":"Nadja"},{"family":"Terzimehic","given":"Nada"},{"family":"Böhm","given":"Markus"},{"family":"Krcmar","given":"Helmut"}],"issued":{"date-parts":[["2017",3,1]]}}}],"schema":"https://github.com/citation-style-language/schema/raw/master/csl-citation.json"} </w:instrText>
+              <w:instrText xml:space="preserve"> ADDIN ZOTERO_ITEM CSL_CITATION {"citationID":"qZ5n5sug","properties":{"formattedCitation":"[16]","plainCitation":"[16]","noteIndex":0},"citationItems":[{"id":141,"uris":["http://zotero.org/users/5057732/items/8WLPZIH7"],"uri":["http://zotero.org/users/5057732/items/8WLPZIH7"],"itemData":{"id":141,"type":"paper-conference","title":"HeadacheCoach: Towards Headache Prevention by Sensing and Making Sense of Personal Lifestyle Data","source":"ResearchGate","abstract":"Estimates are that almost half of the world’s population has an active primary headache disorder, i.e. with no illness as an underlying cause. These can start manifesting in early adulthood and can last until the rest of the suffer- er’s life. Most specialists concur that sudden changes in daily lifestyle, such are sleep rhythm, nutrition behavior or stress experience, can be valid triggers for headache sufferers. Health care professionals recommend leading a diary to self-monitor personal headache triggers in order to learn to avoid headache at- tacks. However, making sense out of this data is difficult. Despite existing smartphone approaches in literature that have evaluated behavior change sup- port systems for headaches, they have failed to provide appropriate feedback on the collected daily data to showcase what causes or prevents an individual’s headache attacks. In this paper, we present HeadacheCoach, a smartphone app that tracks headache-triggering lifestyle data and headache attacks on a daily basis and propose a mixed-method approach to examine which feedback meth- od(s) can strive the behavior change most in order to prevent future headache attacks.","shortTitle":"HeadacheCoach","author":[{"family":"Fritzen","given":"Alexandra"},{"family":"Leipold","given":"Nadja"},{"family":"Terzimehic","given":"Nada"},{"family":"Böhm","given":"Markus"},{"family":"Krcmar","given":"Helmut"}],"issued":{"date-parts":[["2017",3,1]]}}}],"schema":"https://github.com/citation-style-language/schema/raw/master/csl-citation.json"} </w:instrText>
             </w:r>
             <w:r>
               <w:rPr>
@@ -7155,7 +7145,7 @@
                 <w:sz w:val="21"/>
                 <w:lang w:val="en-US"/>
               </w:rPr>
-              <w:instrText xml:space="preserve"> ADDIN ZOTERO_ITEM CSL_CITATION {"citationID":"6Z1wATSE","properties":{"formattedCitation":"[17], [18]","plainCitation":"[17], [18]","noteIndex":0},"citationItems":[{"id":187,"uris":["http://zotero.org/users/local/uQVXPmDq/items/P92PX2WB"],"uri":["http://zotero.org/users/local/uQVXPmDq/items/P92PX2WB"],"itemData":{"id":187,"type":"article-journal","title":"What should I do? Deriving norms from actions,values and context","page":"5","source":"Zotero","abstract":"Behavior support technology is increasingly used to assist people in daily life activities. To do this properly, it is important that the technology understands what really motivates people. What values underlie their actions, but also the inﬂuence of context, and how this can be translated to norms which govern behavior. In this paper, we expand a framework describing action hierarchies and values to include the role of context. Moreover, we present a method to derive speciﬁc norms for behavior from this information on actions, values and context. Behavior support technology can use this framework to reason about peoples ideal behavior, and so better offer personalized assistance.","language":"en","author":[{"family":"Tielman","given":"Myrthe L"},{"family":"Jonker","given":"Catholijn M"}]}},{"id":23,"uris":["http://zotero.org/users/local/uQVXPmDq/items/TKG86P9I"],"uri":["http://zotero.org/users/local/uQVXPmDq/items/TKG86P9I"],"itemData":{"id":23,"type":"article-journal","title":"Towards a formalisation of Action Identiﬁcation Hierarchies</w:instrText>
+              <w:instrText xml:space="preserve"> ADDIN ZOTERO_ITEM CSL_CITATION {"citationID":"6Z1wATSE","properties":{"formattedCitation":"[17], [18]","plainCitation":"[17], [18]","noteIndex":0},"citationItems":[{"id":187,"uris":["http://zotero.org/users/5057732/items/P92PX2WB"],"uri":["http://zotero.org/users/5057732/items/P92PX2WB"],"itemData":{"id":187,"type":"article-journal","title":"What should I do? Deriving norms from actions,values and context","page":"5","source":"Zotero","abstract":"Behavior support technology is increasingly used to assist people in daily life activities. To do this properly, it is important that the technology understands what really motivates people. What values underlie their actions, but also the inﬂuence of context, and how this can be translated to norms which govern behavior. In this paper, we expand a framework describing action hierarchies and values to include the role of context. Moreover, we present a method to derive speciﬁc norms for behavior from this information on actions, values and context. Behavior support technology can use this framework to reason about peoples ideal behavior, and so better offer personalized assistance.","language":"en","author":[{"family":"Tielman","given":"Myrthe L"},{"family":"Jonker","given":"Catholijn M"}]}},{"id":23,"uris":["http://zotero.org/users/5057732/items/TKG86P9I"],"uri":["http://zotero.org/users/5057732/items/TKG86P9I"],"itemData":{"id":23,"type":"article-journal","title":"Towards a formalisation of Action Identiﬁcation Hierarchies</w:instrText>
             </w:r>
             <w:r>
               <w:rPr>
@@ -7399,7 +7389,7 @@
                 <w:sz w:val="21"/>
                 <w:lang w:val="en-US"/>
               </w:rPr>
-              <w:instrText xml:space="preserve"> ADDIN ZOTERO_ITEM CSL_CITATION {"citationID":"8PlbFihw","properties":{"formattedCitation":"[19]","plainCitation":"[19]","noteIndex":0},"citationItems":[{"id":47,"uris":["http://zotero.org/users/local/uQVXPmDq/items/DKG4BKYP"],"uri":["http://zotero.org/users/local/uQVXPmDq/items/DKG4BKYP"],"itemData":{"id":47,"type":"book","title":"Smart Reminder - Personal Assistance in a Mobile Computing Environment","source":"CiteSeer","abstract":"In this paper, we describe the Smart Reminder agent that we developed using our CIA personal agent framework. We  first motivate the need for personal assistance and how this need led us to the development of the CIA agent framework. Smart Reminder is composed of a set of personal agents  that support their user in all situations where people come  together spontaneously, e.g. an encounter on a corridor.","author":[{"family":"Kargl","given":"Frank"},{"family":"Dong","given":"Bin"},{"family":"Illmann","given":"Torsten"},{"family":"Weber","given":"Michael"}],"issued":{"date-parts":[["2002"]]}}}],"schema":"https://github.com/citation-style-language/schema/raw/master/csl-citation.json"} </w:instrText>
+              <w:instrText xml:space="preserve"> ADDIN ZOTERO_ITEM CSL_CITATION {"citationID":"8PlbFihw","properties":{"formattedCitation":"[19]","plainCitation":"[19]","noteIndex":0},"citationItems":[{"id":47,"uris":["http://zotero.org/users/5057732/items/DKG4BKYP"],"uri":["http://zotero.org/users/5057732/items/DKG4BKYP"],"itemData":{"id":47,"type":"book","title":"Smart Reminder - Personal Assistance in a Mobile Computing Environment","source":"CiteSeer","abstract":"In this paper, we describe the Smart Reminder agent that we developed using our CIA personal agent framework. We  first motivate the need for personal assistance and how this need led us to the development of the CIA agent framework. Smart Reminder is composed of a set of personal agents  that support their user in all situations where people come  together spontaneously, e.g. an encounter on a corridor.","author":[{"family":"Kargl","given":"Frank"},{"family":"Dong","given":"Bin"},{"family":"Illmann","given":"Torsten"},{"family":"Weber","given":"Michael"}],"issued":{"date-parts":[["2002"]]}}}],"schema":"https://github.com/citation-style-language/schema/raw/master/csl-citation.json"} </w:instrText>
             </w:r>
             <w:r>
               <w:rPr>
@@ -7643,7 +7633,7 @@
                 <w:sz w:val="21"/>
                 <w:lang w:val="en-US"/>
               </w:rPr>
-              <w:instrText xml:space="preserve"> ADDIN ZOTERO_ITEM CSL_CITATION {"citationID":"N6MB0F0N","properties":{"formattedCitation":"[20]","plainCitation":"[20]","noteIndex":0},"citationItems":[{"id":132,"uris":["http://zotero.org/users/local/uQVXPmDq/items/MEHMJDP5"],"uri":["http://zotero.org/users/local/uQVXPmDq/items/MEHMJDP5"],"itemData":{"id":132,"type":"article-journal","title":"Towards attention-aware adaptive notification on smart phones","container-title":"Pervasive and Mobile Computing","collection-title":"Thirteenth International Conference on Pervasive Computing and Communications (PerCom 2015)","page":"17-34","volume":"26","source":"ScienceDirect","abstract":"As the amount of information to users increases with the trends of an increasing numbers of devices, applications, and web services, the new bottleneck in computing is human attention. To minimize users attentional overload, we propose a novel middleware “Attelia” that detects breakpoints of user’s mobile interactions to deliver notifications adaptively. Attelia detects such timings in real-time, using only users phones, without any external sensors, and without any modifications to applications. Our extensive evaluation proved Attelias effectiveness. In-the-wild user study with 30 participants for 16 days showed that, specifically for the users with greater sensitivity for interruptive notification timings, notification scheduling in Attelia’s breakpoint timing reduced users frustration by 28% in users’ real smart phone environments.","DOI":"10.1016/j.pmcj.2015.10.004","ISSN":"1574-1192","journalAbbreviation":"Pervasive and Mobile Computing","author":[{"family":"Okoshi","given":"Tadashi"},{"family":"Nozaki","given":"Hiroki"},{"family":"Nakazawa","given":"Jin"},{"family":"Tokuda","given":"Hideyuki"},{"family":"Ramos","given":"Julian"},{"family":"Dey","given":"Anind K."}],"issued":{"date-parts":[["2016",2,1]]}}}],"schema":"https://github.com/citation-style-language/schema/raw/master/csl-citation.json"} </w:instrText>
+              <w:instrText xml:space="preserve"> ADDIN ZOTERO_ITEM CSL_CITATION {"citationID":"N6MB0F0N","properties":{"formattedCitation":"[20]","plainCitation":"[20]","noteIndex":0},"citationItems":[{"id":132,"uris":["http://zotero.org/users/5057732/items/MEHMJDP5"],"uri":["http://zotero.org/users/5057732/items/MEHMJDP5"],"itemData":{"id":132,"type":"article-journal","title":"Towards attention-aware adaptive notification on smart phones","container-title":"Pervasive and Mobile Computing","collection-title":"Thirteenth International Conference on Pervasive Computing and Communications (PerCom 2015)","page":"17-34","volume":"26","source":"ScienceDirect","abstract":"As the amount of information to users increases with the trends of an increasing numbers of devices, applications, and web services, the new bottleneck in computing is human attention. To minimize users attentional overload, we propose a novel middleware “Attelia” that detects breakpoints of user’s mobile interactions to deliver notifications adaptively. Attelia detects such timings in real-time, using only users phones, without any external sensors, and without any modifications to applications. Our extensive evaluation proved Attelias effectiveness. In-the-wild user study with 30 participants for 16 days showed that, specifically for the users with greater sensitivity for interruptive notification timings, notification scheduling in Attelia’s breakpoint timing reduced users frustration by 28% in users’ real smart phone environments.","DOI":"10.1016/j.pmcj.2015.10.004","ISSN":"1574-1192","journalAbbreviation":"Pervasive and Mobile Computing","author":[{"family":"Okoshi","given":"Tadashi"},{"family":"Nozaki","given":"Hiroki"},{"family":"Nakazawa","given":"Jin"},{"family":"Tokuda","given":"Hideyuki"},{"family":"Ramos","given":"Julian"},{"family":"Dey","given":"Anind K."}],"issued":{"date-parts":[["2016",2,1]]}}}],"schema":"https://github.com/citation-style-language/schema/raw/master/csl-citation.json"} </w:instrText>
             </w:r>
             <w:r>
               <w:rPr>
@@ -7893,7 +7883,7 @@
                 <w:sz w:val="21"/>
                 <w:lang w:val="en-US"/>
               </w:rPr>
-              <w:instrText xml:space="preserve"> ADDIN ZOTERO_ITEM CSL_CITATION {"citationID":"UroPzmzH","properties":{"formattedCitation":"[21]","plainCitation":"[21]","noteIndex":0},"citationItems":[{"id":105,"uris":["http://zotero.org/users/local/uQVXPmDq/items/HBCLEGBY"],"uri":["http://zotero.org/users/local/uQVXPmDq/items/HBCLEGBY"],"itemData":{"id":105,"type":"paper-conference","title":"Using Association Rule Mining to Discover Temporal Relations of Daily Activities","container-title":"Toward Useful Services for Elderly and People with Disabilities","collection-title":"Lecture Notes in Computer Science","publisher":"Springer, Berlin, Heidelberg","page":"49-56","source":"link.springer.com","event":"International Conference on Smart Homes and Health Telematics","abstract":"The increasing aging population has inspired many machine learning researchers to find innovative solutions for assisted living. A problem often encountered in assisted living settings is activity recognition. Although activity recognition has been vastly studied by many researchers, the temporal features that constitute an activity usually have been ignored by researchers. Temporal features can provide useful insights for building predictive activity models and for recognizing activities. In this paper, we explore the use of temporal features for activity recognition in assisted living settings. We discover temporal relations such as order of activities, as well as their corresponding start time and duration features. To validate our method, we used four months of real data collected from a smart home.","URL":"https://link.springer.com/chapter/10.1007/978-3-642-21535-3_7","DOI":"10.1007/978-3-642-21535-3_7","ISBN":"978-3-642-21534-6","language":"en","author":[{"family":"Nazerfard","given":"Ehsan"},{"family":"Rashidi","given":"Parisa"},{"family":"Cook","given":"Diane J."}],"issued":{"date-parts":[["2011",6,20]]},"accessed":{"date-parts":[["2018",4,19]]}}}],"schema":"https://github.com/citation-style-language/schema/raw/master/csl-citation.json"} </w:instrText>
+              <w:instrText xml:space="preserve"> ADDIN ZOTERO_ITEM CSL_CITATION {"citationID":"UroPzmzH","properties":{"formattedCitation":"[21]","plainCitation":"[21]","noteIndex":0},"citationItems":[{"id":105,"uris":["http://zotero.org/users/5057732/items/HBCLEGBY"],"uri":["http://zotero.org/users/5057732/items/HBCLEGBY"],"itemData":{"id":105,"type":"paper-conference","title":"Using Association Rule Mining to Discover Temporal Relations of Daily Activities","container-title":"Toward Useful Services for Elderly and People with Disabilities","collection-title":"Lecture Notes in Computer Science","publisher":"Springer, Berlin, Heidelberg","page":"49-56","source":"link.springer.com","event":"International Conference on Smart Homes and Health Telematics","abstract":"The increasing aging population has inspired many machine learning researchers to find innovative solutions for assisted living. A problem often encountered in assisted living settings is activity recognition. Although activity recognition has been vastly studied by many researchers, the temporal features that constitute an activity usually have been ignored by researchers. Temporal features can provide useful insights for building predictive activity models and for recognizing activities. In this paper, we explore the use of temporal features for activity recognition in assisted living settings. We discover temporal relations such as order of activities, as well as their corresponding start time and duration features. To validate our method, we used four months of real data collected from a smart home.","URL":"https://link.springer.com/chapter/10.1007/978-3-642-21535-3_7","DOI":"10.1007/978-3-642-21535-3_7","ISBN":"978-3-642-21534-6","language":"en","author":[{"family":"Nazerfard","given":"Ehsan"},{"family":"Rashidi","given":"Parisa"},{"family":"Cook","given":"Diane J."}],"issued":{"date-parts":[["2011",6,20]]},"accessed":{"date-parts":[["2018",4,19]]}}}],"schema":"https://github.com/citation-style-language/schema/raw/master/csl-citation.json"} </w:instrText>
             </w:r>
             <w:r>
               <w:rPr>
@@ -8142,7 +8132,7 @@
                 <w:sz w:val="21"/>
                 <w:lang w:val="en-US"/>
               </w:rPr>
-              <w:instrText xml:space="preserve"> ADDIN ZOTERO_ITEM CSL_CITATION {"citationID":"bUqyERyR","properties":{"formattedCitation":"[22]","plainCitation":"[22]","noteIndex":0},"citationItems":[{"id":180,"uris":["http://zotero.org/users/local/uQVXPmDq/items/GMFJR8PB"],"uri":["http://zotero.org/users/local/uQVXPmDq/items/GMFJR8PB"],"itemData":{"id":180,"type":"thesis","title":"Machine Learning for Context-aware Reminders and Suggestions","publisher":"University of California at San Diego","publisher-place":"La Jolla, CA, USA","genre":"PhD Thesis","source":"ACM Digital Library","event-place":"La Jolla, CA, USA","abstract":"People rapidly learn the capabilities of a new location, without observing every service and product. Instead they map a few observations to familiar clusters of capabilities, and assume the availability of other capabilities in the cluster. This dissertation proposes a similar approach to computer-based discovery of routine location capabilities, applying singular value decomposition to predict unobserved capabilities based on a combination of a small body of local observations and a larger body of data that is not specific to the location. I propose using the time and place of deleting items from a to-do list application to provide the local data. I also examined the effect of feedback on false positive errors, combined with a weighted singular value decomposition.For reminder purposes, an area within easy walking distance is a single location, but may contain many different shops and services, collectively offering its own combination of capabilities. A simple clustering algorithm would treat each combination as an independent cluster. Truncated singular value decomposition maps the observations to combinations of features, rather than to a single cluster.Simulations, using distributions derived from real world data, demonstrate the feasibility of this approach.The robustness of the technique was further tested by adding two difficulties, convenience stores and false training data. The convenience-store workload included some locations that provided only the thousand most frequently used capabilities, regardless of other cluster data. False positive feedback and feature weighting both allowed use of a larger truncation rank, improving convenience store results, and reduced errors due to false training data. The technique extends to estimate whether a capability is available at a given time. Data for short time intervals was “folded-in” to the singular value decomposition to obtain projections for those time intervals. The projections, interpreted as Poisson distribution arrival rates, were used to compare posterior probabilities for various time intervals given the observed data. The time extension was tested with workloads that included 24 hour supermarkets and early opening for a subset of capabilities at one location.","author":[{"family":"Shanahan","given":"Patricia"}],"issued":{"date-parts":[["2009"]]}}}],"schema":"https://github.com/citation-style-language/schema/raw/master/csl-citation.json"} </w:instrText>
+              <w:instrText xml:space="preserve"> ADDIN ZOTERO_ITEM CSL_CITATION {"citationID":"bUqyERyR","properties":{"formattedCitation":"[22]","plainCitation":"[22]","noteIndex":0},"citationItems":[{"id":180,"uris":["http://zotero.org/users/5057732/items/GMFJR8PB"],"uri":["http://zotero.org/users/5057732/items/GMFJR8PB"],"itemData":{"id":180,"type":"thesis","title":"Machine Learning for Context-aware Reminders and Suggestions","publisher":"University of California at San Diego","publisher-place":"La Jolla, CA, USA","genre":"PhD Thesis","source":"ACM Digital Library","event-place":"La Jolla, CA, USA","abstract":"People rapidly learn the capabilities of a new location, without observing every service and product. Instead they map a few observations to familiar clusters of capabilities, and assume the availability of other capabilities in the cluster. This dissertation proposes a similar approach to computer-based discovery of routine location capabilities, applying singular value decomposition to predict unobserved capabilities based on a combination of a small body of local observations and a larger body of data that is not specific to the location. I propose using the time and place of deleting items from a to-do list application to provide the local data. I also examined the effect of feedback on false positive errors, combined with a weighted singular value decomposition.For reminder purposes, an area within easy walking distance is a single location, but may contain many different shops and services, collectively offering its own combination of capabilities. A simple clustering algorithm would treat each combination as an independent cluster. Truncated singular value decomposition maps the observations to combinations of features, rather than to a single cluster.Simulations, using distributions derived from real world data, demonstrate the feasibility of this approach.The robustness of the technique was further tested by adding two difficulties, convenience stores and false training data. The convenience-store workload included some locations that provided only the thousand most frequently used capabilities, regardless of other cluster data. False positive feedback and feature weighting both allowed use of a larger truncation rank, improving convenience store results, and reduced errors due to false training data. The technique extends to estimate whether a capability is available at a given time. Data for short time intervals was “folded-in” to the singular value decomposition to obtain projections for those time intervals. The projections, interpreted as Poisson distribution arrival rates, were used to compare posterior probabilities for various time intervals given the observed data. The time extension was tested with workloads that included 24 hour supermarkets and early opening for a subset of capabilities at one location.","author":[{"family":"Shanahan","given":"Patricia"}],"issued":{"date-parts":[["2009"]]}}}],"schema":"https://github.com/citation-style-language/schema/raw/master/csl-citation.json"} </w:instrText>
             </w:r>
             <w:r>
               <w:rPr>
@@ -8401,7 +8391,7 @@
                 <w:sz w:val="21"/>
                 <w:lang w:val="en-US"/>
               </w:rPr>
-              <w:instrText xml:space="preserve"> ADDIN ZOTERO_ITEM CSL_CITATION {"citationID":"z32Qvelf","properties":{"formattedCitation":"[23]","plainCitation":"[23]","noteIndex":0},"citationItems":[{"id":188,"uris":["http://zotero.org/users/local/uQVXPmDq/items/LXAPZ4Q3"],"uri":["http://zotero.org/users/local/uQVXPmDq/items/LXAPZ4Q3"],"itemData":{"id":188,"type":"webpage","title":"MagHive - World's First Modular Smart Reminder (Canceled)","container-title":"Kickstarter","abstract":"Reminds you of everything you need for your daily carry effortlessly and more...","URL":"https://www.kickstarter.com/projects/2034560442/maghive-worlds-first-modular-smart-reminder","language":"en","accessed":{"date-parts":[["2018",7,24]]}}}],"schema":"https://github.com/citation-style-language/schema/raw/master/csl-citation.json"} </w:instrText>
+              <w:instrText xml:space="preserve"> ADDIN ZOTERO_ITEM CSL_CITATION {"citationID":"z32Qvelf","properties":{"formattedCitation":"[23]","plainCitation":"[23]","noteIndex":0},"citationItems":[{"id":188,"uris":["http://zotero.org/users/5057732/items/LXAPZ4Q3"],"uri":["http://zotero.org/users/5057732/items/LXAPZ4Q3"],"itemData":{"id":188,"type":"webpage","title":"MagHive - World's First Modular Smart Reminder (Canceled)","container-title":"Kickstarter","abstract":"Reminds you of everything you need for your daily carry effortlessly and more...","URL":"https://www.kickstarter.com/projects/2034560442/maghive-worlds-first-modular-smart-reminder","language":"en","accessed":{"date-parts":[["2018",7,24]]}}}],"schema":"https://github.com/citation-style-language/schema/raw/master/csl-citation.json"} </w:instrText>
             </w:r>
             <w:r>
               <w:rPr>
@@ -8636,7 +8626,7 @@
                 <w:sz w:val="21"/>
                 <w:lang w:val="en-US"/>
               </w:rPr>
-              <w:instrText xml:space="preserve"> ADDIN ZOTERO_ITEM CSL_CITATION {"citationID":"41z1MMCQ","properties":{"formattedCitation":"[24]","plainCitation":"[24]","noteIndex":0},"citationItems":[{"id":191,"uris":["http://zotero.org/users/local/uQVXPmDq/items/8AEZ6XAH"],"uri":["http://zotero.org/users/local/uQVXPmDq/items/8AEZ6XAH"],"itemData":{"id":191,"type":"book","title":"Smart homes and user values: long-term evaluation of IT-services in residential and single family dwellings","publisher":"Royal Institute of Technology","publisher-place":"Stockholm","source":"Open WorldCat","event-place":"Stockholm","abstract":"Important conclusions include the fact that smart home functionalities must be developed as close as possible out of the users' genuine needs as experienced in their daily lives. Failure to attain accessibility to a certain function will cause disappointment and will be forsaken. To gain and over time preserve the user's trust in smart home functions or in a system as a whole is conclusive for the their use. Another conclusion is that a viable business model for smart homes must include the occupancy phase. Surveillance and maintenance of smart home systems must be secured over time. It is argued that the failure of establishing a viable long-term service to homes to the benefit to the user depends highly on the market’s ability to supply the homes with appropriate services over time. Possible ways to mediate revealed shortcomings are outlined and what role and responsibility the housing construction industry has to consider with the further development of smart homes.","URL":"http://urn.kb.se/resolve?urn=urn:nbn:se:kth:diva-11782","ISBN":"978-91-7415-479-5","note":"OCLC: 847344919","shortTitle":"Smart homes and user values","language":"en","author":[{"family":"Sandström","given":"Greger"},{"literal":"Kungliga tekniska högskolan (Stockholm)"}],"issued":{"date-parts":[["2009"]]},"accessed":{"date-parts":[["2018",7,24]]}}}],"schema":"https://github.com/citation-style-language/schema/raw/master/csl-citation.json"} </w:instrText>
+              <w:instrText xml:space="preserve"> ADDIN ZOTERO_ITEM CSL_CITATION {"citationID":"41z1MMCQ","properties":{"formattedCitation":"[24]","plainCitation":"[24]","noteIndex":0},"citationItems":[{"id":191,"uris":["http://zotero.org/users/5057732/items/8AEZ6XAH"],"uri":["http://zotero.org/users/5057732/items/8AEZ6XAH"],"itemData":{"id":191,"type":"book","title":"Smart homes and user values: long-term evaluation of IT-services in residential and single family dwellings","publisher":"Royal Institute of Technology","publisher-place":"Stockholm","source":"Open WorldCat","event-place":"Stockholm","abstract":"Important conclusions include the fact that smart home functionalities must be developed as close as possible out of the users' genuine needs as experienced in their daily lives. Failure to attain accessibility to a certain function will cause disappointment and will be forsaken. To gain and over time preserve the user's trust in smart home functions or in a system as a whole is conclusive for the their use. Another conclusion is that a viable business model for smart homes must include the occupancy phase. Surveillance and maintenance of smart home systems must be secured over time. It is argued that the failure of establishing a viable long-term service to homes to the benefit to the user depends highly on the market’s ability to supply the homes with appropriate services over time. Possible ways to mediate revealed shortcomings are outlined and what role and responsibility the housing construction industry has to consider with the further development of smart homes.","URL":"http://urn.kb.se/resolve?urn=urn:nbn:se:kth:diva-11782","ISBN":"978-91-7415-479-5","note":"OCLC: 847344919","shortTitle":"Smart homes and user values","language":"en","author":[{"family":"Sandström","given":"Greger"},{"literal":"Kungliga tekniska högskolan (Stockholm)"}],"issued":{"date-parts":[["2009"]]},"accessed":{"date-parts":[["2018",7,24]]}}}],"schema":"https://github.com/citation-style-language/schema/raw/master/csl-citation.json"} </w:instrText>
             </w:r>
             <w:r>
               <w:rPr>
@@ -8818,12 +8808,21 @@
           <w:lang w:val="en-US"/>
         </w:rPr>
       </w:pPr>
+      <w:proofErr w:type="spellStart"/>
       <w:r>
         <w:rPr>
           <w:sz w:val="21"/>
           <w:lang w:val="en-US"/>
         </w:rPr>
-        <w:t>Loc:</w:t>
+        <w:t>Loc</w:t>
+      </w:r>
+      <w:proofErr w:type="spellEnd"/>
+      <w:r>
+        <w:rPr>
+          <w:sz w:val="21"/>
+          <w:lang w:val="en-US"/>
+        </w:rPr>
+        <w:t>:</w:t>
       </w:r>
       <w:r>
         <w:rPr>
@@ -8864,12 +8863,21 @@
           <w:lang w:val="en-US"/>
         </w:rPr>
       </w:pPr>
+      <w:proofErr w:type="spellStart"/>
       <w:r>
         <w:rPr>
           <w:sz w:val="21"/>
           <w:lang w:val="en-US"/>
         </w:rPr>
-        <w:t>Env:</w:t>
+        <w:t>Env</w:t>
+      </w:r>
+      <w:proofErr w:type="spellEnd"/>
+      <w:r>
+        <w:rPr>
+          <w:sz w:val="21"/>
+          <w:lang w:val="en-US"/>
+        </w:rPr>
+        <w:t>:</w:t>
       </w:r>
       <w:r>
         <w:rPr>
@@ -9144,7 +9152,7 @@
         <w:rPr>
           <w:lang w:val="en-US"/>
         </w:rPr>
-        <w:instrText xml:space="preserve"> ADDIN ZOTERO_ITEM CSL_CITATION {"citationID":"2c9jLx3h","properties":{"formattedCitation":"[4], [9], [12], [13], [17], [21], [22]","plainCitation":"[4], [9], [12], [13], [17], [21], [22]","noteIndex":0},"citationItems":[{"id":28,"uris":["http://zotero.org/users/local/uQVXPmDq/items/IC7JYTGL"],"uri":["http://zotero.org/users/local/uQVXPmDq/items/IC7JYTGL"],"itemData":{"id":28,"type":"webpage","title":"Olisto makes smart thing smarter, according to your rules.","container-title":"Olisto","abstract":"Olisto is a mobile app for iOS and Android that makes your life smarter by connecting your relevant devices, apps and services. According to your rules.","URL":"https://olisto.com/","language":"en-US","accessed":{"date-parts":[["2018",4,19]]}}},{"id":111,"uris":["http://zotero.org/users/local/uQVXPmDq/items/RT37KPH9"],"uri":["http://zotero.org/users/local/uQVXPmDq/items/RT37KPH9"],"itemData":{"id":111,"type":"article-journal","title":"A context-aware reminder system for elders based on fuzzy linguistic approach","container-title":"Expert Systems with Applications","page":"9411-9419","volume":"39","issue":"10","source":"ScienceDirect","abstract":"To date, several reminder systems for elders have been developed, but when and how to prompt the reminding message has not been fully explored yet. This paper presents a context-aware system that provides reminding messages for elders based on fuzzy linguistic model in order to properly deliver a reminder in an appropriate time and way. By separating the user activity contexts and contexts utilized to trigger a reminder, it is much easier for the elderly or their care givers to schedule and maintain reminders. We first adopt a fuzzy linguistic model to determine the prompting level based on the interrupt degree of user current activity and the urgent level of to-be-prompt reminder. An adaptive mapping strategy is then presented to transfer the prompting level into machine-readable parameters. Finally, the proposed approach is verified through our system prototype and experiments.","DOI":"10.1016/j.eswa.2012.02.124","ISSN":"0957-4174","journalAbbreviation":"Expert Systems with Applications","author":[{"family":"Zhou","given":"Shandan"},{"family":"Chu","given":"Chao-Hisen"},{"family":"Yu","given":"Zhiwen"},{"family":"Kim","given":"Jungyoon"}],"issued":{"date-parts":[["2012",8,1]]}}},{"id":126,"uris":["http://zotero.org/users/local/uQVXPmDq/items/6PJFE2PP"],"uri":["http://zotero.org/users/local/uQVXPmDq/items/6PJFE2PP"],"itemData":{"id":126,"type":"paper-conference","title":"Context-aware services for ambient assisted living: A case-study","container-title":"2008 First International Symposium on Applied Sciences on Biomedical and Communication Technologies","page":"1-5","source":"IEEE Xplore","event":"2008 First International Symposium on Applied Sciences on Biomedical and Communication Technologies","abstract":"Ambient assisted living is a paradigm that promotes independency in the old age with the support of advanced technologies. Ambient home care systems (AHCS) are specially design for this purpose; they aim at minimizing the potential risks that living alone may suppose for an elder, thanks to their capability of gathering data of the user, inferring information about his activity and state, and taking decisions on it. In this paper, we present a number of context-aware services (heart rate monitoring, medication prompting, generation of agenda reminders, weather alerts, emergency notifications, etc.) for the elder and his caregivers. They run on the top of an AHCS, which collects data from a network of environmental, health and physical sensors. The AHCS follows a layered fusion architecture, formed by an in-home developed context acquisition framework and a context manager (customized on the Context Toolkit) that holds the inference and reasoning functionalities. On the deployed prototype, we analyze the suitability of the selected technical approach for ambient assisted living applications.","DOI":"10.1109/ISABEL.2008.4712593","shortTitle":"Context-aware services for ambient assisted living","author":[{"family":"Hristova","given":"A."},{"family":"Bernardos","given":"A. M."},{"family":"Casar","given":"J. R."}],"issued":{"date-parts":[["2008",10]]}}},{"id":86,"uris":["http://zotero.org/users/local/uQVXPmDq/items/Z2X6WIHW"],"uri":["http://zotero.org/users/local/uQVXPmDq/items/Z2X6WIHW"],"itemData":{"id":86,"type":"paper-conference","title":"Integration of Smart Home Technologies in a Health Monitoring System for the Elderly","container-title":"21st International Conference on Advanced Information Networking and Applications Workshops, 2007, AINAW '07","page":"820-825","volume":"2","source":"IEEE Xplore","event":"21st International Conference on Advanced Information Networking and Applications Workshops, 2007, AINAW '07","abstract":"Among older adults, the challenges of maintaining mobility and cognitive function make it increasingly difficult to remain living alone independently. As a result, many older adults are forced to seek residence in costly clinical institutions where they can receive constant medical supervision. A home-based automated system that monitors their health and well- being while remaining unobtrusive would provide them with a more comfortable and independent lifestyle, as well as more affordable care. This paper presents a smart home system for the elderly, developed by the Technology Assisted Friendly Environment for the Third Age (TAFETA) group. It introduces the sensor technologies integrated in the system and develops a framework for the processing and communication of the extracted information. It also considers the acceptability and implications of this technology from the perspective of the potential occupants.","DOI":"10.1109/AINAW.2007.209","author":[{"family":"Arcelus","given":"A."},{"family":"Jones","given":"M. H."},{"family":"Goubran","given":"R."},{"family":"Knoefel","given":"F."}],"issued":{"date-parts":[["2007",5]]}}},{"id":187,"uris":["http://zotero.org/users/local/uQVXPmDq/items/P92PX2WB"],"uri":["http://zotero.org/users/local/uQVXPmDq/items/P92PX2WB"],"itemData":{"id":187,"type":"article-journal","title":"What should I do? Deriving norms from actions,values and context","page":"5","source":"Zotero","abstract":"Behavior support technology is increasingly used to assist people in daily life activities. To do this properly, it is important that the technology understands what really motivates people. What values underlie their actions, but also the inﬂuence of context, and how this can be translated to norms which govern behavior. In this paper, we expand a framework describing action hierarchies and values to include the role of context. Moreover, we present a method to derive speciﬁc norms for behavior from this information on actions, values and context. Behavior support technology can use this framework to reason about peoples ideal behavior, and so better offer personalized assistance.","language":"en","author":[{"family":"Tielman","given":"Myrthe L"},{"family":"Jonker","given":"Catholijn M"}]}},{"id":105,"uris":["http://zotero.org/users/local/uQVXPmDq/items/HBCLEGBY"],"uri":["http://zotero.org/users/local/uQVXPmDq/items/HBCLEGBY"],"itemData":{"id":105,"type":"paper-conference","title":"Using Association Rule Mining to Discover Temporal Relations of Daily Activities","container-title":"Toward Useful Services for Elderly and People with Disabilities","collection-title":"Lecture Notes in Computer Science","publisher":"Springer, Berlin, Heidelberg","page":"49-56","source":"link.springer.com","event":"International Conference on Smart Homes and Health Telematics","abstract":"The increasing aging population has inspired many machine learning researchers to find innovative solutions for assisted living. A problem often encountered in assisted living settings is activity recognition. Although activity recognition has been vastly studied by many researchers, the temporal features that constitute an activity usually have been ignored by researchers. Temporal features can provide useful insights for building predictive activity models and for recognizing activities. In this paper, we explore the use of temporal features for activity recognition in assisted living settings. We discover temporal relations such as order of activities, as well as their corresponding start time and duration features. To validate our method, we used four months of real data collected from a smart home.","URL":"https://link.springer.com/chapter/10.1007/978-3-642-21535-3_7","DOI":"10.1007/978-3-642-21535-3_7","ISBN":"978-3-642-21534-6","language":"en","author":[{"family":"Nazerfard","given":"Ehsan"},{"family":"Rashidi","given":"Parisa"},{"family":"Cook","given":"Diane J."}],"issued":{"date-parts":[["2011",6,20]]},"accessed":{"date-parts":[["2018",4,19]]}}},{"id":180,"uris":["http://zotero.org/users/local/uQVXPmDq/items/GMFJR8PB"],"uri":["http://zotero.org/users/local/uQVXPmDq/items/GMFJR8PB"],"itemData":{"id":180,"type":"thesis","title":"Machine Learning for Context-aware Reminders and Suggestions","publisher":"University of California at San Diego","publisher-place":"La Jolla, CA, USA","genre":"PhD Thesis","source":"ACM Digital Library","event-place":"La Jolla, CA, USA","abstract":"People rapidly learn the capabilities of a new location, without observing every service and product. Instead they map a few observations to familiar clusters of capabilities, and assume the availability of other capabilities in the cluster. This dissertation proposes a similar approach to computer-based discovery of routine location capabilities, applying singular value decomposition to predict unobserved capabilities based on a combination of a small body of local observations and a larger body of data that is not specific to the location. I propose using the time and place of deleting items from a to-do list application to provide the local data. I also examined the effect of feedback on false positive errors, combined with a weighted singular value decomposition.For reminder purposes, an area within easy walking distance is a single location, but may contain many different shops and services, collectively offering its own combination of capabilities. A simple clustering algorithm would treat each combination as an independent cluster. Truncated singular value decomposition maps the observations to combinations of features, rather than to a single cluster.Simulations, using distributions derived from real world data, demonstrate the feasibility of this approach.The robustness of the technique was further tested by adding two difficulties, convenience stores and false training data. The convenience-store workload included some locations that provided only the thousand most frequently used capabilities, regardless of other cluster data. False positive feedback and feature weighting both allowed use of a larger truncation rank, improving convenience store results, and reduced errors due to false training data. The technique extends to estimate whether a capability is available at a given time. Data for short time intervals was “folded-in” to the singular value decomposition to obtain projections for those time intervals. The projections, interpreted as Poisson distribution arrival rates, were used to compare posterior probabilities for various time intervals given the observed data. The time extension was tested with workloads that included 24 hour supermarkets and early opening for a subset of capabilities at one location.","author":[{"family":"Shanahan","given":"Patricia"}],"issued":{"date-parts":[["2009"]]}}}],"schema":"https://github.com/citation-style-language/schema/raw/master/csl-citation.json"} </w:instrText>
+        <w:instrText xml:space="preserve"> ADDIN ZOTERO_ITEM CSL_CITATION {"citationID":"IAgr1c0R","properties":{"formattedCitation":"[4], [9], [10], [12], [13], [17], [21]","plainCitation":"[4], [9], [10], [12], [13], [17], [21]","noteIndex":0},"citationItems":[{"id":28,"uris":["http://zotero.org/users/5057732/items/IC7JYTGL"],"uri":["http://zotero.org/users/5057732/items/IC7JYTGL"],"itemData":{"id":28,"type":"webpage","title":"Olisto makes smart thing smarter, according to your rules.","container-title":"Olisto","abstract":"Olisto is a mobile app for iOS and Android that makes your life smarter by connecting your relevant devices, apps and services. According to your rules.","URL":"https://olisto.com/","language":"en-US","accessed":{"date-parts":[["2018",4,19]]}}},{"id":111,"uris":["http://zotero.org/users/5057732/items/RT37KPH9"],"uri":["http://zotero.org/users/5057732/items/RT37KPH9"],"itemData":{"id":111,"type":"article-journal","title":"A context-aware reminder system for elders based on fuzzy linguistic approach","container-title":"Expert Systems with Applications","page":"9411-9419","volume":"39","issue":"10","source":"ScienceDirect","abstract":"To date, several reminder systems for elders have been developed, but when and how to prompt the reminding message has not been fully explored yet. This paper presents a context-aware system that provides reminding messages for elders based on fuzzy linguistic model in order to properly deliver a reminder in an appropriate time and way. By separating the user activity contexts and contexts utilized to trigger a reminder, it is much easier for the elderly or their care givers to schedule and maintain reminders. We first adopt a fuzzy linguistic model to determine the prompting level based on the interrupt degree of user current activity and the urgent level of to-be-prompt reminder. An adaptive mapping strategy is then presented to transfer the prompting level into machine-readable parameters. Finally, the proposed approach is verified through our system prototype and experiments.","DOI":"10.1016/j.eswa.2012.02.124","ISSN":"0957-4174","journalAbbreviation":"Expert Systems with Applications","author":[{"family":"Zhou","given":"Shandan"},{"family":"Chu","given":"Chao-Hisen"},{"family":"Yu","given":"Zhiwen"},{"family":"Kim","given":"Jungyoon"}],"issued":{"date-parts":[["2012",8,1]]}}},{"id":129,"uris":["http://zotero.org/users/5057732/items/IDJQCG3G"],"uri":["http://zotero.org/users/5057732/items/IDJQCG3G"],"itemData":{"id":129,"type":"paper-conference","title":"Reasoning with Goal Models","container-title":"Conceptual Modeling — ER 2002","collection-title":"Lecture Notes in Computer Science","publisher":"Springer, Berlin, Heidelberg","page":"167-181","source":"link.springer.com","event":"International Conference on Conceptual Modeling","abstract":"Over the past decade, goal models have been used in Computer Science in order to represent software requirements, business objectives and design qualities. Such models extend traditional AI planning techniques for representing goals by allowing for partially defined and possibly inconsistent goals. This paper presents a formal framework for reasoning with such goal models. In particular, the paper proposes a qualitative and a numerical axiomatization for goal modeling primitives and introduces label propagation algorithms that are shown to be sound and complete with respect to their respective axiomatizations. In addition, the paper reports on preliminary experimental results on the propagation algorithms applied to a goal model for a US car manufacturer.","URL":"https://link.springer.com/chapter/10.1007/3-540-45816-6_22","DOI":"10.1007/3-540-45816-6_22","ISBN":"978-3-540-44277-6","language":"en","author":[{"family":"Giorgini","given":"Paolo"},{"family":"Mylopoulos","given":"John"},{"family":"Nicchiarelli","given":"Eleonora"},{"family":"Sebastiani","given":"Roberto"}],"issued":{"date-parts":[["2002",10,7]]},"accessed":{"date-parts":[["2018",4,19]]}}},{"id":126,"uris":["http://zotero.org/users/5057732/items/6PJFE2PP"],"uri":["http://zotero.org/users/5057732/items/6PJFE2PP"],"itemData":{"id":126,"type":"paper-conference","title":"Context-aware services for ambient assisted living: A case-study","container-title":"2008 First International Symposium on Applied Sciences on Biomedical and Communication Technologies","page":"1-5","source":"IEEE Xplore","event":"2008 First International Symposium on Applied Sciences on Biomedical and Communication Technologies","abstract":"Ambient assisted living is a paradigm that promotes independency in the old age with the support of advanced technologies. Ambient home care systems (AHCS) are specially design for this purpose; they aim at minimizing the potential risks that living alone may suppose for an elder, thanks to their capability of gathering data of the user, inferring information about his activity and state, and taking decisions on it. In this paper, we present a number of context-aware services (heart rate monitoring, medication prompting, generation of agenda reminders, weather alerts, emergency notifications, etc.) for the elder and his caregivers. They run on the top of an AHCS, which collects data from a network of environmental, health and physical sensors. The AHCS follows a layered fusion architecture, formed by an in-home developed context acquisition framework and a context manager (customized on the Context Toolkit) that holds the inference and reasoning functionalities. On the deployed prototype, we analyze the suitability of the selected technical approach for ambient assisted living applications.","DOI":"10.1109/ISABEL.2008.4712593","shortTitle":"Context-aware services for ambient assisted living","author":[{"family":"Hristova","given":"A."},{"family":"Bernardos","given":"A. M."},{"family":"Casar","given":"J. R."}],"issued":{"date-parts":[["2008",10]]}}},{"id":86,"uris":["http://zotero.org/users/5057732/items/Z2X6WIHW"],"uri":["http://zotero.org/users/5057732/items/Z2X6WIHW"],"itemData":{"id":86,"type":"paper-conference","title":"Integration of Smart Home Technologies in a Health Monitoring System for the Elderly","container-title":"21st International Conference on Advanced Information Networking and Applications Workshops, 2007, AINAW '07","page":"820-825","volume":"2","source":"IEEE Xplore","event":"21st International Conference on Advanced Information Networking and Applications Workshops, 2007, AINAW '07","abstract":"Among older adults, the challenges of maintaining mobility and cognitive function make it increasingly difficult to remain living alone independently. As a result, many older adults are forced to seek residence in costly clinical institutions where they can receive constant medical supervision. A home-based automated system that monitors their health and well- being while remaining unobtrusive would provide them with a more comfortable and independent lifestyle, as well as more affordable care. This paper presents a smart home system for the elderly, developed by the Technology Assisted Friendly Environment for the Third Age (TAFETA) group. It introduces the sensor technologies integrated in the system and develops a framework for the processing and communication of the extracted information. It also considers the acceptability and implications of this technology from the perspective of the potential occupants.","DOI":"10.1109/AINAW.2007.209","author":[{"family":"Arcelus","given":"A."},{"family":"Jones","given":"M. H."},{"family":"Goubran","given":"R."},{"family":"Knoefel","given":"F."}],"issued":{"date-parts":[["2007",5]]}}},{"id":187,"uris":["http://zotero.org/users/5057732/items/P92PX2WB"],"uri":["http://zotero.org/users/5057732/items/P92PX2WB"],"itemData":{"id":187,"type":"article-journal","title":"What should I do? Deriving norms from actions,values and context","page":"5","source":"Zotero","abstract":"Behavior support technology is increasingly used to assist people in daily life activities. To do this properly, it is important that the technology understands what really motivates people. What values underlie their actions, but also the inﬂuence of context, and how this can be translated to norms which govern behavior. In this paper, we expand a framework describing action hierarchies and values to include the role of context. Moreover, we present a method to derive speciﬁc norms for behavior from this information on actions, values and context. Behavior support technology can use this framework to reason about peoples ideal behavior, and so better offer personalized assistance.","language":"en","author":[{"family":"Tielman","given":"Myrthe L"},{"family":"Jonker","given":"Catholijn M"}]}},{"id":105,"uris":["http://zotero.org/users/5057732/items/HBCLEGBY"],"uri":["http://zotero.org/users/5057732/items/HBCLEGBY"],"itemData":{"id":105,"type":"paper-conference","title":"Using Association Rule Mining to Discover Temporal Relations of Daily Activities","container-title":"Toward Useful Services for Elderly and People with Disabilities","collection-title":"Lecture Notes in Computer Science","publisher":"Springer, Berlin, Heidelberg","page":"49-56","source":"link.springer.com","event":"International Conference on Smart Homes and Health Telematics","abstract":"The increasing aging population has inspired many machine learning researchers to find innovative solutions for assisted living. A problem often encountered in assisted living settings is activity recognition. Although activity recognition has been vastly studied by many researchers, the temporal features that constitute an activity usually have been ignored by researchers. Temporal features can provide useful insights for building predictive activity models and for recognizing activities. In this paper, we explore the use of temporal features for activity recognition in assisted living settings. We discover temporal relations such as order of activities, as well as their corresponding start time and duration features. To validate our method, we used four months of real data collected from a smart home.","URL":"https://link.springer.com/chapter/10.1007/978-3-642-21535-3_7","DOI":"10.1007/978-3-642-21535-3_7","ISBN":"978-3-642-21534-6","language":"en","author":[{"family":"Nazerfard","given":"Ehsan"},{"family":"Rashidi","given":"Parisa"},{"family":"Cook","given":"Diane J."}],"issued":{"date-parts":[["2011",6,20]]},"accessed":{"date-parts":[["2018",4,19]]}}}],"schema":"https://github.com/citation-style-language/schema/raw/master/csl-citation.json"} </w:instrText>
       </w:r>
       <w:r>
         <w:rPr>
@@ -9157,7 +9165,7 @@
           <w:noProof/>
           <w:lang w:val="en-US"/>
         </w:rPr>
-        <w:t>[4], [9], [12], [13], [17], [21], [22]</w:t>
+        <w:t>[4], [9], [10], [12], [13], [17], [21]</w:t>
       </w:r>
       <w:r>
         <w:rPr>
@@ -9244,27 +9252,6 @@
         </w:rPr>
         <w:t xml:space="preserve"> the data collection concepts. </w:t>
       </w:r>
-    </w:p>
-    <w:p>
-      <w:pPr>
-        <w:rPr>
-          <w:lang w:val="en-US"/>
-        </w:rPr>
-      </w:pPr>
-    </w:p>
-    <w:p>
-      <w:pPr>
-        <w:rPr>
-          <w:lang w:val="en-US"/>
-        </w:rPr>
-      </w:pPr>
-    </w:p>
-    <w:p>
-      <w:pPr>
-        <w:rPr>
-          <w:lang w:val="en-US"/>
-        </w:rPr>
-      </w:pPr>
       <w:r>
         <w:rPr>
           <w:lang w:val="en-US"/>
@@ -9283,6 +9270,43 @@
         <w:rPr>
           <w:lang w:val="en-US"/>
         </w:rPr>
+        <w:t xml:space="preserve"> </w:t>
+      </w:r>
+      <w:r>
+        <w:rPr>
+          <w:lang w:val="en-US"/>
+        </w:rPr>
+        <w:fldChar w:fldCharType="begin"/>
+      </w:r>
+      <w:r>
+        <w:rPr>
+          <w:lang w:val="en-US"/>
+        </w:rPr>
+        <w:instrText xml:space="preserve"> ADDIN ZOTERO_ITEM CSL_CITATION {"citationID":"cyO2Vm7o","properties":{"formattedCitation":"[4]","plainCitation":"[4]","noteIndex":0},"citationItems":[{"id":28,"uris":["http://zotero.org/users/5057732/items/IC7JYTGL"],"uri":["http://zotero.org/users/5057732/items/IC7JYTGL"],"itemData":{"id":28,"type":"webpage","title":"Olisto makes smart thing smarter, according to your rules.","container-title":"Olisto","abstract":"Olisto is a mobile app for iOS and Android that makes your life smarter by connecting your relevant devices, apps and services. According to your rules.","URL":"https://olisto.com/","language":"en-US","accessed":{"date-parts":[["2018",4,19]]}}}],"schema":"https://github.com/citation-style-language/schema/raw/master/csl-citation.json"} </w:instrText>
+      </w:r>
+      <w:r>
+        <w:rPr>
+          <w:lang w:val="en-US"/>
+        </w:rPr>
+        <w:fldChar w:fldCharType="separate"/>
+      </w:r>
+      <w:r>
+        <w:rPr>
+          <w:noProof/>
+          <w:lang w:val="en-US"/>
+        </w:rPr>
+        <w:t>[4]</w:t>
+      </w:r>
+      <w:r>
+        <w:rPr>
+          <w:lang w:val="en-US"/>
+        </w:rPr>
+        <w:fldChar w:fldCharType="end"/>
+      </w:r>
+      <w:r>
+        <w:rPr>
+          <w:lang w:val="en-US"/>
+        </w:rPr>
         <w:t xml:space="preserve">, </w:t>
       </w:r>
       <w:r>
@@ -9315,22 +9339,166 @@
         <w:rPr>
           <w:lang w:val="en-US"/>
         </w:rPr>
-        <w:t>Aside from gathering and analyzing data ourselves, there are numerous existing data sets. Two of which, &lt;insert the two references&gt;, are directly provided and allow for a range of activities recorded over time. This can be used both for design and for testing.</w:t>
-      </w:r>
-    </w:p>
-    <w:p>
-      <w:pPr>
-        <w:rPr>
-          <w:lang w:val="en-US"/>
-        </w:rPr>
-      </w:pPr>
-    </w:p>
-    <w:p>
-      <w:pPr>
-        <w:rPr>
-          <w:lang w:val="en-US"/>
-        </w:rPr>
-      </w:pPr>
+        <w:t>Aside from gathering and analyzing data ourselves, there are numerous existing data sets. Two of which,</w:t>
+      </w:r>
+      <w:r>
+        <w:rPr>
+          <w:lang w:val="en-US"/>
+        </w:rPr>
+        <w:t xml:space="preserve"> </w:t>
+      </w:r>
+      <w:r>
+        <w:rPr>
+          <w:lang w:val="en-US"/>
+        </w:rPr>
+        <w:t xml:space="preserve">are directly provided </w:t>
+      </w:r>
+      <w:r>
+        <w:rPr>
+          <w:lang w:val="en-US"/>
+        </w:rPr>
+        <w:fldChar w:fldCharType="begin"/>
+      </w:r>
+      <w:r>
+        <w:rPr>
+          <w:lang w:val="en-US"/>
+        </w:rPr>
+        <w:instrText xml:space="preserve"> ADDIN ZOTERO_ITEM CSL_CITATION {"citationID":"umbT6idd","properties":{"formattedCitation":"[25], [26]","plainCitation":"[25], [26]","noteIndex":0},"citationItems":[{"id":196,"uris":["http://zotero.org/users/5057732/items/E9BJPCBU"],"uri":["http://zotero.org/users/5057732/items/E9BJPCBU"],"itemData":{"id":196,"type":"article-journal","title":"Reality mining: sensing complex social systems","container-title":"Personal and Ubiquitous Computing","page":"255-268","volume":"10","issue":"4","source":"Crossref","abstract":"We introduce a system for sensing complex social systems with data collected from 100 mobile phones over the course of 9 months. We demonstrate the ability to use standard Bluetooth-enabled mobile telephones to measure information access and use in diﬀerent contexts, recognize social patterns in daily user activity, infer relationships, identify socially signiﬁcant locations, and model organizational rhythms.","DOI":"10.1007/s00779-005-0046-3","ISSN":"1617-4909, 1617-4917","shortTitle":"Reality mining","language":"en","author":[{"family":"Eagle","given":"Nathan"},{"family":"(Sandy) Pentland","given":"Alex"}],"issued":{"date-parts":[["2006",5]]}}},{"id":197,"uris":["http://zotero.org/users/5057732/items/FNR9IAS5"],"uri":["http://zotero.org/users/5057732/items/FNR9IAS5"],"itemData":{"id":197,"type":"webpage","title":"Activity Recognition Challenge Dataset Download | Opportunity","URL":"http://www.opportunity-project.eu/challengedatasetdownload","accessed":{"date-parts":[["2018",8,3]]}}}],"schema":"https://github.com/citation-style-language/schema/raw/master/csl-citation.json"} </w:instrText>
+      </w:r>
+      <w:r>
+        <w:rPr>
+          <w:lang w:val="en-US"/>
+        </w:rPr>
+        <w:fldChar w:fldCharType="separate"/>
+      </w:r>
+      <w:r>
+        <w:rPr>
+          <w:noProof/>
+          <w:lang w:val="en-US"/>
+        </w:rPr>
+        <w:t>[25], [26]</w:t>
+      </w:r>
+      <w:r>
+        <w:rPr>
+          <w:lang w:val="en-US"/>
+        </w:rPr>
+        <w:fldChar w:fldCharType="end"/>
+      </w:r>
+      <w:r>
+        <w:rPr>
+          <w:lang w:val="en-US"/>
+        </w:rPr>
+        <w:t xml:space="preserve"> and probably more are available. These datasets have </w:t>
+      </w:r>
+      <w:r>
+        <w:rPr>
+          <w:lang w:val="en-US"/>
+        </w:rPr>
+        <w:t xml:space="preserve">a range of activities </w:t>
+      </w:r>
+      <w:r>
+        <w:rPr>
+          <w:lang w:val="en-US"/>
+        </w:rPr>
+        <w:t xml:space="preserve">and other data </w:t>
+      </w:r>
+      <w:r>
+        <w:rPr>
+          <w:lang w:val="en-US"/>
+        </w:rPr>
+        <w:t>recorded over time.</w:t>
+      </w:r>
+      <w:r>
+        <w:rPr>
+          <w:lang w:val="en-US"/>
+        </w:rPr>
+        <w:t xml:space="preserve"> </w:t>
+      </w:r>
+      <w:r>
+        <w:rPr>
+          <w:lang w:val="en-US"/>
+        </w:rPr>
+        <w:t xml:space="preserve">Note that in </w:t>
+      </w:r>
+      <w:r>
+        <w:rPr>
+          <w:lang w:val="en-US"/>
+        </w:rPr>
+        <w:fldChar w:fldCharType="begin"/>
+      </w:r>
+      <w:r>
+        <w:rPr>
+          <w:lang w:val="en-US"/>
+        </w:rPr>
+        <w:instrText xml:space="preserve"> ADDIN ZOTERO_ITEM CSL_CITATION {"citationID":"pzQhRPQf","properties":{"formattedCitation":"[2]","plainCitation":"[2]","noteIndex":0},"citationItems":[{"id":73,"uris":["http://zotero.org/users/5057732/items/T7DFCQE6"],"uri":["http://zotero.org/users/5057732/items/T7DFCQE6"],"itemData":{"id":73,"type":"paper-conference","title":"A context and user aware smart notification system","container-title":"2015 IEEE 2nd World Forum on Internet of Things (WF-IoT)","page":"645-651","source":"IEEE Xplore","event":"2015 IEEE 2nd World Forum on Internet of Things (WF-IoT)","abstract":"Nowadays, notifications are increasingly gaining momentum in our society. New smart devices and appliances are developed everyday with the ability to generate, send and show messages about their status, acquired data and/or information received from other devices and users. Consequently, the number of notifications received by a user is growing and the tolerance to them could decrease in a short time. This paper presents a smart notification system that uses machine learning algorithms to adequately manage incoming notifications. According to context awareness and user habits, the system decides: (a) who should receive an incoming notification; (b) what is the best moment to show the notification to the chosen user(s); (c) on which device(s) the chosen user(s) should receive the notification; (d) which is the best way to notify the incoming notification. After the design of a general architecture, as a first step in building such a system, three different machine learning algorithms were compared in the task of establishing the best device on which the incoming notification should be delivered. The algorithms were applied to a dataset derived from real data provided by the MIT Media Laboratory Reality Mining project, enriched with additional synthetic information.","DOI":"10.1109/WF-IoT.2015.7389130","author":[{"family":"Corno","given":"F."},{"family":"Russis","given":"L. De"},{"family":"Montanaro","given":"T."}],"issued":{"date-parts":[["2015",12]]}}}],"schema":"https://github.com/citation-style-language/schema/raw/master/csl-citation.json"} </w:instrText>
+      </w:r>
+      <w:r>
+        <w:rPr>
+          <w:lang w:val="en-US"/>
+        </w:rPr>
+        <w:fldChar w:fldCharType="separate"/>
+      </w:r>
+      <w:r>
+        <w:rPr>
+          <w:noProof/>
+          <w:lang w:val="en-US"/>
+        </w:rPr>
+        <w:t>[2]</w:t>
+      </w:r>
+      <w:r>
+        <w:rPr>
+          <w:lang w:val="en-US"/>
+        </w:rPr>
+        <w:fldChar w:fldCharType="end"/>
+      </w:r>
+      <w:r>
+        <w:rPr>
+          <w:lang w:val="en-US"/>
+        </w:rPr>
+        <w:t>, the first dataset was used, but synthetically enhanced to add several properties</w:t>
+      </w:r>
+      <w:r>
+        <w:rPr>
+          <w:lang w:val="en-US"/>
+        </w:rPr>
+        <w:t xml:space="preserve"> such as the user activity other than call information and mobile phone usage</w:t>
+      </w:r>
+      <w:r>
+        <w:rPr>
+          <w:lang w:val="en-US"/>
+        </w:rPr>
+        <w:t xml:space="preserve">. </w:t>
+      </w:r>
+      <w:r>
+        <w:rPr>
+          <w:lang w:val="en-US"/>
+        </w:rPr>
+        <w:t>The second dataset has a limited but clear number of activities which are recognized and as such more readily usable.</w:t>
+      </w:r>
+      <w:r>
+        <w:rPr>
+          <w:lang w:val="en-US"/>
+        </w:rPr>
+        <w:t xml:space="preserve"> </w:t>
+      </w:r>
+      <w:r>
+        <w:rPr>
+          <w:lang w:val="en-US"/>
+        </w:rPr>
+        <w:t>These, and similar, datasets</w:t>
+      </w:r>
+      <w:r>
+        <w:rPr>
+          <w:lang w:val="en-US"/>
+        </w:rPr>
+        <w:t xml:space="preserve"> can be used both for design and for testing.</w:t>
+      </w:r>
+      <w:r>
+        <w:rPr>
+          <w:lang w:val="en-US"/>
+        </w:rPr>
+        <w:t xml:space="preserve"> </w:t>
+      </w:r>
       <w:r>
         <w:rPr>
           <w:lang w:val="en-US"/>
@@ -9344,6 +9512,707 @@
           <w:lang w:val="en-US"/>
         </w:rPr>
       </w:pPr>
+    </w:p>
+    <w:p>
+      <w:pPr>
+        <w:rPr>
+          <w:lang w:val="en-US"/>
+        </w:rPr>
+      </w:pPr>
+      <w:r>
+        <w:rPr>
+          <w:lang w:val="en-US"/>
+        </w:rPr>
+        <w:t xml:space="preserve">Secondly, how to analyze the incoming data. The part of the program analyzing this, or the middleware, is dependent on the type of incoming data. If fully detailed activity information is incoming, the middleware is not necessary since </w:t>
+      </w:r>
+      <w:r>
+        <w:rPr>
+          <w:lang w:val="en-US"/>
+        </w:rPr>
+        <w:t xml:space="preserve">the </w:t>
+      </w:r>
+      <w:r>
+        <w:rPr>
+          <w:lang w:val="en-US"/>
+        </w:rPr>
+        <w:t>any further analysis or manipulation can be directly performed on the data. However, when taking information from sensors, such a middleware has to be used to filter any interesting information.</w:t>
+      </w:r>
+    </w:p>
+    <w:p>
+      <w:pPr>
+        <w:rPr>
+          <w:lang w:val="en-US"/>
+        </w:rPr>
+      </w:pPr>
+    </w:p>
+    <w:p>
+      <w:pPr>
+        <w:rPr>
+          <w:lang w:val="en-US"/>
+        </w:rPr>
+      </w:pPr>
+      <w:r>
+        <w:rPr>
+          <w:lang w:val="en-US"/>
+        </w:rPr>
+        <w:t xml:space="preserve">The first solution is writing such a middleware from scratch. This is the most labor intense solution. However, if the other middleware are not easily implementable or require extensive rewrites, starting from scratch may actually require less work. </w:t>
+      </w:r>
+      <w:r>
+        <w:rPr>
+          <w:lang w:val="en-US"/>
+        </w:rPr>
+        <w:t xml:space="preserve">In </w:t>
+      </w:r>
+      <w:r>
+        <w:rPr>
+          <w:lang w:val="en-US"/>
+        </w:rPr>
+        <w:fldChar w:fldCharType="begin"/>
+      </w:r>
+      <w:r>
+        <w:rPr>
+          <w:lang w:val="en-US"/>
+        </w:rPr>
+        <w:instrText xml:space="preserve"> ADDIN ZOTERO_ITEM CSL_CITATION {"citationID":"ODEXObPo","properties":{"formattedCitation":"[13]","plainCitation":"[13]","noteIndex":0},"citationItems":[{"id":86,"uris":["http://zotero.org/users/5057732/items/Z2X6WIHW"],"uri":["http://zotero.org/users/5057732/items/Z2X6WIHW"],"itemData":{"id":86,"type":"paper-conference","title":"Integration of Smart Home Technologies in a Health Monitoring System for the Elderly","container-title":"21st International Conference on Advanced Information Networking and Applications Workshops, 2007, AINAW '07","page":"820-825","volume":"2","source":"IEEE Xplore","event":"21st International Conference on Advanced Information Networking and Applications Workshops, 2007, AINAW '07","abstract":"Among older adults, the challenges of maintaining mobility and cognitive function make it increasingly difficult to remain living alone independently. As a result, many older adults are forced to seek residence in costly clinical institutions where they can receive constant medical supervision. A home-based automated system that monitors their health and well- being while remaining unobtrusive would provide them with a more comfortable and independent lifestyle, as well as more affordable care. This paper presents a smart home system for the elderly, developed by the Technology Assisted Friendly Environment for the Third Age (TAFETA) group. It introduces the sensor technologies integrated in the system and develops a framework for the processing and communication of the extracted information. It also considers the acceptability and implications of this technology from the perspective of the potential occupants.","DOI":"10.1109/AINAW.2007.209","author":[{"family":"Arcelus","given":"A."},{"family":"Jones","given":"M. H."},{"family":"Goubran","given":"R."},{"family":"Knoefel","given":"F."}],"issued":{"date-parts":[["2007",5]]}}}],"schema":"https://github.com/citation-style-language/schema/raw/master/csl-citation.json"} </w:instrText>
+      </w:r>
+      <w:r>
+        <w:rPr>
+          <w:lang w:val="en-US"/>
+        </w:rPr>
+        <w:fldChar w:fldCharType="separate"/>
+      </w:r>
+      <w:r>
+        <w:rPr>
+          <w:noProof/>
+          <w:lang w:val="en-US"/>
+        </w:rPr>
+        <w:t>[13]</w:t>
+      </w:r>
+      <w:r>
+        <w:rPr>
+          <w:lang w:val="en-US"/>
+        </w:rPr>
+        <w:fldChar w:fldCharType="end"/>
+      </w:r>
+      <w:r>
+        <w:rPr>
+          <w:lang w:val="en-US"/>
+        </w:rPr>
+        <w:t xml:space="preserve">, they did just that; they designed their own middleware. However, it cannot be used since it remains exactly that, a design. In </w:t>
+      </w:r>
+      <w:r>
+        <w:rPr>
+          <w:lang w:val="en-US"/>
+        </w:rPr>
+        <w:fldChar w:fldCharType="begin"/>
+      </w:r>
+      <w:r>
+        <w:rPr>
+          <w:lang w:val="en-US"/>
+        </w:rPr>
+        <w:instrText xml:space="preserve"> ADDIN ZOTERO_ITEM CSL_CITATION {"citationID":"VjZjm80z","properties":{"formattedCitation":"[12]","plainCitation":"[12]","noteIndex":0},"citationItems":[{"id":126,"uris":["http://zotero.org/users/5057732/items/6PJFE2PP"],"uri":["http://zotero.org/users/5057732/items/6PJFE2PP"],"itemData":{"id":126,"type":"paper-conference","title":"Context-aware services for ambient assisted living: A case-study","container-title":"2008 First International Symposium on Applied Sciences on Biomedical and Communication Technologies","page":"1-5","source":"IEEE Xplore","event":"2008 First International Symposium on Applied Sciences on Biomedical and Communication Technologies","abstract":"Ambient assisted living is a paradigm that promotes independency in the old age with the support of advanced technologies. Ambient home care systems (AHCS) are specially design for this purpose; they aim at minimizing the potential risks that living alone may suppose for an elder, thanks to their capability of gathering data of the user, inferring information about his activity and state, and taking decisions on it. In this paper, we present a number of context-aware services (heart rate monitoring, medication prompting, generation of agenda reminders, weather alerts, emergency notifications, etc.) for the elder and his caregivers. They run on the top of an AHCS, which collects data from a network of environmental, health and physical sensors. The AHCS follows a layered fusion architecture, formed by an in-home developed context acquisition framework and a context manager (customized on the Context Toolkit) that holds the inference and reasoning functionalities. On the deployed prototype, we analyze the suitability of the selected technical approach for ambient assisted living applications.","DOI":"10.1109/ISABEL.2008.4712593","shortTitle":"Context-aware services for ambient assisted living","author":[{"family":"Hristova","given":"A."},{"family":"Bernardos","given":"A. M."},{"family":"Casar","given":"J. R."}],"issued":{"date-parts":[["2008",10]]}}}],"schema":"https://github.com/citation-style-language/schema/raw/master/csl-citation.json"} </w:instrText>
+      </w:r>
+      <w:r>
+        <w:rPr>
+          <w:lang w:val="en-US"/>
+        </w:rPr>
+        <w:fldChar w:fldCharType="separate"/>
+      </w:r>
+      <w:r>
+        <w:rPr>
+          <w:noProof/>
+          <w:lang w:val="en-US"/>
+        </w:rPr>
+        <w:t>[12]</w:t>
+      </w:r>
+      <w:r>
+        <w:rPr>
+          <w:lang w:val="en-US"/>
+        </w:rPr>
+        <w:fldChar w:fldCharType="end"/>
+      </w:r>
+      <w:r>
+        <w:rPr>
+          <w:lang w:val="en-US"/>
+        </w:rPr>
+        <w:t xml:space="preserve">, however, they used an existing middleware </w:t>
+      </w:r>
+      <w:r>
+        <w:rPr>
+          <w:lang w:val="en-US"/>
+        </w:rPr>
+        <w:fldChar w:fldCharType="begin"/>
+      </w:r>
+      <w:r>
+        <w:rPr>
+          <w:lang w:val="en-US"/>
+        </w:rPr>
+        <w:instrText xml:space="preserve"> ADDIN ZOTERO_ITEM CSL_CITATION {"citationID":"P9Iii3Kq","properties":{"formattedCitation":"[14]","plainCitation":"[14]","noteIndex":0},"citationItems":[{"id":171,"uris":["http://zotero.org/users/5057732/items/KUSXZI2I"],"uri":["http://zotero.org/users/5057732/items/KUSXZI2I"],"itemData":{"id":171,"type":"paper-conference","title":"CASanDRA: A Framework to Provide Context Acquisition Services ANd Reasoning Algorithms for Ambient Intelligence Applications","container-title":"2009 International Conference on Parallel and Distributed Computing, Applications and Technologies","page":"372-377","source":"IEEE Xplore","event":"2009 International Conference on Parallel and Distributed Computing, Applications and Technologies","abstract":"The development of ambient intelligence (AmI) applications usually implies dealing with complex sensor access and context reasoning tasks, which may significantly slow down the application development cycle when vertically assumed. To face this issue, we present CASanDRA, a middleware which provides easily consumable context information about a given user and his environment, retrieving and fusing data from personal mobile devices and external sensors. The framework is built following a layered service oriented approach. The output data from every CASanDRA's layer are fully accessible through semantic interfaces; this allows AmI applications to retrieve raw context features, aggregated context data and complex `images of context', depending on their information needs. Moreover, different query modes -subscription, event-based, continuous and on-demand- are available. The current `mobile-assisted' version of CASanDRA is composed by a CASanDRA Server, developed on an applications container and hosting the system intelligence, and CASanDRA Lite, a mobile client bundling a set of sensor level acquisition services. How an AmI application may be effortlessly built on CASanDRA is described in the paper through the design of an `Ambient Home Care Monitor'.","DOI":"10.1109/PDCAT.2009.51","shortTitle":"CASanDRA","author":[{"family":"Bernardos","given":"A. M."},{"family":"Tarrío","given":"P."},{"family":"Casar","given":"J. R."}],"issued":{"date-parts":[["2009",12]]}}}],"schema":"https://github.com/citation-style-language/schema/raw/master/csl-citation.json"} </w:instrText>
+      </w:r>
+      <w:r>
+        <w:rPr>
+          <w:lang w:val="en-US"/>
+        </w:rPr>
+        <w:fldChar w:fldCharType="separate"/>
+      </w:r>
+      <w:r>
+        <w:rPr>
+          <w:noProof/>
+          <w:lang w:val="en-US"/>
+        </w:rPr>
+        <w:t>[14]</w:t>
+      </w:r>
+      <w:r>
+        <w:rPr>
+          <w:lang w:val="en-US"/>
+        </w:rPr>
+        <w:fldChar w:fldCharType="end"/>
+      </w:r>
+      <w:r>
+        <w:rPr>
+          <w:lang w:val="en-US"/>
+        </w:rPr>
+        <w:t xml:space="preserve">. In combination with a context toolkit </w:t>
+      </w:r>
+      <w:r>
+        <w:rPr>
+          <w:lang w:val="en-US"/>
+        </w:rPr>
+        <w:fldChar w:fldCharType="begin"/>
+      </w:r>
+      <w:r>
+        <w:rPr>
+          <w:lang w:val="en-US"/>
+        </w:rPr>
+        <w:instrText xml:space="preserve"> ADDIN ZOTERO_ITEM CSL_CITATION {"citationID":"fPRcPQVR","properties":{"formattedCitation":"[27]","plainCitation":"[27]","noteIndex":0},"citationItems":[{"id":199,"uris":["http://zotero.org/users/5057732/items/AK6AQI93"],"uri":["http://zotero.org/users/5057732/items/AK6AQI93"],"itemData":{"id":199,"type":"paper-conference","title":"The Context Toolkit: Aiding the Development of Context-enabled Applications","container-title":"Proceedings of the SIGCHI Conference on Human Factors in Computing Systems","collection-title":"CHI '99","publisher":"ACM","publisher-place":"New York, NY, USA","page":"434–441","source":"ACM Digital Library","event-place":"New York, NY, USA","abstract":"Context-enabled applications are just emerging and promise\nricher interaction by taking environmental context into account.\nHowever, they are difficult to build due to their distributed\nnature and the use of unconventional sensors. The concepts of\ntoolkits and widget libraries in graphical user interfaces has been\ntremendously successtil, allowing programmers to leverage off\nexisting building blocks to build interactive systems more easily.\nWe introduce the concept of context widgets that mediate between\nthe environment and the application in the same way graphical\nwidgets mediate between the user and the application. We illustrate\nthe concept of context widgets with the beginnings of a widget\nlibrary we have developed for sensing presence, identity and\nactivity of people and things. We assess the success of our\napproach with two example context-enabled applications we have\nbuilt and an existing application to which we have added\ncontext-sensing capabilities.","URL":"http://doi.acm.org/10.1145/302979.303126","DOI":"10.1145/302979.303126","ISBN":"978-0-201-48559-2","shortTitle":"The Context Toolkit","author":[{"family":"Salber","given":"Daniel"},{"family":"Dey","given":"Anind K."},{"family":"Abowd","given":"Gregory D."}],"issued":{"date-parts":[["1999"]]},"accessed":{"date-parts":[["2018",8,3]]}}}],"schema":"https://github.com/citation-style-language/schema/raw/master/csl-citation.json"} </w:instrText>
+      </w:r>
+      <w:r>
+        <w:rPr>
+          <w:lang w:val="en-US"/>
+        </w:rPr>
+        <w:fldChar w:fldCharType="separate"/>
+      </w:r>
+      <w:r>
+        <w:rPr>
+          <w:noProof/>
+          <w:lang w:val="en-US"/>
+        </w:rPr>
+        <w:t>[27]</w:t>
+      </w:r>
+      <w:r>
+        <w:rPr>
+          <w:lang w:val="en-US"/>
+        </w:rPr>
+        <w:fldChar w:fldCharType="end"/>
+      </w:r>
+      <w:r>
+        <w:rPr>
+          <w:lang w:val="en-US"/>
+        </w:rPr>
+        <w:t xml:space="preserve">, also used in </w:t>
+      </w:r>
+      <w:proofErr w:type="spellStart"/>
+      <w:r>
+        <w:rPr>
+          <w:lang w:val="en-US"/>
+        </w:rPr>
+        <w:t>CybreMinder</w:t>
+      </w:r>
+      <w:proofErr w:type="spellEnd"/>
+      <w:r>
+        <w:rPr>
+          <w:lang w:val="en-US"/>
+        </w:rPr>
+        <w:t xml:space="preserve"> </w:t>
+      </w:r>
+      <w:r>
+        <w:rPr>
+          <w:lang w:val="en-US"/>
+        </w:rPr>
+        <w:fldChar w:fldCharType="begin"/>
+      </w:r>
+      <w:r>
+        <w:rPr>
+          <w:lang w:val="en-US"/>
+        </w:rPr>
+        <w:instrText xml:space="preserve"> ADDIN ZOTERO_ITEM CSL_CITATION {"citationID":"coMbV6Qy","properties":{"formattedCitation":"[6]","plainCitation":"[6]","noteIndex":0},"citationItems":[{"id":108,"uris":["http://zotero.org/users/5057732/items/D5VAWKCK"],"uri":["http://zotero.org/users/5057732/items/D5VAWKCK"],"itemData":{"id":108,"type":"paper-conference","title":"CybreMinder: A Context-Aware System for Supporting Reminders","container-title":"Handheld and Ubiquitous Computing","collection-title":"Lecture Notes in Computer Science","publisher":"Springer, Berlin, Heidelberg","page":"172-186","source":"link.springer.com","event":"International Symposium on Handheld and Ubiquitous Computing","abstract":"Current tools do not provide adequate support to users for handling reminders. The main reason for this is the lack of use of rich context that speci- fies when a reminder should be presented to its recipient. We describe Cybre- Minder, a prototype context-aware tool that supports users in sending and re- ceiving reminders that can be associated to richly described situations involving time, place and more sophisticated pieces of context. These situations better define when reminders should be delivered, enhancing our ability to deal with them more effectively. We describe how the tool is used and how it was devel- oped using our previously developed Context Toolkit infrastructure for context- aware computing.","URL":"https://link.springer.com/chapter/10.1007/3-540-39959-3_13","DOI":"10.1007/3-540-39959-3_13","ISBN":"978-3-540-41093-5","shortTitle":"CybreMinder","language":"en","author":[{"family":"Dey","given":"Anind K."},{"family":"Abowd","given":"Gregory D."}],"issued":{"date-parts":[["2000",9,25]]},"accessed":{"date-parts":[["2018",4,19]]}}}],"schema":"https://github.com/citation-style-language/schema/raw/master/csl-citation.json"} </w:instrText>
+      </w:r>
+      <w:r>
+        <w:rPr>
+          <w:lang w:val="en-US"/>
+        </w:rPr>
+        <w:fldChar w:fldCharType="separate"/>
+      </w:r>
+      <w:r>
+        <w:rPr>
+          <w:noProof/>
+          <w:lang w:val="en-US"/>
+        </w:rPr>
+        <w:t>[6]</w:t>
+      </w:r>
+      <w:r>
+        <w:rPr>
+          <w:lang w:val="en-US"/>
+        </w:rPr>
+        <w:fldChar w:fldCharType="end"/>
+      </w:r>
+      <w:r>
+        <w:rPr>
+          <w:lang w:val="en-US"/>
+        </w:rPr>
+        <w:t xml:space="preserve">. </w:t>
+      </w:r>
+      <w:r>
+        <w:rPr>
+          <w:lang w:val="en-US"/>
+        </w:rPr>
+        <w:t xml:space="preserve">The </w:t>
+      </w:r>
+      <w:proofErr w:type="spellStart"/>
+      <w:r>
+        <w:rPr>
+          <w:lang w:val="en-US"/>
+        </w:rPr>
+        <w:t>CA</w:t>
+      </w:r>
+      <w:r>
+        <w:rPr>
+          <w:lang w:val="en-US"/>
+        </w:rPr>
+        <w:t>SanDRA</w:t>
+      </w:r>
+      <w:proofErr w:type="spellEnd"/>
+      <w:r>
+        <w:rPr>
+          <w:lang w:val="en-US"/>
+        </w:rPr>
+        <w:t xml:space="preserve"> framework </w:t>
+      </w:r>
+      <w:r>
+        <w:rPr>
+          <w:lang w:val="en-US"/>
+        </w:rPr>
+        <w:fldChar w:fldCharType="begin"/>
+      </w:r>
+      <w:r>
+        <w:rPr>
+          <w:lang w:val="en-US"/>
+        </w:rPr>
+        <w:instrText xml:space="preserve"> ADDIN ZOTERO_ITEM CSL_CITATION {"citationID":"OpDZ7wWD","properties":{"formattedCitation":"[14]","plainCitation":"[14]","noteIndex":0},"citationItems":[{"id":171,"uris":["http://zotero.org/users/5057732/items/KUSXZI2I"],"uri":["http://zotero.org/users/5057732/items/KUSXZI2I"],"itemData":{"id":171,"type":"paper-conference","title":"CASanDRA: A Framework to Provide Context Acquisition Services ANd Reasoning Algorithms for Ambient Intelligence Applications","container-title":"2009 International Conference on Parallel and Distributed Computing, Applications and Technologies","page":"372-377","source":"IEEE Xplore","event":"2009 International Conference on Parallel and Distributed Computing, Applications and Technologies","abstract":"The development of ambient intelligence (AmI) applications usually implies dealing with complex sensor access and context reasoning tasks, which may significantly slow down the application development cycle when vertically assumed. To face this issue, we present CASanDRA, a middleware which provides easily consumable context information about a given user and his environment, retrieving and fusing data from personal mobile devices and external sensors. The framework is built following a layered service oriented approach. The output data from every CASanDRA's layer are fully accessible through semantic interfaces; this allows AmI applications to retrieve raw context features, aggregated context data and complex `images of context', depending on their information needs. Moreover, different query modes -subscription, event-based, continuous and on-demand- are available. The current `mobile-assisted' version of CASanDRA is composed by a CASanDRA Server, developed on an applications container and hosting the system intelligence, and CASanDRA Lite, a mobile client bundling a set of sensor level acquisition services. How an AmI application may be effortlessly built on CASanDRA is described in the paper through the design of an `Ambient Home Care Monitor'.","DOI":"10.1109/PDCAT.2009.51","shortTitle":"CASanDRA","author":[{"family":"Bernardos","given":"A. M."},{"family":"Tarrío","given":"P."},{"family":"Casar","given":"J. R."}],"issued":{"date-parts":[["2009",12]]}}}],"schema":"https://github.com/citation-style-language/schema/raw/master/csl-citation.json"} </w:instrText>
+      </w:r>
+      <w:r>
+        <w:rPr>
+          <w:lang w:val="en-US"/>
+        </w:rPr>
+        <w:fldChar w:fldCharType="separate"/>
+      </w:r>
+      <w:r>
+        <w:rPr>
+          <w:noProof/>
+          <w:lang w:val="en-US"/>
+        </w:rPr>
+        <w:t>[14]</w:t>
+      </w:r>
+      <w:r>
+        <w:rPr>
+          <w:lang w:val="en-US"/>
+        </w:rPr>
+        <w:fldChar w:fldCharType="end"/>
+      </w:r>
+      <w:r>
+        <w:rPr>
+          <w:lang w:val="en-US"/>
+        </w:rPr>
+        <w:t>, however shows great promise since it’s actively used. However, up to this moment, 03-08, I have not been able to find the actual implementation. As such I have contacted the authors of the original paper and those of papers which used/referenced it.</w:t>
+      </w:r>
+    </w:p>
+    <w:p>
+      <w:pPr>
+        <w:rPr>
+          <w:lang w:val="en-US"/>
+        </w:rPr>
+      </w:pPr>
+    </w:p>
+    <w:p>
+      <w:pPr>
+        <w:rPr>
+          <w:lang w:val="en-US"/>
+        </w:rPr>
+      </w:pPr>
+      <w:r>
+        <w:rPr>
+          <w:lang w:val="en-US"/>
+        </w:rPr>
+        <w:lastRenderedPageBreak/>
+        <w:t xml:space="preserve">Lastly, the most important aspect is the actual analysis. A wonderful starting point from within this research group is that of </w:t>
+      </w:r>
+      <w:proofErr w:type="spellStart"/>
+      <w:r>
+        <w:rPr>
+          <w:lang w:val="en-US"/>
+        </w:rPr>
+        <w:t>Tielman</w:t>
+      </w:r>
+      <w:proofErr w:type="spellEnd"/>
+      <w:r>
+        <w:rPr>
+          <w:lang w:val="en-US"/>
+        </w:rPr>
+        <w:t xml:space="preserve"> </w:t>
+      </w:r>
+      <w:r>
+        <w:rPr>
+          <w:lang w:val="en-US"/>
+        </w:rPr>
+        <w:fldChar w:fldCharType="begin"/>
+      </w:r>
+      <w:r>
+        <w:rPr>
+          <w:lang w:val="en-US"/>
+        </w:rPr>
+        <w:instrText xml:space="preserve"> ADDIN ZOTERO_ITEM CSL_CITATION {"citationID":"iXAXvgo6","properties":{"formattedCitation":"[17]","plainCitation":"[17]","noteIndex":0},"citationItems":[{"id":187,"uris":["http://zotero.org/users/5057732/items/P92PX2WB"],"uri":["http://zotero.org/users/5057732/items/P92PX2WB"],"itemData":{"id":187,"type":"article-journal","title":"What should I do? Deriving norms from actions,values and context","page":"5","source":"Zotero","abstract":"Behavior support technology is increasingly used to assist people in daily life activities. To do this properly, it is important that the technology understands what really motivates people. What values underlie their actions, but also the inﬂuence of context, and how this can be translated to norms which govern behavior. In this paper, we expand a framework describing action hierarchies and values to include the role of context. Moreover, we present a method to derive speciﬁc norms for behavior from this information on actions, values and context. Behavior support technology can use this framework to reason about peoples ideal behavior, and so better offer personalized assistance.","language":"en","author":[{"family":"Tielman","given":"Myrthe L"},{"family":"Jonker","given":"Catholijn M"}]}}],"schema":"https://github.com/citation-style-language/schema/raw/master/csl-citation.json"} </w:instrText>
+      </w:r>
+      <w:r>
+        <w:rPr>
+          <w:lang w:val="en-US"/>
+        </w:rPr>
+        <w:fldChar w:fldCharType="separate"/>
+      </w:r>
+      <w:r>
+        <w:rPr>
+          <w:noProof/>
+          <w:lang w:val="en-US"/>
+        </w:rPr>
+        <w:t>[17]</w:t>
+      </w:r>
+      <w:r>
+        <w:rPr>
+          <w:lang w:val="en-US"/>
+        </w:rPr>
+        <w:fldChar w:fldCharType="end"/>
+      </w:r>
+      <w:r>
+        <w:rPr>
+          <w:lang w:val="en-US"/>
+        </w:rPr>
+        <w:t xml:space="preserve">. Combining its ideas of action hierarchies and values with that of goal reasoning </w:t>
+      </w:r>
+      <w:r>
+        <w:rPr>
+          <w:lang w:val="en-US"/>
+        </w:rPr>
+        <w:fldChar w:fldCharType="begin"/>
+      </w:r>
+      <w:r>
+        <w:rPr>
+          <w:lang w:val="en-US"/>
+        </w:rPr>
+        <w:instrText xml:space="preserve"> ADDIN ZOTERO_ITEM CSL_CITATION {"citationID":"zfqOg19N","properties":{"formattedCitation":"[10]","plainCitation":"[10]","noteIndex":0},"citationItems":[{"id":129,"uris":["http://zotero.org/users/5057732/items/IDJQCG3G"],"uri":["http://zotero.org/users/5057732/items/IDJQCG3G"],"itemData":{"id":129,"type":"paper-conference","title":"Reasoning with Goal Models","container-title":"Conceptual Modeling — ER 2002","collection-title":"Lecture Notes in Computer Science","publisher":"Springer, Berlin, Heidelberg","page":"167-181","source":"link.springer.com","event":"International Conference on Conceptual Modeling","abstract":"Over the past decade, goal models have been used in Computer Science in order to represent software requirements, business objectives and design qualities. Such models extend traditional AI planning techniques for representing goals by allowing for partially defined and possibly inconsistent goals. This paper presents a formal framework for reasoning with such goal models. In particular, the paper proposes a qualitative and a numerical axiomatization for goal modeling primitives and introduces label propagation algorithms that are shown to be sound and complete with respect to their respective axiomatizations. In addition, the paper reports on preliminary experimental results on the propagation algorithms applied to a goal model for a US car manufacturer.","URL":"https://link.springer.com/chapter/10.1007/3-540-45816-6_22","DOI":"10.1007/3-540-45816-6_22","ISBN":"978-3-540-44277-6","language":"en","author":[{"family":"Giorgini","given":"Paolo"},{"family":"Mylopoulos","given":"John"},{"family":"Nicchiarelli","given":"Eleonora"},{"family":"Sebastiani","given":"Roberto"}],"issued":{"date-parts":[["2002",10,7]]},"accessed":{"date-parts":[["2018",4,19]]}}}],"schema":"https://github.com/citation-style-language/schema/raw/master/csl-citation.json"} </w:instrText>
+      </w:r>
+      <w:r>
+        <w:rPr>
+          <w:lang w:val="en-US"/>
+        </w:rPr>
+        <w:fldChar w:fldCharType="separate"/>
+      </w:r>
+      <w:r>
+        <w:rPr>
+          <w:noProof/>
+          <w:lang w:val="en-US"/>
+        </w:rPr>
+        <w:t>[10]</w:t>
+      </w:r>
+      <w:r>
+        <w:rPr>
+          <w:lang w:val="en-US"/>
+        </w:rPr>
+        <w:fldChar w:fldCharType="end"/>
+      </w:r>
+      <w:r>
+        <w:rPr>
+          <w:lang w:val="en-US"/>
+        </w:rPr>
+        <w:t xml:space="preserve"> and </w:t>
+      </w:r>
+      <w:r>
+        <w:rPr>
+          <w:lang w:val="en-US"/>
+        </w:rPr>
+        <w:t xml:space="preserve">possibly that of temporal analysis </w:t>
+      </w:r>
+      <w:r>
+        <w:rPr>
+          <w:lang w:val="en-US"/>
+        </w:rPr>
+        <w:fldChar w:fldCharType="begin"/>
+      </w:r>
+      <w:r>
+        <w:rPr>
+          <w:lang w:val="en-US"/>
+        </w:rPr>
+        <w:instrText xml:space="preserve"> ADDIN ZOTERO_ITEM CSL_CITATION {"citationID":"ZF4EpS6Z","properties":{"formattedCitation":"[21]","plainCitation":"[21]","noteIndex":0},"citationItems":[{"id":105,"uris":["http://zotero.org/users/5057732/items/HBCLEGBY"],"uri":["http://zotero.org/users/5057732/items/HBCLEGBY"],"itemData":{"id":105,"type":"paper-conference","title":"Using Association Rule Mining to Discover Temporal Relations of Daily Activities","container-title":"Toward Useful Services for Elderly and People with Disabilities","collection-title":"Lecture Notes in Computer Science","publisher":"Springer, Berlin, Heidelberg","page":"49-56","source":"link.springer.com","event":"International Conference on Smart Homes and Health Telematics","abstract":"The increasing aging population has inspired many machine learning researchers to find innovative solutions for assisted living. A problem often encountered in assisted living settings is activity recognition. Although activity recognition has been vastly studied by many researchers, the temporal features that constitute an activity usually have been ignored by researchers. Temporal features can provide useful insights for building predictive activity models and for recognizing activities. In this paper, we explore the use of temporal features for activity recognition in assisted living settings. We discover temporal relations such as order of activities, as well as their corresponding start time and duration features. To validate our method, we used four months of real data collected from a smart home.","URL":"https://link.springer.com/chapter/10.1007/978-3-642-21535-3_7","DOI":"10.1007/978-3-642-21535-3_7","ISBN":"978-3-642-21534-6","language":"en","author":[{"family":"Nazerfard","given":"Ehsan"},{"family":"Rashidi","given":"Parisa"},{"family":"Cook","given":"Diane J."}],"issued":{"date-parts":[["2011",6,20]]},"accessed":{"date-parts":[["2018",4,19]]}}}],"schema":"https://github.com/citation-style-language/schema/raw/master/csl-citation.json"} </w:instrText>
+      </w:r>
+      <w:r>
+        <w:rPr>
+          <w:lang w:val="en-US"/>
+        </w:rPr>
+        <w:fldChar w:fldCharType="separate"/>
+      </w:r>
+      <w:r>
+        <w:rPr>
+          <w:noProof/>
+          <w:lang w:val="en-US"/>
+        </w:rPr>
+        <w:t>[21]</w:t>
+      </w:r>
+      <w:r>
+        <w:rPr>
+          <w:lang w:val="en-US"/>
+        </w:rPr>
+        <w:fldChar w:fldCharType="end"/>
+      </w:r>
+      <w:r>
+        <w:rPr>
+          <w:lang w:val="en-US"/>
+        </w:rPr>
+        <w:t xml:space="preserve"> could lead to very interesting results. The goal reasoning will allow for analyzing the possibilities of the moments of reminding (i.e. before it’s too late). The temporal analysis will allow for better predictions</w:t>
+      </w:r>
+      <w:r>
+        <w:rPr>
+          <w:lang w:val="en-US"/>
+        </w:rPr>
+        <w:t>. The authors have been contacted for the actual code behind. However, the description is clear enough to incorporate it without it as well.</w:t>
+      </w:r>
+    </w:p>
+    <w:p>
+      <w:pPr>
+        <w:rPr>
+          <w:lang w:val="en-US"/>
+        </w:rPr>
+      </w:pPr>
+    </w:p>
+    <w:p>
+      <w:pPr>
+        <w:rPr>
+          <w:b/>
+          <w:lang w:val="en-US"/>
+        </w:rPr>
+      </w:pPr>
+      <w:r>
+        <w:rPr>
+          <w:b/>
+          <w:lang w:val="en-US"/>
+        </w:rPr>
+        <w:t>Initial design idea:</w:t>
+      </w:r>
+    </w:p>
+    <w:p>
+      <w:pPr>
+        <w:pStyle w:val="Lijstalinea"/>
+        <w:numPr>
+          <w:ilvl w:val="0"/>
+          <w:numId w:val="2"/>
+        </w:numPr>
+        <w:rPr>
+          <w:lang w:val="en-US"/>
+        </w:rPr>
+      </w:pPr>
+      <w:r>
+        <w:rPr>
+          <w:lang w:val="en-US"/>
+        </w:rPr>
+        <w:t>Do not use any existing middleware</w:t>
+      </w:r>
+    </w:p>
+    <w:p>
+      <w:pPr>
+        <w:pStyle w:val="Lijstalinea"/>
+        <w:numPr>
+          <w:ilvl w:val="0"/>
+          <w:numId w:val="2"/>
+        </w:numPr>
+        <w:rPr>
+          <w:lang w:val="en-US"/>
+        </w:rPr>
+      </w:pPr>
+      <w:r>
+        <w:rPr>
+          <w:lang w:val="en-US"/>
+        </w:rPr>
+        <w:t>Use existing datasets as a basis for design</w:t>
+      </w:r>
+    </w:p>
+    <w:p>
+      <w:pPr>
+        <w:pStyle w:val="Lijstalinea"/>
+        <w:numPr>
+          <w:ilvl w:val="0"/>
+          <w:numId w:val="2"/>
+        </w:numPr>
+        <w:rPr>
+          <w:lang w:val="en-US"/>
+        </w:rPr>
+      </w:pPr>
+      <w:r>
+        <w:rPr>
+          <w:lang w:val="en-US"/>
+        </w:rPr>
+        <w:t xml:space="preserve">Construct a middleware for data obtained through </w:t>
+      </w:r>
+      <w:proofErr w:type="spellStart"/>
+      <w:r>
+        <w:rPr>
+          <w:lang w:val="en-US"/>
+        </w:rPr>
+        <w:t>Olisto</w:t>
+      </w:r>
+      <w:proofErr w:type="spellEnd"/>
+      <w:r>
+        <w:rPr>
+          <w:lang w:val="en-US"/>
+        </w:rPr>
+        <w:t xml:space="preserve"> for later testing</w:t>
+      </w:r>
+    </w:p>
+    <w:p>
+      <w:pPr>
+        <w:pStyle w:val="Lijstalinea"/>
+        <w:numPr>
+          <w:ilvl w:val="0"/>
+          <w:numId w:val="2"/>
+        </w:numPr>
+        <w:rPr>
+          <w:lang w:val="en-US"/>
+        </w:rPr>
+      </w:pPr>
+      <w:r>
+        <w:rPr>
+          <w:lang w:val="en-US"/>
+        </w:rPr>
+        <w:t>Describe several basic scenarios to test</w:t>
+      </w:r>
+    </w:p>
+    <w:p>
+      <w:pPr>
+        <w:pStyle w:val="Lijstalinea"/>
+        <w:numPr>
+          <w:ilvl w:val="0"/>
+          <w:numId w:val="2"/>
+        </w:numPr>
+        <w:rPr>
+          <w:lang w:val="en-US"/>
+        </w:rPr>
+      </w:pPr>
+      <w:r>
+        <w:rPr>
+          <w:lang w:val="en-US"/>
+        </w:rPr>
+        <w:t xml:space="preserve">Optional: Design basic software code based on </w:t>
+      </w:r>
+      <w:r>
+        <w:rPr>
+          <w:lang w:val="en-US"/>
+        </w:rPr>
+        <w:fldChar w:fldCharType="begin"/>
+      </w:r>
+      <w:r>
+        <w:rPr>
+          <w:lang w:val="en-US"/>
+        </w:rPr>
+        <w:instrText xml:space="preserve"> ADDIN ZOTERO_ITEM CSL_CITATION {"citationID":"UeVG76I3","properties":{"formattedCitation":"[21]","plainCitation":"[21]","noteIndex":0},"citationItems":[{"id":105,"uris":["http://zotero.org/users/5057732/items/HBCLEGBY"],"uri":["http://zotero.org/users/5057732/items/HBCLEGBY"],"itemData":{"id":105,"type":"paper-conference","title":"Using Association Rule Mining to Discover Temporal Relations of Daily Activities","container-title":"Toward Useful Services for Elderly and People with Disabilities","collection-title":"Lecture Notes in Computer Science","publisher":"Springer, Berlin, Heidelberg","page":"49-56","source":"link.springer.com","event":"International Conference on Smart Homes and Health Telematics","abstract":"The increasing aging population has inspired many machine learning researchers to find innovative solutions for assisted living. A problem often encountered in assisted living settings is activity recognition. Although activity recognition has been vastly studied by many researchers, the temporal features that constitute an activity usually have been ignored by researchers. Temporal features can provide useful insights for building predictive activity models and for recognizing activities. In this paper, we explore the use of temporal features for activity recognition in assisted living settings. We discover temporal relations such as order of activities, as well as their corresponding start time and duration features. To validate our method, we used four months of real data collected from a smart home.","URL":"https://link.springer.com/chapter/10.1007/978-3-642-21535-3_7","DOI":"10.1007/978-3-642-21535-3_7","ISBN":"978-3-642-21534-6","language":"en","author":[{"family":"Nazerfard","given":"Ehsan"},{"family":"Rashidi","given":"Parisa"},{"family":"Cook","given":"Diane J."}],"issued":{"date-parts":[["2011",6,20]]},"accessed":{"date-parts":[["2018",4,19]]}}}],"schema":"https://github.com/citation-style-language/schema/raw/master/csl-citation.json"} </w:instrText>
+      </w:r>
+      <w:r>
+        <w:rPr>
+          <w:lang w:val="en-US"/>
+        </w:rPr>
+        <w:fldChar w:fldCharType="separate"/>
+      </w:r>
+      <w:r>
+        <w:rPr>
+          <w:noProof/>
+          <w:lang w:val="en-US"/>
+        </w:rPr>
+        <w:t>[21]</w:t>
+      </w:r>
+      <w:r>
+        <w:rPr>
+          <w:lang w:val="en-US"/>
+        </w:rPr>
+        <w:fldChar w:fldCharType="end"/>
+      </w:r>
+    </w:p>
+    <w:p>
+      <w:pPr>
+        <w:pStyle w:val="Lijstalinea"/>
+        <w:numPr>
+          <w:ilvl w:val="0"/>
+          <w:numId w:val="2"/>
+        </w:numPr>
+        <w:rPr>
+          <w:lang w:val="en-US"/>
+        </w:rPr>
+      </w:pPr>
+      <w:r>
+        <w:rPr>
+          <w:lang w:val="en-US"/>
+        </w:rPr>
+        <w:t xml:space="preserve">Design and create basic software based on </w:t>
+      </w:r>
+      <w:r>
+        <w:rPr>
+          <w:lang w:val="en-US"/>
+        </w:rPr>
+        <w:fldChar w:fldCharType="begin"/>
+      </w:r>
+      <w:r>
+        <w:rPr>
+          <w:lang w:val="en-US"/>
+        </w:rPr>
+        <w:instrText xml:space="preserve"> ADDIN ZOTERO_ITEM CSL_CITATION {"citationID":"6bfQe20x","properties":{"formattedCitation":"[10], [17]","plainCitation":"[10], [17]","noteIndex":0},"citationItems":[{"id":129,"uris":["http://zotero.org/users/5057732/items/IDJQCG3G"],"uri":["http://zotero.org/users/5057732/items/IDJQCG3G"],"itemData":{"id":129,"type":"paper-conference","title":"Reasoning with Goal Models","container-title":"Conceptual Modeling — ER 2002","collection-title":"Lecture Notes in Computer Science","publisher":"Springer, Berlin, Heidelberg","page":"167-181","source":"link.springer.com","event":"International Conference on Conceptual Modeling","abstract":"Over the past decade, goal models have been used in Computer Science in order to represent software requirements, business objectives and design qualities. Such models extend traditional AI planning techniques for representing goals by allowing for partially defined and possibly inconsistent goals. This paper presents a formal framework for reasoning with such goal models. In particular, the paper proposes a qualitative and a numerical axiomatization for goal modeling primitives and introduces label propagation algorithms that are shown to be sound and complete with respect to their respective axiomatizations. In addition, the paper reports on preliminary experimental results on the propagation algorithms applied to a goal model for a US car manufacturer.","URL":"https://link.springer.com/chapter/10.1007/3-540-45816-6_22","DOI":"10.1007/3-540-45816-6_22","ISBN":"978-3-540-44277-6","language":"en","author":[{"family":"Giorgini","given":"Paolo"},{"family":"Mylopoulos","given":"John"},{"family":"Nicchiarelli","given":"Eleonora"},{"family":"Sebastiani","given":"Roberto"}],"issued":{"date-parts":[["2002",10,7]]},"accessed":{"date-parts":[["2018",4,19]]}}},{"id":187,"uris":["http://zotero.org/users/5057732/items/P92PX2WB"],"uri":["http://zotero.org/users/5057732/items/P92PX2WB"],"itemData":{"id":187,"type":"article-journal","title":"What should I do? Deriving norms from actions,values and context","page":"5","source":"Zotero","abstract":"Behavior support technology is increasingly used to assist people in daily life activities. To do this properly, it is important that the technology understands what really motivates people. What values underlie their actions, but also the inﬂuence of context, and how this can be translated to norms which govern behavior. In this paper, we expand a framework describing action hierarchies and values to include the role of context. Moreover, we present a method to derive speciﬁc norms for behavior from this information on actions, values and context. Behavior support technology can use this framework to reason about peoples ideal behavior, and so better offer personalized assistance.","language":"en","author":[{"family":"Tielman","given":"Myrthe L"},{"family":"Jonker","given":"Catholijn M"}]}}],"schema":"https://github.com/citation-style-language/schema/raw/master/csl-citation.json"} </w:instrText>
+      </w:r>
+      <w:r>
+        <w:rPr>
+          <w:lang w:val="en-US"/>
+        </w:rPr>
+        <w:fldChar w:fldCharType="separate"/>
+      </w:r>
+      <w:r>
+        <w:rPr>
+          <w:noProof/>
+          <w:lang w:val="en-US"/>
+        </w:rPr>
+        <w:t>[10], [17]</w:t>
+      </w:r>
+      <w:r>
+        <w:rPr>
+          <w:lang w:val="en-US"/>
+        </w:rPr>
+        <w:fldChar w:fldCharType="end"/>
+      </w:r>
+      <w:r>
+        <w:rPr>
+          <w:lang w:val="en-US"/>
+        </w:rPr>
+        <w:t xml:space="preserve"> </w:t>
+      </w:r>
+    </w:p>
+    <w:p>
+      <w:pPr>
+        <w:pStyle w:val="Lijstalinea"/>
+        <w:numPr>
+          <w:ilvl w:val="0"/>
+          <w:numId w:val="2"/>
+        </w:numPr>
+        <w:rPr>
+          <w:lang w:val="en-US"/>
+        </w:rPr>
+      </w:pPr>
+      <w:r>
+        <w:rPr>
+          <w:lang w:val="en-US"/>
+        </w:rPr>
+        <w:t>Create analysis of maximizing value (with and without prediction)</w:t>
+      </w:r>
     </w:p>
     <w:p>
       <w:pPr>
@@ -9353,13 +10222,6 @@
       </w:pPr>
       <w:bookmarkStart w:id="2" w:name="_GoBack"/>
       <w:bookmarkEnd w:id="2"/>
-    </w:p>
-    <w:p>
-      <w:pPr>
-        <w:rPr>
-          <w:lang w:val="en-US"/>
-        </w:rPr>
-      </w:pPr>
       <w:r>
         <w:rPr>
           <w:lang w:val="en-US"/>
@@ -9419,7 +10281,23 @@
           <w:lang w:val="en-US"/>
         </w:rPr>
         <w:tab/>
-        <w:t xml:space="preserve">S. W. Kim, M. C. Kim, S. H. Park, Y. K. Jin, and W. S. Choi, “Gate Reminder: A Design Case of a Smart Reminder,” in </w:t>
+        <w:t xml:space="preserve">S. W. Kim, M. C. Kim, S. H. Park, Y. K. </w:t>
+      </w:r>
+      <w:proofErr w:type="spellStart"/>
+      <w:r>
+        <w:rPr>
+          <w:rFonts w:ascii="Times New Roman" w:hAnsi="Times New Roman" w:cs="Times New Roman"/>
+          <w:lang w:val="en-US"/>
+        </w:rPr>
+        <w:t>Jin</w:t>
+      </w:r>
+      <w:proofErr w:type="spellEnd"/>
+      <w:r>
+        <w:rPr>
+          <w:rFonts w:ascii="Times New Roman" w:hAnsi="Times New Roman" w:cs="Times New Roman"/>
+          <w:lang w:val="en-US"/>
+        </w:rPr>
+        <w:t xml:space="preserve">, and W. S. Choi, “Gate Reminder: A Design Case of a Smart Reminder,” in </w:t>
       </w:r>
       <w:r>
         <w:rPr>
@@ -9462,7 +10340,55 @@
           <w:lang w:val="en-US"/>
         </w:rPr>
         <w:tab/>
-        <w:t xml:space="preserve">F. Corno, L. D. Russis, and T. Montanaro, “A context and user aware smart notification system,” in </w:t>
+        <w:t xml:space="preserve">F. </w:t>
+      </w:r>
+      <w:proofErr w:type="spellStart"/>
+      <w:r>
+        <w:rPr>
+          <w:rFonts w:ascii="Times New Roman" w:hAnsi="Times New Roman" w:cs="Times New Roman"/>
+          <w:lang w:val="en-US"/>
+        </w:rPr>
+        <w:t>Corno</w:t>
+      </w:r>
+      <w:proofErr w:type="spellEnd"/>
+      <w:r>
+        <w:rPr>
+          <w:rFonts w:ascii="Times New Roman" w:hAnsi="Times New Roman" w:cs="Times New Roman"/>
+          <w:lang w:val="en-US"/>
+        </w:rPr>
+        <w:t xml:space="preserve">, L. D. </w:t>
+      </w:r>
+      <w:proofErr w:type="spellStart"/>
+      <w:r>
+        <w:rPr>
+          <w:rFonts w:ascii="Times New Roman" w:hAnsi="Times New Roman" w:cs="Times New Roman"/>
+          <w:lang w:val="en-US"/>
+        </w:rPr>
+        <w:t>Russis</w:t>
+      </w:r>
+      <w:proofErr w:type="spellEnd"/>
+      <w:r>
+        <w:rPr>
+          <w:rFonts w:ascii="Times New Roman" w:hAnsi="Times New Roman" w:cs="Times New Roman"/>
+          <w:lang w:val="en-US"/>
+        </w:rPr>
+        <w:t xml:space="preserve">, and T. </w:t>
+      </w:r>
+      <w:proofErr w:type="spellStart"/>
+      <w:r>
+        <w:rPr>
+          <w:rFonts w:ascii="Times New Roman" w:hAnsi="Times New Roman" w:cs="Times New Roman"/>
+          <w:lang w:val="en-US"/>
+        </w:rPr>
+        <w:t>Montanaro</w:t>
+      </w:r>
+      <w:proofErr w:type="spellEnd"/>
+      <w:r>
+        <w:rPr>
+          <w:rFonts w:ascii="Times New Roman" w:hAnsi="Times New Roman" w:cs="Times New Roman"/>
+          <w:lang w:val="en-US"/>
+        </w:rPr>
+        <w:t xml:space="preserve">, “A context and user aware smart notification system,” in </w:t>
       </w:r>
       <w:r>
         <w:rPr>
@@ -9505,7 +10431,39 @@
           <w:lang w:val="en-US"/>
         </w:rPr>
         <w:tab/>
-        <w:t xml:space="preserve">H. T. Chaminda, V. Klyuev, and K. Naruse, “A smart reminder system for complex human activities,” in </w:t>
+        <w:t xml:space="preserve">H. T. Chaminda, V. </w:t>
+      </w:r>
+      <w:proofErr w:type="spellStart"/>
+      <w:r>
+        <w:rPr>
+          <w:rFonts w:ascii="Times New Roman" w:hAnsi="Times New Roman" w:cs="Times New Roman"/>
+          <w:lang w:val="en-US"/>
+        </w:rPr>
+        <w:t>Klyuev</w:t>
+      </w:r>
+      <w:proofErr w:type="spellEnd"/>
+      <w:r>
+        <w:rPr>
+          <w:rFonts w:ascii="Times New Roman" w:hAnsi="Times New Roman" w:cs="Times New Roman"/>
+          <w:lang w:val="en-US"/>
+        </w:rPr>
+        <w:t xml:space="preserve">, and K. </w:t>
+      </w:r>
+      <w:proofErr w:type="spellStart"/>
+      <w:r>
+        <w:rPr>
+          <w:rFonts w:ascii="Times New Roman" w:hAnsi="Times New Roman" w:cs="Times New Roman"/>
+          <w:lang w:val="en-US"/>
+        </w:rPr>
+        <w:t>Naruse</w:t>
+      </w:r>
+      <w:proofErr w:type="spellEnd"/>
+      <w:r>
+        <w:rPr>
+          <w:rFonts w:ascii="Times New Roman" w:hAnsi="Times New Roman" w:cs="Times New Roman"/>
+          <w:lang w:val="en-US"/>
+        </w:rPr>
+        <w:t xml:space="preserve">, “A smart reminder system for complex human activities,” in </w:t>
       </w:r>
       <w:r>
         <w:rPr>
@@ -9548,8 +10506,25 @@
           <w:lang w:val="en-US"/>
         </w:rPr>
         <w:tab/>
-        <w:t xml:space="preserve">“Olisto makes smart thing smarter, according to your rules.,” </w:t>
-      </w:r>
+        <w:t>“</w:t>
+      </w:r>
+      <w:proofErr w:type="spellStart"/>
+      <w:r>
+        <w:rPr>
+          <w:rFonts w:ascii="Times New Roman" w:hAnsi="Times New Roman" w:cs="Times New Roman"/>
+          <w:lang w:val="en-US"/>
+        </w:rPr>
+        <w:t>Olisto</w:t>
+      </w:r>
+      <w:proofErr w:type="spellEnd"/>
+      <w:r>
+        <w:rPr>
+          <w:rFonts w:ascii="Times New Roman" w:hAnsi="Times New Roman" w:cs="Times New Roman"/>
+          <w:lang w:val="en-US"/>
+        </w:rPr>
+        <w:t xml:space="preserve"> makes smart thing smarter, according to your rules.,” </w:t>
+      </w:r>
+      <w:proofErr w:type="spellStart"/>
       <w:r>
         <w:rPr>
           <w:rFonts w:ascii="Times New Roman" w:hAnsi="Times New Roman" w:cs="Times New Roman"/>
@@ -9559,6 +10534,7 @@
         </w:rPr>
         <w:t>Olisto</w:t>
       </w:r>
+      <w:proofErr w:type="spellEnd"/>
       <w:r>
         <w:rPr>
           <w:rFonts w:ascii="Times New Roman" w:hAnsi="Times New Roman" w:cs="Times New Roman"/>
@@ -9618,7 +10594,55 @@
           <w:lang w:val="en-US"/>
         </w:rPr>
         <w:tab/>
-        <w:t xml:space="preserve">A. K. Dey and G. D. Abowd, “CybreMinder: A Context-Aware System for Supporting Reminders,” in </w:t>
+        <w:t xml:space="preserve">A. K. </w:t>
+      </w:r>
+      <w:proofErr w:type="spellStart"/>
+      <w:r>
+        <w:rPr>
+          <w:rFonts w:ascii="Times New Roman" w:hAnsi="Times New Roman" w:cs="Times New Roman"/>
+          <w:lang w:val="en-US"/>
+        </w:rPr>
+        <w:t>Dey</w:t>
+      </w:r>
+      <w:proofErr w:type="spellEnd"/>
+      <w:r>
+        <w:rPr>
+          <w:rFonts w:ascii="Times New Roman" w:hAnsi="Times New Roman" w:cs="Times New Roman"/>
+          <w:lang w:val="en-US"/>
+        </w:rPr>
+        <w:t xml:space="preserve"> and G. D. </w:t>
+      </w:r>
+      <w:proofErr w:type="spellStart"/>
+      <w:r>
+        <w:rPr>
+          <w:rFonts w:ascii="Times New Roman" w:hAnsi="Times New Roman" w:cs="Times New Roman"/>
+          <w:lang w:val="en-US"/>
+        </w:rPr>
+        <w:t>Abowd</w:t>
+      </w:r>
+      <w:proofErr w:type="spellEnd"/>
+      <w:r>
+        <w:rPr>
+          <w:rFonts w:ascii="Times New Roman" w:hAnsi="Times New Roman" w:cs="Times New Roman"/>
+          <w:lang w:val="en-US"/>
+        </w:rPr>
+        <w:t>, “</w:t>
+      </w:r>
+      <w:proofErr w:type="spellStart"/>
+      <w:r>
+        <w:rPr>
+          <w:rFonts w:ascii="Times New Roman" w:hAnsi="Times New Roman" w:cs="Times New Roman"/>
+          <w:lang w:val="en-US"/>
+        </w:rPr>
+        <w:t>CybreMinder</w:t>
+      </w:r>
+      <w:proofErr w:type="spellEnd"/>
+      <w:r>
+        <w:rPr>
+          <w:rFonts w:ascii="Times New Roman" w:hAnsi="Times New Roman" w:cs="Times New Roman"/>
+          <w:lang w:val="en-US"/>
+        </w:rPr>
+        <w:t xml:space="preserve">: A Context-Aware System for Supporting Reminders,” in </w:t>
       </w:r>
       <w:r>
         <w:rPr>
@@ -9661,8 +10685,41 @@
           <w:lang w:val="en-US"/>
         </w:rPr>
         <w:tab/>
-        <w:t xml:space="preserve">S. Vurgun, M. Philipose, and M. Pavel, “A Statistical Reasoning System for Medication Prompting,” in </w:t>
-      </w:r>
+        <w:t xml:space="preserve">S. </w:t>
+      </w:r>
+      <w:proofErr w:type="spellStart"/>
+      <w:r>
+        <w:rPr>
+          <w:rFonts w:ascii="Times New Roman" w:hAnsi="Times New Roman" w:cs="Times New Roman"/>
+          <w:lang w:val="en-US"/>
+        </w:rPr>
+        <w:t>Vurgun</w:t>
+      </w:r>
+      <w:proofErr w:type="spellEnd"/>
+      <w:r>
+        <w:rPr>
+          <w:rFonts w:ascii="Times New Roman" w:hAnsi="Times New Roman" w:cs="Times New Roman"/>
+          <w:lang w:val="en-US"/>
+        </w:rPr>
+        <w:t xml:space="preserve">, M. </w:t>
+      </w:r>
+      <w:proofErr w:type="spellStart"/>
+      <w:r>
+        <w:rPr>
+          <w:rFonts w:ascii="Times New Roman" w:hAnsi="Times New Roman" w:cs="Times New Roman"/>
+          <w:lang w:val="en-US"/>
+        </w:rPr>
+        <w:t>Philipose</w:t>
+      </w:r>
+      <w:proofErr w:type="spellEnd"/>
+      <w:r>
+        <w:rPr>
+          <w:rFonts w:ascii="Times New Roman" w:hAnsi="Times New Roman" w:cs="Times New Roman"/>
+          <w:lang w:val="en-US"/>
+        </w:rPr>
+        <w:t xml:space="preserve">, and M. Pavel, “A Statistical Reasoning System for Medication Prompting,” in </w:t>
+      </w:r>
+      <w:proofErr w:type="spellStart"/>
       <w:r>
         <w:rPr>
           <w:rFonts w:ascii="Times New Roman" w:hAnsi="Times New Roman" w:cs="Times New Roman"/>
@@ -9670,7 +10727,17 @@
           <w:iCs/>
           <w:lang w:val="en-US"/>
         </w:rPr>
-        <w:t>UbiComp 2007: Ubiquitous Computing</w:t>
+        <w:t>UbiComp</w:t>
+      </w:r>
+      <w:proofErr w:type="spellEnd"/>
+      <w:r>
+        <w:rPr>
+          <w:rFonts w:ascii="Times New Roman" w:hAnsi="Times New Roman" w:cs="Times New Roman"/>
+          <w:i/>
+          <w:iCs/>
+          <w:lang w:val="en-US"/>
+        </w:rPr>
+        <w:t xml:space="preserve"> 2007: Ubiquitous Computing</w:t>
       </w:r>
       <w:r>
         <w:rPr>
@@ -9704,7 +10771,39 @@
           <w:lang w:val="en-US"/>
         </w:rPr>
         <w:tab/>
-        <w:t xml:space="preserve">D. Zhang, M. Hariz, and M. Mokhtari, “Assisting Elders with Mild Dementia Staying at Home,” in </w:t>
+        <w:t xml:space="preserve">D. Zhang, M. </w:t>
+      </w:r>
+      <w:proofErr w:type="spellStart"/>
+      <w:r>
+        <w:rPr>
+          <w:rFonts w:ascii="Times New Roman" w:hAnsi="Times New Roman" w:cs="Times New Roman"/>
+          <w:lang w:val="en-US"/>
+        </w:rPr>
+        <w:t>Hariz</w:t>
+      </w:r>
+      <w:proofErr w:type="spellEnd"/>
+      <w:r>
+        <w:rPr>
+          <w:rFonts w:ascii="Times New Roman" w:hAnsi="Times New Roman" w:cs="Times New Roman"/>
+          <w:lang w:val="en-US"/>
+        </w:rPr>
+        <w:t xml:space="preserve">, and M. </w:t>
+      </w:r>
+      <w:proofErr w:type="spellStart"/>
+      <w:r>
+        <w:rPr>
+          <w:rFonts w:ascii="Times New Roman" w:hAnsi="Times New Roman" w:cs="Times New Roman"/>
+          <w:lang w:val="en-US"/>
+        </w:rPr>
+        <w:t>Mokhtari</w:t>
+      </w:r>
+      <w:proofErr w:type="spellEnd"/>
+      <w:r>
+        <w:rPr>
+          <w:rFonts w:ascii="Times New Roman" w:hAnsi="Times New Roman" w:cs="Times New Roman"/>
+          <w:lang w:val="en-US"/>
+        </w:rPr>
+        <w:t xml:space="preserve">, “Assisting Elders with Mild Dementia Staying at Home,” in </w:t>
       </w:r>
       <w:r>
         <w:rPr>
@@ -9713,7 +10812,27 @@
           <w:iCs/>
           <w:lang w:val="en-US"/>
         </w:rPr>
-        <w:t>2008 Sixth Annual IEEE International Conference on Pervasive Computing and Communications (PerCom)</w:t>
+        <w:t>2008 Sixth Annual IEEE International Conference on Pervasive Computing and Communications (</w:t>
+      </w:r>
+      <w:proofErr w:type="spellStart"/>
+      <w:r>
+        <w:rPr>
+          <w:rFonts w:ascii="Times New Roman" w:hAnsi="Times New Roman" w:cs="Times New Roman"/>
+          <w:i/>
+          <w:iCs/>
+          <w:lang w:val="en-US"/>
+        </w:rPr>
+        <w:t>PerCom</w:t>
+      </w:r>
+      <w:proofErr w:type="spellEnd"/>
+      <w:r>
+        <w:rPr>
+          <w:rFonts w:ascii="Times New Roman" w:hAnsi="Times New Roman" w:cs="Times New Roman"/>
+          <w:i/>
+          <w:iCs/>
+          <w:lang w:val="en-US"/>
+        </w:rPr>
+        <w:t>)</w:t>
       </w:r>
       <w:r>
         <w:rPr>
@@ -9790,7 +10909,71 @@
           <w:lang w:val="en-US"/>
         </w:rPr>
         <w:tab/>
-        <w:t xml:space="preserve">P. Giorgini, J. Mylopoulos, E. Nicchiarelli, and R. Sebastiani, “Reasoning with Goal Models,” in </w:t>
+        <w:t xml:space="preserve">P. </w:t>
+      </w:r>
+      <w:proofErr w:type="spellStart"/>
+      <w:r>
+        <w:rPr>
+          <w:rFonts w:ascii="Times New Roman" w:hAnsi="Times New Roman" w:cs="Times New Roman"/>
+          <w:lang w:val="en-US"/>
+        </w:rPr>
+        <w:t>Giorgini</w:t>
+      </w:r>
+      <w:proofErr w:type="spellEnd"/>
+      <w:r>
+        <w:rPr>
+          <w:rFonts w:ascii="Times New Roman" w:hAnsi="Times New Roman" w:cs="Times New Roman"/>
+          <w:lang w:val="en-US"/>
+        </w:rPr>
+        <w:t xml:space="preserve">, J. </w:t>
+      </w:r>
+      <w:proofErr w:type="spellStart"/>
+      <w:r>
+        <w:rPr>
+          <w:rFonts w:ascii="Times New Roman" w:hAnsi="Times New Roman" w:cs="Times New Roman"/>
+          <w:lang w:val="en-US"/>
+        </w:rPr>
+        <w:t>Mylopoulos</w:t>
+      </w:r>
+      <w:proofErr w:type="spellEnd"/>
+      <w:r>
+        <w:rPr>
+          <w:rFonts w:ascii="Times New Roman" w:hAnsi="Times New Roman" w:cs="Times New Roman"/>
+          <w:lang w:val="en-US"/>
+        </w:rPr>
+        <w:t xml:space="preserve">, E. </w:t>
+      </w:r>
+      <w:proofErr w:type="spellStart"/>
+      <w:r>
+        <w:rPr>
+          <w:rFonts w:ascii="Times New Roman" w:hAnsi="Times New Roman" w:cs="Times New Roman"/>
+          <w:lang w:val="en-US"/>
+        </w:rPr>
+        <w:t>Nicchiarelli</w:t>
+      </w:r>
+      <w:proofErr w:type="spellEnd"/>
+      <w:r>
+        <w:rPr>
+          <w:rFonts w:ascii="Times New Roman" w:hAnsi="Times New Roman" w:cs="Times New Roman"/>
+          <w:lang w:val="en-US"/>
+        </w:rPr>
+        <w:t xml:space="preserve">, and R. </w:t>
+      </w:r>
+      <w:proofErr w:type="spellStart"/>
+      <w:r>
+        <w:rPr>
+          <w:rFonts w:ascii="Times New Roman" w:hAnsi="Times New Roman" w:cs="Times New Roman"/>
+          <w:lang w:val="en-US"/>
+        </w:rPr>
+        <w:t>Sebastiani</w:t>
+      </w:r>
+      <w:proofErr w:type="spellEnd"/>
+      <w:r>
+        <w:rPr>
+          <w:rFonts w:ascii="Times New Roman" w:hAnsi="Times New Roman" w:cs="Times New Roman"/>
+          <w:lang w:val="en-US"/>
+        </w:rPr>
+        <w:t xml:space="preserve">, “Reasoning with Goal Models,” in </w:t>
       </w:r>
       <w:r>
         <w:rPr>
@@ -9833,7 +11016,55 @@
           <w:lang w:val="en-US"/>
         </w:rPr>
         <w:tab/>
-        <w:t xml:space="preserve">L. S. Shafti, P. A. Haya, M. García-Herranz, and X. Alamán, “Personal Ambient Intelligent Reminder for People with Cognitive Disabilities,” in </w:t>
+        <w:t xml:space="preserve">L. S. </w:t>
+      </w:r>
+      <w:proofErr w:type="spellStart"/>
+      <w:r>
+        <w:rPr>
+          <w:rFonts w:ascii="Times New Roman" w:hAnsi="Times New Roman" w:cs="Times New Roman"/>
+          <w:lang w:val="en-US"/>
+        </w:rPr>
+        <w:t>Shafti</w:t>
+      </w:r>
+      <w:proofErr w:type="spellEnd"/>
+      <w:r>
+        <w:rPr>
+          <w:rFonts w:ascii="Times New Roman" w:hAnsi="Times New Roman" w:cs="Times New Roman"/>
+          <w:lang w:val="en-US"/>
+        </w:rPr>
+        <w:t>, P. A. Haya, M. García-</w:t>
+      </w:r>
+      <w:proofErr w:type="spellStart"/>
+      <w:r>
+        <w:rPr>
+          <w:rFonts w:ascii="Times New Roman" w:hAnsi="Times New Roman" w:cs="Times New Roman"/>
+          <w:lang w:val="en-US"/>
+        </w:rPr>
+        <w:t>Herranz</w:t>
+      </w:r>
+      <w:proofErr w:type="spellEnd"/>
+      <w:r>
+        <w:rPr>
+          <w:rFonts w:ascii="Times New Roman" w:hAnsi="Times New Roman" w:cs="Times New Roman"/>
+          <w:lang w:val="en-US"/>
+        </w:rPr>
+        <w:t xml:space="preserve">, and X. </w:t>
+      </w:r>
+      <w:proofErr w:type="spellStart"/>
+      <w:r>
+        <w:rPr>
+          <w:rFonts w:ascii="Times New Roman" w:hAnsi="Times New Roman" w:cs="Times New Roman"/>
+          <w:lang w:val="en-US"/>
+        </w:rPr>
+        <w:t>Alamán</w:t>
+      </w:r>
+      <w:proofErr w:type="spellEnd"/>
+      <w:r>
+        <w:rPr>
+          <w:rFonts w:ascii="Times New Roman" w:hAnsi="Times New Roman" w:cs="Times New Roman"/>
+          <w:lang w:val="en-US"/>
+        </w:rPr>
+        <w:t xml:space="preserve">, “Personal Ambient Intelligent Reminder for People with Cognitive Disabilities,” in </w:t>
       </w:r>
       <w:r>
         <w:rPr>
@@ -9876,7 +11107,55 @@
           <w:lang w:val="en-US"/>
         </w:rPr>
         <w:tab/>
-        <w:t xml:space="preserve">A. Hristova, A. M. Bernardos, and J. R. Casar, “Context-aware services for ambient assisted living: A case-study,” in </w:t>
+        <w:t xml:space="preserve">A. </w:t>
+      </w:r>
+      <w:proofErr w:type="spellStart"/>
+      <w:r>
+        <w:rPr>
+          <w:rFonts w:ascii="Times New Roman" w:hAnsi="Times New Roman" w:cs="Times New Roman"/>
+          <w:lang w:val="en-US"/>
+        </w:rPr>
+        <w:t>Hristova</w:t>
+      </w:r>
+      <w:proofErr w:type="spellEnd"/>
+      <w:r>
+        <w:rPr>
+          <w:rFonts w:ascii="Times New Roman" w:hAnsi="Times New Roman" w:cs="Times New Roman"/>
+          <w:lang w:val="en-US"/>
+        </w:rPr>
+        <w:t xml:space="preserve">, A. M. </w:t>
+      </w:r>
+      <w:proofErr w:type="spellStart"/>
+      <w:r>
+        <w:rPr>
+          <w:rFonts w:ascii="Times New Roman" w:hAnsi="Times New Roman" w:cs="Times New Roman"/>
+          <w:lang w:val="en-US"/>
+        </w:rPr>
+        <w:t>Bernardos</w:t>
+      </w:r>
+      <w:proofErr w:type="spellEnd"/>
+      <w:r>
+        <w:rPr>
+          <w:rFonts w:ascii="Times New Roman" w:hAnsi="Times New Roman" w:cs="Times New Roman"/>
+          <w:lang w:val="en-US"/>
+        </w:rPr>
+        <w:t xml:space="preserve">, and J. R. </w:t>
+      </w:r>
+      <w:proofErr w:type="spellStart"/>
+      <w:r>
+        <w:rPr>
+          <w:rFonts w:ascii="Times New Roman" w:hAnsi="Times New Roman" w:cs="Times New Roman"/>
+          <w:lang w:val="en-US"/>
+        </w:rPr>
+        <w:t>Casar</w:t>
+      </w:r>
+      <w:proofErr w:type="spellEnd"/>
+      <w:r>
+        <w:rPr>
+          <w:rFonts w:ascii="Times New Roman" w:hAnsi="Times New Roman" w:cs="Times New Roman"/>
+          <w:lang w:val="en-US"/>
+        </w:rPr>
+        <w:t xml:space="preserve">, “Context-aware services for ambient assisted living: A case-study,” in </w:t>
       </w:r>
       <w:r>
         <w:rPr>
@@ -9919,7 +11198,55 @@
           <w:lang w:val="en-US"/>
         </w:rPr>
         <w:tab/>
-        <w:t xml:space="preserve">A. Arcelus, M. H. Jones, R. Goubran, and F. Knoefel, “Integration of Smart Home Technologies in a Health Monitoring System for the Elderly,” in </w:t>
+        <w:t xml:space="preserve">A. </w:t>
+      </w:r>
+      <w:proofErr w:type="spellStart"/>
+      <w:r>
+        <w:rPr>
+          <w:rFonts w:ascii="Times New Roman" w:hAnsi="Times New Roman" w:cs="Times New Roman"/>
+          <w:lang w:val="en-US"/>
+        </w:rPr>
+        <w:t>Arcelus</w:t>
+      </w:r>
+      <w:proofErr w:type="spellEnd"/>
+      <w:r>
+        <w:rPr>
+          <w:rFonts w:ascii="Times New Roman" w:hAnsi="Times New Roman" w:cs="Times New Roman"/>
+          <w:lang w:val="en-US"/>
+        </w:rPr>
+        <w:t xml:space="preserve">, M. H. Jones, R. </w:t>
+      </w:r>
+      <w:proofErr w:type="spellStart"/>
+      <w:r>
+        <w:rPr>
+          <w:rFonts w:ascii="Times New Roman" w:hAnsi="Times New Roman" w:cs="Times New Roman"/>
+          <w:lang w:val="en-US"/>
+        </w:rPr>
+        <w:t>Goubran</w:t>
+      </w:r>
+      <w:proofErr w:type="spellEnd"/>
+      <w:r>
+        <w:rPr>
+          <w:rFonts w:ascii="Times New Roman" w:hAnsi="Times New Roman" w:cs="Times New Roman"/>
+          <w:lang w:val="en-US"/>
+        </w:rPr>
+        <w:t xml:space="preserve">, and F. </w:t>
+      </w:r>
+      <w:proofErr w:type="spellStart"/>
+      <w:r>
+        <w:rPr>
+          <w:rFonts w:ascii="Times New Roman" w:hAnsi="Times New Roman" w:cs="Times New Roman"/>
+          <w:lang w:val="en-US"/>
+        </w:rPr>
+        <w:t>Knoefel</w:t>
+      </w:r>
+      <w:proofErr w:type="spellEnd"/>
+      <w:r>
+        <w:rPr>
+          <w:rFonts w:ascii="Times New Roman" w:hAnsi="Times New Roman" w:cs="Times New Roman"/>
+          <w:lang w:val="en-US"/>
+        </w:rPr>
+        <w:t xml:space="preserve">, “Integration of Smart Home Technologies in a Health Monitoring System for the Elderly,” in </w:t>
       </w:r>
       <w:r>
         <w:rPr>
@@ -9962,7 +11289,87 @@
           <w:lang w:val="en-US"/>
         </w:rPr>
         <w:tab/>
-        <w:t xml:space="preserve">A. M. Bernardos, P. Tarrío, and J. R. Casar, “CASanDRA: A Framework to Provide Context Acquisition Services ANd Reasoning Algorithms for Ambient Intelligence Applications,” in </w:t>
+        <w:t xml:space="preserve">A. M. </w:t>
+      </w:r>
+      <w:proofErr w:type="spellStart"/>
+      <w:r>
+        <w:rPr>
+          <w:rFonts w:ascii="Times New Roman" w:hAnsi="Times New Roman" w:cs="Times New Roman"/>
+          <w:lang w:val="en-US"/>
+        </w:rPr>
+        <w:t>Bernardos</w:t>
+      </w:r>
+      <w:proofErr w:type="spellEnd"/>
+      <w:r>
+        <w:rPr>
+          <w:rFonts w:ascii="Times New Roman" w:hAnsi="Times New Roman" w:cs="Times New Roman"/>
+          <w:lang w:val="en-US"/>
+        </w:rPr>
+        <w:t xml:space="preserve">, P. </w:t>
+      </w:r>
+      <w:proofErr w:type="spellStart"/>
+      <w:r>
+        <w:rPr>
+          <w:rFonts w:ascii="Times New Roman" w:hAnsi="Times New Roman" w:cs="Times New Roman"/>
+          <w:lang w:val="en-US"/>
+        </w:rPr>
+        <w:t>Tarrío</w:t>
+      </w:r>
+      <w:proofErr w:type="spellEnd"/>
+      <w:r>
+        <w:rPr>
+          <w:rFonts w:ascii="Times New Roman" w:hAnsi="Times New Roman" w:cs="Times New Roman"/>
+          <w:lang w:val="en-US"/>
+        </w:rPr>
+        <w:t xml:space="preserve">, and J. R. </w:t>
+      </w:r>
+      <w:proofErr w:type="spellStart"/>
+      <w:r>
+        <w:rPr>
+          <w:rFonts w:ascii="Times New Roman" w:hAnsi="Times New Roman" w:cs="Times New Roman"/>
+          <w:lang w:val="en-US"/>
+        </w:rPr>
+        <w:t>Casar</w:t>
+      </w:r>
+      <w:proofErr w:type="spellEnd"/>
+      <w:r>
+        <w:rPr>
+          <w:rFonts w:ascii="Times New Roman" w:hAnsi="Times New Roman" w:cs="Times New Roman"/>
+          <w:lang w:val="en-US"/>
+        </w:rPr>
+        <w:t>, “</w:t>
+      </w:r>
+      <w:proofErr w:type="spellStart"/>
+      <w:r>
+        <w:rPr>
+          <w:rFonts w:ascii="Times New Roman" w:hAnsi="Times New Roman" w:cs="Times New Roman"/>
+          <w:lang w:val="en-US"/>
+        </w:rPr>
+        <w:t>CASanDRA</w:t>
+      </w:r>
+      <w:proofErr w:type="spellEnd"/>
+      <w:r>
+        <w:rPr>
+          <w:rFonts w:ascii="Times New Roman" w:hAnsi="Times New Roman" w:cs="Times New Roman"/>
+          <w:lang w:val="en-US"/>
+        </w:rPr>
+        <w:t xml:space="preserve">: A Framework to Provide Context Acquisition Services </w:t>
+      </w:r>
+      <w:proofErr w:type="spellStart"/>
+      <w:r>
+        <w:rPr>
+          <w:rFonts w:ascii="Times New Roman" w:hAnsi="Times New Roman" w:cs="Times New Roman"/>
+          <w:lang w:val="en-US"/>
+        </w:rPr>
+        <w:t>ANd</w:t>
+      </w:r>
+      <w:proofErr w:type="spellEnd"/>
+      <w:r>
+        <w:rPr>
+          <w:rFonts w:ascii="Times New Roman" w:hAnsi="Times New Roman" w:cs="Times New Roman"/>
+          <w:lang w:val="en-US"/>
+        </w:rPr>
+        <w:t xml:space="preserve"> Reasoning Algorithms for Ambient Intelligence Applications,” in </w:t>
       </w:r>
       <w:r>
         <w:rPr>
@@ -10005,7 +11412,23 @@
           <w:lang w:val="en-US"/>
         </w:rPr>
         <w:tab/>
-        <w:t>H. Eon Byun and K. Cheverst, “Exploiting user models and context-awareness to support personal daily activities,” Jan. 2001.</w:t>
+        <w:t xml:space="preserve">H. Eon Byun and K. </w:t>
+      </w:r>
+      <w:proofErr w:type="spellStart"/>
+      <w:r>
+        <w:rPr>
+          <w:rFonts w:ascii="Times New Roman" w:hAnsi="Times New Roman" w:cs="Times New Roman"/>
+          <w:lang w:val="en-US"/>
+        </w:rPr>
+        <w:t>Cheverst</w:t>
+      </w:r>
+      <w:proofErr w:type="spellEnd"/>
+      <w:r>
+        <w:rPr>
+          <w:rFonts w:ascii="Times New Roman" w:hAnsi="Times New Roman" w:cs="Times New Roman"/>
+          <w:lang w:val="en-US"/>
+        </w:rPr>
+        <w:t>, “Exploiting user models and context-awareness to support personal daily activities,” Jan. 2001.</w:t>
       </w:r>
     </w:p>
     <w:p>
@@ -10032,7 +11455,103 @@
           <w:lang w:val="en-US"/>
         </w:rPr>
         <w:tab/>
-        <w:t>A. Fritzen, N. Leipold, N. Terzimehic, M. Böhm, and H. Krcmar, “HeadacheCoach: Towards Headache Prevention by Sensing and Making Sense of Personal Lifestyle Data,” 2017.</w:t>
+        <w:t xml:space="preserve">A. </w:t>
+      </w:r>
+      <w:proofErr w:type="spellStart"/>
+      <w:r>
+        <w:rPr>
+          <w:rFonts w:ascii="Times New Roman" w:hAnsi="Times New Roman" w:cs="Times New Roman"/>
+          <w:lang w:val="en-US"/>
+        </w:rPr>
+        <w:t>Fritzen</w:t>
+      </w:r>
+      <w:proofErr w:type="spellEnd"/>
+      <w:r>
+        <w:rPr>
+          <w:rFonts w:ascii="Times New Roman" w:hAnsi="Times New Roman" w:cs="Times New Roman"/>
+          <w:lang w:val="en-US"/>
+        </w:rPr>
+        <w:t xml:space="preserve">, N. </w:t>
+      </w:r>
+      <w:proofErr w:type="spellStart"/>
+      <w:r>
+        <w:rPr>
+          <w:rFonts w:ascii="Times New Roman" w:hAnsi="Times New Roman" w:cs="Times New Roman"/>
+          <w:lang w:val="en-US"/>
+        </w:rPr>
+        <w:t>Leipold</w:t>
+      </w:r>
+      <w:proofErr w:type="spellEnd"/>
+      <w:r>
+        <w:rPr>
+          <w:rFonts w:ascii="Times New Roman" w:hAnsi="Times New Roman" w:cs="Times New Roman"/>
+          <w:lang w:val="en-US"/>
+        </w:rPr>
+        <w:t xml:space="preserve">, N. </w:t>
+      </w:r>
+      <w:proofErr w:type="spellStart"/>
+      <w:r>
+        <w:rPr>
+          <w:rFonts w:ascii="Times New Roman" w:hAnsi="Times New Roman" w:cs="Times New Roman"/>
+          <w:lang w:val="en-US"/>
+        </w:rPr>
+        <w:t>Terzimehic</w:t>
+      </w:r>
+      <w:proofErr w:type="spellEnd"/>
+      <w:r>
+        <w:rPr>
+          <w:rFonts w:ascii="Times New Roman" w:hAnsi="Times New Roman" w:cs="Times New Roman"/>
+          <w:lang w:val="en-US"/>
+        </w:rPr>
+        <w:t xml:space="preserve">, M. </w:t>
+      </w:r>
+      <w:proofErr w:type="spellStart"/>
+      <w:r>
+        <w:rPr>
+          <w:rFonts w:ascii="Times New Roman" w:hAnsi="Times New Roman" w:cs="Times New Roman"/>
+          <w:lang w:val="en-US"/>
+        </w:rPr>
+        <w:t>Böhm</w:t>
+      </w:r>
+      <w:proofErr w:type="spellEnd"/>
+      <w:r>
+        <w:rPr>
+          <w:rFonts w:ascii="Times New Roman" w:hAnsi="Times New Roman" w:cs="Times New Roman"/>
+          <w:lang w:val="en-US"/>
+        </w:rPr>
+        <w:t xml:space="preserve">, and H. </w:t>
+      </w:r>
+      <w:proofErr w:type="spellStart"/>
+      <w:r>
+        <w:rPr>
+          <w:rFonts w:ascii="Times New Roman" w:hAnsi="Times New Roman" w:cs="Times New Roman"/>
+          <w:lang w:val="en-US"/>
+        </w:rPr>
+        <w:t>Krcmar</w:t>
+      </w:r>
+      <w:proofErr w:type="spellEnd"/>
+      <w:r>
+        <w:rPr>
+          <w:rFonts w:ascii="Times New Roman" w:hAnsi="Times New Roman" w:cs="Times New Roman"/>
+          <w:lang w:val="en-US"/>
+        </w:rPr>
+        <w:t>, “</w:t>
+      </w:r>
+      <w:proofErr w:type="spellStart"/>
+      <w:r>
+        <w:rPr>
+          <w:rFonts w:ascii="Times New Roman" w:hAnsi="Times New Roman" w:cs="Times New Roman"/>
+          <w:lang w:val="en-US"/>
+        </w:rPr>
+        <w:t>HeadacheCoach</w:t>
+      </w:r>
+      <w:proofErr w:type="spellEnd"/>
+      <w:r>
+        <w:rPr>
+          <w:rFonts w:ascii="Times New Roman" w:hAnsi="Times New Roman" w:cs="Times New Roman"/>
+          <w:lang w:val="en-US"/>
+        </w:rPr>
+        <w:t>: Towards Headache Prevention by Sensing and Making Sense of Personal Lifestyle Data,” 2017.</w:t>
       </w:r>
     </w:p>
     <w:p>
@@ -10059,7 +11578,39 @@
           <w:lang w:val="en-US"/>
         </w:rPr>
         <w:tab/>
-        <w:t>M. L. Tielman and C. M. Jonker, “What should I do? Deriving norms from actions,values and context,” p. 5.</w:t>
+        <w:t xml:space="preserve">M. L. </w:t>
+      </w:r>
+      <w:proofErr w:type="spellStart"/>
+      <w:r>
+        <w:rPr>
+          <w:rFonts w:ascii="Times New Roman" w:hAnsi="Times New Roman" w:cs="Times New Roman"/>
+          <w:lang w:val="en-US"/>
+        </w:rPr>
+        <w:t>Tielman</w:t>
+      </w:r>
+      <w:proofErr w:type="spellEnd"/>
+      <w:r>
+        <w:rPr>
+          <w:rFonts w:ascii="Times New Roman" w:hAnsi="Times New Roman" w:cs="Times New Roman"/>
+          <w:lang w:val="en-US"/>
+        </w:rPr>
+        <w:t xml:space="preserve"> and C. M. Jonker, “What should I do? Deriving norms from </w:t>
+      </w:r>
+      <w:proofErr w:type="spellStart"/>
+      <w:r>
+        <w:rPr>
+          <w:rFonts w:ascii="Times New Roman" w:hAnsi="Times New Roman" w:cs="Times New Roman"/>
+          <w:lang w:val="en-US"/>
+        </w:rPr>
+        <w:t>actions,values</w:t>
+      </w:r>
+      <w:proofErr w:type="spellEnd"/>
+      <w:r>
+        <w:rPr>
+          <w:rFonts w:ascii="Times New Roman" w:hAnsi="Times New Roman" w:cs="Times New Roman"/>
+          <w:lang w:val="en-US"/>
+        </w:rPr>
+        <w:t xml:space="preserve"> and context,” p. 5.</w:t>
       </w:r>
     </w:p>
     <w:p>
@@ -10086,8 +11637,65 @@
           <w:lang w:val="en-US"/>
         </w:rPr>
         <w:tab/>
-        <w:t>P. Pasotti, C. M. Jonker, and M. B. van Riemsdijk, “Towards a formalisation of Action Identi</w:t>
-      </w:r>
+        <w:t xml:space="preserve">P. </w:t>
+      </w:r>
+      <w:proofErr w:type="spellStart"/>
+      <w:r>
+        <w:rPr>
+          <w:rFonts w:ascii="Times New Roman" w:hAnsi="Times New Roman" w:cs="Times New Roman"/>
+          <w:lang w:val="en-US"/>
+        </w:rPr>
+        <w:t>Pasotti</w:t>
+      </w:r>
+      <w:proofErr w:type="spellEnd"/>
+      <w:r>
+        <w:rPr>
+          <w:rFonts w:ascii="Times New Roman" w:hAnsi="Times New Roman" w:cs="Times New Roman"/>
+          <w:lang w:val="en-US"/>
+        </w:rPr>
+        <w:t xml:space="preserve">, C. M. Jonker, and M. B. van </w:t>
+      </w:r>
+      <w:proofErr w:type="spellStart"/>
+      <w:r>
+        <w:rPr>
+          <w:rFonts w:ascii="Times New Roman" w:hAnsi="Times New Roman" w:cs="Times New Roman"/>
+          <w:lang w:val="en-US"/>
+        </w:rPr>
+        <w:t>Riemsdijk</w:t>
+      </w:r>
+      <w:proofErr w:type="spellEnd"/>
+      <w:r>
+        <w:rPr>
+          <w:rFonts w:ascii="Times New Roman" w:hAnsi="Times New Roman" w:cs="Times New Roman"/>
+          <w:lang w:val="en-US"/>
+        </w:rPr>
+        <w:t xml:space="preserve">, “Towards a </w:t>
+      </w:r>
+      <w:proofErr w:type="spellStart"/>
+      <w:r>
+        <w:rPr>
+          <w:rFonts w:ascii="Times New Roman" w:hAnsi="Times New Roman" w:cs="Times New Roman"/>
+          <w:lang w:val="en-US"/>
+        </w:rPr>
+        <w:t>formalisation</w:t>
+      </w:r>
+      <w:proofErr w:type="spellEnd"/>
+      <w:r>
+        <w:rPr>
+          <w:rFonts w:ascii="Times New Roman" w:hAnsi="Times New Roman" w:cs="Times New Roman"/>
+          <w:lang w:val="en-US"/>
+        </w:rPr>
+        <w:t xml:space="preserve"> of Action </w:t>
+      </w:r>
+      <w:proofErr w:type="spellStart"/>
+      <w:r>
+        <w:rPr>
+          <w:rFonts w:ascii="Times New Roman" w:hAnsi="Times New Roman" w:cs="Times New Roman"/>
+          <w:lang w:val="en-US"/>
+        </w:rPr>
+        <w:t>Identi</w:t>
+      </w:r>
+      <w:proofErr w:type="spellEnd"/>
       <w:r>
         <w:rPr>
           <w:rFonts w:ascii="Times New Roman" w:hAnsi="Times New Roman" w:cs="Times New Roman"/>
@@ -10141,7 +11749,39 @@
           <w:lang w:val="en-US"/>
         </w:rPr>
         <w:tab/>
-        <w:t xml:space="preserve">F. Kargl, B. Dong, T. Illmann, and M. Weber, </w:t>
+        <w:t xml:space="preserve">F. </w:t>
+      </w:r>
+      <w:proofErr w:type="spellStart"/>
+      <w:r>
+        <w:rPr>
+          <w:rFonts w:ascii="Times New Roman" w:hAnsi="Times New Roman" w:cs="Times New Roman"/>
+          <w:lang w:val="en-US"/>
+        </w:rPr>
+        <w:t>Kargl</w:t>
+      </w:r>
+      <w:proofErr w:type="spellEnd"/>
+      <w:r>
+        <w:rPr>
+          <w:rFonts w:ascii="Times New Roman" w:hAnsi="Times New Roman" w:cs="Times New Roman"/>
+          <w:lang w:val="en-US"/>
+        </w:rPr>
+        <w:t xml:space="preserve">, B. Dong, T. </w:t>
+      </w:r>
+      <w:proofErr w:type="spellStart"/>
+      <w:r>
+        <w:rPr>
+          <w:rFonts w:ascii="Times New Roman" w:hAnsi="Times New Roman" w:cs="Times New Roman"/>
+          <w:lang w:val="en-US"/>
+        </w:rPr>
+        <w:t>Illmann</w:t>
+      </w:r>
+      <w:proofErr w:type="spellEnd"/>
+      <w:r>
+        <w:rPr>
+          <w:rFonts w:ascii="Times New Roman" w:hAnsi="Times New Roman" w:cs="Times New Roman"/>
+          <w:lang w:val="en-US"/>
+        </w:rPr>
+        <w:t xml:space="preserve">, and M. Weber, </w:t>
       </w:r>
       <w:r>
         <w:rPr>
@@ -10184,7 +11824,55 @@
           <w:lang w:val="en-US"/>
         </w:rPr>
         <w:tab/>
-        <w:t xml:space="preserve">T. Okoshi, H. Nozaki, J. Nakazawa, H. Tokuda, J. Ramos, and A. K. Dey, “Towards attention-aware adaptive notification on smart phones,” </w:t>
+        <w:t xml:space="preserve">T. </w:t>
+      </w:r>
+      <w:proofErr w:type="spellStart"/>
+      <w:r>
+        <w:rPr>
+          <w:rFonts w:ascii="Times New Roman" w:hAnsi="Times New Roman" w:cs="Times New Roman"/>
+          <w:lang w:val="en-US"/>
+        </w:rPr>
+        <w:t>Okoshi</w:t>
+      </w:r>
+      <w:proofErr w:type="spellEnd"/>
+      <w:r>
+        <w:rPr>
+          <w:rFonts w:ascii="Times New Roman" w:hAnsi="Times New Roman" w:cs="Times New Roman"/>
+          <w:lang w:val="en-US"/>
+        </w:rPr>
+        <w:t xml:space="preserve">, H. Nozaki, J. Nakazawa, H. </w:t>
+      </w:r>
+      <w:proofErr w:type="spellStart"/>
+      <w:r>
+        <w:rPr>
+          <w:rFonts w:ascii="Times New Roman" w:hAnsi="Times New Roman" w:cs="Times New Roman"/>
+          <w:lang w:val="en-US"/>
+        </w:rPr>
+        <w:t>Tokuda</w:t>
+      </w:r>
+      <w:proofErr w:type="spellEnd"/>
+      <w:r>
+        <w:rPr>
+          <w:rFonts w:ascii="Times New Roman" w:hAnsi="Times New Roman" w:cs="Times New Roman"/>
+          <w:lang w:val="en-US"/>
+        </w:rPr>
+        <w:t xml:space="preserve">, J. Ramos, and A. K. </w:t>
+      </w:r>
+      <w:proofErr w:type="spellStart"/>
+      <w:r>
+        <w:rPr>
+          <w:rFonts w:ascii="Times New Roman" w:hAnsi="Times New Roman" w:cs="Times New Roman"/>
+          <w:lang w:val="en-US"/>
+        </w:rPr>
+        <w:t>Dey</w:t>
+      </w:r>
+      <w:proofErr w:type="spellEnd"/>
+      <w:r>
+        <w:rPr>
+          <w:rFonts w:ascii="Times New Roman" w:hAnsi="Times New Roman" w:cs="Times New Roman"/>
+          <w:lang w:val="en-US"/>
+        </w:rPr>
+        <w:t xml:space="preserve">, “Towards attention-aware adaptive notification on smart phones,” </w:t>
       </w:r>
       <w:r>
         <w:rPr>
@@ -10193,7 +11881,27 @@
           <w:iCs/>
           <w:lang w:val="en-US"/>
         </w:rPr>
-        <w:t>Pervasive Mob. Comput.</w:t>
+        <w:t xml:space="preserve">Pervasive Mob. </w:t>
+      </w:r>
+      <w:proofErr w:type="spellStart"/>
+      <w:r>
+        <w:rPr>
+          <w:rFonts w:ascii="Times New Roman" w:hAnsi="Times New Roman" w:cs="Times New Roman"/>
+          <w:i/>
+          <w:iCs/>
+          <w:lang w:val="en-US"/>
+        </w:rPr>
+        <w:t>Comput</w:t>
+      </w:r>
+      <w:proofErr w:type="spellEnd"/>
+      <w:r>
+        <w:rPr>
+          <w:rFonts w:ascii="Times New Roman" w:hAnsi="Times New Roman" w:cs="Times New Roman"/>
+          <w:i/>
+          <w:iCs/>
+          <w:lang w:val="en-US"/>
+        </w:rPr>
+        <w:t>.</w:t>
       </w:r>
       <w:r>
         <w:rPr>
@@ -10227,7 +11935,23 @@
           <w:lang w:val="en-US"/>
         </w:rPr>
         <w:tab/>
-        <w:t xml:space="preserve">E. Nazerfard, P. Rashidi, and D. J. Cook, “Using Association Rule Mining to Discover Temporal Relations of Daily Activities,” in </w:t>
+        <w:t xml:space="preserve">E. </w:t>
+      </w:r>
+      <w:proofErr w:type="spellStart"/>
+      <w:r>
+        <w:rPr>
+          <w:rFonts w:ascii="Times New Roman" w:hAnsi="Times New Roman" w:cs="Times New Roman"/>
+          <w:lang w:val="en-US"/>
+        </w:rPr>
+        <w:t>Nazerfard</w:t>
+      </w:r>
+      <w:proofErr w:type="spellEnd"/>
+      <w:r>
+        <w:rPr>
+          <w:rFonts w:ascii="Times New Roman" w:hAnsi="Times New Roman" w:cs="Times New Roman"/>
+          <w:lang w:val="en-US"/>
+        </w:rPr>
+        <w:t xml:space="preserve">, P. Rashidi, and D. J. Cook, “Using Association Rule Mining to Discover Temporal Relations of Daily Activities,” in </w:t>
       </w:r>
       <w:r>
         <w:rPr>
@@ -10297,7 +12021,23 @@
           <w:lang w:val="en-US"/>
         </w:rPr>
         <w:tab/>
-        <w:t xml:space="preserve">“MagHive - World’s First Modular Smart Reminder (Canceled),” </w:t>
+        <w:t>“</w:t>
+      </w:r>
+      <w:proofErr w:type="spellStart"/>
+      <w:r>
+        <w:rPr>
+          <w:rFonts w:ascii="Times New Roman" w:hAnsi="Times New Roman" w:cs="Times New Roman"/>
+          <w:lang w:val="en-US"/>
+        </w:rPr>
+        <w:t>MagHive</w:t>
+      </w:r>
+      <w:proofErr w:type="spellEnd"/>
+      <w:r>
+        <w:rPr>
+          <w:rFonts w:ascii="Times New Roman" w:hAnsi="Times New Roman" w:cs="Times New Roman"/>
+          <w:lang w:val="en-US"/>
+        </w:rPr>
+        <w:t xml:space="preserve"> - World’s First Modular Smart Reminder (Canceled),” </w:t>
       </w:r>
       <w:r>
         <w:rPr>
@@ -10313,14 +12053,7 @@
           <w:rFonts w:ascii="Times New Roman" w:hAnsi="Times New Roman" w:cs="Times New Roman"/>
           <w:lang w:val="en-US"/>
         </w:rPr>
-        <w:t xml:space="preserve">. </w:t>
-      </w:r>
-      <w:r>
-        <w:rPr>
-          <w:rFonts w:ascii="Times New Roman" w:hAnsi="Times New Roman" w:cs="Times New Roman"/>
-          <w:lang w:val="en-US"/>
-        </w:rPr>
-        <w:t>[Online]. Available: https://www.kickstarter.com/projects/2034560442/maghive-worlds-first-modular-smart-reminder. [Accessed: 24-Jul-2018].</w:t>
+        <w:t>. [Online]. Available: https://www.kickstarter.com/projects/2034560442/maghive-worlds-first-modular-smart-reminder. [Accessed: 24-Jul-2018].</w:t>
       </w:r>
     </w:p>
     <w:p>
@@ -10331,6 +12064,7 @@
         <w:adjustRightInd w:val="0"/>
         <w:rPr>
           <w:rFonts w:ascii="Times New Roman" w:hAnsi="Times New Roman" w:cs="Times New Roman"/>
+          <w:lang w:val="en-US"/>
         </w:rPr>
       </w:pPr>
       <w:r>
@@ -10346,7 +12080,71 @@
           <w:lang w:val="en-US"/>
         </w:rPr>
         <w:tab/>
-        <w:t xml:space="preserve">G. Sandström and Kungliga tekniska högskolan (Stockholm), </w:t>
+        <w:t xml:space="preserve">G. </w:t>
+      </w:r>
+      <w:proofErr w:type="spellStart"/>
+      <w:r>
+        <w:rPr>
+          <w:rFonts w:ascii="Times New Roman" w:hAnsi="Times New Roman" w:cs="Times New Roman"/>
+          <w:lang w:val="en-US"/>
+        </w:rPr>
+        <w:t>Sandström</w:t>
+      </w:r>
+      <w:proofErr w:type="spellEnd"/>
+      <w:r>
+        <w:rPr>
+          <w:rFonts w:ascii="Times New Roman" w:hAnsi="Times New Roman" w:cs="Times New Roman"/>
+          <w:lang w:val="en-US"/>
+        </w:rPr>
+        <w:t xml:space="preserve"> and </w:t>
+      </w:r>
+      <w:proofErr w:type="spellStart"/>
+      <w:r>
+        <w:rPr>
+          <w:rFonts w:ascii="Times New Roman" w:hAnsi="Times New Roman" w:cs="Times New Roman"/>
+          <w:lang w:val="en-US"/>
+        </w:rPr>
+        <w:t>Kungliga</w:t>
+      </w:r>
+      <w:proofErr w:type="spellEnd"/>
+      <w:r>
+        <w:rPr>
+          <w:rFonts w:ascii="Times New Roman" w:hAnsi="Times New Roman" w:cs="Times New Roman"/>
+          <w:lang w:val="en-US"/>
+        </w:rPr>
+        <w:t xml:space="preserve"> </w:t>
+      </w:r>
+      <w:proofErr w:type="spellStart"/>
+      <w:r>
+        <w:rPr>
+          <w:rFonts w:ascii="Times New Roman" w:hAnsi="Times New Roman" w:cs="Times New Roman"/>
+          <w:lang w:val="en-US"/>
+        </w:rPr>
+        <w:t>tekniska</w:t>
+      </w:r>
+      <w:proofErr w:type="spellEnd"/>
+      <w:r>
+        <w:rPr>
+          <w:rFonts w:ascii="Times New Roman" w:hAnsi="Times New Roman" w:cs="Times New Roman"/>
+          <w:lang w:val="en-US"/>
+        </w:rPr>
+        <w:t xml:space="preserve"> </w:t>
+      </w:r>
+      <w:proofErr w:type="spellStart"/>
+      <w:r>
+        <w:rPr>
+          <w:rFonts w:ascii="Times New Roman" w:hAnsi="Times New Roman" w:cs="Times New Roman"/>
+          <w:lang w:val="en-US"/>
+        </w:rPr>
+        <w:t>högskolan</w:t>
+      </w:r>
+      <w:proofErr w:type="spellEnd"/>
+      <w:r>
+        <w:rPr>
+          <w:rFonts w:ascii="Times New Roman" w:hAnsi="Times New Roman" w:cs="Times New Roman"/>
+          <w:lang w:val="en-US"/>
+        </w:rPr>
+        <w:t xml:space="preserve"> (Stockholm), </w:t>
       </w:r>
       <w:r>
         <w:rPr>
@@ -10362,13 +12160,188 @@
           <w:rFonts w:ascii="Times New Roman" w:hAnsi="Times New Roman" w:cs="Times New Roman"/>
           <w:lang w:val="en-US"/>
         </w:rPr>
-        <w:t xml:space="preserve">. </w:t>
-      </w:r>
-      <w:r>
-        <w:rPr>
-          <w:rFonts w:ascii="Times New Roman" w:hAnsi="Times New Roman" w:cs="Times New Roman"/>
-        </w:rPr>
-        <w:t>Stockholm: Royal Institute of Technology, 2009.</w:t>
+        <w:t>. Stockholm: Royal Institute of Technology, 2009.</w:t>
+      </w:r>
+    </w:p>
+    <w:p>
+      <w:pPr>
+        <w:widowControl w:val="0"/>
+        <w:autoSpaceDE w:val="0"/>
+        <w:autoSpaceDN w:val="0"/>
+        <w:adjustRightInd w:val="0"/>
+        <w:rPr>
+          <w:rFonts w:ascii="Times New Roman" w:hAnsi="Times New Roman" w:cs="Times New Roman"/>
+          <w:lang w:val="en-US"/>
+        </w:rPr>
+      </w:pPr>
+      <w:r>
+        <w:rPr>
+          <w:rFonts w:ascii="Times New Roman" w:hAnsi="Times New Roman" w:cs="Times New Roman"/>
+          <w:lang w:val="en-US"/>
+        </w:rPr>
+        <w:t>[25]</w:t>
+      </w:r>
+      <w:r>
+        <w:rPr>
+          <w:rFonts w:ascii="Times New Roman" w:hAnsi="Times New Roman" w:cs="Times New Roman"/>
+          <w:lang w:val="en-US"/>
+        </w:rPr>
+        <w:tab/>
+        <w:t xml:space="preserve">N. Eagle and A. (Sandy) Pentland, “Reality mining: sensing complex social systems,” </w:t>
+      </w:r>
+      <w:r>
+        <w:rPr>
+          <w:rFonts w:ascii="Times New Roman" w:hAnsi="Times New Roman" w:cs="Times New Roman"/>
+          <w:i/>
+          <w:iCs/>
+          <w:lang w:val="en-US"/>
+        </w:rPr>
+        <w:t xml:space="preserve">Pers. Ubiquitous </w:t>
+      </w:r>
+      <w:proofErr w:type="spellStart"/>
+      <w:r>
+        <w:rPr>
+          <w:rFonts w:ascii="Times New Roman" w:hAnsi="Times New Roman" w:cs="Times New Roman"/>
+          <w:i/>
+          <w:iCs/>
+          <w:lang w:val="en-US"/>
+        </w:rPr>
+        <w:t>Comput</w:t>
+      </w:r>
+      <w:proofErr w:type="spellEnd"/>
+      <w:r>
+        <w:rPr>
+          <w:rFonts w:ascii="Times New Roman" w:hAnsi="Times New Roman" w:cs="Times New Roman"/>
+          <w:i/>
+          <w:iCs/>
+          <w:lang w:val="en-US"/>
+        </w:rPr>
+        <w:t>.</w:t>
+      </w:r>
+      <w:r>
+        <w:rPr>
+          <w:rFonts w:ascii="Times New Roman" w:hAnsi="Times New Roman" w:cs="Times New Roman"/>
+          <w:lang w:val="en-US"/>
+        </w:rPr>
+        <w:t>, vol. 10, no. 4, pp. 255–268, May 2006.</w:t>
+      </w:r>
+    </w:p>
+    <w:p>
+      <w:pPr>
+        <w:widowControl w:val="0"/>
+        <w:autoSpaceDE w:val="0"/>
+        <w:autoSpaceDN w:val="0"/>
+        <w:adjustRightInd w:val="0"/>
+        <w:rPr>
+          <w:rFonts w:ascii="Times New Roman" w:hAnsi="Times New Roman" w:cs="Times New Roman"/>
+          <w:lang w:val="en-US"/>
+        </w:rPr>
+      </w:pPr>
+      <w:r>
+        <w:rPr>
+          <w:rFonts w:ascii="Times New Roman" w:hAnsi="Times New Roman" w:cs="Times New Roman"/>
+          <w:lang w:val="en-US"/>
+        </w:rPr>
+        <w:t>[26]</w:t>
+      </w:r>
+      <w:r>
+        <w:rPr>
+          <w:rFonts w:ascii="Times New Roman" w:hAnsi="Times New Roman" w:cs="Times New Roman"/>
+          <w:lang w:val="en-US"/>
+        </w:rPr>
+        <w:tab/>
+        <w:t>“Activity Recognition Challenge Dataset Download | Opportunity.” [Online]. Available: http://www.opportunity-project.eu/challengedatasetdownload. [Accessed: 03-Aug-2018].</w:t>
+      </w:r>
+    </w:p>
+    <w:p>
+      <w:pPr>
+        <w:widowControl w:val="0"/>
+        <w:autoSpaceDE w:val="0"/>
+        <w:autoSpaceDN w:val="0"/>
+        <w:adjustRightInd w:val="0"/>
+        <w:rPr>
+          <w:rFonts w:ascii="Times New Roman" w:hAnsi="Times New Roman" w:cs="Times New Roman"/>
+          <w:lang w:val="en-US"/>
+        </w:rPr>
+      </w:pPr>
+      <w:r>
+        <w:rPr>
+          <w:rFonts w:ascii="Times New Roman" w:hAnsi="Times New Roman" w:cs="Times New Roman"/>
+          <w:lang w:val="en-US"/>
+        </w:rPr>
+        <w:t>[27]</w:t>
+      </w:r>
+      <w:r>
+        <w:rPr>
+          <w:rFonts w:ascii="Times New Roman" w:hAnsi="Times New Roman" w:cs="Times New Roman"/>
+          <w:lang w:val="en-US"/>
+        </w:rPr>
+        <w:tab/>
+        <w:t xml:space="preserve">D. </w:t>
+      </w:r>
+      <w:proofErr w:type="spellStart"/>
+      <w:r>
+        <w:rPr>
+          <w:rFonts w:ascii="Times New Roman" w:hAnsi="Times New Roman" w:cs="Times New Roman"/>
+          <w:lang w:val="en-US"/>
+        </w:rPr>
+        <w:t>Salber</w:t>
+      </w:r>
+      <w:proofErr w:type="spellEnd"/>
+      <w:r>
+        <w:rPr>
+          <w:rFonts w:ascii="Times New Roman" w:hAnsi="Times New Roman" w:cs="Times New Roman"/>
+          <w:lang w:val="en-US"/>
+        </w:rPr>
+        <w:t xml:space="preserve">, A. K. </w:t>
+      </w:r>
+      <w:proofErr w:type="spellStart"/>
+      <w:r>
+        <w:rPr>
+          <w:rFonts w:ascii="Times New Roman" w:hAnsi="Times New Roman" w:cs="Times New Roman"/>
+          <w:lang w:val="en-US"/>
+        </w:rPr>
+        <w:t>Dey</w:t>
+      </w:r>
+      <w:proofErr w:type="spellEnd"/>
+      <w:r>
+        <w:rPr>
+          <w:rFonts w:ascii="Times New Roman" w:hAnsi="Times New Roman" w:cs="Times New Roman"/>
+          <w:lang w:val="en-US"/>
+        </w:rPr>
+        <w:t xml:space="preserve">, and G. D. </w:t>
+      </w:r>
+      <w:proofErr w:type="spellStart"/>
+      <w:r>
+        <w:rPr>
+          <w:rFonts w:ascii="Times New Roman" w:hAnsi="Times New Roman" w:cs="Times New Roman"/>
+          <w:lang w:val="en-US"/>
+        </w:rPr>
+        <w:t>Abowd</w:t>
+      </w:r>
+      <w:proofErr w:type="spellEnd"/>
+      <w:r>
+        <w:rPr>
+          <w:rFonts w:ascii="Times New Roman" w:hAnsi="Times New Roman" w:cs="Times New Roman"/>
+          <w:lang w:val="en-US"/>
+        </w:rPr>
+        <w:t xml:space="preserve">, “The Context Toolkit: Aiding the Development of Context-enabled Applications,” in </w:t>
+      </w:r>
+      <w:r>
+        <w:rPr>
+          <w:rFonts w:ascii="Times New Roman" w:hAnsi="Times New Roman" w:cs="Times New Roman"/>
+          <w:i/>
+          <w:iCs/>
+          <w:lang w:val="en-US"/>
+        </w:rPr>
+        <w:t>Proceedings of the SIGCHI Conference on Human Factors in Computing Systems</w:t>
+      </w:r>
+      <w:r>
+        <w:rPr>
+          <w:rFonts w:ascii="Times New Roman" w:hAnsi="Times New Roman" w:cs="Times New Roman"/>
+          <w:lang w:val="en-US"/>
+        </w:rPr>
+        <w:t>, New York, NY, USA, 1999, pp. 434–441.</w:t>
       </w:r>
     </w:p>
     <w:p>
@@ -11019,16 +12992,16 @@
     <w:lsdException w:name="Hashtag" w:semiHidden="1" w:unhideWhenUsed="1"/>
     <w:lsdException w:name="Unresolved Mention" w:semiHidden="1" w:unhideWhenUsed="1"/>
   </w:latentStyles>
-  <w:style w:type="paragraph" w:default="1" w:styleId="Normal">
+  <w:style w:type="paragraph" w:default="1" w:styleId="Standaard">
     <w:name w:val="Normal"/>
     <w:qFormat/>
     <w:rsid w:val="00F91754"/>
   </w:style>
-  <w:style w:type="paragraph" w:styleId="Heading1">
+  <w:style w:type="paragraph" w:styleId="Kop1">
     <w:name w:val="heading 1"/>
-    <w:basedOn w:val="Normal"/>
-    <w:next w:val="Normal"/>
-    <w:link w:val="Heading1Char"/>
+    <w:basedOn w:val="Standaard"/>
+    <w:next w:val="Standaard"/>
+    <w:link w:val="Kop1Char"/>
     <w:uiPriority w:val="9"/>
     <w:qFormat/>
     <w:rsid w:val="00077335"/>
@@ -11045,11 +13018,11 @@
       <w:szCs w:val="32"/>
     </w:rPr>
   </w:style>
-  <w:style w:type="paragraph" w:styleId="Heading2">
+  <w:style w:type="paragraph" w:styleId="Kop2">
     <w:name w:val="heading 2"/>
-    <w:basedOn w:val="Normal"/>
-    <w:next w:val="Normal"/>
-    <w:link w:val="Heading2Char"/>
+    <w:basedOn w:val="Standaard"/>
+    <w:next w:val="Standaard"/>
+    <w:link w:val="Kop2Char"/>
     <w:uiPriority w:val="9"/>
     <w:unhideWhenUsed/>
     <w:qFormat/>
@@ -11067,11 +13040,11 @@
       <w:szCs w:val="26"/>
     </w:rPr>
   </w:style>
-  <w:style w:type="paragraph" w:styleId="Heading3">
+  <w:style w:type="paragraph" w:styleId="Kop3">
     <w:name w:val="heading 3"/>
-    <w:basedOn w:val="Normal"/>
-    <w:next w:val="Normal"/>
-    <w:link w:val="Heading3Char"/>
+    <w:basedOn w:val="Standaard"/>
+    <w:next w:val="Standaard"/>
+    <w:link w:val="Kop3Char"/>
     <w:uiPriority w:val="9"/>
     <w:unhideWhenUsed/>
     <w:qFormat/>
@@ -11087,13 +13060,13 @@
       <w:color w:val="1F3763" w:themeColor="accent1" w:themeShade="7F"/>
     </w:rPr>
   </w:style>
-  <w:style w:type="character" w:default="1" w:styleId="DefaultParagraphFont">
+  <w:style w:type="character" w:default="1" w:styleId="Standaardalinea-lettertype">
     <w:name w:val="Default Paragraph Font"/>
     <w:uiPriority w:val="1"/>
     <w:semiHidden/>
     <w:unhideWhenUsed/>
   </w:style>
-  <w:style w:type="table" w:default="1" w:styleId="TableNormal">
+  <w:style w:type="table" w:default="1" w:styleId="Standaardtabel">
     <w:name w:val="Normal Table"/>
     <w:uiPriority w:val="99"/>
     <w:semiHidden/>
@@ -11108,15 +13081,15 @@
       </w:tblCellMar>
     </w:tblPr>
   </w:style>
-  <w:style w:type="numbering" w:default="1" w:styleId="NoList">
+  <w:style w:type="numbering" w:default="1" w:styleId="Geenlijst">
     <w:name w:val="No List"/>
     <w:uiPriority w:val="99"/>
     <w:semiHidden/>
     <w:unhideWhenUsed/>
   </w:style>
-  <w:style w:type="paragraph" w:styleId="ListParagraph">
+  <w:style w:type="paragraph" w:styleId="Lijstalinea">
     <w:name w:val="List Paragraph"/>
-    <w:basedOn w:val="Normal"/>
+    <w:basedOn w:val="Standaard"/>
     <w:uiPriority w:val="34"/>
     <w:qFormat/>
     <w:rsid w:val="00F73B86"/>
@@ -11125,10 +13098,10 @@
       <w:contextualSpacing/>
     </w:pPr>
   </w:style>
-  <w:style w:type="character" w:customStyle="1" w:styleId="Heading3Char">
-    <w:name w:val="Heading 3 Char"/>
-    <w:basedOn w:val="DefaultParagraphFont"/>
-    <w:link w:val="Heading3"/>
+  <w:style w:type="character" w:customStyle="1" w:styleId="Kop3Char">
+    <w:name w:val="Kop 3 Char"/>
+    <w:basedOn w:val="Standaardalinea-lettertype"/>
+    <w:link w:val="Kop3"/>
     <w:uiPriority w:val="9"/>
     <w:rsid w:val="00496C01"/>
     <w:rPr>
@@ -11136,10 +13109,10 @@
       <w:color w:val="1F3763" w:themeColor="accent1" w:themeShade="7F"/>
     </w:rPr>
   </w:style>
-  <w:style w:type="character" w:customStyle="1" w:styleId="Heading2Char">
-    <w:name w:val="Heading 2 Char"/>
-    <w:basedOn w:val="DefaultParagraphFont"/>
-    <w:link w:val="Heading2"/>
+  <w:style w:type="character" w:customStyle="1" w:styleId="Kop2Char">
+    <w:name w:val="Kop 2 Char"/>
+    <w:basedOn w:val="Standaardalinea-lettertype"/>
+    <w:link w:val="Kop2"/>
     <w:uiPriority w:val="9"/>
     <w:rsid w:val="00496C01"/>
     <w:rPr>
@@ -11149,9 +13122,9 @@
       <w:szCs w:val="26"/>
     </w:rPr>
   </w:style>
-  <w:style w:type="table" w:styleId="TableGrid">
+  <w:style w:type="table" w:styleId="Tabelraster">
     <w:name w:val="Table Grid"/>
-    <w:basedOn w:val="TableNormal"/>
+    <w:basedOn w:val="Standaardtabel"/>
     <w:uiPriority w:val="39"/>
     <w:rsid w:val="00871A6D"/>
     <w:tblPr>
@@ -11165,9 +13138,9 @@
       </w:tblBorders>
     </w:tblPr>
   </w:style>
-  <w:style w:type="table" w:styleId="GridTable4-Accent3">
+  <w:style w:type="table" w:styleId="Rastertabel4-Accent3">
     <w:name w:val="Grid Table 4 Accent 3"/>
-    <w:basedOn w:val="TableNormal"/>
+    <w:basedOn w:val="Standaardtabel"/>
     <w:uiPriority w:val="49"/>
     <w:rsid w:val="00871A6D"/>
     <w:tblPr>
@@ -11238,9 +13211,9 @@
       </w:tcPr>
     </w:tblStylePr>
   </w:style>
-  <w:style w:type="table" w:styleId="GridTable5Dark-Accent3">
+  <w:style w:type="table" w:styleId="Rastertabel5donker-Accent3">
     <w:name w:val="Grid Table 5 Dark Accent 3"/>
-    <w:basedOn w:val="TableNormal"/>
+    <w:basedOn w:val="Standaardtabel"/>
     <w:uiPriority w:val="50"/>
     <w:rsid w:val="00CC02E3"/>
     <w:tblPr>
@@ -11343,7 +13316,7 @@
   </w:style>
   <w:style w:type="paragraph" w:customStyle="1" w:styleId="Bibliografie1">
     <w:name w:val="Bibliografie1"/>
-    <w:basedOn w:val="Normal"/>
+    <w:basedOn w:val="Standaard"/>
     <w:link w:val="BibliographyChar"/>
     <w:rsid w:val="008733B1"/>
     <w:pPr>
@@ -11358,17 +13331,17 @@
   </w:style>
   <w:style w:type="character" w:customStyle="1" w:styleId="BibliographyChar">
     <w:name w:val="Bibliography Char"/>
-    <w:basedOn w:val="DefaultParagraphFont"/>
+    <w:basedOn w:val="Standaardalinea-lettertype"/>
     <w:link w:val="Bibliografie1"/>
     <w:rsid w:val="008733B1"/>
     <w:rPr>
       <w:lang w:val="en-US"/>
     </w:rPr>
   </w:style>
-  <w:style w:type="character" w:customStyle="1" w:styleId="Heading1Char">
-    <w:name w:val="Heading 1 Char"/>
-    <w:basedOn w:val="DefaultParagraphFont"/>
-    <w:link w:val="Heading1"/>
+  <w:style w:type="character" w:customStyle="1" w:styleId="Kop1Char">
+    <w:name w:val="Kop 1 Char"/>
+    <w:basedOn w:val="Standaardalinea-lettertype"/>
+    <w:link w:val="Kop1"/>
     <w:uiPriority w:val="9"/>
     <w:rsid w:val="00077335"/>
     <w:rPr>
@@ -11681,7 +13654,7 @@
 </file>
 
 <file path=customXml/itemProps1.xml><?xml version="1.0" encoding="utf-8"?>
-<ds:datastoreItem xmlns:ds="http://schemas.openxmlformats.org/officeDocument/2006/customXml" ds:itemID="{B8E6CD9A-92E8-40FA-9EA6-E0B752D78B99}">
+<ds:datastoreItem xmlns:ds="http://schemas.openxmlformats.org/officeDocument/2006/customXml" ds:itemID="{C3AE113B-33E8-824F-AA88-9EE44A99205F}">
   <ds:schemaRefs>
     <ds:schemaRef ds:uri="http://schemas.openxmlformats.org/officeDocument/2006/bibliography"/>
   </ds:schemaRefs>

</xml_diff>